<commit_message>
chg: Added OPAR Syria as candidate for Air Attack WIP
</commit_message>
<xml_diff>
--- a/UNDER DEVELOPMENT/OPAR Syria as candidate for Air attack.docx
+++ b/UNDER DEVELOPMENT/OPAR Syria as candidate for Air attack.docx
@@ -1,6 +1,6 @@
 
 <file path=word/document.xml><?xml version="1.0" encoding="utf-8"?>
-<w:document xmlns:ve="http://schemas.openxmlformats.org/markup-compatibility/2006" xmlns:o="urn:schemas-microsoft-com:office:office" xmlns:r="http://schemas.openxmlformats.org/officeDocument/2006/relationships" xmlns:m="http://schemas.openxmlformats.org/officeDocument/2006/math" xmlns:v="urn:schemas-microsoft-com:vml" xmlns:wp="http://schemas.openxmlformats.org/drawingml/2006/wordprocessingDrawing" xmlns:w10="urn:schemas-microsoft-com:office:word" xmlns:w="http://schemas.openxmlformats.org/wordprocessingml/2006/main" xmlns:wne="http://schemas.microsoft.com/office/word/2006/wordml">
+<w:document xmlns:wpc="http://schemas.microsoft.com/office/word/2010/wordprocessingCanvas" xmlns:cx="http://schemas.microsoft.com/office/drawing/2014/chartex" xmlns:cx1="http://schemas.microsoft.com/office/drawing/2015/9/8/chartex" xmlns:cx2="http://schemas.microsoft.com/office/drawing/2015/10/21/chartex" xmlns:cx3="http://schemas.microsoft.com/office/drawing/2016/5/9/chartex" xmlns:cx4="http://schemas.microsoft.com/office/drawing/2016/5/10/chartex" xmlns:cx5="http://schemas.microsoft.com/office/drawing/2016/5/11/chartex" xmlns:cx6="http://schemas.microsoft.com/office/drawing/2016/5/12/chartex" xmlns:cx7="http://schemas.microsoft.com/office/drawing/2016/5/13/chartex" xmlns:cx8="http://schemas.microsoft.com/office/drawing/2016/5/14/chartex" xmlns:mc="http://schemas.openxmlformats.org/markup-compatibility/2006" xmlns:aink="http://schemas.microsoft.com/office/drawing/2016/ink" xmlns:am3d="http://schemas.microsoft.com/office/drawing/2017/model3d" xmlns:o="urn:schemas-microsoft-com:office:office" xmlns:r="http://schemas.openxmlformats.org/officeDocument/2006/relationships" xmlns:m="http://schemas.openxmlformats.org/officeDocument/2006/math" xmlns:v="urn:schemas-microsoft-com:vml" xmlns:wp14="http://schemas.microsoft.com/office/word/2010/wordprocessingDrawing" xmlns:wp="http://schemas.openxmlformats.org/drawingml/2006/wordprocessingDrawing" xmlns:w10="urn:schemas-microsoft-com:office:word" xmlns:w="http://schemas.openxmlformats.org/wordprocessingml/2006/main" xmlns:w14="http://schemas.microsoft.com/office/word/2010/wordml" xmlns:w15="http://schemas.microsoft.com/office/word/2012/wordml" xmlns:w16cex="http://schemas.microsoft.com/office/word/2018/wordml/cex" xmlns:w16cid="http://schemas.microsoft.com/office/word/2016/wordml/cid" xmlns:w16="http://schemas.microsoft.com/office/word/2018/wordml" xmlns:w16se="http://schemas.microsoft.com/office/word/2015/wordml/symex" xmlns:wpg="http://schemas.microsoft.com/office/word/2010/wordprocessingGroup" xmlns:wpi="http://schemas.microsoft.com/office/word/2010/wordprocessingInk" xmlns:wne="http://schemas.microsoft.com/office/word/2006/wordml" xmlns:wps="http://schemas.microsoft.com/office/word/2010/wordprocessingShape" mc:Ignorable="w14 w15 w16se w16cid w16 w16cex wp14">
   <w:body>
     <w:p>
       <w:pPr>
@@ -21,7 +21,7 @@
           <w:szCs w:val="22"/>
         </w:rPr>
         <w:drawing>
-          <wp:inline distT="0" distB="0" distL="0" distR="0">
+          <wp:inline distT="0" distB="0" distL="0" distR="0" wp14:anchorId="7891406A" wp14:editId="77612242">
             <wp:extent cx="1797731" cy="1630680"/>
             <wp:effectExtent l="0" t="0" r="0" b="0"/>
             <wp:docPr id="5" name="Bilde 4" descr="VID_logo.png"/>
@@ -80,7 +80,7 @@
           <w:szCs w:val="22"/>
         </w:rPr>
         <w:drawing>
-          <wp:inline distT="0" distB="0" distL="0" distR="0">
+          <wp:inline distT="0" distB="0" distL="0" distR="0" wp14:anchorId="646C32A3" wp14:editId="25DF9060">
             <wp:extent cx="1751097" cy="1783080"/>
             <wp:effectExtent l="0" t="0" r="0" b="0"/>
             <wp:docPr id="4" name="Bilde 1" descr="C:\Users\Frode\Downloads\OPAR JFACC logo.png"/>
@@ -130,7 +130,7 @@
           <w:noProof/>
         </w:rPr>
         <w:drawing>
-          <wp:inline distT="0" distB="0" distL="0" distR="0">
+          <wp:inline distT="0" distB="0" distL="0" distR="0" wp14:anchorId="0CB281B4" wp14:editId="37268D2A">
             <wp:extent cx="1626688" cy="1523886"/>
             <wp:effectExtent l="19050" t="0" r="0" b="0"/>
             <wp:docPr id="3" name="Bilde 2" descr="Virtual Intelligence Service Logo only white.PNG"/>
@@ -280,7 +280,13 @@
         <w:rPr>
           <w:lang w:val="en-US"/>
         </w:rPr>
-        <w:t>General Prinicples</w:t>
+        <w:t xml:space="preserve">General </w:t>
+      </w:r>
+      <w:r>
+        <w:rPr>
+          <w:lang w:val="en-US"/>
+        </w:rPr>
+        <w:t>Principles</w:t>
       </w:r>
     </w:p>
     <w:p>
@@ -299,6 +305,14 @@
     </w:p>
     <w:p>
       <w:pPr>
+        <w:pStyle w:val="Ingenmellomrom"/>
+        <w:rPr>
+          <w:lang w:val="en-US"/>
+        </w:rPr>
+      </w:pPr>
+    </w:p>
+    <w:p>
+      <w:pPr>
         <w:pStyle w:val="Overskrift2"/>
         <w:rPr>
           <w:lang w:val="en-US"/>
@@ -327,6 +341,74 @@
     </w:p>
     <w:p>
       <w:pPr>
+        <w:pStyle w:val="Ingenmellomrom"/>
+        <w:numPr>
+          <w:ilvl w:val="0"/>
+          <w:numId w:val="17"/>
+        </w:numPr>
+        <w:rPr>
+          <w:lang w:val="en-US"/>
+        </w:rPr>
+      </w:pPr>
+      <w:r>
+        <w:rPr>
+          <w:lang w:val="en-US"/>
+        </w:rPr>
+        <w:t xml:space="preserve">Deny Syrian offensive capability against </w:t>
+      </w:r>
+      <w:proofErr w:type="spellStart"/>
+      <w:r>
+        <w:rPr>
+          <w:lang w:val="en-US"/>
+        </w:rPr>
+        <w:t>neigboring</w:t>
+      </w:r>
+      <w:proofErr w:type="spellEnd"/>
+      <w:r>
+        <w:rPr>
+          <w:lang w:val="en-US"/>
+        </w:rPr>
+        <w:t xml:space="preserve"> countries</w:t>
+      </w:r>
+    </w:p>
+    <w:p>
+      <w:pPr>
+        <w:pStyle w:val="Ingenmellomrom"/>
+        <w:numPr>
+          <w:ilvl w:val="0"/>
+          <w:numId w:val="17"/>
+        </w:numPr>
+        <w:rPr>
+          <w:lang w:val="en-US"/>
+        </w:rPr>
+      </w:pPr>
+      <w:r>
+        <w:rPr>
+          <w:lang w:val="en-US"/>
+        </w:rPr>
+        <w:t>Eliminate threat from Syrian WMD programs</w:t>
+      </w:r>
+    </w:p>
+    <w:p>
+      <w:pPr>
+        <w:pStyle w:val="Ingenmellomrom"/>
+        <w:numPr>
+          <w:ilvl w:val="0"/>
+          <w:numId w:val="17"/>
+        </w:numPr>
+        <w:rPr>
+          <w:lang w:val="en-US"/>
+        </w:rPr>
+      </w:pPr>
+      <w:r>
+        <w:rPr>
+          <w:lang w:val="en-US"/>
+        </w:rPr>
+        <w:t>Reduce threat from terror groups and insurgency groups that gain support from Syria</w:t>
+      </w:r>
+    </w:p>
+    <w:p>
+      <w:pPr>
         <w:pStyle w:val="Overskrift2"/>
         <w:rPr>
           <w:lang w:val="en-US"/>
@@ -358,6 +440,7 @@
         <w:rPr>
           <w:lang w:val="en-US"/>
         </w:rPr>
+        <w:lastRenderedPageBreak/>
         <w:t>Environment</w:t>
       </w:r>
     </w:p>
@@ -372,7 +455,7 @@
         <w:rPr>
           <w:lang w:val="en-US"/>
         </w:rPr>
-        <w:t>Geopgraphical</w:t>
+        <w:t>Geographical</w:t>
       </w:r>
     </w:p>
     <w:p>
@@ -464,22 +547,530 @@
         <w:rPr>
           <w:lang w:val="en-US"/>
         </w:rPr>
+        <w:t>Fielded Military Forces</w:t>
+      </w:r>
+    </w:p>
+    <w:p>
+      <w:pPr>
+        <w:pStyle w:val="Overskrift2"/>
+        <w:rPr>
+          <w:lang w:val="en-US"/>
+        </w:rPr>
+      </w:pPr>
+      <w:r>
+        <w:rPr>
+          <w:lang w:val="en-US"/>
+        </w:rPr>
+        <w:t>National Military Policy</w:t>
+      </w:r>
+    </w:p>
+    <w:p>
+      <w:pPr>
+        <w:pStyle w:val="Overskrift3"/>
+        <w:rPr>
+          <w:lang w:val="en-US"/>
+        </w:rPr>
+      </w:pPr>
+      <w:r>
+        <w:rPr>
+          <w:lang w:val="en-US"/>
+        </w:rPr>
+        <w:t>Doctrine</w:t>
+      </w:r>
+    </w:p>
+    <w:p>
+      <w:pPr>
+        <w:pStyle w:val="Overskrift3"/>
+        <w:rPr>
+          <w:lang w:val="en-US"/>
+        </w:rPr>
+      </w:pPr>
+      <w:r>
+        <w:rPr>
+          <w:lang w:val="en-US"/>
+        </w:rPr>
+        <w:t>Influence of geographic and economic factors</w:t>
+      </w:r>
+    </w:p>
+    <w:p>
+      <w:pPr>
+        <w:pStyle w:val="Overskrift3"/>
+        <w:rPr>
+          <w:lang w:val="en-US"/>
+        </w:rPr>
+      </w:pPr>
+      <w:r>
+        <w:rPr>
+          <w:lang w:val="en-US"/>
+        </w:rPr>
+        <w:t>Perceived</w:t>
+      </w:r>
+      <w:r>
+        <w:rPr>
+          <w:lang w:val="en-US"/>
+        </w:rPr>
+        <w:t xml:space="preserve"> greatest threat</w:t>
+      </w:r>
+    </w:p>
+    <w:p>
+      <w:pPr>
+        <w:pStyle w:val="Overskrift3"/>
+        <w:rPr>
+          <w:lang w:val="en-US"/>
+        </w:rPr>
+      </w:pPr>
+      <w:r>
+        <w:rPr>
+          <w:lang w:val="en-US"/>
+        </w:rPr>
+        <w:t>Other planning factors</w:t>
+      </w:r>
+    </w:p>
+    <w:p>
+      <w:pPr>
+        <w:pStyle w:val="Ingenmellomrom"/>
+        <w:rPr>
+          <w:lang w:val="en-US"/>
+        </w:rPr>
+      </w:pPr>
+    </w:p>
+    <w:p>
+      <w:pPr>
+        <w:pStyle w:val="Overskrift2"/>
+        <w:rPr>
+          <w:lang w:val="en-US"/>
+        </w:rPr>
+      </w:pPr>
+      <w:r>
+        <w:rPr>
+          <w:lang w:val="en-US"/>
+        </w:rPr>
+        <w:t>Defense Establishment</w:t>
+      </w:r>
+    </w:p>
+    <w:p>
+      <w:pPr>
+        <w:pStyle w:val="Overskrift2"/>
+        <w:rPr>
+          <w:lang w:val="en-US"/>
+        </w:rPr>
+      </w:pPr>
+      <w:r>
+        <w:rPr>
+          <w:lang w:val="en-US"/>
+        </w:rPr>
+        <w:t>Command, Control and Communications</w:t>
+      </w:r>
+    </w:p>
+    <w:p>
+      <w:pPr>
+        <w:pStyle w:val="Ingenmellomrom"/>
+        <w:rPr>
+          <w:lang w:val="en-US"/>
+        </w:rPr>
+      </w:pPr>
+      <w:r>
+        <w:rPr>
+          <w:lang w:val="en-US"/>
+        </w:rPr>
+        <w:t xml:space="preserve">IADS Control / Sector Control </w:t>
+      </w:r>
+      <w:proofErr w:type="spellStart"/>
+      <w:proofErr w:type="gramStart"/>
+      <w:r>
+        <w:rPr>
+          <w:lang w:val="en-US"/>
+        </w:rPr>
+        <w:t>Centres</w:t>
+      </w:r>
+      <w:proofErr w:type="spellEnd"/>
+      <w:r>
+        <w:rPr>
+          <w:lang w:val="en-US"/>
+        </w:rPr>
+        <w:t xml:space="preserve"> ,</w:t>
+      </w:r>
+      <w:proofErr w:type="gramEnd"/>
+      <w:r>
+        <w:rPr>
+          <w:lang w:val="en-US"/>
+        </w:rPr>
+        <w:t xml:space="preserve"> with backup.., explain</w:t>
+      </w:r>
+    </w:p>
+    <w:p>
+      <w:pPr>
+        <w:pStyle w:val="Overskrift2"/>
+        <w:rPr>
+          <w:lang w:val="en-US"/>
+        </w:rPr>
+      </w:pPr>
+      <w:r>
+        <w:rPr>
+          <w:lang w:val="en-US"/>
+        </w:rPr>
+        <w:t>Weapons of Mass Destruction</w:t>
+      </w:r>
+    </w:p>
+    <w:p>
+      <w:pPr>
+        <w:pStyle w:val="Ingenmellomrom"/>
+        <w:numPr>
+          <w:ilvl w:val="0"/>
+          <w:numId w:val="19"/>
+        </w:numPr>
+        <w:rPr>
+          <w:lang w:val="en-US"/>
+        </w:rPr>
+      </w:pPr>
+      <w:r>
+        <w:rPr>
+          <w:lang w:val="en-US"/>
+        </w:rPr>
+        <w:t>Delivery means (SCUD)</w:t>
+      </w:r>
+    </w:p>
+    <w:p>
+      <w:pPr>
+        <w:pStyle w:val="Ingenmellomrom"/>
+        <w:numPr>
+          <w:ilvl w:val="0"/>
+          <w:numId w:val="19"/>
+        </w:numPr>
+        <w:rPr>
+          <w:lang w:val="en-US"/>
+        </w:rPr>
+      </w:pPr>
+      <w:r>
+        <w:rPr>
+          <w:lang w:val="en-US"/>
+        </w:rPr>
+        <w:t>Chemicals</w:t>
+      </w:r>
+    </w:p>
+    <w:p>
+      <w:pPr>
+        <w:pStyle w:val="Ingenmellomrom"/>
+        <w:numPr>
+          <w:ilvl w:val="0"/>
+          <w:numId w:val="19"/>
+        </w:numPr>
+        <w:rPr>
+          <w:lang w:val="en-US"/>
+        </w:rPr>
+      </w:pPr>
+      <w:r>
+        <w:rPr>
+          <w:lang w:val="en-US"/>
+        </w:rPr>
+        <w:t>Other?</w:t>
+      </w:r>
+    </w:p>
+    <w:p>
+      <w:pPr>
+        <w:pStyle w:val="Overskrift2"/>
+        <w:rPr>
+          <w:lang w:val="en-US"/>
+        </w:rPr>
+      </w:pPr>
+      <w:r>
+        <w:rPr>
+          <w:lang w:val="en-US"/>
+        </w:rPr>
+        <w:t>Space</w:t>
+      </w:r>
+    </w:p>
+    <w:p>
+      <w:pPr>
+        <w:pStyle w:val="Ingenmellomrom"/>
+        <w:rPr>
+          <w:lang w:val="en-US"/>
+        </w:rPr>
+      </w:pPr>
+      <w:r>
+        <w:rPr>
+          <w:lang w:val="en-US"/>
+        </w:rPr>
+        <w:t>NSTR</w:t>
+      </w:r>
+    </w:p>
+    <w:p>
+      <w:pPr>
+        <w:pStyle w:val="Overskrift2"/>
+        <w:rPr>
+          <w:lang w:val="en-US"/>
+        </w:rPr>
+      </w:pPr>
+      <w:r>
+        <w:rPr>
+          <w:lang w:val="en-US"/>
+        </w:rPr>
+        <w:t>Air</w:t>
+      </w:r>
+    </w:p>
+    <w:p>
+      <w:pPr>
+        <w:pStyle w:val="Overskrift2"/>
+        <w:rPr>
+          <w:lang w:val="en-US"/>
+        </w:rPr>
+      </w:pPr>
+      <w:r>
+        <w:rPr>
+          <w:lang w:val="en-US"/>
+        </w:rPr>
+        <w:t>Land</w:t>
+      </w:r>
+    </w:p>
+    <w:p>
+      <w:pPr>
+        <w:pStyle w:val="Ingenmellomrom"/>
+        <w:rPr>
+          <w:lang w:val="en-US"/>
+        </w:rPr>
+      </w:pPr>
+      <w:r>
+        <w:rPr>
+          <w:lang w:val="en-US"/>
+        </w:rPr>
+        <w:t xml:space="preserve">OPARTGT 062 (Syrian Air </w:t>
+      </w:r>
+      <w:proofErr w:type="spellStart"/>
+      <w:r>
+        <w:rPr>
+          <w:lang w:val="en-US"/>
+        </w:rPr>
+        <w:t>Defence</w:t>
+      </w:r>
+      <w:proofErr w:type="spellEnd"/>
+      <w:r>
+        <w:rPr>
+          <w:lang w:val="en-US"/>
+        </w:rPr>
+        <w:t xml:space="preserve"> Academy): Used for training of Syrian Air Defense Forces</w:t>
+      </w:r>
+    </w:p>
+    <w:p>
+      <w:pPr>
+        <w:pStyle w:val="Overskrift2"/>
+        <w:rPr>
+          <w:lang w:val="en-US"/>
+        </w:rPr>
+      </w:pPr>
+      <w:r>
+        <w:rPr>
+          <w:lang w:val="en-US"/>
+        </w:rPr>
+        <w:t>Sea</w:t>
+      </w:r>
+    </w:p>
+    <w:p>
+      <w:pPr>
+        <w:pStyle w:val="Overskrift2"/>
+        <w:rPr>
+          <w:lang w:val="en-US"/>
+        </w:rPr>
+      </w:pPr>
+      <w:r>
+        <w:rPr>
+          <w:lang w:val="en-US"/>
+        </w:rPr>
+        <w:t>Unconventional Warfare</w:t>
+      </w:r>
+    </w:p>
+    <w:p>
+      <w:pPr>
+        <w:pStyle w:val="Ingenmellomrom"/>
+        <w:rPr>
+          <w:lang w:val="en-US"/>
+        </w:rPr>
+      </w:pPr>
+      <w:r>
+        <w:rPr>
+          <w:lang w:val="en-US"/>
+        </w:rPr>
+        <w:t>Terror group A</w:t>
+      </w:r>
+    </w:p>
+    <w:p>
+      <w:pPr>
+        <w:pStyle w:val="Ingenmellomrom"/>
+        <w:rPr>
+          <w:lang w:val="en-US"/>
+        </w:rPr>
+      </w:pPr>
+    </w:p>
+    <w:p>
+      <w:pPr>
+        <w:pStyle w:val="Ingenmellomrom"/>
+        <w:rPr>
+          <w:lang w:val="en-US"/>
+        </w:rPr>
+      </w:pPr>
+      <w:r>
+        <w:rPr>
+          <w:lang w:val="en-US"/>
+        </w:rPr>
+        <w:t>Insurgency group B</w:t>
+      </w:r>
+    </w:p>
+    <w:p>
+      <w:pPr>
+        <w:pStyle w:val="Ingenmellomrom"/>
+        <w:rPr>
+          <w:lang w:val="en-US"/>
+        </w:rPr>
+      </w:pPr>
+    </w:p>
+    <w:p>
+      <w:pPr>
+        <w:pStyle w:val="Ingenmellomrom"/>
+        <w:rPr>
+          <w:lang w:val="en-US"/>
+        </w:rPr>
+      </w:pPr>
+      <w:proofErr w:type="gramStart"/>
+      <w:r>
+        <w:rPr>
+          <w:lang w:val="en-US"/>
+        </w:rPr>
         <w:lastRenderedPageBreak/>
-        <w:t>Fielded Military Forces</w:t>
-      </w:r>
-    </w:p>
-    <w:p>
-      <w:pPr>
-        <w:pStyle w:val="Overskrift2"/>
-        <w:rPr>
-          <w:lang w:val="en-US"/>
-        </w:rPr>
-      </w:pPr>
-      <w:r>
-        <w:rPr>
-          <w:lang w:val="en-US"/>
-        </w:rPr>
-        <w:t>National Military Policy</w:t>
+        <w:t xml:space="preserve">Hezbollah </w:t>
+      </w:r>
+      <w:r>
+        <w:rPr>
+          <w:lang w:val="en-US"/>
+        </w:rPr>
+        <w:t xml:space="preserve"> proxy</w:t>
+      </w:r>
+      <w:proofErr w:type="gramEnd"/>
+    </w:p>
+    <w:p>
+      <w:pPr>
+        <w:pStyle w:val="Overskrift2"/>
+        <w:rPr>
+          <w:lang w:val="en-US"/>
+        </w:rPr>
+      </w:pPr>
+      <w:r>
+        <w:rPr>
+          <w:lang w:val="en-US"/>
+        </w:rPr>
+        <w:t>Summary</w:t>
+      </w:r>
+    </w:p>
+    <w:p>
+      <w:pPr>
+        <w:pStyle w:val="Overskrift2"/>
+        <w:rPr>
+          <w:lang w:val="en-US"/>
+        </w:rPr>
+      </w:pPr>
+      <w:r>
+        <w:rPr>
+          <w:lang w:val="en-US"/>
+        </w:rPr>
+        <w:t>Armed Forces as candidate for Aerospace attack</w:t>
+      </w:r>
+    </w:p>
+    <w:p>
+      <w:pPr>
+        <w:pStyle w:val="Overskrift2"/>
+        <w:rPr>
+          <w:lang w:val="en-US"/>
+        </w:rPr>
+      </w:pPr>
+      <w:r>
+        <w:rPr>
+          <w:lang w:val="en-US"/>
+        </w:rPr>
+        <w:t>Armed Forces Counterair/counterspace capability</w:t>
+      </w:r>
+    </w:p>
+    <w:p>
+      <w:pPr>
+        <w:pStyle w:val="Ingenmellomrom"/>
+        <w:rPr>
+          <w:lang w:val="en-US"/>
+        </w:rPr>
+      </w:pPr>
+    </w:p>
+    <w:p>
+      <w:pPr>
+        <w:pStyle w:val="Overskrift1"/>
+        <w:rPr>
+          <w:lang w:val="en-US"/>
+        </w:rPr>
+      </w:pPr>
+      <w:r>
+        <w:rPr>
+          <w:lang w:val="en-US"/>
+        </w:rPr>
+        <w:t>Population</w:t>
+      </w:r>
+    </w:p>
+    <w:p>
+      <w:pPr>
+        <w:pStyle w:val="Overskrift2"/>
+        <w:rPr>
+          <w:lang w:val="en-US"/>
+        </w:rPr>
+      </w:pPr>
+      <w:r>
+        <w:rPr>
+          <w:lang w:val="en-US"/>
+        </w:rPr>
+        <w:t>Food supply</w:t>
+      </w:r>
+    </w:p>
+    <w:p>
+      <w:pPr>
+        <w:pStyle w:val="Overskrift2"/>
+        <w:rPr>
+          <w:lang w:val="en-US"/>
+        </w:rPr>
+      </w:pPr>
+      <w:r>
+        <w:rPr>
+          <w:lang w:val="en-US"/>
+        </w:rPr>
+        <w:t>Clothing</w:t>
+      </w:r>
+    </w:p>
+    <w:p>
+      <w:pPr>
+        <w:pStyle w:val="Overskrift2"/>
+        <w:rPr>
+          <w:lang w:val="en-US"/>
+        </w:rPr>
+      </w:pPr>
+      <w:r>
+        <w:rPr>
+          <w:lang w:val="en-US"/>
+        </w:rPr>
+        <w:t>Shelter</w:t>
+      </w:r>
+    </w:p>
+    <w:p>
+      <w:pPr>
+        <w:pStyle w:val="Overskrift2"/>
+        <w:rPr>
+          <w:lang w:val="en-US"/>
+        </w:rPr>
+      </w:pPr>
+      <w:proofErr w:type="spellStart"/>
+      <w:r>
+        <w:rPr>
+          <w:lang w:val="en-US"/>
+        </w:rPr>
+        <w:t>Publich</w:t>
+      </w:r>
+      <w:proofErr w:type="spellEnd"/>
+      <w:r>
+        <w:rPr>
+          <w:lang w:val="en-US"/>
+        </w:rPr>
+        <w:t xml:space="preserve"> health</w:t>
       </w:r>
     </w:p>
     <w:p>
@@ -493,7 +1084,7 @@
         <w:rPr>
           <w:lang w:val="en-US"/>
         </w:rPr>
-        <w:t>Doctrine</w:t>
+        <w:t>Hospitals/direct health care</w:t>
       </w:r>
     </w:p>
     <w:p>
@@ -507,7 +1098,7 @@
         <w:rPr>
           <w:lang w:val="en-US"/>
         </w:rPr>
-        <w:t>Influence of geographic and economic factors</w:t>
+        <w:t>Sanitation/water supply</w:t>
       </w:r>
     </w:p>
     <w:p>
@@ -521,7 +1112,107 @@
         <w:rPr>
           <w:lang w:val="en-US"/>
         </w:rPr>
-        <w:t>Percived greatest threat</w:t>
+        <w:t>Public utilities</w:t>
+      </w:r>
+    </w:p>
+    <w:p>
+      <w:pPr>
+        <w:pStyle w:val="Overskrift2"/>
+        <w:rPr>
+          <w:lang w:val="en-US"/>
+        </w:rPr>
+      </w:pPr>
+      <w:r>
+        <w:rPr>
+          <w:lang w:val="en-US"/>
+        </w:rPr>
+        <w:t>Agriculture</w:t>
+      </w:r>
+    </w:p>
+    <w:p>
+      <w:pPr>
+        <w:pStyle w:val="Overskrift2"/>
+        <w:rPr>
+          <w:lang w:val="en-US"/>
+        </w:rPr>
+      </w:pPr>
+      <w:r>
+        <w:rPr>
+          <w:lang w:val="en-US"/>
+        </w:rPr>
+        <w:t>Basic Industry</w:t>
+      </w:r>
+    </w:p>
+    <w:p>
+      <w:pPr>
+        <w:pStyle w:val="Overskrift2"/>
+        <w:rPr>
+          <w:lang w:val="en-US"/>
+        </w:rPr>
+      </w:pPr>
+      <w:r>
+        <w:rPr>
+          <w:lang w:val="en-US"/>
+        </w:rPr>
+        <w:t>Information</w:t>
+      </w:r>
+    </w:p>
+    <w:p>
+      <w:pPr>
+        <w:pStyle w:val="Overskrift2"/>
+        <w:rPr>
+          <w:lang w:val="en-US"/>
+        </w:rPr>
+      </w:pPr>
+      <w:r>
+        <w:rPr>
+          <w:lang w:val="en-US"/>
+        </w:rPr>
+        <w:t>Summary</w:t>
+      </w:r>
+    </w:p>
+    <w:p>
+      <w:pPr>
+        <w:pStyle w:val="Ingenmellomrom"/>
+        <w:rPr>
+          <w:lang w:val="en-US"/>
+        </w:rPr>
+      </w:pPr>
+    </w:p>
+    <w:p>
+      <w:pPr>
+        <w:pStyle w:val="Ingenmellomrom"/>
+        <w:rPr>
+          <w:lang w:val="en-US"/>
+        </w:rPr>
+      </w:pPr>
+    </w:p>
+    <w:p>
+      <w:pPr>
+        <w:pStyle w:val="Overskrift1"/>
+        <w:rPr>
+          <w:lang w:val="en-US"/>
+        </w:rPr>
+      </w:pPr>
+      <w:r>
+        <w:rPr>
+          <w:lang w:val="en-US"/>
+        </w:rPr>
+        <w:t>Infrastructure</w:t>
+      </w:r>
+    </w:p>
+    <w:p>
+      <w:pPr>
+        <w:pStyle w:val="Overskrift2"/>
+        <w:rPr>
+          <w:lang w:val="en-US"/>
+        </w:rPr>
+      </w:pPr>
+      <w:r>
+        <w:rPr>
+          <w:lang w:val="en-US"/>
+        </w:rPr>
+        <w:t>Communications</w:t>
       </w:r>
     </w:p>
     <w:p>
@@ -535,127 +1226,124 @@
         <w:rPr>
           <w:lang w:val="en-US"/>
         </w:rPr>
-        <w:t>Other planning factors</w:t>
+        <w:t>Telecommunications</w:t>
+      </w:r>
+    </w:p>
+    <w:p>
+      <w:pPr>
+        <w:pStyle w:val="Overskrift3"/>
+        <w:rPr>
+          <w:lang w:val="en-US"/>
+        </w:rPr>
+      </w:pPr>
+      <w:r>
+        <w:rPr>
+          <w:lang w:val="en-US"/>
+        </w:rPr>
+        <w:t>Broadcast Media</w:t>
+      </w:r>
+    </w:p>
+    <w:p>
+      <w:pPr>
+        <w:pStyle w:val="Overskrift3"/>
+        <w:rPr>
+          <w:lang w:val="en-US"/>
+        </w:rPr>
+      </w:pPr>
+      <w:r>
+        <w:rPr>
+          <w:lang w:val="en-US"/>
+        </w:rPr>
+        <w:t>Information Flow</w:t>
+      </w:r>
+    </w:p>
+    <w:p>
+      <w:pPr>
+        <w:pStyle w:val="Overskrift2"/>
+        <w:rPr>
+          <w:lang w:val="en-US"/>
+        </w:rPr>
+      </w:pPr>
+      <w:r>
+        <w:rPr>
+          <w:lang w:val="en-US"/>
+        </w:rPr>
+        <w:t>Electrical Power</w:t>
+      </w:r>
+    </w:p>
+    <w:p>
+      <w:pPr>
+        <w:pStyle w:val="Overskrift2"/>
+        <w:rPr>
+          <w:lang w:val="en-US"/>
+        </w:rPr>
+      </w:pPr>
+      <w:r>
+        <w:rPr>
+          <w:lang w:val="en-US"/>
+        </w:rPr>
+        <w:t>Roads</w:t>
+      </w:r>
+    </w:p>
+    <w:p>
+      <w:pPr>
+        <w:pStyle w:val="Overskrift2"/>
+        <w:rPr>
+          <w:lang w:val="en-US"/>
+        </w:rPr>
+      </w:pPr>
+      <w:r>
+        <w:rPr>
+          <w:lang w:val="en-US"/>
+        </w:rPr>
+        <w:t>Railroads</w:t>
       </w:r>
     </w:p>
     <w:p>
       <w:pPr>
         <w:pStyle w:val="Ingenmellomrom"/>
-        <w:rPr>
-          <w:lang w:val="en-US"/>
-        </w:rPr>
-      </w:pPr>
-    </w:p>
-    <w:p>
-      <w:pPr>
-        <w:pStyle w:val="Overskrift2"/>
-        <w:rPr>
-          <w:lang w:val="en-US"/>
-        </w:rPr>
-      </w:pPr>
-      <w:r>
-        <w:rPr>
-          <w:lang w:val="en-US"/>
-        </w:rPr>
-        <w:t>Defense Establishment</w:t>
-      </w:r>
-    </w:p>
-    <w:p>
-      <w:pPr>
-        <w:pStyle w:val="Overskrift2"/>
-        <w:rPr>
-          <w:lang w:val="en-US"/>
-        </w:rPr>
-      </w:pPr>
-      <w:r>
-        <w:rPr>
-          <w:lang w:val="en-US"/>
-        </w:rPr>
-        <w:t>Command, Control and Communications</w:t>
-      </w:r>
-    </w:p>
-    <w:p>
-      <w:pPr>
-        <w:pStyle w:val="Overskrift2"/>
-        <w:rPr>
-          <w:lang w:val="en-US"/>
-        </w:rPr>
-      </w:pPr>
-      <w:r>
-        <w:rPr>
-          <w:lang w:val="en-US"/>
-        </w:rPr>
-        <w:t>Weapons of Mass Destruction</w:t>
-      </w:r>
-    </w:p>
-    <w:p>
-      <w:pPr>
-        <w:pStyle w:val="Overskrift2"/>
-        <w:rPr>
-          <w:lang w:val="en-US"/>
-        </w:rPr>
-      </w:pPr>
-      <w:r>
-        <w:rPr>
-          <w:lang w:val="en-US"/>
-        </w:rPr>
-        <w:t>Space</w:t>
-      </w:r>
-    </w:p>
-    <w:p>
-      <w:pPr>
-        <w:pStyle w:val="Overskrift2"/>
-        <w:rPr>
-          <w:lang w:val="en-US"/>
-        </w:rPr>
-      </w:pPr>
-      <w:r>
-        <w:rPr>
-          <w:lang w:val="en-US"/>
-        </w:rPr>
-        <w:t>Air</w:t>
-      </w:r>
-    </w:p>
-    <w:p>
-      <w:pPr>
-        <w:pStyle w:val="Overskrift2"/>
-        <w:rPr>
-          <w:lang w:val="en-US"/>
-        </w:rPr>
-      </w:pPr>
-      <w:r>
-        <w:rPr>
-          <w:lang w:val="en-US"/>
-        </w:rPr>
-        <w:t>Land</w:t>
-      </w:r>
-    </w:p>
-    <w:p>
-      <w:pPr>
-        <w:pStyle w:val="Overskrift2"/>
-        <w:rPr>
-          <w:lang w:val="en-US"/>
-        </w:rPr>
-      </w:pPr>
-      <w:r>
-        <w:rPr>
-          <w:lang w:val="en-US"/>
-        </w:rPr>
-        <w:t>Sea</w:t>
-      </w:r>
-    </w:p>
-    <w:p>
-      <w:pPr>
-        <w:pStyle w:val="Overskrift2"/>
-        <w:rPr>
-          <w:lang w:val="en-US"/>
-        </w:rPr>
-      </w:pPr>
-      <w:r>
-        <w:rPr>
-          <w:lang w:val="en-US"/>
-        </w:rPr>
-        <w:t>Unconventional Warfare</w:t>
+        <w:numPr>
+          <w:ilvl w:val="0"/>
+          <w:numId w:val="19"/>
+        </w:numPr>
+        <w:rPr>
+          <w:lang w:val="en-US"/>
+        </w:rPr>
+      </w:pPr>
+      <w:r>
+        <w:rPr>
+          <w:lang w:val="en-US"/>
+        </w:rPr>
+        <w:t>Key targets that connect factories and bases?</w:t>
+      </w:r>
+    </w:p>
+    <w:p>
+      <w:pPr>
+        <w:pStyle w:val="Overskrift2"/>
+        <w:rPr>
+          <w:lang w:val="en-US"/>
+        </w:rPr>
+      </w:pPr>
+      <w:r>
+        <w:rPr>
+          <w:lang w:val="en-US"/>
+        </w:rPr>
+        <w:lastRenderedPageBreak/>
+        <w:t>Shipping</w:t>
+      </w:r>
+    </w:p>
+    <w:p>
+      <w:pPr>
+        <w:pStyle w:val="Overskrift2"/>
+        <w:rPr>
+          <w:lang w:val="en-US"/>
+        </w:rPr>
+      </w:pPr>
+      <w:r>
+        <w:rPr>
+          <w:lang w:val="en-US"/>
+        </w:rPr>
+        <w:t>Civil aviation</w:t>
       </w:r>
     </w:p>
     <w:p>
@@ -674,34 +1362,6 @@
     </w:p>
     <w:p>
       <w:pPr>
-        <w:pStyle w:val="Overskrift2"/>
-        <w:rPr>
-          <w:lang w:val="en-US"/>
-        </w:rPr>
-      </w:pPr>
-      <w:r>
-        <w:rPr>
-          <w:lang w:val="en-US"/>
-        </w:rPr>
-        <w:t>Armed Forces as candidate for Aerospace attack</w:t>
-      </w:r>
-    </w:p>
-    <w:p>
-      <w:pPr>
-        <w:pStyle w:val="Overskrift2"/>
-        <w:rPr>
-          <w:lang w:val="en-US"/>
-        </w:rPr>
-      </w:pPr>
-      <w:r>
-        <w:rPr>
-          <w:lang w:val="en-US"/>
-        </w:rPr>
-        <w:t>Armed Forces Counterair/counterspace capability</w:t>
-      </w:r>
-    </w:p>
-    <w:p>
-      <w:pPr>
         <w:pStyle w:val="Ingenmellomrom"/>
         <w:rPr>
           <w:lang w:val="en-US"/>
@@ -719,162 +1379,520 @@
         <w:rPr>
           <w:lang w:val="en-US"/>
         </w:rPr>
+        <w:t>System Essentials</w:t>
+      </w:r>
+    </w:p>
+    <w:p>
+      <w:pPr>
+        <w:pStyle w:val="Overskrift2"/>
+        <w:rPr>
+          <w:lang w:val="en-US"/>
+        </w:rPr>
+      </w:pPr>
+      <w:r>
+        <w:rPr>
+          <w:lang w:val="en-US"/>
+        </w:rPr>
+        <w:t>Petroleum, Oil and Lubricants (POL)</w:t>
+      </w:r>
+    </w:p>
+    <w:p>
+      <w:pPr>
+        <w:pStyle w:val="Ingenmellomrom"/>
+        <w:numPr>
+          <w:ilvl w:val="0"/>
+          <w:numId w:val="19"/>
+        </w:numPr>
+        <w:rPr>
+          <w:lang w:val="en-US"/>
+        </w:rPr>
+      </w:pPr>
+      <w:proofErr w:type="gramStart"/>
+      <w:r>
+        <w:rPr>
+          <w:lang w:val="en-US"/>
+        </w:rPr>
+        <w:t>Important oil reserves,</w:t>
+      </w:r>
+      <w:proofErr w:type="gramEnd"/>
+      <w:r>
+        <w:rPr>
+          <w:lang w:val="en-US"/>
+        </w:rPr>
+        <w:t xml:space="preserve"> can supply a Division for XX days.</w:t>
+      </w:r>
+    </w:p>
+    <w:p>
+      <w:pPr>
+        <w:pStyle w:val="Ingenmellomrom"/>
+        <w:numPr>
+          <w:ilvl w:val="0"/>
+          <w:numId w:val="19"/>
+        </w:numPr>
+        <w:rPr>
+          <w:lang w:val="en-US"/>
+        </w:rPr>
+      </w:pPr>
+      <w:r>
+        <w:rPr>
+          <w:lang w:val="en-US"/>
+        </w:rPr>
+        <w:t>Fuel reserves, can supply squadrons/wings/sectors with fuel for XX days?</w:t>
+      </w:r>
+    </w:p>
+    <w:p>
+      <w:pPr>
+        <w:pStyle w:val="Ingenmellomrom"/>
+        <w:numPr>
+          <w:ilvl w:val="0"/>
+          <w:numId w:val="19"/>
+        </w:numPr>
+        <w:rPr>
+          <w:lang w:val="en-US"/>
+        </w:rPr>
+      </w:pPr>
+      <w:proofErr w:type="gramStart"/>
+      <w:r>
+        <w:rPr>
+          <w:lang w:val="en-US"/>
+        </w:rPr>
+        <w:t>Oil refineries,</w:t>
+      </w:r>
+      <w:proofErr w:type="gramEnd"/>
+      <w:r>
+        <w:rPr>
+          <w:lang w:val="en-US"/>
+        </w:rPr>
+        <w:t xml:space="preserve"> needed to produce jet fuel. Destruction may limit available sorties</w:t>
+      </w:r>
+    </w:p>
+    <w:p>
+      <w:pPr>
+        <w:pStyle w:val="Overskrift2"/>
+        <w:rPr>
+          <w:lang w:val="en-US"/>
+        </w:rPr>
+      </w:pPr>
+      <w:r>
+        <w:rPr>
+          <w:lang w:val="en-US"/>
+        </w:rPr>
+        <w:t>Strategic Materials</w:t>
+      </w:r>
+    </w:p>
+    <w:p>
+      <w:pPr>
+        <w:pStyle w:val="Overskrift2"/>
+        <w:rPr>
+          <w:lang w:val="en-US"/>
+        </w:rPr>
+      </w:pPr>
+      <w:r>
+        <w:rPr>
+          <w:lang w:val="en-US"/>
+        </w:rPr>
+        <w:t>Military production</w:t>
+      </w:r>
+    </w:p>
+    <w:p>
+      <w:pPr>
+        <w:pStyle w:val="Ingenmellomrom"/>
+        <w:numPr>
+          <w:ilvl w:val="0"/>
+          <w:numId w:val="18"/>
+        </w:numPr>
+        <w:rPr>
+          <w:lang w:val="en-US"/>
+        </w:rPr>
+      </w:pPr>
+      <w:r>
+        <w:rPr>
+          <w:lang w:val="en-US"/>
+        </w:rPr>
+        <w:t>OPARTGT 021 (Tartus Vehicle factory): Producing SAM (SA-15s)</w:t>
+      </w:r>
+    </w:p>
+    <w:p>
+      <w:pPr>
+        <w:pStyle w:val="Ingenmellomrom"/>
+        <w:numPr>
+          <w:ilvl w:val="0"/>
+          <w:numId w:val="18"/>
+        </w:numPr>
+        <w:rPr>
+          <w:lang w:val="en-US"/>
+        </w:rPr>
+      </w:pPr>
+      <w:r>
+        <w:rPr>
+          <w:lang w:val="en-US"/>
+        </w:rPr>
+        <w:t>OPARTGT 022 (Raqqa vehicle factory): Producing SAM (SA-2)</w:t>
+      </w:r>
+    </w:p>
+    <w:p>
+      <w:pPr>
+        <w:pStyle w:val="Ingenmellomrom"/>
+        <w:rPr>
+          <w:lang w:val="en-US"/>
+        </w:rPr>
+      </w:pPr>
+    </w:p>
+    <w:p>
+      <w:pPr>
+        <w:pStyle w:val="Overskrift2"/>
+        <w:rPr>
+          <w:lang w:val="en-US"/>
+        </w:rPr>
+      </w:pPr>
+      <w:r>
+        <w:rPr>
+          <w:lang w:val="en-US"/>
+        </w:rPr>
+        <w:t>WMD</w:t>
+      </w:r>
+    </w:p>
+    <w:p>
+      <w:pPr>
+        <w:pStyle w:val="Ingenmellomrom"/>
+        <w:rPr>
+          <w:lang w:val="en-US"/>
+        </w:rPr>
+      </w:pPr>
+      <w:r>
+        <w:rPr>
+          <w:lang w:val="en-US"/>
+        </w:rPr>
+        <w:t>Chemical - Production facilities, research facilities</w:t>
+      </w:r>
+    </w:p>
+    <w:p>
+      <w:pPr>
+        <w:pStyle w:val="Ingenmellomrom"/>
+        <w:rPr>
+          <w:lang w:val="en-US"/>
+        </w:rPr>
+      </w:pPr>
+      <w:r>
+        <w:rPr>
+          <w:lang w:val="en-US"/>
+        </w:rPr>
+        <w:t>Nuclear – facility being built</w:t>
+      </w:r>
+      <w:r>
+        <w:rPr>
+          <w:lang w:val="en-US"/>
+        </w:rPr>
+        <w:t>, research facility</w:t>
+      </w:r>
+    </w:p>
+    <w:p>
+      <w:pPr>
+        <w:pStyle w:val="Ingenmellomrom"/>
+        <w:rPr>
+          <w:lang w:val="en-US"/>
+        </w:rPr>
+      </w:pPr>
+      <w:r>
+        <w:rPr>
+          <w:lang w:val="en-US"/>
+        </w:rPr>
+        <w:t>Biological – Research facility</w:t>
+      </w:r>
+    </w:p>
+    <w:p>
+      <w:pPr>
+        <w:pStyle w:val="Overskrift2"/>
+        <w:rPr>
+          <w:lang w:val="en-US"/>
+        </w:rPr>
+      </w:pPr>
+      <w:r>
+        <w:rPr>
+          <w:lang w:val="en-US"/>
+        </w:rPr>
+        <w:t>Summary</w:t>
+      </w:r>
+    </w:p>
+    <w:p>
+      <w:pPr>
+        <w:pStyle w:val="Ingenmellomrom"/>
+        <w:rPr>
+          <w:lang w:val="en-US"/>
+        </w:rPr>
+      </w:pPr>
+    </w:p>
+    <w:p>
+      <w:pPr>
+        <w:pStyle w:val="Overskrift1"/>
+        <w:rPr>
+          <w:lang w:val="en-US"/>
+        </w:rPr>
+      </w:pPr>
+      <w:r>
+        <w:rPr>
+          <w:lang w:val="en-US"/>
+        </w:rPr>
+        <w:t>Leadership</w:t>
+      </w:r>
+    </w:p>
+    <w:p>
+      <w:pPr>
+        <w:pStyle w:val="Overskrift2"/>
+        <w:rPr>
+          <w:lang w:val="en-US"/>
+        </w:rPr>
+      </w:pPr>
+      <w:r>
+        <w:rPr>
+          <w:lang w:val="en-US"/>
+        </w:rPr>
+        <w:t>Key people/institutions</w:t>
+      </w:r>
+    </w:p>
+    <w:p>
+      <w:pPr>
+        <w:pStyle w:val="Ingenmellomrom"/>
+        <w:numPr>
+          <w:ilvl w:val="0"/>
+          <w:numId w:val="18"/>
+        </w:numPr>
+        <w:rPr>
+          <w:lang w:val="en-US"/>
+        </w:rPr>
+      </w:pPr>
+      <w:r>
+        <w:rPr>
+          <w:lang w:val="en-US"/>
+        </w:rPr>
+        <w:t>General XX Head of Air Force</w:t>
+      </w:r>
+    </w:p>
+    <w:p>
+      <w:pPr>
+        <w:pStyle w:val="Ingenmellomrom"/>
+        <w:numPr>
+          <w:ilvl w:val="0"/>
+          <w:numId w:val="18"/>
+        </w:numPr>
+        <w:rPr>
+          <w:lang w:val="en-US"/>
+        </w:rPr>
+      </w:pPr>
+      <w:r>
+        <w:rPr>
+          <w:lang w:val="en-US"/>
+        </w:rPr>
+        <w:t>General XX Head of IADS</w:t>
+      </w:r>
+    </w:p>
+    <w:p>
+      <w:pPr>
+        <w:pStyle w:val="Ingenmellomrom"/>
+        <w:numPr>
+          <w:ilvl w:val="0"/>
+          <w:numId w:val="18"/>
+        </w:numPr>
+        <w:rPr>
+          <w:lang w:val="en-US"/>
+        </w:rPr>
+      </w:pPr>
+      <w:r>
+        <w:rPr>
+          <w:lang w:val="en-US"/>
+        </w:rPr>
+        <w:t>General XX Head of Army</w:t>
+      </w:r>
+    </w:p>
+    <w:p>
+      <w:pPr>
+        <w:pStyle w:val="Ingenmellomrom"/>
+        <w:numPr>
+          <w:ilvl w:val="0"/>
+          <w:numId w:val="18"/>
+        </w:numPr>
+        <w:rPr>
+          <w:lang w:val="en-US"/>
+        </w:rPr>
+      </w:pPr>
+      <w:r>
+        <w:rPr>
+          <w:lang w:val="en-US"/>
+        </w:rPr>
+        <w:t>General XX Head of Navy</w:t>
+      </w:r>
+    </w:p>
+    <w:p>
+      <w:pPr>
+        <w:pStyle w:val="Ingenmellomrom"/>
+        <w:numPr>
+          <w:ilvl w:val="0"/>
+          <w:numId w:val="18"/>
+        </w:numPr>
+        <w:rPr>
+          <w:lang w:val="en-US"/>
+        </w:rPr>
+      </w:pPr>
+      <w:r>
+        <w:rPr>
+          <w:lang w:val="en-US"/>
+        </w:rPr>
+        <w:t>General XX Head of intelligence service</w:t>
+      </w:r>
+    </w:p>
+    <w:p>
+      <w:pPr>
+        <w:pStyle w:val="Overskrift2"/>
+        <w:rPr>
+          <w:lang w:val="en-US"/>
+        </w:rPr>
+      </w:pPr>
+      <w:r>
+        <w:rPr>
+          <w:lang w:val="en-US"/>
+        </w:rPr>
+        <w:t>Control Systems</w:t>
+      </w:r>
+    </w:p>
+    <w:p>
+      <w:pPr>
+        <w:pStyle w:val="Overskrift2"/>
+        <w:rPr>
+          <w:lang w:val="en-US"/>
+        </w:rPr>
+      </w:pPr>
+      <w:r>
+        <w:rPr>
+          <w:lang w:val="en-US"/>
+        </w:rPr>
+        <w:t>Opposition</w:t>
+      </w:r>
+    </w:p>
+    <w:p>
+      <w:pPr>
+        <w:pStyle w:val="Overskrift2"/>
+        <w:rPr>
+          <w:lang w:val="en-US"/>
+        </w:rPr>
+      </w:pPr>
+      <w:r>
+        <w:rPr>
+          <w:lang w:val="en-US"/>
+        </w:rPr>
+        <w:t>Communications</w:t>
+      </w:r>
+    </w:p>
+    <w:p>
+      <w:pPr>
+        <w:pStyle w:val="Overskrift2"/>
+        <w:rPr>
+          <w:lang w:val="en-US"/>
+        </w:rPr>
+      </w:pPr>
+      <w:r>
+        <w:rPr>
+          <w:lang w:val="en-US"/>
+        </w:rPr>
+        <w:t>Strategic capabilities/assets</w:t>
+      </w:r>
+    </w:p>
+    <w:p>
+      <w:pPr>
+        <w:pStyle w:val="Ingenmellomrom"/>
+        <w:rPr>
+          <w:lang w:val="en-US"/>
+        </w:rPr>
+      </w:pPr>
+      <w:r>
+        <w:rPr>
+          <w:lang w:val="en-US"/>
+        </w:rPr>
+        <w:t>SCUD</w:t>
+      </w:r>
+    </w:p>
+    <w:p>
+      <w:pPr>
+        <w:pStyle w:val="Ingenmellomrom"/>
+        <w:rPr>
+          <w:lang w:val="en-US"/>
+        </w:rPr>
+      </w:pPr>
+      <w:r>
+        <w:rPr>
+          <w:lang w:val="en-US"/>
+        </w:rPr>
+        <w:t>WMD</w:t>
+      </w:r>
+    </w:p>
+    <w:p>
+      <w:pPr>
+        <w:pStyle w:val="Overskrift2"/>
+        <w:rPr>
+          <w:lang w:val="en-US"/>
+        </w:rPr>
+      </w:pPr>
+      <w:r>
+        <w:rPr>
+          <w:lang w:val="en-US"/>
+        </w:rPr>
+        <w:t>External politics /alliances</w:t>
+      </w:r>
+    </w:p>
+    <w:p>
+      <w:pPr>
+        <w:pStyle w:val="Ingenmellomrom"/>
+        <w:rPr>
+          <w:lang w:val="en-US"/>
+        </w:rPr>
+      </w:pPr>
+      <w:r>
+        <w:rPr>
+          <w:lang w:val="en-US"/>
+        </w:rPr>
+        <w:t>Russia</w:t>
+      </w:r>
+    </w:p>
+    <w:p>
+      <w:pPr>
+        <w:pStyle w:val="Ingenmellomrom"/>
+        <w:rPr>
+          <w:lang w:val="en-US"/>
+        </w:rPr>
+      </w:pPr>
+      <w:r>
+        <w:rPr>
+          <w:lang w:val="en-US"/>
+        </w:rPr>
+        <w:t>Iran</w:t>
+      </w:r>
+    </w:p>
+    <w:p>
+      <w:pPr>
+        <w:pStyle w:val="Ingenmellomrom"/>
+        <w:rPr>
+          <w:lang w:val="en-US"/>
+        </w:rPr>
+      </w:pPr>
+      <w:r>
+        <w:rPr>
+          <w:lang w:val="en-US"/>
+        </w:rPr>
+        <w:t>China</w:t>
+      </w:r>
+    </w:p>
+    <w:p>
+      <w:pPr>
+        <w:pStyle w:val="Ingenmellomrom"/>
+        <w:rPr>
+          <w:lang w:val="en-US"/>
+        </w:rPr>
+      </w:pPr>
+      <w:r>
+        <w:rPr>
+          <w:lang w:val="en-US"/>
+        </w:rPr>
         <w:lastRenderedPageBreak/>
-        <w:t>Population</w:t>
-      </w:r>
-    </w:p>
-    <w:p>
-      <w:pPr>
-        <w:pStyle w:val="Overskrift2"/>
-        <w:rPr>
-          <w:lang w:val="en-US"/>
-        </w:rPr>
-      </w:pPr>
-      <w:r>
-        <w:rPr>
-          <w:lang w:val="en-US"/>
-        </w:rPr>
-        <w:t>Food supply</w:t>
-      </w:r>
-    </w:p>
-    <w:p>
-      <w:pPr>
-        <w:pStyle w:val="Overskrift2"/>
-        <w:rPr>
-          <w:lang w:val="en-US"/>
-        </w:rPr>
-      </w:pPr>
-      <w:r>
-        <w:rPr>
-          <w:lang w:val="en-US"/>
-        </w:rPr>
-        <w:t>Clothing</w:t>
-      </w:r>
-    </w:p>
-    <w:p>
-      <w:pPr>
-        <w:pStyle w:val="Overskrift2"/>
-        <w:rPr>
-          <w:lang w:val="en-US"/>
-        </w:rPr>
-      </w:pPr>
-      <w:r>
-        <w:rPr>
-          <w:lang w:val="en-US"/>
-        </w:rPr>
-        <w:t>Shelter</w:t>
-      </w:r>
-    </w:p>
-    <w:p>
-      <w:pPr>
-        <w:pStyle w:val="Overskrift2"/>
-        <w:rPr>
-          <w:lang w:val="en-US"/>
-        </w:rPr>
-      </w:pPr>
-      <w:r>
-        <w:rPr>
-          <w:lang w:val="en-US"/>
-        </w:rPr>
-        <w:t>Publich health</w:t>
-      </w:r>
-    </w:p>
-    <w:p>
-      <w:pPr>
-        <w:pStyle w:val="Overskrift3"/>
-        <w:rPr>
-          <w:lang w:val="en-US"/>
-        </w:rPr>
-      </w:pPr>
-      <w:r>
-        <w:rPr>
-          <w:lang w:val="en-US"/>
-        </w:rPr>
-        <w:t>Hospitals/direct health care</w:t>
-      </w:r>
-    </w:p>
-    <w:p>
-      <w:pPr>
-        <w:pStyle w:val="Overskrift3"/>
-        <w:rPr>
-          <w:lang w:val="en-US"/>
-        </w:rPr>
-      </w:pPr>
-      <w:r>
-        <w:rPr>
-          <w:lang w:val="en-US"/>
-        </w:rPr>
-        <w:t>Sanitation/water supply</w:t>
-      </w:r>
-    </w:p>
-    <w:p>
-      <w:pPr>
-        <w:pStyle w:val="Overskrift3"/>
-        <w:rPr>
-          <w:lang w:val="en-US"/>
-        </w:rPr>
-      </w:pPr>
-      <w:r>
-        <w:rPr>
-          <w:lang w:val="en-US"/>
-        </w:rPr>
-        <w:t>Public utilities</w:t>
-      </w:r>
-    </w:p>
-    <w:p>
-      <w:pPr>
-        <w:pStyle w:val="Overskrift2"/>
-        <w:rPr>
-          <w:lang w:val="en-US"/>
-        </w:rPr>
-      </w:pPr>
-      <w:r>
-        <w:rPr>
-          <w:lang w:val="en-US"/>
-        </w:rPr>
-        <w:t>Agriculture</w:t>
-      </w:r>
-    </w:p>
-    <w:p>
-      <w:pPr>
-        <w:pStyle w:val="Overskrift2"/>
-        <w:rPr>
-          <w:lang w:val="en-US"/>
-        </w:rPr>
-      </w:pPr>
-      <w:r>
-        <w:rPr>
-          <w:lang w:val="en-US"/>
-        </w:rPr>
-        <w:t>Basic Industry</w:t>
-      </w:r>
-    </w:p>
-    <w:p>
-      <w:pPr>
-        <w:pStyle w:val="Overskrift2"/>
-        <w:rPr>
-          <w:lang w:val="en-US"/>
-        </w:rPr>
-      </w:pPr>
-      <w:r>
-        <w:rPr>
-          <w:lang w:val="en-US"/>
-        </w:rPr>
-        <w:t>Information</w:t>
-      </w:r>
-    </w:p>
-    <w:p>
-      <w:pPr>
-        <w:pStyle w:val="Overskrift2"/>
-        <w:rPr>
-          <w:lang w:val="en-US"/>
-        </w:rPr>
-      </w:pPr>
-      <w:r>
-        <w:rPr>
-          <w:lang w:val="en-US"/>
-        </w:rPr>
-        <w:t>Summary</w:t>
+        <w:t>Egypt</w:t>
       </w:r>
     </w:p>
     <w:p>
@@ -892,358 +1910,11 @@
           <w:lang w:val="en-US"/>
         </w:rPr>
       </w:pPr>
-    </w:p>
-    <w:p>
-      <w:pPr>
-        <w:pStyle w:val="Overskrift1"/>
-        <w:rPr>
-          <w:lang w:val="en-US"/>
-        </w:rPr>
-      </w:pPr>
-      <w:r>
-        <w:rPr>
-          <w:lang w:val="en-US"/>
-        </w:rPr>
-        <w:t>Infrastructure</w:t>
-      </w:r>
-    </w:p>
-    <w:p>
-      <w:pPr>
-        <w:pStyle w:val="Overskrift2"/>
-        <w:rPr>
-          <w:lang w:val="en-US"/>
-        </w:rPr>
-      </w:pPr>
-      <w:r>
-        <w:rPr>
-          <w:lang w:val="en-US"/>
-        </w:rPr>
-        <w:t>Communications</w:t>
-      </w:r>
-    </w:p>
-    <w:p>
-      <w:pPr>
-        <w:pStyle w:val="Overskrift3"/>
-        <w:rPr>
-          <w:lang w:val="en-US"/>
-        </w:rPr>
-      </w:pPr>
-      <w:r>
-        <w:rPr>
-          <w:lang w:val="en-US"/>
-        </w:rPr>
-        <w:t>Telecommunications</w:t>
-      </w:r>
-    </w:p>
-    <w:p>
-      <w:pPr>
-        <w:pStyle w:val="Overskrift3"/>
-        <w:rPr>
-          <w:lang w:val="en-US"/>
-        </w:rPr>
-      </w:pPr>
-      <w:r>
-        <w:rPr>
-          <w:lang w:val="en-US"/>
-        </w:rPr>
-        <w:t>Broadcast Media</w:t>
-      </w:r>
-    </w:p>
-    <w:p>
-      <w:pPr>
-        <w:pStyle w:val="Overskrift3"/>
-        <w:rPr>
-          <w:lang w:val="en-US"/>
-        </w:rPr>
-      </w:pPr>
-      <w:r>
-        <w:rPr>
-          <w:lang w:val="en-US"/>
-        </w:rPr>
-        <w:t>Information Flow</w:t>
-      </w:r>
-    </w:p>
-    <w:p>
-      <w:pPr>
-        <w:pStyle w:val="Overskrift2"/>
-        <w:rPr>
-          <w:lang w:val="en-US"/>
-        </w:rPr>
-      </w:pPr>
-      <w:r>
-        <w:rPr>
-          <w:lang w:val="en-US"/>
-        </w:rPr>
-        <w:t>Electrical Power</w:t>
-      </w:r>
-    </w:p>
-    <w:p>
-      <w:pPr>
-        <w:pStyle w:val="Overskrift2"/>
-        <w:rPr>
-          <w:lang w:val="en-US"/>
-        </w:rPr>
-      </w:pPr>
-      <w:r>
-        <w:rPr>
-          <w:lang w:val="en-US"/>
-        </w:rPr>
-        <w:t>Roads</w:t>
-      </w:r>
-    </w:p>
-    <w:p>
-      <w:pPr>
-        <w:pStyle w:val="Overskrift2"/>
-        <w:rPr>
-          <w:lang w:val="en-US"/>
-        </w:rPr>
-      </w:pPr>
-      <w:r>
-        <w:rPr>
-          <w:lang w:val="en-US"/>
-        </w:rPr>
-        <w:t>Railroads</w:t>
-      </w:r>
-    </w:p>
-    <w:p>
-      <w:pPr>
-        <w:pStyle w:val="Overskrift2"/>
-        <w:rPr>
-          <w:lang w:val="en-US"/>
-        </w:rPr>
-      </w:pPr>
-      <w:r>
-        <w:rPr>
-          <w:lang w:val="en-US"/>
-        </w:rPr>
-        <w:t>Shipping</w:t>
-      </w:r>
-    </w:p>
-    <w:p>
-      <w:pPr>
-        <w:pStyle w:val="Overskrift2"/>
-        <w:rPr>
-          <w:lang w:val="en-US"/>
-        </w:rPr>
-      </w:pPr>
-      <w:r>
-        <w:rPr>
-          <w:lang w:val="en-US"/>
-        </w:rPr>
-        <w:t>Civil aviation</w:t>
-      </w:r>
-    </w:p>
-    <w:p>
-      <w:pPr>
-        <w:pStyle w:val="Overskrift2"/>
-        <w:rPr>
-          <w:lang w:val="en-US"/>
-        </w:rPr>
-      </w:pPr>
-      <w:r>
-        <w:rPr>
-          <w:lang w:val="en-US"/>
-        </w:rPr>
-        <w:t>Summary</w:t>
-      </w:r>
-    </w:p>
-    <w:p>
-      <w:pPr>
-        <w:pStyle w:val="Ingenmellomrom"/>
-        <w:rPr>
-          <w:lang w:val="en-US"/>
-        </w:rPr>
-      </w:pPr>
-    </w:p>
-    <w:p>
-      <w:pPr>
-        <w:pStyle w:val="Overskrift1"/>
-        <w:rPr>
-          <w:lang w:val="en-US"/>
-        </w:rPr>
-      </w:pPr>
-      <w:r>
-        <w:rPr>
-          <w:lang w:val="en-US"/>
-        </w:rPr>
-        <w:lastRenderedPageBreak/>
-        <w:t>System Essentials</w:t>
-      </w:r>
-    </w:p>
-    <w:p>
-      <w:pPr>
-        <w:pStyle w:val="Overskrift2"/>
-        <w:rPr>
-          <w:lang w:val="en-US"/>
-        </w:rPr>
-      </w:pPr>
-      <w:r>
-        <w:rPr>
-          <w:lang w:val="en-US"/>
-        </w:rPr>
-        <w:t>Petroleum, Oil and Lubricants (POL)</w:t>
-      </w:r>
-    </w:p>
-    <w:p>
-      <w:pPr>
-        <w:pStyle w:val="Overskrift2"/>
-        <w:rPr>
-          <w:lang w:val="en-US"/>
-        </w:rPr>
-      </w:pPr>
-      <w:r>
-        <w:rPr>
-          <w:lang w:val="en-US"/>
-        </w:rPr>
-        <w:t>Strategic Materials</w:t>
-      </w:r>
-    </w:p>
-    <w:p>
-      <w:pPr>
-        <w:pStyle w:val="Overskrift2"/>
-        <w:rPr>
-          <w:lang w:val="en-US"/>
-        </w:rPr>
-      </w:pPr>
-      <w:r>
-        <w:rPr>
-          <w:lang w:val="en-US"/>
-        </w:rPr>
-        <w:t>Military production</w:t>
-      </w:r>
-    </w:p>
-    <w:p>
-      <w:pPr>
-        <w:pStyle w:val="Overskrift2"/>
-        <w:rPr>
-          <w:lang w:val="en-US"/>
-        </w:rPr>
-      </w:pPr>
-      <w:r>
-        <w:rPr>
-          <w:lang w:val="en-US"/>
-        </w:rPr>
-        <w:t>WMD</w:t>
-      </w:r>
-    </w:p>
-    <w:p>
-      <w:pPr>
-        <w:pStyle w:val="Overskrift2"/>
-        <w:rPr>
-          <w:lang w:val="en-US"/>
-        </w:rPr>
-      </w:pPr>
-      <w:r>
-        <w:rPr>
-          <w:lang w:val="en-US"/>
-        </w:rPr>
-        <w:t>Summary</w:t>
-      </w:r>
-    </w:p>
-    <w:p>
-      <w:pPr>
-        <w:pStyle w:val="Ingenmellomrom"/>
-        <w:rPr>
-          <w:lang w:val="en-US"/>
-        </w:rPr>
-      </w:pPr>
-    </w:p>
-    <w:p>
-      <w:pPr>
-        <w:pStyle w:val="Overskrift1"/>
-        <w:rPr>
-          <w:lang w:val="en-US"/>
-        </w:rPr>
-      </w:pPr>
-      <w:r>
-        <w:rPr>
-          <w:lang w:val="en-US"/>
-        </w:rPr>
-        <w:t>Leadership</w:t>
-      </w:r>
-    </w:p>
-    <w:p>
-      <w:pPr>
-        <w:pStyle w:val="Overskrift2"/>
-        <w:rPr>
-          <w:lang w:val="en-US"/>
-        </w:rPr>
-      </w:pPr>
-      <w:r>
-        <w:rPr>
-          <w:lang w:val="en-US"/>
-        </w:rPr>
-        <w:t>Key people/institutions</w:t>
-      </w:r>
-    </w:p>
-    <w:p>
-      <w:pPr>
-        <w:pStyle w:val="Overskrift2"/>
-        <w:rPr>
-          <w:lang w:val="en-US"/>
-        </w:rPr>
-      </w:pPr>
-      <w:r>
-        <w:rPr>
-          <w:lang w:val="en-US"/>
-        </w:rPr>
-        <w:t>Control Systems</w:t>
-      </w:r>
-    </w:p>
-    <w:p>
-      <w:pPr>
-        <w:pStyle w:val="Overskrift2"/>
-        <w:rPr>
-          <w:lang w:val="en-US"/>
-        </w:rPr>
-      </w:pPr>
-      <w:r>
-        <w:rPr>
-          <w:lang w:val="en-US"/>
-        </w:rPr>
-        <w:t>Opposition</w:t>
-      </w:r>
-    </w:p>
-    <w:p>
-      <w:pPr>
-        <w:pStyle w:val="Overskrift2"/>
-        <w:rPr>
-          <w:lang w:val="en-US"/>
-        </w:rPr>
-      </w:pPr>
-      <w:r>
-        <w:rPr>
-          <w:lang w:val="en-US"/>
-        </w:rPr>
-        <w:t>Communications</w:t>
-      </w:r>
-    </w:p>
-    <w:p>
-      <w:pPr>
-        <w:pStyle w:val="Overskrift2"/>
-        <w:rPr>
-          <w:lang w:val="en-US"/>
-        </w:rPr>
-      </w:pPr>
-      <w:r>
-        <w:rPr>
-          <w:lang w:val="en-US"/>
-        </w:rPr>
-        <w:t>Strategic capabilities/assets</w:t>
-      </w:r>
-    </w:p>
-    <w:p>
-      <w:pPr>
-        <w:pStyle w:val="Overskrift2"/>
-        <w:rPr>
-          <w:lang w:val="en-US"/>
-        </w:rPr>
-      </w:pPr>
-      <w:r>
-        <w:rPr>
-          <w:lang w:val="en-US"/>
-        </w:rPr>
-        <w:t>External politics /alliances</w:t>
+      <w:r>
+        <w:rPr>
+          <w:lang w:val="en-US"/>
+        </w:rPr>
+        <w:t>Jordan /Lebanon (neutral)</w:t>
       </w:r>
     </w:p>
     <w:p>
@@ -1273,8 +1944,8 @@
 </file>
 
 <file path=word/endnotes.xml><?xml version="1.0" encoding="utf-8"?>
-<w:endnotes xmlns:ve="http://schemas.openxmlformats.org/markup-compatibility/2006" xmlns:o="urn:schemas-microsoft-com:office:office" xmlns:r="http://schemas.openxmlformats.org/officeDocument/2006/relationships" xmlns:m="http://schemas.openxmlformats.org/officeDocument/2006/math" xmlns:v="urn:schemas-microsoft-com:vml" xmlns:wp="http://schemas.openxmlformats.org/drawingml/2006/wordprocessingDrawing" xmlns:w10="urn:schemas-microsoft-com:office:word" xmlns:w="http://schemas.openxmlformats.org/wordprocessingml/2006/main" xmlns:wne="http://schemas.microsoft.com/office/word/2006/wordml">
-  <w:endnote w:type="separator" w:id="0">
+<w:endnotes xmlns:wpc="http://schemas.microsoft.com/office/word/2010/wordprocessingCanvas" xmlns:cx="http://schemas.microsoft.com/office/drawing/2014/chartex" xmlns:cx1="http://schemas.microsoft.com/office/drawing/2015/9/8/chartex" xmlns:cx2="http://schemas.microsoft.com/office/drawing/2015/10/21/chartex" xmlns:cx3="http://schemas.microsoft.com/office/drawing/2016/5/9/chartex" xmlns:cx4="http://schemas.microsoft.com/office/drawing/2016/5/10/chartex" xmlns:cx5="http://schemas.microsoft.com/office/drawing/2016/5/11/chartex" xmlns:cx6="http://schemas.microsoft.com/office/drawing/2016/5/12/chartex" xmlns:cx7="http://schemas.microsoft.com/office/drawing/2016/5/13/chartex" xmlns:cx8="http://schemas.microsoft.com/office/drawing/2016/5/14/chartex" xmlns:mc="http://schemas.openxmlformats.org/markup-compatibility/2006" xmlns:aink="http://schemas.microsoft.com/office/drawing/2016/ink" xmlns:am3d="http://schemas.microsoft.com/office/drawing/2017/model3d" xmlns:o="urn:schemas-microsoft-com:office:office" xmlns:r="http://schemas.openxmlformats.org/officeDocument/2006/relationships" xmlns:m="http://schemas.openxmlformats.org/officeDocument/2006/math" xmlns:v="urn:schemas-microsoft-com:vml" xmlns:wp14="http://schemas.microsoft.com/office/word/2010/wordprocessingDrawing" xmlns:wp="http://schemas.openxmlformats.org/drawingml/2006/wordprocessingDrawing" xmlns:w10="urn:schemas-microsoft-com:office:word" xmlns:w="http://schemas.openxmlformats.org/wordprocessingml/2006/main" xmlns:w14="http://schemas.microsoft.com/office/word/2010/wordml" xmlns:w15="http://schemas.microsoft.com/office/word/2012/wordml" xmlns:w16cex="http://schemas.microsoft.com/office/word/2018/wordml/cex" xmlns:w16cid="http://schemas.microsoft.com/office/word/2016/wordml/cid" xmlns:w16="http://schemas.microsoft.com/office/word/2018/wordml" xmlns:w16se="http://schemas.microsoft.com/office/word/2015/wordml/symex" xmlns:wpg="http://schemas.microsoft.com/office/word/2010/wordprocessingGroup" xmlns:wpi="http://schemas.microsoft.com/office/word/2010/wordprocessingInk" xmlns:wne="http://schemas.microsoft.com/office/word/2006/wordml" xmlns:wps="http://schemas.microsoft.com/office/word/2010/wordprocessingShape" mc:Ignorable="w14 w15 w16se w16cid w16 w16cex wp14">
+  <w:endnote w:type="separator" w:id="-1">
     <w:p>
       <w:pPr>
         <w:spacing w:after="0" w:line="240" w:lineRule="auto"/>
@@ -1284,7 +1955,7 @@
       </w:r>
     </w:p>
   </w:endnote>
-  <w:endnote w:type="continuationSeparator" w:id="1">
+  <w:endnote w:type="continuationSeparator" w:id="0">
     <w:p>
       <w:pPr>
         <w:spacing w:after="0" w:line="240" w:lineRule="auto"/>
@@ -1298,7 +1969,7 @@
 </file>
 
 <file path=word/footer1.xml><?xml version="1.0" encoding="utf-8"?>
-<w:ftr xmlns:ve="http://schemas.openxmlformats.org/markup-compatibility/2006" xmlns:o="urn:schemas-microsoft-com:office:office" xmlns:r="http://schemas.openxmlformats.org/officeDocument/2006/relationships" xmlns:m="http://schemas.openxmlformats.org/officeDocument/2006/math" xmlns:v="urn:schemas-microsoft-com:vml" xmlns:wp="http://schemas.openxmlformats.org/drawingml/2006/wordprocessingDrawing" xmlns:w10="urn:schemas-microsoft-com:office:word" xmlns:w="http://schemas.openxmlformats.org/wordprocessingml/2006/main" xmlns:wne="http://schemas.microsoft.com/office/word/2006/wordml">
+<w:ftr xmlns:wpc="http://schemas.microsoft.com/office/word/2010/wordprocessingCanvas" xmlns:cx="http://schemas.microsoft.com/office/drawing/2014/chartex" xmlns:cx1="http://schemas.microsoft.com/office/drawing/2015/9/8/chartex" xmlns:cx2="http://schemas.microsoft.com/office/drawing/2015/10/21/chartex" xmlns:cx3="http://schemas.microsoft.com/office/drawing/2016/5/9/chartex" xmlns:cx4="http://schemas.microsoft.com/office/drawing/2016/5/10/chartex" xmlns:cx5="http://schemas.microsoft.com/office/drawing/2016/5/11/chartex" xmlns:cx6="http://schemas.microsoft.com/office/drawing/2016/5/12/chartex" xmlns:cx7="http://schemas.microsoft.com/office/drawing/2016/5/13/chartex" xmlns:cx8="http://schemas.microsoft.com/office/drawing/2016/5/14/chartex" xmlns:mc="http://schemas.openxmlformats.org/markup-compatibility/2006" xmlns:aink="http://schemas.microsoft.com/office/drawing/2016/ink" xmlns:am3d="http://schemas.microsoft.com/office/drawing/2017/model3d" xmlns:o="urn:schemas-microsoft-com:office:office" xmlns:r="http://schemas.openxmlformats.org/officeDocument/2006/relationships" xmlns:m="http://schemas.openxmlformats.org/officeDocument/2006/math" xmlns:v="urn:schemas-microsoft-com:vml" xmlns:wp14="http://schemas.microsoft.com/office/word/2010/wordprocessingDrawing" xmlns:wp="http://schemas.openxmlformats.org/drawingml/2006/wordprocessingDrawing" xmlns:w10="urn:schemas-microsoft-com:office:word" xmlns:w="http://schemas.openxmlformats.org/wordprocessingml/2006/main" xmlns:w14="http://schemas.microsoft.com/office/word/2010/wordml" xmlns:w15="http://schemas.microsoft.com/office/word/2012/wordml" xmlns:w16cex="http://schemas.microsoft.com/office/word/2018/wordml/cex" xmlns:w16cid="http://schemas.microsoft.com/office/word/2016/wordml/cid" xmlns:w16="http://schemas.microsoft.com/office/word/2018/wordml" xmlns:w16se="http://schemas.microsoft.com/office/word/2015/wordml/symex" xmlns:wpg="http://schemas.microsoft.com/office/word/2010/wordprocessingGroup" xmlns:wpi="http://schemas.microsoft.com/office/word/2010/wordprocessingInk" xmlns:wne="http://schemas.microsoft.com/office/word/2006/wordml" xmlns:wps="http://schemas.microsoft.com/office/word/2010/wordprocessingShape" mc:Ignorable="w14 w15 w16se w16cid w16 w16cex wp14">
   <w:p>
     <w:pPr>
       <w:pStyle w:val="Bunntekst"/>
@@ -1347,8 +2018,8 @@
 </file>
 
 <file path=word/footnotes.xml><?xml version="1.0" encoding="utf-8"?>
-<w:footnotes xmlns:ve="http://schemas.openxmlformats.org/markup-compatibility/2006" xmlns:o="urn:schemas-microsoft-com:office:office" xmlns:r="http://schemas.openxmlformats.org/officeDocument/2006/relationships" xmlns:m="http://schemas.openxmlformats.org/officeDocument/2006/math" xmlns:v="urn:schemas-microsoft-com:vml" xmlns:wp="http://schemas.openxmlformats.org/drawingml/2006/wordprocessingDrawing" xmlns:w10="urn:schemas-microsoft-com:office:word" xmlns:w="http://schemas.openxmlformats.org/wordprocessingml/2006/main" xmlns:wne="http://schemas.microsoft.com/office/word/2006/wordml">
-  <w:footnote w:type="separator" w:id="0">
+<w:footnotes xmlns:wpc="http://schemas.microsoft.com/office/word/2010/wordprocessingCanvas" xmlns:cx="http://schemas.microsoft.com/office/drawing/2014/chartex" xmlns:cx1="http://schemas.microsoft.com/office/drawing/2015/9/8/chartex" xmlns:cx2="http://schemas.microsoft.com/office/drawing/2015/10/21/chartex" xmlns:cx3="http://schemas.microsoft.com/office/drawing/2016/5/9/chartex" xmlns:cx4="http://schemas.microsoft.com/office/drawing/2016/5/10/chartex" xmlns:cx5="http://schemas.microsoft.com/office/drawing/2016/5/11/chartex" xmlns:cx6="http://schemas.microsoft.com/office/drawing/2016/5/12/chartex" xmlns:cx7="http://schemas.microsoft.com/office/drawing/2016/5/13/chartex" xmlns:cx8="http://schemas.microsoft.com/office/drawing/2016/5/14/chartex" xmlns:mc="http://schemas.openxmlformats.org/markup-compatibility/2006" xmlns:aink="http://schemas.microsoft.com/office/drawing/2016/ink" xmlns:am3d="http://schemas.microsoft.com/office/drawing/2017/model3d" xmlns:o="urn:schemas-microsoft-com:office:office" xmlns:r="http://schemas.openxmlformats.org/officeDocument/2006/relationships" xmlns:m="http://schemas.openxmlformats.org/officeDocument/2006/math" xmlns:v="urn:schemas-microsoft-com:vml" xmlns:wp14="http://schemas.microsoft.com/office/word/2010/wordprocessingDrawing" xmlns:wp="http://schemas.openxmlformats.org/drawingml/2006/wordprocessingDrawing" xmlns:w10="urn:schemas-microsoft-com:office:word" xmlns:w="http://schemas.openxmlformats.org/wordprocessingml/2006/main" xmlns:w14="http://schemas.microsoft.com/office/word/2010/wordml" xmlns:w15="http://schemas.microsoft.com/office/word/2012/wordml" xmlns:w16cex="http://schemas.microsoft.com/office/word/2018/wordml/cex" xmlns:w16cid="http://schemas.microsoft.com/office/word/2016/wordml/cid" xmlns:w16="http://schemas.microsoft.com/office/word/2018/wordml" xmlns:w16se="http://schemas.microsoft.com/office/word/2015/wordml/symex" xmlns:wpg="http://schemas.microsoft.com/office/word/2010/wordprocessingGroup" xmlns:wpi="http://schemas.microsoft.com/office/word/2010/wordprocessingInk" xmlns:wne="http://schemas.microsoft.com/office/word/2006/wordml" xmlns:wps="http://schemas.microsoft.com/office/word/2010/wordprocessingShape" mc:Ignorable="w14 w15 w16se w16cid w16 w16cex wp14">
+  <w:footnote w:type="separator" w:id="-1">
     <w:p>
       <w:pPr>
         <w:spacing w:after="0" w:line="240" w:lineRule="auto"/>
@@ -1358,7 +2029,7 @@
       </w:r>
     </w:p>
   </w:footnote>
-  <w:footnote w:type="continuationSeparator" w:id="1">
+  <w:footnote w:type="continuationSeparator" w:id="0">
     <w:p>
       <w:pPr>
         <w:spacing w:after="0" w:line="240" w:lineRule="auto"/>
@@ -1372,7 +2043,7 @@
 </file>
 
 <file path=word/header1.xml><?xml version="1.0" encoding="utf-8"?>
-<w:hdr xmlns:ve="http://schemas.openxmlformats.org/markup-compatibility/2006" xmlns:o="urn:schemas-microsoft-com:office:office" xmlns:r="http://schemas.openxmlformats.org/officeDocument/2006/relationships" xmlns:m="http://schemas.openxmlformats.org/officeDocument/2006/math" xmlns:v="urn:schemas-microsoft-com:vml" xmlns:wp="http://schemas.openxmlformats.org/drawingml/2006/wordprocessingDrawing" xmlns:w10="urn:schemas-microsoft-com:office:word" xmlns:w="http://schemas.openxmlformats.org/wordprocessingml/2006/main" xmlns:wne="http://schemas.microsoft.com/office/word/2006/wordml">
+<w:hdr xmlns:wpc="http://schemas.microsoft.com/office/word/2010/wordprocessingCanvas" xmlns:cx="http://schemas.microsoft.com/office/drawing/2014/chartex" xmlns:cx1="http://schemas.microsoft.com/office/drawing/2015/9/8/chartex" xmlns:cx2="http://schemas.microsoft.com/office/drawing/2015/10/21/chartex" xmlns:cx3="http://schemas.microsoft.com/office/drawing/2016/5/9/chartex" xmlns:cx4="http://schemas.microsoft.com/office/drawing/2016/5/10/chartex" xmlns:cx5="http://schemas.microsoft.com/office/drawing/2016/5/11/chartex" xmlns:cx6="http://schemas.microsoft.com/office/drawing/2016/5/12/chartex" xmlns:cx7="http://schemas.microsoft.com/office/drawing/2016/5/13/chartex" xmlns:cx8="http://schemas.microsoft.com/office/drawing/2016/5/14/chartex" xmlns:mc="http://schemas.openxmlformats.org/markup-compatibility/2006" xmlns:aink="http://schemas.microsoft.com/office/drawing/2016/ink" xmlns:am3d="http://schemas.microsoft.com/office/drawing/2017/model3d" xmlns:o="urn:schemas-microsoft-com:office:office" xmlns:r="http://schemas.openxmlformats.org/officeDocument/2006/relationships" xmlns:m="http://schemas.openxmlformats.org/officeDocument/2006/math" xmlns:v="urn:schemas-microsoft-com:vml" xmlns:wp14="http://schemas.microsoft.com/office/word/2010/wordprocessingDrawing" xmlns:wp="http://schemas.openxmlformats.org/drawingml/2006/wordprocessingDrawing" xmlns:w10="urn:schemas-microsoft-com:office:word" xmlns:w="http://schemas.openxmlformats.org/wordprocessingml/2006/main" xmlns:w14="http://schemas.microsoft.com/office/word/2010/wordml" xmlns:w15="http://schemas.microsoft.com/office/word/2012/wordml" xmlns:w16cex="http://schemas.microsoft.com/office/word/2018/wordml/cex" xmlns:w16cid="http://schemas.microsoft.com/office/word/2016/wordml/cid" xmlns:w16="http://schemas.microsoft.com/office/word/2018/wordml" xmlns:w16se="http://schemas.microsoft.com/office/word/2015/wordml/symex" xmlns:wpg="http://schemas.microsoft.com/office/word/2010/wordprocessingGroup" xmlns:wpi="http://schemas.microsoft.com/office/word/2010/wordprocessingInk" xmlns:wne="http://schemas.microsoft.com/office/word/2006/wordml" xmlns:wps="http://schemas.microsoft.com/office/word/2010/wordprocessingShape" mc:Ignorable="w14 w15 w16se w16cid w16 w16cex wp14">
   <w:p>
     <w:pPr>
       <w:pStyle w:val="Topptekst"/>
@@ -1415,8 +2086,8 @@
 </file>
 
 <file path=word/numbering.xml><?xml version="1.0" encoding="utf-8"?>
-<w:numbering xmlns:ve="http://schemas.openxmlformats.org/markup-compatibility/2006" xmlns:o="urn:schemas-microsoft-com:office:office" xmlns:r="http://schemas.openxmlformats.org/officeDocument/2006/relationships" xmlns:m="http://schemas.openxmlformats.org/officeDocument/2006/math" xmlns:v="urn:schemas-microsoft-com:vml" xmlns:wp="http://schemas.openxmlformats.org/drawingml/2006/wordprocessingDrawing" xmlns:w10="urn:schemas-microsoft-com:office:word" xmlns:w="http://schemas.openxmlformats.org/wordprocessingml/2006/main" xmlns:wne="http://schemas.microsoft.com/office/word/2006/wordml">
-  <w:abstractNum w:abstractNumId="0">
+<w:numbering xmlns:wpc="http://schemas.microsoft.com/office/word/2010/wordprocessingCanvas" xmlns:cx="http://schemas.microsoft.com/office/drawing/2014/chartex" xmlns:cx1="http://schemas.microsoft.com/office/drawing/2015/9/8/chartex" xmlns:cx2="http://schemas.microsoft.com/office/drawing/2015/10/21/chartex" xmlns:cx3="http://schemas.microsoft.com/office/drawing/2016/5/9/chartex" xmlns:cx4="http://schemas.microsoft.com/office/drawing/2016/5/10/chartex" xmlns:cx5="http://schemas.microsoft.com/office/drawing/2016/5/11/chartex" xmlns:cx6="http://schemas.microsoft.com/office/drawing/2016/5/12/chartex" xmlns:cx7="http://schemas.microsoft.com/office/drawing/2016/5/13/chartex" xmlns:cx8="http://schemas.microsoft.com/office/drawing/2016/5/14/chartex" xmlns:mc="http://schemas.openxmlformats.org/markup-compatibility/2006" xmlns:aink="http://schemas.microsoft.com/office/drawing/2016/ink" xmlns:am3d="http://schemas.microsoft.com/office/drawing/2017/model3d" xmlns:o="urn:schemas-microsoft-com:office:office" xmlns:r="http://schemas.openxmlformats.org/officeDocument/2006/relationships" xmlns:m="http://schemas.openxmlformats.org/officeDocument/2006/math" xmlns:v="urn:schemas-microsoft-com:vml" xmlns:wp14="http://schemas.microsoft.com/office/word/2010/wordprocessingDrawing" xmlns:wp="http://schemas.openxmlformats.org/drawingml/2006/wordprocessingDrawing" xmlns:w10="urn:schemas-microsoft-com:office:word" xmlns:w="http://schemas.openxmlformats.org/wordprocessingml/2006/main" xmlns:w14="http://schemas.microsoft.com/office/word/2010/wordml" xmlns:w15="http://schemas.microsoft.com/office/word/2012/wordml" xmlns:w16cex="http://schemas.microsoft.com/office/word/2018/wordml/cex" xmlns:w16cid="http://schemas.microsoft.com/office/word/2016/wordml/cid" xmlns:w16="http://schemas.microsoft.com/office/word/2018/wordml" xmlns:w16se="http://schemas.microsoft.com/office/word/2015/wordml/symex" xmlns:wpg="http://schemas.microsoft.com/office/word/2010/wordprocessingGroup" xmlns:wpi="http://schemas.microsoft.com/office/word/2010/wordprocessingInk" xmlns:wne="http://schemas.microsoft.com/office/word/2006/wordml" xmlns:wps="http://schemas.microsoft.com/office/word/2010/wordprocessingShape" mc:Ignorable="w14 w15 w16se w16cid w16 w16cex wp14">
+  <w:abstractNum w:abstractNumId="0" w15:restartNumberingAfterBreak="0">
     <w:nsid w:val="0286783A"/>
     <w:multiLevelType w:val="multilevel"/>
     <w:tmpl w:val="0414001F"/>
@@ -1502,7 +2173,7 @@
       </w:pPr>
     </w:lvl>
   </w:abstractNum>
-  <w:abstractNum w:abstractNumId="1">
+  <w:abstractNum w:abstractNumId="1" w15:restartNumberingAfterBreak="0">
     <w:nsid w:val="046C5EF6"/>
     <w:multiLevelType w:val="hybridMultilevel"/>
     <w:tmpl w:val="9BE89262"/>
@@ -1615,7 +2286,7 @@
       </w:rPr>
     </w:lvl>
   </w:abstractNum>
-  <w:abstractNum w:abstractNumId="2">
+  <w:abstractNum w:abstractNumId="2" w15:restartNumberingAfterBreak="0">
     <w:nsid w:val="07EB6340"/>
     <w:multiLevelType w:val="multilevel"/>
     <w:tmpl w:val="227A2586"/>
@@ -1701,7 +2372,7 @@
       </w:pPr>
     </w:lvl>
   </w:abstractNum>
-  <w:abstractNum w:abstractNumId="3">
+  <w:abstractNum w:abstractNumId="3" w15:restartNumberingAfterBreak="0">
     <w:nsid w:val="0C804BE0"/>
     <w:multiLevelType w:val="multilevel"/>
     <w:tmpl w:val="0414001F"/>
@@ -1787,7 +2458,96 @@
       </w:pPr>
     </w:lvl>
   </w:abstractNum>
-  <w:abstractNum w:abstractNumId="4">
+  <w:abstractNum w:abstractNumId="4" w15:restartNumberingAfterBreak="0">
+    <w:nsid w:val="20E65D7D"/>
+    <w:multiLevelType w:val="hybridMultilevel"/>
+    <w:tmpl w:val="5E06833C"/>
+    <w:lvl w:ilvl="0" w:tplc="0414000F">
+      <w:start w:val="1"/>
+      <w:numFmt w:val="decimal"/>
+      <w:lvlText w:val="%1."/>
+      <w:lvlJc w:val="left"/>
+      <w:pPr>
+        <w:ind w:left="720" w:hanging="360"/>
+      </w:pPr>
+      <w:rPr>
+        <w:rFonts w:hint="default"/>
+      </w:rPr>
+    </w:lvl>
+    <w:lvl w:ilvl="1" w:tplc="04140019" w:tentative="1">
+      <w:start w:val="1"/>
+      <w:numFmt w:val="lowerLetter"/>
+      <w:lvlText w:val="%2."/>
+      <w:lvlJc w:val="left"/>
+      <w:pPr>
+        <w:ind w:left="1440" w:hanging="360"/>
+      </w:pPr>
+    </w:lvl>
+    <w:lvl w:ilvl="2" w:tplc="0414001B" w:tentative="1">
+      <w:start w:val="1"/>
+      <w:numFmt w:val="lowerRoman"/>
+      <w:lvlText w:val="%3."/>
+      <w:lvlJc w:val="right"/>
+      <w:pPr>
+        <w:ind w:left="2160" w:hanging="180"/>
+      </w:pPr>
+    </w:lvl>
+    <w:lvl w:ilvl="3" w:tplc="0414000F" w:tentative="1">
+      <w:start w:val="1"/>
+      <w:numFmt w:val="decimal"/>
+      <w:lvlText w:val="%4."/>
+      <w:lvlJc w:val="left"/>
+      <w:pPr>
+        <w:ind w:left="2880" w:hanging="360"/>
+      </w:pPr>
+    </w:lvl>
+    <w:lvl w:ilvl="4" w:tplc="04140019" w:tentative="1">
+      <w:start w:val="1"/>
+      <w:numFmt w:val="lowerLetter"/>
+      <w:lvlText w:val="%5."/>
+      <w:lvlJc w:val="left"/>
+      <w:pPr>
+        <w:ind w:left="3600" w:hanging="360"/>
+      </w:pPr>
+    </w:lvl>
+    <w:lvl w:ilvl="5" w:tplc="0414001B" w:tentative="1">
+      <w:start w:val="1"/>
+      <w:numFmt w:val="lowerRoman"/>
+      <w:lvlText w:val="%6."/>
+      <w:lvlJc w:val="right"/>
+      <w:pPr>
+        <w:ind w:left="4320" w:hanging="180"/>
+      </w:pPr>
+    </w:lvl>
+    <w:lvl w:ilvl="6" w:tplc="0414000F" w:tentative="1">
+      <w:start w:val="1"/>
+      <w:numFmt w:val="decimal"/>
+      <w:lvlText w:val="%7."/>
+      <w:lvlJc w:val="left"/>
+      <w:pPr>
+        <w:ind w:left="5040" w:hanging="360"/>
+      </w:pPr>
+    </w:lvl>
+    <w:lvl w:ilvl="7" w:tplc="04140019" w:tentative="1">
+      <w:start w:val="1"/>
+      <w:numFmt w:val="lowerLetter"/>
+      <w:lvlText w:val="%8."/>
+      <w:lvlJc w:val="left"/>
+      <w:pPr>
+        <w:ind w:left="5760" w:hanging="360"/>
+      </w:pPr>
+    </w:lvl>
+    <w:lvl w:ilvl="8" w:tplc="0414001B" w:tentative="1">
+      <w:start w:val="1"/>
+      <w:numFmt w:val="lowerRoman"/>
+      <w:lvlText w:val="%9."/>
+      <w:lvlJc w:val="right"/>
+      <w:pPr>
+        <w:ind w:left="6480" w:hanging="180"/>
+      </w:pPr>
+    </w:lvl>
+  </w:abstractNum>
+  <w:abstractNum w:abstractNumId="5" w15:restartNumberingAfterBreak="0">
     <w:nsid w:val="2C8A72A3"/>
     <w:multiLevelType w:val="hybridMultilevel"/>
     <w:tmpl w:val="F7D0B292"/>
@@ -1900,7 +2660,7 @@
       </w:rPr>
     </w:lvl>
   </w:abstractNum>
-  <w:abstractNum w:abstractNumId="5">
+  <w:abstractNum w:abstractNumId="6" w15:restartNumberingAfterBreak="0">
     <w:nsid w:val="2FA86E0D"/>
     <w:multiLevelType w:val="hybridMultilevel"/>
     <w:tmpl w:val="56A801DE"/>
@@ -2013,7 +2773,120 @@
       </w:rPr>
     </w:lvl>
   </w:abstractNum>
-  <w:abstractNum w:abstractNumId="6">
+  <w:abstractNum w:abstractNumId="7" w15:restartNumberingAfterBreak="0">
+    <w:nsid w:val="38AE25D4"/>
+    <w:multiLevelType w:val="hybridMultilevel"/>
+    <w:tmpl w:val="33C4532C"/>
+    <w:lvl w:ilvl="0" w:tplc="54B07E1A">
+      <w:start w:val="1"/>
+      <w:numFmt w:val="bullet"/>
+      <w:lvlText w:val="-"/>
+      <w:lvlJc w:val="left"/>
+      <w:pPr>
+        <w:ind w:left="720" w:hanging="360"/>
+      </w:pPr>
+      <w:rPr>
+        <w:rFonts w:ascii="Arial" w:eastAsiaTheme="minorEastAsia" w:hAnsi="Arial" w:cs="Arial" w:hint="default"/>
+      </w:rPr>
+    </w:lvl>
+    <w:lvl w:ilvl="1" w:tplc="04140003" w:tentative="1">
+      <w:start w:val="1"/>
+      <w:numFmt w:val="bullet"/>
+      <w:lvlText w:val="o"/>
+      <w:lvlJc w:val="left"/>
+      <w:pPr>
+        <w:ind w:left="1440" w:hanging="360"/>
+      </w:pPr>
+      <w:rPr>
+        <w:rFonts w:ascii="Courier New" w:hAnsi="Courier New" w:cs="Courier New" w:hint="default"/>
+      </w:rPr>
+    </w:lvl>
+    <w:lvl w:ilvl="2" w:tplc="04140005" w:tentative="1">
+      <w:start w:val="1"/>
+      <w:numFmt w:val="bullet"/>
+      <w:lvlText w:val=""/>
+      <w:lvlJc w:val="left"/>
+      <w:pPr>
+        <w:ind w:left="2160" w:hanging="360"/>
+      </w:pPr>
+      <w:rPr>
+        <w:rFonts w:ascii="Wingdings" w:hAnsi="Wingdings" w:hint="default"/>
+      </w:rPr>
+    </w:lvl>
+    <w:lvl w:ilvl="3" w:tplc="04140001" w:tentative="1">
+      <w:start w:val="1"/>
+      <w:numFmt w:val="bullet"/>
+      <w:lvlText w:val=""/>
+      <w:lvlJc w:val="left"/>
+      <w:pPr>
+        <w:ind w:left="2880" w:hanging="360"/>
+      </w:pPr>
+      <w:rPr>
+        <w:rFonts w:ascii="Symbol" w:hAnsi="Symbol" w:hint="default"/>
+      </w:rPr>
+    </w:lvl>
+    <w:lvl w:ilvl="4" w:tplc="04140003" w:tentative="1">
+      <w:start w:val="1"/>
+      <w:numFmt w:val="bullet"/>
+      <w:lvlText w:val="o"/>
+      <w:lvlJc w:val="left"/>
+      <w:pPr>
+        <w:ind w:left="3600" w:hanging="360"/>
+      </w:pPr>
+      <w:rPr>
+        <w:rFonts w:ascii="Courier New" w:hAnsi="Courier New" w:cs="Courier New" w:hint="default"/>
+      </w:rPr>
+    </w:lvl>
+    <w:lvl w:ilvl="5" w:tplc="04140005" w:tentative="1">
+      <w:start w:val="1"/>
+      <w:numFmt w:val="bullet"/>
+      <w:lvlText w:val=""/>
+      <w:lvlJc w:val="left"/>
+      <w:pPr>
+        <w:ind w:left="4320" w:hanging="360"/>
+      </w:pPr>
+      <w:rPr>
+        <w:rFonts w:ascii="Wingdings" w:hAnsi="Wingdings" w:hint="default"/>
+      </w:rPr>
+    </w:lvl>
+    <w:lvl w:ilvl="6" w:tplc="04140001" w:tentative="1">
+      <w:start w:val="1"/>
+      <w:numFmt w:val="bullet"/>
+      <w:lvlText w:val=""/>
+      <w:lvlJc w:val="left"/>
+      <w:pPr>
+        <w:ind w:left="5040" w:hanging="360"/>
+      </w:pPr>
+      <w:rPr>
+        <w:rFonts w:ascii="Symbol" w:hAnsi="Symbol" w:hint="default"/>
+      </w:rPr>
+    </w:lvl>
+    <w:lvl w:ilvl="7" w:tplc="04140003" w:tentative="1">
+      <w:start w:val="1"/>
+      <w:numFmt w:val="bullet"/>
+      <w:lvlText w:val="o"/>
+      <w:lvlJc w:val="left"/>
+      <w:pPr>
+        <w:ind w:left="5760" w:hanging="360"/>
+      </w:pPr>
+      <w:rPr>
+        <w:rFonts w:ascii="Courier New" w:hAnsi="Courier New" w:cs="Courier New" w:hint="default"/>
+      </w:rPr>
+    </w:lvl>
+    <w:lvl w:ilvl="8" w:tplc="04140005" w:tentative="1">
+      <w:start w:val="1"/>
+      <w:numFmt w:val="bullet"/>
+      <w:lvlText w:val=""/>
+      <w:lvlJc w:val="left"/>
+      <w:pPr>
+        <w:ind w:left="6480" w:hanging="360"/>
+      </w:pPr>
+      <w:rPr>
+        <w:rFonts w:ascii="Wingdings" w:hAnsi="Wingdings" w:hint="default"/>
+      </w:rPr>
+    </w:lvl>
+  </w:abstractNum>
+  <w:abstractNum w:abstractNumId="8" w15:restartNumberingAfterBreak="0">
     <w:nsid w:val="3CDE53F8"/>
     <w:multiLevelType w:val="hybridMultilevel"/>
     <w:tmpl w:val="7AFEF27E"/>
@@ -2125,7 +2998,7 @@
       </w:rPr>
     </w:lvl>
   </w:abstractNum>
-  <w:abstractNum w:abstractNumId="7">
+  <w:abstractNum w:abstractNumId="9" w15:restartNumberingAfterBreak="0">
     <w:nsid w:val="420A3B66"/>
     <w:multiLevelType w:val="multilevel"/>
     <w:tmpl w:val="84C4DF26"/>
@@ -2247,7 +3120,7 @@
       </w:rPr>
     </w:lvl>
   </w:abstractNum>
-  <w:abstractNum w:abstractNumId="8">
+  <w:abstractNum w:abstractNumId="10" w15:restartNumberingAfterBreak="0">
     <w:nsid w:val="4D126DC6"/>
     <w:multiLevelType w:val="multilevel"/>
     <w:tmpl w:val="0414001F"/>
@@ -2333,7 +3206,7 @@
       </w:pPr>
     </w:lvl>
   </w:abstractNum>
-  <w:abstractNum w:abstractNumId="9">
+  <w:abstractNum w:abstractNumId="11" w15:restartNumberingAfterBreak="0">
     <w:nsid w:val="4D811BA2"/>
     <w:multiLevelType w:val="hybridMultilevel"/>
     <w:tmpl w:val="35F084A4"/>
@@ -2446,7 +3319,7 @@
       </w:rPr>
     </w:lvl>
   </w:abstractNum>
-  <w:abstractNum w:abstractNumId="10">
+  <w:abstractNum w:abstractNumId="12" w15:restartNumberingAfterBreak="0">
     <w:nsid w:val="51A027F3"/>
     <w:multiLevelType w:val="hybridMultilevel"/>
     <w:tmpl w:val="F9A01424"/>
@@ -2558,7 +3431,7 @@
       </w:rPr>
     </w:lvl>
   </w:abstractNum>
-  <w:abstractNum w:abstractNumId="11">
+  <w:abstractNum w:abstractNumId="13" w15:restartNumberingAfterBreak="0">
     <w:nsid w:val="5FD95DF6"/>
     <w:multiLevelType w:val="hybridMultilevel"/>
     <w:tmpl w:val="B1A471F6"/>
@@ -2671,7 +3544,7 @@
       </w:rPr>
     </w:lvl>
   </w:abstractNum>
-  <w:abstractNum w:abstractNumId="12">
+  <w:abstractNum w:abstractNumId="14" w15:restartNumberingAfterBreak="0">
     <w:nsid w:val="6887542B"/>
     <w:multiLevelType w:val="multilevel"/>
     <w:tmpl w:val="C9789F88"/>
@@ -2757,7 +3630,7 @@
       </w:pPr>
     </w:lvl>
   </w:abstractNum>
-  <w:abstractNum w:abstractNumId="13">
+  <w:abstractNum w:abstractNumId="15" w15:restartNumberingAfterBreak="0">
     <w:nsid w:val="68903BF6"/>
     <w:multiLevelType w:val="hybridMultilevel"/>
     <w:tmpl w:val="2140E8A6"/>
@@ -2869,7 +3742,120 @@
       </w:rPr>
     </w:lvl>
   </w:abstractNum>
-  <w:abstractNum w:abstractNumId="14">
+  <w:abstractNum w:abstractNumId="16" w15:restartNumberingAfterBreak="0">
+    <w:nsid w:val="68ED1373"/>
+    <w:multiLevelType w:val="hybridMultilevel"/>
+    <w:tmpl w:val="0964C6E6"/>
+    <w:lvl w:ilvl="0" w:tplc="45D8D5B4">
+      <w:start w:val="1"/>
+      <w:numFmt w:val="bullet"/>
+      <w:lvlText w:val="-"/>
+      <w:lvlJc w:val="left"/>
+      <w:pPr>
+        <w:ind w:left="720" w:hanging="360"/>
+      </w:pPr>
+      <w:rPr>
+        <w:rFonts w:ascii="Arial" w:eastAsiaTheme="minorEastAsia" w:hAnsi="Arial" w:cs="Arial" w:hint="default"/>
+      </w:rPr>
+    </w:lvl>
+    <w:lvl w:ilvl="1" w:tplc="04140003" w:tentative="1">
+      <w:start w:val="1"/>
+      <w:numFmt w:val="bullet"/>
+      <w:lvlText w:val="o"/>
+      <w:lvlJc w:val="left"/>
+      <w:pPr>
+        <w:ind w:left="1440" w:hanging="360"/>
+      </w:pPr>
+      <w:rPr>
+        <w:rFonts w:ascii="Courier New" w:hAnsi="Courier New" w:cs="Courier New" w:hint="default"/>
+      </w:rPr>
+    </w:lvl>
+    <w:lvl w:ilvl="2" w:tplc="04140005" w:tentative="1">
+      <w:start w:val="1"/>
+      <w:numFmt w:val="bullet"/>
+      <w:lvlText w:val=""/>
+      <w:lvlJc w:val="left"/>
+      <w:pPr>
+        <w:ind w:left="2160" w:hanging="360"/>
+      </w:pPr>
+      <w:rPr>
+        <w:rFonts w:ascii="Wingdings" w:hAnsi="Wingdings" w:hint="default"/>
+      </w:rPr>
+    </w:lvl>
+    <w:lvl w:ilvl="3" w:tplc="04140001" w:tentative="1">
+      <w:start w:val="1"/>
+      <w:numFmt w:val="bullet"/>
+      <w:lvlText w:val=""/>
+      <w:lvlJc w:val="left"/>
+      <w:pPr>
+        <w:ind w:left="2880" w:hanging="360"/>
+      </w:pPr>
+      <w:rPr>
+        <w:rFonts w:ascii="Symbol" w:hAnsi="Symbol" w:hint="default"/>
+      </w:rPr>
+    </w:lvl>
+    <w:lvl w:ilvl="4" w:tplc="04140003" w:tentative="1">
+      <w:start w:val="1"/>
+      <w:numFmt w:val="bullet"/>
+      <w:lvlText w:val="o"/>
+      <w:lvlJc w:val="left"/>
+      <w:pPr>
+        <w:ind w:left="3600" w:hanging="360"/>
+      </w:pPr>
+      <w:rPr>
+        <w:rFonts w:ascii="Courier New" w:hAnsi="Courier New" w:cs="Courier New" w:hint="default"/>
+      </w:rPr>
+    </w:lvl>
+    <w:lvl w:ilvl="5" w:tplc="04140005" w:tentative="1">
+      <w:start w:val="1"/>
+      <w:numFmt w:val="bullet"/>
+      <w:lvlText w:val=""/>
+      <w:lvlJc w:val="left"/>
+      <w:pPr>
+        <w:ind w:left="4320" w:hanging="360"/>
+      </w:pPr>
+      <w:rPr>
+        <w:rFonts w:ascii="Wingdings" w:hAnsi="Wingdings" w:hint="default"/>
+      </w:rPr>
+    </w:lvl>
+    <w:lvl w:ilvl="6" w:tplc="04140001" w:tentative="1">
+      <w:start w:val="1"/>
+      <w:numFmt w:val="bullet"/>
+      <w:lvlText w:val=""/>
+      <w:lvlJc w:val="left"/>
+      <w:pPr>
+        <w:ind w:left="5040" w:hanging="360"/>
+      </w:pPr>
+      <w:rPr>
+        <w:rFonts w:ascii="Symbol" w:hAnsi="Symbol" w:hint="default"/>
+      </w:rPr>
+    </w:lvl>
+    <w:lvl w:ilvl="7" w:tplc="04140003" w:tentative="1">
+      <w:start w:val="1"/>
+      <w:numFmt w:val="bullet"/>
+      <w:lvlText w:val="o"/>
+      <w:lvlJc w:val="left"/>
+      <w:pPr>
+        <w:ind w:left="5760" w:hanging="360"/>
+      </w:pPr>
+      <w:rPr>
+        <w:rFonts w:ascii="Courier New" w:hAnsi="Courier New" w:cs="Courier New" w:hint="default"/>
+      </w:rPr>
+    </w:lvl>
+    <w:lvl w:ilvl="8" w:tplc="04140005" w:tentative="1">
+      <w:start w:val="1"/>
+      <w:numFmt w:val="bullet"/>
+      <w:lvlText w:val=""/>
+      <w:lvlJc w:val="left"/>
+      <w:pPr>
+        <w:ind w:left="6480" w:hanging="360"/>
+      </w:pPr>
+      <w:rPr>
+        <w:rFonts w:ascii="Wingdings" w:hAnsi="Wingdings" w:hint="default"/>
+      </w:rPr>
+    </w:lvl>
+  </w:abstractNum>
+  <w:abstractNum w:abstractNumId="17" w15:restartNumberingAfterBreak="0">
     <w:nsid w:val="7BF65D85"/>
     <w:multiLevelType w:val="hybridMultilevel"/>
     <w:tmpl w:val="CA20E9DA"/>
@@ -2986,40 +3972,40 @@
     <w:abstractNumId w:val="0"/>
   </w:num>
   <w:num w:numId="2">
-    <w:abstractNumId w:val="12"/>
+    <w:abstractNumId w:val="14"/>
   </w:num>
   <w:num w:numId="3">
     <w:abstractNumId w:val="2"/>
   </w:num>
   <w:num w:numId="4">
-    <w:abstractNumId w:val="7"/>
+    <w:abstractNumId w:val="9"/>
   </w:num>
   <w:num w:numId="5">
-    <w:abstractNumId w:val="9"/>
+    <w:abstractNumId w:val="11"/>
   </w:num>
   <w:num w:numId="6">
-    <w:abstractNumId w:val="11"/>
+    <w:abstractNumId w:val="13"/>
   </w:num>
   <w:num w:numId="7">
-    <w:abstractNumId w:val="4"/>
+    <w:abstractNumId w:val="5"/>
   </w:num>
   <w:num w:numId="8">
     <w:abstractNumId w:val="1"/>
   </w:num>
   <w:num w:numId="9">
-    <w:abstractNumId w:val="14"/>
+    <w:abstractNumId w:val="17"/>
   </w:num>
   <w:num w:numId="10">
-    <w:abstractNumId w:val="5"/>
+    <w:abstractNumId w:val="6"/>
   </w:num>
   <w:num w:numId="11">
-    <w:abstractNumId w:val="8"/>
+    <w:abstractNumId w:val="10"/>
   </w:num>
   <w:num w:numId="12">
     <w:abstractNumId w:val="3"/>
   </w:num>
   <w:num w:numId="13">
-    <w:abstractNumId w:val="7"/>
+    <w:abstractNumId w:val="9"/>
     <w:lvlOverride w:ilvl="0">
       <w:startOverride w:val="3"/>
     </w:lvlOverride>
@@ -3049,19 +4035,28 @@
     </w:lvlOverride>
   </w:num>
   <w:num w:numId="14">
-    <w:abstractNumId w:val="10"/>
+    <w:abstractNumId w:val="12"/>
   </w:num>
   <w:num w:numId="15">
-    <w:abstractNumId w:val="6"/>
+    <w:abstractNumId w:val="8"/>
   </w:num>
   <w:num w:numId="16">
-    <w:abstractNumId w:val="13"/>
+    <w:abstractNumId w:val="15"/>
+  </w:num>
+  <w:num w:numId="17">
+    <w:abstractNumId w:val="4"/>
+  </w:num>
+  <w:num w:numId="18">
+    <w:abstractNumId w:val="16"/>
+  </w:num>
+  <w:num w:numId="19">
+    <w:abstractNumId w:val="7"/>
   </w:num>
 </w:numbering>
 </file>
 
 <file path=word/styles.xml><?xml version="1.0" encoding="utf-8"?>
-<w:styles xmlns:r="http://schemas.openxmlformats.org/officeDocument/2006/relationships" xmlns:w="http://schemas.openxmlformats.org/wordprocessingml/2006/main">
+<w:styles xmlns:mc="http://schemas.openxmlformats.org/markup-compatibility/2006" xmlns:r="http://schemas.openxmlformats.org/officeDocument/2006/relationships" xmlns:w="http://schemas.openxmlformats.org/wordprocessingml/2006/main" xmlns:w14="http://schemas.microsoft.com/office/word/2010/wordml" xmlns:w15="http://schemas.microsoft.com/office/word/2012/wordml" xmlns:w16cex="http://schemas.microsoft.com/office/word/2018/wordml/cex" xmlns:w16cid="http://schemas.microsoft.com/office/word/2016/wordml/cid" xmlns:w16="http://schemas.microsoft.com/office/word/2018/wordml" xmlns:w16se="http://schemas.microsoft.com/office/word/2015/wordml/symex" mc:Ignorable="w14 w15 w16se w16cid w16 w16cex">
   <w:docDefaults>
     <w:rPrDefault>
       <w:rPr>
@@ -3077,144 +4072,383 @@
       </w:pPr>
     </w:pPrDefault>
   </w:docDefaults>
-  <w:latentStyles w:defLockedState="0" w:defUIPriority="99" w:defSemiHidden="1" w:defUnhideWhenUsed="1" w:defQFormat="0" w:count="267">
-    <w:lsdException w:name="Normal" w:semiHidden="0" w:uiPriority="0" w:unhideWhenUsed="0" w:qFormat="1"/>
-    <w:lsdException w:name="heading 1" w:semiHidden="0" w:uiPriority="9" w:unhideWhenUsed="0" w:qFormat="1"/>
-    <w:lsdException w:name="heading 2" w:uiPriority="9" w:qFormat="1"/>
-    <w:lsdException w:name="heading 3" w:uiPriority="9" w:qFormat="1"/>
-    <w:lsdException w:name="heading 4" w:uiPriority="9" w:qFormat="1"/>
-    <w:lsdException w:name="heading 5" w:uiPriority="9" w:qFormat="1"/>
-    <w:lsdException w:name="heading 6" w:uiPriority="9" w:qFormat="1"/>
-    <w:lsdException w:name="heading 7" w:uiPriority="9" w:qFormat="1"/>
-    <w:lsdException w:name="heading 8" w:uiPriority="9" w:qFormat="1"/>
-    <w:lsdException w:name="heading 9" w:uiPriority="9" w:qFormat="1"/>
-    <w:lsdException w:name="toc 1" w:uiPriority="39"/>
-    <w:lsdException w:name="toc 2" w:uiPriority="39"/>
-    <w:lsdException w:name="toc 3" w:uiPriority="39"/>
-    <w:lsdException w:name="toc 4" w:uiPriority="39"/>
-    <w:lsdException w:name="toc 5" w:uiPriority="39"/>
-    <w:lsdException w:name="toc 6" w:uiPriority="39"/>
-    <w:lsdException w:name="toc 7" w:uiPriority="39"/>
-    <w:lsdException w:name="toc 8" w:uiPriority="39"/>
-    <w:lsdException w:name="toc 9" w:uiPriority="39"/>
-    <w:lsdException w:name="caption" w:uiPriority="35" w:qFormat="1"/>
-    <w:lsdException w:name="Title" w:semiHidden="0" w:uiPriority="10" w:unhideWhenUsed="0" w:qFormat="1"/>
-    <w:lsdException w:name="Default Paragraph Font" w:uiPriority="1"/>
-    <w:lsdException w:name="Subtitle" w:semiHidden="0" w:uiPriority="11" w:unhideWhenUsed="0" w:qFormat="1"/>
-    <w:lsdException w:name="Strong" w:semiHidden="0" w:uiPriority="22" w:unhideWhenUsed="0" w:qFormat="1"/>
-    <w:lsdException w:name="Emphasis" w:semiHidden="0" w:uiPriority="20" w:unhideWhenUsed="0" w:qFormat="1"/>
-    <w:lsdException w:name="Table Grid" w:semiHidden="0" w:uiPriority="59" w:unhideWhenUsed="0"/>
-    <w:lsdException w:name="Placeholder Text" w:unhideWhenUsed="0"/>
-    <w:lsdException w:name="No Spacing" w:semiHidden="0" w:uiPriority="1" w:unhideWhenUsed="0" w:qFormat="1"/>
-    <w:lsdException w:name="Light Shading" w:semiHidden="0" w:uiPriority="60" w:unhideWhenUsed="0"/>
-    <w:lsdException w:name="Light List" w:semiHidden="0" w:uiPriority="61" w:unhideWhenUsed="0"/>
-    <w:lsdException w:name="Light Grid" w:semiHidden="0" w:uiPriority="62" w:unhideWhenUsed="0"/>
-    <w:lsdException w:name="Medium Shading 1" w:semiHidden="0" w:uiPriority="63" w:unhideWhenUsed="0"/>
-    <w:lsdException w:name="Medium Shading 2" w:semiHidden="0" w:uiPriority="64" w:unhideWhenUsed="0"/>
-    <w:lsdException w:name="Medium List 1" w:semiHidden="0" w:uiPriority="65" w:unhideWhenUsed="0"/>
-    <w:lsdException w:name="Medium List 2" w:semiHidden="0" w:uiPriority="66" w:unhideWhenUsed="0"/>
-    <w:lsdException w:name="Medium Grid 1" w:semiHidden="0" w:uiPriority="67" w:unhideWhenUsed="0"/>
-    <w:lsdException w:name="Medium Grid 2" w:semiHidden="0" w:uiPriority="68" w:unhideWhenUsed="0"/>
-    <w:lsdException w:name="Medium Grid 3" w:semiHidden="0" w:uiPriority="69" w:unhideWhenUsed="0"/>
-    <w:lsdException w:name="Dark List" w:semiHidden="0" w:uiPriority="70" w:unhideWhenUsed="0"/>
-    <w:lsdException w:name="Colorful Shading" w:semiHidden="0" w:uiPriority="71" w:unhideWhenUsed="0"/>
-    <w:lsdException w:name="Colorful List" w:semiHidden="0" w:uiPriority="72" w:unhideWhenUsed="0"/>
-    <w:lsdException w:name="Colorful Grid" w:semiHidden="0" w:uiPriority="73" w:unhideWhenUsed="0"/>
-    <w:lsdException w:name="Light Shading Accent 1" w:semiHidden="0" w:uiPriority="60" w:unhideWhenUsed="0"/>
-    <w:lsdException w:name="Light List Accent 1" w:semiHidden="0" w:uiPriority="61" w:unhideWhenUsed="0"/>
-    <w:lsdException w:name="Light Grid Accent 1" w:semiHidden="0" w:uiPriority="62" w:unhideWhenUsed="0"/>
-    <w:lsdException w:name="Medium Shading 1 Accent 1" w:semiHidden="0" w:uiPriority="63" w:unhideWhenUsed="0"/>
-    <w:lsdException w:name="Medium Shading 2 Accent 1" w:semiHidden="0" w:uiPriority="64" w:unhideWhenUsed="0"/>
-    <w:lsdException w:name="Medium List 1 Accent 1" w:semiHidden="0" w:uiPriority="65" w:unhideWhenUsed="0"/>
-    <w:lsdException w:name="Revision" w:unhideWhenUsed="0"/>
-    <w:lsdException w:name="List Paragraph" w:semiHidden="0" w:uiPriority="34" w:unhideWhenUsed="0" w:qFormat="1"/>
-    <w:lsdException w:name="Quote" w:semiHidden="0" w:uiPriority="29" w:unhideWhenUsed="0" w:qFormat="1"/>
-    <w:lsdException w:name="Intense Quote" w:semiHidden="0" w:uiPriority="30" w:unhideWhenUsed="0" w:qFormat="1"/>
-    <w:lsdException w:name="Medium List 2 Accent 1" w:semiHidden="0" w:uiPriority="66" w:unhideWhenUsed="0"/>
-    <w:lsdException w:name="Medium Grid 1 Accent 1" w:semiHidden="0" w:uiPriority="67" w:unhideWhenUsed="0"/>
-    <w:lsdException w:name="Medium Grid 2 Accent 1" w:semiHidden="0" w:uiPriority="68" w:unhideWhenUsed="0"/>
-    <w:lsdException w:name="Medium Grid 3 Accent 1" w:semiHidden="0" w:uiPriority="69" w:unhideWhenUsed="0"/>
-    <w:lsdException w:name="Dark List Accent 1" w:semiHidden="0" w:uiPriority="70" w:unhideWhenUsed="0"/>
-    <w:lsdException w:name="Colorful Shading Accent 1" w:semiHidden="0" w:uiPriority="71" w:unhideWhenUsed="0"/>
-    <w:lsdException w:name="Colorful List Accent 1" w:semiHidden="0" w:uiPriority="72" w:unhideWhenUsed="0"/>
-    <w:lsdException w:name="Colorful Grid Accent 1" w:semiHidden="0" w:uiPriority="73" w:unhideWhenUsed="0"/>
-    <w:lsdException w:name="Light Shading Accent 2" w:semiHidden="0" w:uiPriority="60" w:unhideWhenUsed="0"/>
-    <w:lsdException w:name="Light List Accent 2" w:semiHidden="0" w:uiPriority="61" w:unhideWhenUsed="0"/>
-    <w:lsdException w:name="Light Grid Accent 2" w:semiHidden="0" w:uiPriority="62" w:unhideWhenUsed="0"/>
-    <w:lsdException w:name="Medium Shading 1 Accent 2" w:semiHidden="0" w:uiPriority="63" w:unhideWhenUsed="0"/>
-    <w:lsdException w:name="Medium Shading 2 Accent 2" w:semiHidden="0" w:uiPriority="64" w:unhideWhenUsed="0"/>
-    <w:lsdException w:name="Medium List 1 Accent 2" w:semiHidden="0" w:uiPriority="65" w:unhideWhenUsed="0"/>
-    <w:lsdException w:name="Medium List 2 Accent 2" w:semiHidden="0" w:uiPriority="66" w:unhideWhenUsed="0"/>
-    <w:lsdException w:name="Medium Grid 1 Accent 2" w:semiHidden="0" w:uiPriority="67" w:unhideWhenUsed="0"/>
-    <w:lsdException w:name="Medium Grid 2 Accent 2" w:semiHidden="0" w:uiPriority="68" w:unhideWhenUsed="0"/>
-    <w:lsdException w:name="Medium Grid 3 Accent 2" w:semiHidden="0" w:uiPriority="69" w:unhideWhenUsed="0"/>
-    <w:lsdException w:name="Dark List Accent 2" w:semiHidden="0" w:uiPriority="70" w:unhideWhenUsed="0"/>
-    <w:lsdException w:name="Colorful Shading Accent 2" w:semiHidden="0" w:uiPriority="71" w:unhideWhenUsed="0"/>
-    <w:lsdException w:name="Colorful List Accent 2" w:semiHidden="0" w:uiPriority="72" w:unhideWhenUsed="0"/>
-    <w:lsdException w:name="Colorful Grid Accent 2" w:semiHidden="0" w:uiPriority="73" w:unhideWhenUsed="0"/>
-    <w:lsdException w:name="Light Shading Accent 3" w:semiHidden="0" w:uiPriority="60" w:unhideWhenUsed="0"/>
-    <w:lsdException w:name="Light List Accent 3" w:semiHidden="0" w:uiPriority="61" w:unhideWhenUsed="0"/>
-    <w:lsdException w:name="Light Grid Accent 3" w:semiHidden="0" w:uiPriority="62" w:unhideWhenUsed="0"/>
-    <w:lsdException w:name="Medium Shading 1 Accent 3" w:semiHidden="0" w:uiPriority="63" w:unhideWhenUsed="0"/>
-    <w:lsdException w:name="Medium Shading 2 Accent 3" w:semiHidden="0" w:uiPriority="64" w:unhideWhenUsed="0"/>
-    <w:lsdException w:name="Medium List 1 Accent 3" w:semiHidden="0" w:uiPriority="65" w:unhideWhenUsed="0"/>
-    <w:lsdException w:name="Medium List 2 Accent 3" w:semiHidden="0" w:uiPriority="66" w:unhideWhenUsed="0"/>
-    <w:lsdException w:name="Medium Grid 1 Accent 3" w:semiHidden="0" w:uiPriority="67" w:unhideWhenUsed="0"/>
-    <w:lsdException w:name="Medium Grid 2 Accent 3" w:semiHidden="0" w:uiPriority="68" w:unhideWhenUsed="0"/>
-    <w:lsdException w:name="Medium Grid 3 Accent 3" w:semiHidden="0" w:uiPriority="69" w:unhideWhenUsed="0"/>
-    <w:lsdException w:name="Dark List Accent 3" w:semiHidden="0" w:uiPriority="70" w:unhideWhenUsed="0"/>
-    <w:lsdException w:name="Colorful Shading Accent 3" w:semiHidden="0" w:uiPriority="71" w:unhideWhenUsed="0"/>
-    <w:lsdException w:name="Colorful List Accent 3" w:semiHidden="0" w:uiPriority="72" w:unhideWhenUsed="0"/>
-    <w:lsdException w:name="Colorful Grid Accent 3" w:semiHidden="0" w:uiPriority="73" w:unhideWhenUsed="0"/>
-    <w:lsdException w:name="Light Shading Accent 4" w:semiHidden="0" w:uiPriority="60" w:unhideWhenUsed="0"/>
-    <w:lsdException w:name="Light List Accent 4" w:semiHidden="0" w:uiPriority="61" w:unhideWhenUsed="0"/>
-    <w:lsdException w:name="Light Grid Accent 4" w:semiHidden="0" w:uiPriority="62" w:unhideWhenUsed="0"/>
-    <w:lsdException w:name="Medium Shading 1 Accent 4" w:semiHidden="0" w:uiPriority="63" w:unhideWhenUsed="0"/>
-    <w:lsdException w:name="Medium Shading 2 Accent 4" w:semiHidden="0" w:uiPriority="64" w:unhideWhenUsed="0"/>
-    <w:lsdException w:name="Medium List 1 Accent 4" w:semiHidden="0" w:uiPriority="65" w:unhideWhenUsed="0"/>
-    <w:lsdException w:name="Medium List 2 Accent 4" w:semiHidden="0" w:uiPriority="66" w:unhideWhenUsed="0"/>
-    <w:lsdException w:name="Medium Grid 1 Accent 4" w:semiHidden="0" w:uiPriority="67" w:unhideWhenUsed="0"/>
-    <w:lsdException w:name="Medium Grid 2 Accent 4" w:semiHidden="0" w:uiPriority="68" w:unhideWhenUsed="0"/>
-    <w:lsdException w:name="Medium Grid 3 Accent 4" w:semiHidden="0" w:uiPriority="69" w:unhideWhenUsed="0"/>
-    <w:lsdException w:name="Dark List Accent 4" w:semiHidden="0" w:uiPriority="70" w:unhideWhenUsed="0"/>
-    <w:lsdException w:name="Colorful Shading Accent 4" w:semiHidden="0" w:uiPriority="71" w:unhideWhenUsed="0"/>
-    <w:lsdException w:name="Colorful List Accent 4" w:semiHidden="0" w:uiPriority="72" w:unhideWhenUsed="0"/>
-    <w:lsdException w:name="Colorful Grid Accent 4" w:semiHidden="0" w:uiPriority="73" w:unhideWhenUsed="0"/>
-    <w:lsdException w:name="Light Shading Accent 5" w:semiHidden="0" w:uiPriority="60" w:unhideWhenUsed="0"/>
-    <w:lsdException w:name="Light List Accent 5" w:semiHidden="0" w:uiPriority="61" w:unhideWhenUsed="0"/>
-    <w:lsdException w:name="Light Grid Accent 5" w:semiHidden="0" w:uiPriority="62" w:unhideWhenUsed="0"/>
-    <w:lsdException w:name="Medium Shading 1 Accent 5" w:semiHidden="0" w:uiPriority="63" w:unhideWhenUsed="0"/>
-    <w:lsdException w:name="Medium Shading 2 Accent 5" w:semiHidden="0" w:uiPriority="64" w:unhideWhenUsed="0"/>
-    <w:lsdException w:name="Medium List 1 Accent 5" w:semiHidden="0" w:uiPriority="65" w:unhideWhenUsed="0"/>
-    <w:lsdException w:name="Medium List 2 Accent 5" w:semiHidden="0" w:uiPriority="66" w:unhideWhenUsed="0"/>
-    <w:lsdException w:name="Medium Grid 1 Accent 5" w:semiHidden="0" w:uiPriority="67" w:unhideWhenUsed="0"/>
-    <w:lsdException w:name="Medium Grid 2 Accent 5" w:semiHidden="0" w:uiPriority="68" w:unhideWhenUsed="0"/>
-    <w:lsdException w:name="Medium Grid 3 Accent 5" w:semiHidden="0" w:uiPriority="69" w:unhideWhenUsed="0"/>
-    <w:lsdException w:name="Dark List Accent 5" w:semiHidden="0" w:uiPriority="70" w:unhideWhenUsed="0"/>
-    <w:lsdException w:name="Colorful Shading Accent 5" w:semiHidden="0" w:uiPriority="71" w:unhideWhenUsed="0"/>
-    <w:lsdException w:name="Colorful List Accent 5" w:semiHidden="0" w:uiPriority="72" w:unhideWhenUsed="0"/>
-    <w:lsdException w:name="Colorful Grid Accent 5" w:semiHidden="0" w:uiPriority="73" w:unhideWhenUsed="0"/>
-    <w:lsdException w:name="Light Shading Accent 6" w:semiHidden="0" w:uiPriority="60" w:unhideWhenUsed="0"/>
-    <w:lsdException w:name="Light List Accent 6" w:semiHidden="0" w:uiPriority="61" w:unhideWhenUsed="0"/>
-    <w:lsdException w:name="Light Grid Accent 6" w:semiHidden="0" w:uiPriority="62" w:unhideWhenUsed="0"/>
-    <w:lsdException w:name="Medium Shading 1 Accent 6" w:semiHidden="0" w:uiPriority="63" w:unhideWhenUsed="0"/>
-    <w:lsdException w:name="Medium Shading 2 Accent 6" w:semiHidden="0" w:uiPriority="64" w:unhideWhenUsed="0"/>
-    <w:lsdException w:name="Medium List 1 Accent 6" w:semiHidden="0" w:uiPriority="65" w:unhideWhenUsed="0"/>
-    <w:lsdException w:name="Medium List 2 Accent 6" w:semiHidden="0" w:uiPriority="66" w:unhideWhenUsed="0"/>
-    <w:lsdException w:name="Medium Grid 1 Accent 6" w:semiHidden="0" w:uiPriority="67" w:unhideWhenUsed="0"/>
-    <w:lsdException w:name="Medium Grid 2 Accent 6" w:semiHidden="0" w:uiPriority="68" w:unhideWhenUsed="0"/>
-    <w:lsdException w:name="Medium Grid 3 Accent 6" w:semiHidden="0" w:uiPriority="69" w:unhideWhenUsed="0"/>
-    <w:lsdException w:name="Dark List Accent 6" w:semiHidden="0" w:uiPriority="70" w:unhideWhenUsed="0"/>
-    <w:lsdException w:name="Colorful Shading Accent 6" w:semiHidden="0" w:uiPriority="71" w:unhideWhenUsed="0"/>
-    <w:lsdException w:name="Colorful List Accent 6" w:semiHidden="0" w:uiPriority="72" w:unhideWhenUsed="0"/>
-    <w:lsdException w:name="Colorful Grid Accent 6" w:semiHidden="0" w:uiPriority="73" w:unhideWhenUsed="0"/>
-    <w:lsdException w:name="Subtle Emphasis" w:semiHidden="0" w:uiPriority="19" w:unhideWhenUsed="0" w:qFormat="1"/>
-    <w:lsdException w:name="Intense Emphasis" w:semiHidden="0" w:uiPriority="21" w:unhideWhenUsed="0" w:qFormat="1"/>
-    <w:lsdException w:name="Subtle Reference" w:semiHidden="0" w:uiPriority="31" w:unhideWhenUsed="0" w:qFormat="1"/>
-    <w:lsdException w:name="Intense Reference" w:semiHidden="0" w:uiPriority="32" w:unhideWhenUsed="0" w:qFormat="1"/>
-    <w:lsdException w:name="Book Title" w:semiHidden="0" w:uiPriority="33" w:unhideWhenUsed="0" w:qFormat="1"/>
-    <w:lsdException w:name="Bibliography" w:uiPriority="37"/>
-    <w:lsdException w:name="TOC Heading" w:uiPriority="39" w:qFormat="1"/>
+  <w:latentStyles w:defLockedState="0" w:defUIPriority="99" w:defSemiHidden="0" w:defUnhideWhenUsed="0" w:defQFormat="0" w:count="376">
+    <w:lsdException w:name="Normal" w:uiPriority="0" w:qFormat="1"/>
+    <w:lsdException w:name="heading 1" w:uiPriority="9" w:qFormat="1"/>
+    <w:lsdException w:name="heading 2" w:semiHidden="1" w:uiPriority="9" w:unhideWhenUsed="1" w:qFormat="1"/>
+    <w:lsdException w:name="heading 3" w:semiHidden="1" w:uiPriority="9" w:unhideWhenUsed="1" w:qFormat="1"/>
+    <w:lsdException w:name="heading 4" w:semiHidden="1" w:uiPriority="9" w:unhideWhenUsed="1" w:qFormat="1"/>
+    <w:lsdException w:name="heading 5" w:semiHidden="1" w:uiPriority="9" w:unhideWhenUsed="1" w:qFormat="1"/>
+    <w:lsdException w:name="heading 6" w:semiHidden="1" w:uiPriority="9" w:unhideWhenUsed="1" w:qFormat="1"/>
+    <w:lsdException w:name="heading 7" w:semiHidden="1" w:uiPriority="9" w:unhideWhenUsed="1" w:qFormat="1"/>
+    <w:lsdException w:name="heading 8" w:semiHidden="1" w:uiPriority="9" w:unhideWhenUsed="1" w:qFormat="1"/>
+    <w:lsdException w:name="heading 9" w:semiHidden="1" w:uiPriority="9" w:unhideWhenUsed="1" w:qFormat="1"/>
+    <w:lsdException w:name="index 1" w:semiHidden="1" w:unhideWhenUsed="1"/>
+    <w:lsdException w:name="index 2" w:semiHidden="1" w:unhideWhenUsed="1"/>
+    <w:lsdException w:name="index 3" w:semiHidden="1" w:unhideWhenUsed="1"/>
+    <w:lsdException w:name="index 4" w:semiHidden="1" w:unhideWhenUsed="1"/>
+    <w:lsdException w:name="index 5" w:semiHidden="1" w:unhideWhenUsed="1"/>
+    <w:lsdException w:name="index 6" w:semiHidden="1" w:unhideWhenUsed="1"/>
+    <w:lsdException w:name="index 7" w:semiHidden="1" w:unhideWhenUsed="1"/>
+    <w:lsdException w:name="index 8" w:semiHidden="1" w:unhideWhenUsed="1"/>
+    <w:lsdException w:name="index 9" w:semiHidden="1" w:unhideWhenUsed="1"/>
+    <w:lsdException w:name="toc 1" w:semiHidden="1" w:uiPriority="39" w:unhideWhenUsed="1"/>
+    <w:lsdException w:name="toc 2" w:semiHidden="1" w:uiPriority="39" w:unhideWhenUsed="1"/>
+    <w:lsdException w:name="toc 3" w:semiHidden="1" w:uiPriority="39" w:unhideWhenUsed="1"/>
+    <w:lsdException w:name="toc 4" w:semiHidden="1" w:uiPriority="39" w:unhideWhenUsed="1"/>
+    <w:lsdException w:name="toc 5" w:semiHidden="1" w:uiPriority="39" w:unhideWhenUsed="1"/>
+    <w:lsdException w:name="toc 6" w:semiHidden="1" w:uiPriority="39" w:unhideWhenUsed="1"/>
+    <w:lsdException w:name="toc 7" w:semiHidden="1" w:uiPriority="39" w:unhideWhenUsed="1"/>
+    <w:lsdException w:name="toc 8" w:semiHidden="1" w:uiPriority="39" w:unhideWhenUsed="1"/>
+    <w:lsdException w:name="toc 9" w:semiHidden="1" w:uiPriority="39" w:unhideWhenUsed="1"/>
+    <w:lsdException w:name="Normal Indent" w:semiHidden="1" w:unhideWhenUsed="1"/>
+    <w:lsdException w:name="footnote text" w:semiHidden="1" w:unhideWhenUsed="1"/>
+    <w:lsdException w:name="annotation text" w:semiHidden="1" w:unhideWhenUsed="1"/>
+    <w:lsdException w:name="header" w:semiHidden="1" w:unhideWhenUsed="1"/>
+    <w:lsdException w:name="footer" w:semiHidden="1" w:unhideWhenUsed="1"/>
+    <w:lsdException w:name="index heading" w:semiHidden="1" w:unhideWhenUsed="1"/>
+    <w:lsdException w:name="caption" w:semiHidden="1" w:uiPriority="35" w:unhideWhenUsed="1" w:qFormat="1"/>
+    <w:lsdException w:name="table of figures" w:semiHidden="1" w:unhideWhenUsed="1"/>
+    <w:lsdException w:name="envelope address" w:semiHidden="1" w:unhideWhenUsed="1"/>
+    <w:lsdException w:name="envelope return" w:semiHidden="1" w:unhideWhenUsed="1"/>
+    <w:lsdException w:name="footnote reference" w:semiHidden="1" w:unhideWhenUsed="1"/>
+    <w:lsdException w:name="annotation reference" w:semiHidden="1" w:unhideWhenUsed="1"/>
+    <w:lsdException w:name="line number" w:semiHidden="1" w:unhideWhenUsed="1"/>
+    <w:lsdException w:name="page number" w:semiHidden="1" w:unhideWhenUsed="1"/>
+    <w:lsdException w:name="endnote reference" w:semiHidden="1" w:unhideWhenUsed="1"/>
+    <w:lsdException w:name="endnote text" w:semiHidden="1" w:unhideWhenUsed="1"/>
+    <w:lsdException w:name="table of authorities" w:semiHidden="1" w:unhideWhenUsed="1"/>
+    <w:lsdException w:name="macro" w:semiHidden="1" w:unhideWhenUsed="1"/>
+    <w:lsdException w:name="toa heading" w:semiHidden="1" w:unhideWhenUsed="1"/>
+    <w:lsdException w:name="List" w:semiHidden="1" w:unhideWhenUsed="1"/>
+    <w:lsdException w:name="List Bullet" w:semiHidden="1" w:unhideWhenUsed="1"/>
+    <w:lsdException w:name="List Number" w:semiHidden="1" w:unhideWhenUsed="1"/>
+    <w:lsdException w:name="List 2" w:semiHidden="1" w:unhideWhenUsed="1"/>
+    <w:lsdException w:name="List 3" w:semiHidden="1" w:unhideWhenUsed="1"/>
+    <w:lsdException w:name="List 4" w:semiHidden="1" w:unhideWhenUsed="1"/>
+    <w:lsdException w:name="List 5" w:semiHidden="1" w:unhideWhenUsed="1"/>
+    <w:lsdException w:name="List Bullet 2" w:semiHidden="1" w:unhideWhenUsed="1"/>
+    <w:lsdException w:name="List Bullet 3" w:semiHidden="1" w:unhideWhenUsed="1"/>
+    <w:lsdException w:name="List Bullet 4" w:semiHidden="1" w:unhideWhenUsed="1"/>
+    <w:lsdException w:name="List Bullet 5" w:semiHidden="1" w:unhideWhenUsed="1"/>
+    <w:lsdException w:name="List Number 2" w:semiHidden="1" w:unhideWhenUsed="1"/>
+    <w:lsdException w:name="List Number 3" w:semiHidden="1" w:unhideWhenUsed="1"/>
+    <w:lsdException w:name="List Number 4" w:semiHidden="1" w:unhideWhenUsed="1"/>
+    <w:lsdException w:name="List Number 5" w:semiHidden="1" w:unhideWhenUsed="1"/>
+    <w:lsdException w:name="Title" w:uiPriority="10" w:qFormat="1"/>
+    <w:lsdException w:name="Closing" w:semiHidden="1" w:unhideWhenUsed="1"/>
+    <w:lsdException w:name="Signature" w:semiHidden="1" w:unhideWhenUsed="1"/>
+    <w:lsdException w:name="Default Paragraph Font" w:semiHidden="1" w:uiPriority="1" w:unhideWhenUsed="1"/>
+    <w:lsdException w:name="Body Text" w:semiHidden="1" w:unhideWhenUsed="1"/>
+    <w:lsdException w:name="Body Text Indent" w:semiHidden="1" w:unhideWhenUsed="1"/>
+    <w:lsdException w:name="List Continue" w:semiHidden="1" w:unhideWhenUsed="1"/>
+    <w:lsdException w:name="List Continue 2" w:semiHidden="1" w:unhideWhenUsed="1"/>
+    <w:lsdException w:name="List Continue 3" w:semiHidden="1" w:unhideWhenUsed="1"/>
+    <w:lsdException w:name="List Continue 4" w:semiHidden="1" w:unhideWhenUsed="1"/>
+    <w:lsdException w:name="List Continue 5" w:semiHidden="1" w:unhideWhenUsed="1"/>
+    <w:lsdException w:name="Message Header" w:semiHidden="1" w:unhideWhenUsed="1"/>
+    <w:lsdException w:name="Subtitle" w:uiPriority="11" w:qFormat="1"/>
+    <w:lsdException w:name="Salutation" w:semiHidden="1" w:unhideWhenUsed="1"/>
+    <w:lsdException w:name="Date" w:semiHidden="1" w:unhideWhenUsed="1"/>
+    <w:lsdException w:name="Body Text First Indent" w:semiHidden="1" w:unhideWhenUsed="1"/>
+    <w:lsdException w:name="Body Text First Indent 2" w:semiHidden="1" w:unhideWhenUsed="1"/>
+    <w:lsdException w:name="Note Heading" w:semiHidden="1" w:unhideWhenUsed="1"/>
+    <w:lsdException w:name="Body Text 2" w:semiHidden="1" w:unhideWhenUsed="1"/>
+    <w:lsdException w:name="Body Text 3" w:semiHidden="1" w:unhideWhenUsed="1"/>
+    <w:lsdException w:name="Body Text Indent 2" w:semiHidden="1" w:unhideWhenUsed="1"/>
+    <w:lsdException w:name="Body Text Indent 3" w:semiHidden="1" w:unhideWhenUsed="1"/>
+    <w:lsdException w:name="Block Text" w:semiHidden="1" w:unhideWhenUsed="1"/>
+    <w:lsdException w:name="Hyperlink" w:semiHidden="1" w:unhideWhenUsed="1"/>
+    <w:lsdException w:name="FollowedHyperlink" w:semiHidden="1" w:unhideWhenUsed="1"/>
+    <w:lsdException w:name="Strong" w:uiPriority="22" w:qFormat="1"/>
+    <w:lsdException w:name="Emphasis" w:uiPriority="20" w:qFormat="1"/>
+    <w:lsdException w:name="Document Map" w:semiHidden="1" w:unhideWhenUsed="1"/>
+    <w:lsdException w:name="Plain Text" w:semiHidden="1" w:unhideWhenUsed="1"/>
+    <w:lsdException w:name="E-mail Signature" w:semiHidden="1" w:unhideWhenUsed="1"/>
+    <w:lsdException w:name="HTML Top of Form" w:semiHidden="1" w:unhideWhenUsed="1"/>
+    <w:lsdException w:name="HTML Bottom of Form" w:semiHidden="1" w:unhideWhenUsed="1"/>
+    <w:lsdException w:name="Normal (Web)" w:semiHidden="1" w:unhideWhenUsed="1"/>
+    <w:lsdException w:name="HTML Acronym" w:semiHidden="1" w:unhideWhenUsed="1"/>
+    <w:lsdException w:name="HTML Address" w:semiHidden="1" w:unhideWhenUsed="1"/>
+    <w:lsdException w:name="HTML Cite" w:semiHidden="1" w:unhideWhenUsed="1"/>
+    <w:lsdException w:name="HTML Code" w:semiHidden="1" w:unhideWhenUsed="1"/>
+    <w:lsdException w:name="HTML Definition" w:semiHidden="1" w:unhideWhenUsed="1"/>
+    <w:lsdException w:name="HTML Keyboard" w:semiHidden="1" w:unhideWhenUsed="1"/>
+    <w:lsdException w:name="HTML Preformatted" w:semiHidden="1" w:unhideWhenUsed="1"/>
+    <w:lsdException w:name="HTML Sample" w:semiHidden="1" w:unhideWhenUsed="1"/>
+    <w:lsdException w:name="HTML Typewriter" w:semiHidden="1" w:unhideWhenUsed="1"/>
+    <w:lsdException w:name="HTML Variable" w:semiHidden="1" w:unhideWhenUsed="1"/>
+    <w:lsdException w:name="Normal Table" w:semiHidden="1" w:unhideWhenUsed="1"/>
+    <w:lsdException w:name="annotation subject" w:semiHidden="1" w:unhideWhenUsed="1"/>
+    <w:lsdException w:name="No List" w:semiHidden="1" w:unhideWhenUsed="1"/>
+    <w:lsdException w:name="Outline List 1" w:semiHidden="1" w:unhideWhenUsed="1"/>
+    <w:lsdException w:name="Outline List 2" w:semiHidden="1" w:unhideWhenUsed="1"/>
+    <w:lsdException w:name="Outline List 3" w:semiHidden="1" w:unhideWhenUsed="1"/>
+    <w:lsdException w:name="Table Simple 1" w:semiHidden="1" w:unhideWhenUsed="1"/>
+    <w:lsdException w:name="Table Simple 2" w:semiHidden="1" w:unhideWhenUsed="1"/>
+    <w:lsdException w:name="Table Simple 3" w:semiHidden="1" w:unhideWhenUsed="1"/>
+    <w:lsdException w:name="Table Classic 1" w:semiHidden="1" w:unhideWhenUsed="1"/>
+    <w:lsdException w:name="Table Classic 2" w:semiHidden="1" w:unhideWhenUsed="1"/>
+    <w:lsdException w:name="Table Classic 3" w:semiHidden="1" w:unhideWhenUsed="1"/>
+    <w:lsdException w:name="Table Classic 4" w:semiHidden="1" w:unhideWhenUsed="1"/>
+    <w:lsdException w:name="Table Colorful 1" w:semiHidden="1" w:unhideWhenUsed="1"/>
+    <w:lsdException w:name="Table Colorful 2" w:semiHidden="1" w:unhideWhenUsed="1"/>
+    <w:lsdException w:name="Table Colorful 3" w:semiHidden="1" w:unhideWhenUsed="1"/>
+    <w:lsdException w:name="Table Columns 1" w:semiHidden="1" w:unhideWhenUsed="1"/>
+    <w:lsdException w:name="Table Columns 2" w:semiHidden="1" w:unhideWhenUsed="1"/>
+    <w:lsdException w:name="Table Columns 3" w:semiHidden="1" w:unhideWhenUsed="1"/>
+    <w:lsdException w:name="Table Columns 4" w:semiHidden="1" w:unhideWhenUsed="1"/>
+    <w:lsdException w:name="Table Columns 5" w:semiHidden="1" w:unhideWhenUsed="1"/>
+    <w:lsdException w:name="Table Grid 1" w:semiHidden="1" w:unhideWhenUsed="1"/>
+    <w:lsdException w:name="Table Grid 2" w:semiHidden="1" w:unhideWhenUsed="1"/>
+    <w:lsdException w:name="Table Grid 3" w:semiHidden="1" w:unhideWhenUsed="1"/>
+    <w:lsdException w:name="Table Grid 4" w:semiHidden="1" w:unhideWhenUsed="1"/>
+    <w:lsdException w:name="Table Grid 5" w:semiHidden="1" w:unhideWhenUsed="1"/>
+    <w:lsdException w:name="Table Grid 6" w:semiHidden="1" w:unhideWhenUsed="1"/>
+    <w:lsdException w:name="Table Grid 7" w:semiHidden="1" w:unhideWhenUsed="1"/>
+    <w:lsdException w:name="Table Grid 8" w:semiHidden="1" w:unhideWhenUsed="1"/>
+    <w:lsdException w:name="Table List 1" w:semiHidden="1" w:unhideWhenUsed="1"/>
+    <w:lsdException w:name="Table List 2" w:semiHidden="1" w:unhideWhenUsed="1"/>
+    <w:lsdException w:name="Table List 3" w:semiHidden="1" w:unhideWhenUsed="1"/>
+    <w:lsdException w:name="Table List 4" w:semiHidden="1" w:unhideWhenUsed="1"/>
+    <w:lsdException w:name="Table List 5" w:semiHidden="1" w:unhideWhenUsed="1"/>
+    <w:lsdException w:name="Table List 6" w:semiHidden="1" w:unhideWhenUsed="1"/>
+    <w:lsdException w:name="Table List 7" w:semiHidden="1" w:unhideWhenUsed="1"/>
+    <w:lsdException w:name="Table List 8" w:semiHidden="1" w:unhideWhenUsed="1"/>
+    <w:lsdException w:name="Table 3D effects 1" w:semiHidden="1" w:unhideWhenUsed="1"/>
+    <w:lsdException w:name="Table 3D effects 2" w:semiHidden="1" w:unhideWhenUsed="1"/>
+    <w:lsdException w:name="Table 3D effects 3" w:semiHidden="1" w:unhideWhenUsed="1"/>
+    <w:lsdException w:name="Table Contemporary" w:semiHidden="1" w:unhideWhenUsed="1"/>
+    <w:lsdException w:name="Table Elegant" w:semiHidden="1" w:unhideWhenUsed="1"/>
+    <w:lsdException w:name="Table Professional" w:semiHidden="1" w:unhideWhenUsed="1"/>
+    <w:lsdException w:name="Table Subtle 1" w:semiHidden="1" w:unhideWhenUsed="1"/>
+    <w:lsdException w:name="Table Subtle 2" w:semiHidden="1" w:unhideWhenUsed="1"/>
+    <w:lsdException w:name="Table Web 1" w:semiHidden="1" w:unhideWhenUsed="1"/>
+    <w:lsdException w:name="Table Web 2" w:semiHidden="1" w:unhideWhenUsed="1"/>
+    <w:lsdException w:name="Table Web 3" w:semiHidden="1" w:unhideWhenUsed="1"/>
+    <w:lsdException w:name="Balloon Text" w:semiHidden="1" w:unhideWhenUsed="1"/>
+    <w:lsdException w:name="Table Grid" w:semiHidden="1" w:uiPriority="59" w:unhideWhenUsed="1"/>
+    <w:lsdException w:name="Table Theme" w:semiHidden="1" w:unhideWhenUsed="1"/>
+    <w:lsdException w:name="Placeholder Text" w:semiHidden="1"/>
+    <w:lsdException w:name="No Spacing" w:uiPriority="1" w:qFormat="1"/>
+    <w:lsdException w:name="Light Shading" w:uiPriority="60"/>
+    <w:lsdException w:name="Light List" w:uiPriority="61"/>
+    <w:lsdException w:name="Light Grid" w:uiPriority="62"/>
+    <w:lsdException w:name="Medium Shading 1" w:uiPriority="63"/>
+    <w:lsdException w:name="Medium Shading 2" w:uiPriority="64"/>
+    <w:lsdException w:name="Medium List 1" w:uiPriority="65"/>
+    <w:lsdException w:name="Medium List 2" w:uiPriority="66"/>
+    <w:lsdException w:name="Medium Grid 1" w:uiPriority="67"/>
+    <w:lsdException w:name="Medium Grid 2" w:uiPriority="68"/>
+    <w:lsdException w:name="Medium Grid 3" w:uiPriority="69"/>
+    <w:lsdException w:name="Dark List" w:uiPriority="70"/>
+    <w:lsdException w:name="Colorful Shading" w:uiPriority="71"/>
+    <w:lsdException w:name="Colorful List" w:uiPriority="72"/>
+    <w:lsdException w:name="Colorful Grid" w:uiPriority="73"/>
+    <w:lsdException w:name="Light Shading Accent 1" w:uiPriority="60"/>
+    <w:lsdException w:name="Light List Accent 1" w:uiPriority="61"/>
+    <w:lsdException w:name="Light Grid Accent 1" w:uiPriority="62"/>
+    <w:lsdException w:name="Medium Shading 1 Accent 1" w:uiPriority="63"/>
+    <w:lsdException w:name="Medium Shading 2 Accent 1" w:uiPriority="64"/>
+    <w:lsdException w:name="Medium List 1 Accent 1" w:uiPriority="65"/>
+    <w:lsdException w:name="Revision" w:semiHidden="1"/>
+    <w:lsdException w:name="List Paragraph" w:uiPriority="34" w:qFormat="1"/>
+    <w:lsdException w:name="Quote" w:uiPriority="29" w:qFormat="1"/>
+    <w:lsdException w:name="Intense Quote" w:uiPriority="30" w:qFormat="1"/>
+    <w:lsdException w:name="Medium List 2 Accent 1" w:uiPriority="66"/>
+    <w:lsdException w:name="Medium Grid 1 Accent 1" w:uiPriority="67"/>
+    <w:lsdException w:name="Medium Grid 2 Accent 1" w:uiPriority="68"/>
+    <w:lsdException w:name="Medium Grid 3 Accent 1" w:uiPriority="69"/>
+    <w:lsdException w:name="Dark List Accent 1" w:uiPriority="70"/>
+    <w:lsdException w:name="Colorful Shading Accent 1" w:uiPriority="71"/>
+    <w:lsdException w:name="Colorful List Accent 1" w:uiPriority="72"/>
+    <w:lsdException w:name="Colorful Grid Accent 1" w:uiPriority="73"/>
+    <w:lsdException w:name="Light Shading Accent 2" w:uiPriority="60"/>
+    <w:lsdException w:name="Light List Accent 2" w:uiPriority="61"/>
+    <w:lsdException w:name="Light Grid Accent 2" w:uiPriority="62"/>
+    <w:lsdException w:name="Medium Shading 1 Accent 2" w:uiPriority="63"/>
+    <w:lsdException w:name="Medium Shading 2 Accent 2" w:uiPriority="64"/>
+    <w:lsdException w:name="Medium List 1 Accent 2" w:uiPriority="65"/>
+    <w:lsdException w:name="Medium List 2 Accent 2" w:uiPriority="66"/>
+    <w:lsdException w:name="Medium Grid 1 Accent 2" w:uiPriority="67"/>
+    <w:lsdException w:name="Medium Grid 2 Accent 2" w:uiPriority="68"/>
+    <w:lsdException w:name="Medium Grid 3 Accent 2" w:uiPriority="69"/>
+    <w:lsdException w:name="Dark List Accent 2" w:uiPriority="70"/>
+    <w:lsdException w:name="Colorful Shading Accent 2" w:uiPriority="71"/>
+    <w:lsdException w:name="Colorful List Accent 2" w:uiPriority="72"/>
+    <w:lsdException w:name="Colorful Grid Accent 2" w:uiPriority="73"/>
+    <w:lsdException w:name="Light Shading Accent 3" w:uiPriority="60"/>
+    <w:lsdException w:name="Light List Accent 3" w:uiPriority="61"/>
+    <w:lsdException w:name="Light Grid Accent 3" w:uiPriority="62"/>
+    <w:lsdException w:name="Medium Shading 1 Accent 3" w:uiPriority="63"/>
+    <w:lsdException w:name="Medium Shading 2 Accent 3" w:uiPriority="64"/>
+    <w:lsdException w:name="Medium List 1 Accent 3" w:uiPriority="65"/>
+    <w:lsdException w:name="Medium List 2 Accent 3" w:uiPriority="66"/>
+    <w:lsdException w:name="Medium Grid 1 Accent 3" w:uiPriority="67"/>
+    <w:lsdException w:name="Medium Grid 2 Accent 3" w:uiPriority="68"/>
+    <w:lsdException w:name="Medium Grid 3 Accent 3" w:uiPriority="69"/>
+    <w:lsdException w:name="Dark List Accent 3" w:uiPriority="70"/>
+    <w:lsdException w:name="Colorful Shading Accent 3" w:uiPriority="71"/>
+    <w:lsdException w:name="Colorful List Accent 3" w:uiPriority="72"/>
+    <w:lsdException w:name="Colorful Grid Accent 3" w:uiPriority="73"/>
+    <w:lsdException w:name="Light Shading Accent 4" w:uiPriority="60"/>
+    <w:lsdException w:name="Light List Accent 4" w:uiPriority="61"/>
+    <w:lsdException w:name="Light Grid Accent 4" w:uiPriority="62"/>
+    <w:lsdException w:name="Medium Shading 1 Accent 4" w:uiPriority="63"/>
+    <w:lsdException w:name="Medium Shading 2 Accent 4" w:uiPriority="64"/>
+    <w:lsdException w:name="Medium List 1 Accent 4" w:uiPriority="65"/>
+    <w:lsdException w:name="Medium List 2 Accent 4" w:uiPriority="66"/>
+    <w:lsdException w:name="Medium Grid 1 Accent 4" w:uiPriority="67"/>
+    <w:lsdException w:name="Medium Grid 2 Accent 4" w:uiPriority="68"/>
+    <w:lsdException w:name="Medium Grid 3 Accent 4" w:uiPriority="69"/>
+    <w:lsdException w:name="Dark List Accent 4" w:uiPriority="70"/>
+    <w:lsdException w:name="Colorful Shading Accent 4" w:uiPriority="71"/>
+    <w:lsdException w:name="Colorful List Accent 4" w:uiPriority="72"/>
+    <w:lsdException w:name="Colorful Grid Accent 4" w:uiPriority="73"/>
+    <w:lsdException w:name="Light Shading Accent 5" w:uiPriority="60"/>
+    <w:lsdException w:name="Light List Accent 5" w:uiPriority="61"/>
+    <w:lsdException w:name="Light Grid Accent 5" w:uiPriority="62"/>
+    <w:lsdException w:name="Medium Shading 1 Accent 5" w:uiPriority="63"/>
+    <w:lsdException w:name="Medium Shading 2 Accent 5" w:uiPriority="64"/>
+    <w:lsdException w:name="Medium List 1 Accent 5" w:uiPriority="65"/>
+    <w:lsdException w:name="Medium List 2 Accent 5" w:uiPriority="66"/>
+    <w:lsdException w:name="Medium Grid 1 Accent 5" w:uiPriority="67"/>
+    <w:lsdException w:name="Medium Grid 2 Accent 5" w:uiPriority="68"/>
+    <w:lsdException w:name="Medium Grid 3 Accent 5" w:uiPriority="69"/>
+    <w:lsdException w:name="Dark List Accent 5" w:uiPriority="70"/>
+    <w:lsdException w:name="Colorful Shading Accent 5" w:uiPriority="71"/>
+    <w:lsdException w:name="Colorful List Accent 5" w:uiPriority="72"/>
+    <w:lsdException w:name="Colorful Grid Accent 5" w:uiPriority="73"/>
+    <w:lsdException w:name="Light Shading Accent 6" w:uiPriority="60"/>
+    <w:lsdException w:name="Light List Accent 6" w:uiPriority="61"/>
+    <w:lsdException w:name="Light Grid Accent 6" w:uiPriority="62"/>
+    <w:lsdException w:name="Medium Shading 1 Accent 6" w:uiPriority="63"/>
+    <w:lsdException w:name="Medium Shading 2 Accent 6" w:uiPriority="64"/>
+    <w:lsdException w:name="Medium List 1 Accent 6" w:uiPriority="65"/>
+    <w:lsdException w:name="Medium List 2 Accent 6" w:uiPriority="66"/>
+    <w:lsdException w:name="Medium Grid 1 Accent 6" w:uiPriority="67"/>
+    <w:lsdException w:name="Medium Grid 2 Accent 6" w:uiPriority="68"/>
+    <w:lsdException w:name="Medium Grid 3 Accent 6" w:uiPriority="69"/>
+    <w:lsdException w:name="Dark List Accent 6" w:uiPriority="70"/>
+    <w:lsdException w:name="Colorful Shading Accent 6" w:uiPriority="71"/>
+    <w:lsdException w:name="Colorful List Accent 6" w:uiPriority="72"/>
+    <w:lsdException w:name="Colorful Grid Accent 6" w:uiPriority="73"/>
+    <w:lsdException w:name="Subtle Emphasis" w:uiPriority="19" w:qFormat="1"/>
+    <w:lsdException w:name="Intense Emphasis" w:uiPriority="21" w:qFormat="1"/>
+    <w:lsdException w:name="Subtle Reference" w:uiPriority="31" w:qFormat="1"/>
+    <w:lsdException w:name="Intense Reference" w:uiPriority="32" w:qFormat="1"/>
+    <w:lsdException w:name="Book Title" w:uiPriority="33" w:qFormat="1"/>
+    <w:lsdException w:name="Bibliography" w:semiHidden="1" w:uiPriority="37" w:unhideWhenUsed="1"/>
+    <w:lsdException w:name="TOC Heading" w:semiHidden="1" w:uiPriority="39" w:unhideWhenUsed="1" w:qFormat="1"/>
+    <w:lsdException w:name="Plain Table 1" w:uiPriority="41"/>
+    <w:lsdException w:name="Plain Table 2" w:uiPriority="42"/>
+    <w:lsdException w:name="Plain Table 3" w:uiPriority="43"/>
+    <w:lsdException w:name="Plain Table 4" w:uiPriority="44"/>
+    <w:lsdException w:name="Plain Table 5" w:uiPriority="45"/>
+    <w:lsdException w:name="Grid Table Light" w:uiPriority="40"/>
+    <w:lsdException w:name="Grid Table 1 Light" w:uiPriority="46"/>
+    <w:lsdException w:name="Grid Table 2" w:uiPriority="47"/>
+    <w:lsdException w:name="Grid Table 3" w:uiPriority="48"/>
+    <w:lsdException w:name="Grid Table 4" w:uiPriority="49"/>
+    <w:lsdException w:name="Grid Table 5 Dark" w:uiPriority="50"/>
+    <w:lsdException w:name="Grid Table 6 Colorful" w:uiPriority="51"/>
+    <w:lsdException w:name="Grid Table 7 Colorful" w:uiPriority="52"/>
+    <w:lsdException w:name="Grid Table 1 Light Accent 1" w:uiPriority="46"/>
+    <w:lsdException w:name="Grid Table 2 Accent 1" w:uiPriority="47"/>
+    <w:lsdException w:name="Grid Table 3 Accent 1" w:uiPriority="48"/>
+    <w:lsdException w:name="Grid Table 4 Accent 1" w:uiPriority="49"/>
+    <w:lsdException w:name="Grid Table 5 Dark Accent 1" w:uiPriority="50"/>
+    <w:lsdException w:name="Grid Table 6 Colorful Accent 1" w:uiPriority="51"/>
+    <w:lsdException w:name="Grid Table 7 Colorful Accent 1" w:uiPriority="52"/>
+    <w:lsdException w:name="Grid Table 1 Light Accent 2" w:uiPriority="46"/>
+    <w:lsdException w:name="Grid Table 2 Accent 2" w:uiPriority="47"/>
+    <w:lsdException w:name="Grid Table 3 Accent 2" w:uiPriority="48"/>
+    <w:lsdException w:name="Grid Table 4 Accent 2" w:uiPriority="49"/>
+    <w:lsdException w:name="Grid Table 5 Dark Accent 2" w:uiPriority="50"/>
+    <w:lsdException w:name="Grid Table 6 Colorful Accent 2" w:uiPriority="51"/>
+    <w:lsdException w:name="Grid Table 7 Colorful Accent 2" w:uiPriority="52"/>
+    <w:lsdException w:name="Grid Table 1 Light Accent 3" w:uiPriority="46"/>
+    <w:lsdException w:name="Grid Table 2 Accent 3" w:uiPriority="47"/>
+    <w:lsdException w:name="Grid Table 3 Accent 3" w:uiPriority="48"/>
+    <w:lsdException w:name="Grid Table 4 Accent 3" w:uiPriority="49"/>
+    <w:lsdException w:name="Grid Table 5 Dark Accent 3" w:uiPriority="50"/>
+    <w:lsdException w:name="Grid Table 6 Colorful Accent 3" w:uiPriority="51"/>
+    <w:lsdException w:name="Grid Table 7 Colorful Accent 3" w:uiPriority="52"/>
+    <w:lsdException w:name="Grid Table 1 Light Accent 4" w:uiPriority="46"/>
+    <w:lsdException w:name="Grid Table 2 Accent 4" w:uiPriority="47"/>
+    <w:lsdException w:name="Grid Table 3 Accent 4" w:uiPriority="48"/>
+    <w:lsdException w:name="Grid Table 4 Accent 4" w:uiPriority="49"/>
+    <w:lsdException w:name="Grid Table 5 Dark Accent 4" w:uiPriority="50"/>
+    <w:lsdException w:name="Grid Table 6 Colorful Accent 4" w:uiPriority="51"/>
+    <w:lsdException w:name="Grid Table 7 Colorful Accent 4" w:uiPriority="52"/>
+    <w:lsdException w:name="Grid Table 1 Light Accent 5" w:uiPriority="46"/>
+    <w:lsdException w:name="Grid Table 2 Accent 5" w:uiPriority="47"/>
+    <w:lsdException w:name="Grid Table 3 Accent 5" w:uiPriority="48"/>
+    <w:lsdException w:name="Grid Table 4 Accent 5" w:uiPriority="49"/>
+    <w:lsdException w:name="Grid Table 5 Dark Accent 5" w:uiPriority="50"/>
+    <w:lsdException w:name="Grid Table 6 Colorful Accent 5" w:uiPriority="51"/>
+    <w:lsdException w:name="Grid Table 7 Colorful Accent 5" w:uiPriority="52"/>
+    <w:lsdException w:name="Grid Table 1 Light Accent 6" w:uiPriority="46"/>
+    <w:lsdException w:name="Grid Table 2 Accent 6" w:uiPriority="47"/>
+    <w:lsdException w:name="Grid Table 3 Accent 6" w:uiPriority="48"/>
+    <w:lsdException w:name="Grid Table 4 Accent 6" w:uiPriority="49"/>
+    <w:lsdException w:name="Grid Table 5 Dark Accent 6" w:uiPriority="50"/>
+    <w:lsdException w:name="Grid Table 6 Colorful Accent 6" w:uiPriority="51"/>
+    <w:lsdException w:name="Grid Table 7 Colorful Accent 6" w:uiPriority="52"/>
+    <w:lsdException w:name="List Table 1 Light" w:uiPriority="46"/>
+    <w:lsdException w:name="List Table 2" w:uiPriority="47"/>
+    <w:lsdException w:name="List Table 3" w:uiPriority="48"/>
+    <w:lsdException w:name="List Table 4" w:uiPriority="49"/>
+    <w:lsdException w:name="List Table 5 Dark" w:uiPriority="50"/>
+    <w:lsdException w:name="List Table 6 Colorful" w:uiPriority="51"/>
+    <w:lsdException w:name="List Table 7 Colorful" w:uiPriority="52"/>
+    <w:lsdException w:name="List Table 1 Light Accent 1" w:uiPriority="46"/>
+    <w:lsdException w:name="List Table 2 Accent 1" w:uiPriority="47"/>
+    <w:lsdException w:name="List Table 3 Accent 1" w:uiPriority="48"/>
+    <w:lsdException w:name="List Table 4 Accent 1" w:uiPriority="49"/>
+    <w:lsdException w:name="List Table 5 Dark Accent 1" w:uiPriority="50"/>
+    <w:lsdException w:name="List Table 6 Colorful Accent 1" w:uiPriority="51"/>
+    <w:lsdException w:name="List Table 7 Colorful Accent 1" w:uiPriority="52"/>
+    <w:lsdException w:name="List Table 1 Light Accent 2" w:uiPriority="46"/>
+    <w:lsdException w:name="List Table 2 Accent 2" w:uiPriority="47"/>
+    <w:lsdException w:name="List Table 3 Accent 2" w:uiPriority="48"/>
+    <w:lsdException w:name="List Table 4 Accent 2" w:uiPriority="49"/>
+    <w:lsdException w:name="List Table 5 Dark Accent 2" w:uiPriority="50"/>
+    <w:lsdException w:name="List Table 6 Colorful Accent 2" w:uiPriority="51"/>
+    <w:lsdException w:name="List Table 7 Colorful Accent 2" w:uiPriority="52"/>
+    <w:lsdException w:name="List Table 1 Light Accent 3" w:uiPriority="46"/>
+    <w:lsdException w:name="List Table 2 Accent 3" w:uiPriority="47"/>
+    <w:lsdException w:name="List Table 3 Accent 3" w:uiPriority="48"/>
+    <w:lsdException w:name="List Table 4 Accent 3" w:uiPriority="49"/>
+    <w:lsdException w:name="List Table 5 Dark Accent 3" w:uiPriority="50"/>
+    <w:lsdException w:name="List Table 6 Colorful Accent 3" w:uiPriority="51"/>
+    <w:lsdException w:name="List Table 7 Colorful Accent 3" w:uiPriority="52"/>
+    <w:lsdException w:name="List Table 1 Light Accent 4" w:uiPriority="46"/>
+    <w:lsdException w:name="List Table 2 Accent 4" w:uiPriority="47"/>
+    <w:lsdException w:name="List Table 3 Accent 4" w:uiPriority="48"/>
+    <w:lsdException w:name="List Table 4 Accent 4" w:uiPriority="49"/>
+    <w:lsdException w:name="List Table 5 Dark Accent 4" w:uiPriority="50"/>
+    <w:lsdException w:name="List Table 6 Colorful Accent 4" w:uiPriority="51"/>
+    <w:lsdException w:name="List Table 7 Colorful Accent 4" w:uiPriority="52"/>
+    <w:lsdException w:name="List Table 1 Light Accent 5" w:uiPriority="46"/>
+    <w:lsdException w:name="List Table 2 Accent 5" w:uiPriority="47"/>
+    <w:lsdException w:name="List Table 3 Accent 5" w:uiPriority="48"/>
+    <w:lsdException w:name="List Table 4 Accent 5" w:uiPriority="49"/>
+    <w:lsdException w:name="List Table 5 Dark Accent 5" w:uiPriority="50"/>
+    <w:lsdException w:name="List Table 6 Colorful Accent 5" w:uiPriority="51"/>
+    <w:lsdException w:name="List Table 7 Colorful Accent 5" w:uiPriority="52"/>
+    <w:lsdException w:name="List Table 1 Light Accent 6" w:uiPriority="46"/>
+    <w:lsdException w:name="List Table 2 Accent 6" w:uiPriority="47"/>
+    <w:lsdException w:name="List Table 3 Accent 6" w:uiPriority="48"/>
+    <w:lsdException w:name="List Table 4 Accent 6" w:uiPriority="49"/>
+    <w:lsdException w:name="List Table 5 Dark Accent 6" w:uiPriority="50"/>
+    <w:lsdException w:name="List Table 6 Colorful Accent 6" w:uiPriority="51"/>
+    <w:lsdException w:name="List Table 7 Colorful Accent 6" w:uiPriority="52"/>
+    <w:lsdException w:name="Mention" w:semiHidden="1" w:unhideWhenUsed="1"/>
+    <w:lsdException w:name="Smart Hyperlink" w:semiHidden="1" w:unhideWhenUsed="1"/>
+    <w:lsdException w:name="Hashtag" w:semiHidden="1" w:unhideWhenUsed="1"/>
+    <w:lsdException w:name="Unresolved Mention" w:semiHidden="1" w:unhideWhenUsed="1"/>
+    <w:lsdException w:name="Smart Link" w:semiHidden="1" w:unhideWhenUsed="1"/>
   </w:latentStyles>
   <w:style w:type="paragraph" w:default="1" w:styleId="Normal">
     <w:name w:val="Normal"/>
@@ -3476,7 +4710,6 @@
     <w:uiPriority w:val="99"/>
     <w:semiHidden/>
     <w:unhideWhenUsed/>
-    <w:qFormat/>
     <w:tblPr>
       <w:tblInd w:w="0" w:type="dxa"/>
       <w:tblCellMar>

</xml_diff>

<commit_message>
chg:Update to Syria as candidate for Air Attack
</commit_message>
<xml_diff>
--- a/UNDER DEVELOPMENT/OPAR Syria as candidate for Air attack.docx
+++ b/UNDER DEVELOPMENT/OPAR Syria as candidate for Air attack.docx
@@ -620,6 +620,162 @@
     </w:p>
     <w:p>
       <w:pPr>
+        <w:pStyle w:val="Ingenmellomrom"/>
+        <w:rPr>
+          <w:lang w:val="en-US"/>
+        </w:rPr>
+      </w:pPr>
+    </w:p>
+    <w:p>
+      <w:pPr>
+        <w:pStyle w:val="Ingenmellomrom"/>
+        <w:rPr>
+          <w:lang w:val="en-US"/>
+        </w:rPr>
+      </w:pPr>
+    </w:p>
+    <w:p>
+      <w:pPr>
+        <w:pStyle w:val="Ingenmellomrom"/>
+        <w:rPr>
+          <w:lang w:val="en-US"/>
+        </w:rPr>
+      </w:pPr>
+    </w:p>
+    <w:p>
+      <w:pPr>
+        <w:pStyle w:val="Ingenmellomrom"/>
+        <w:rPr>
+          <w:lang w:val="en-US"/>
+        </w:rPr>
+      </w:pPr>
+      <w:r>
+        <w:rPr>
+          <w:lang w:val="en-US"/>
+        </w:rPr>
+        <w:t xml:space="preserve">The </w:t>
+      </w:r>
+      <w:r>
+        <w:rPr>
+          <w:lang w:val="en-US"/>
+        </w:rPr>
+        <w:t>Syrians</w:t>
+      </w:r>
+      <w:r>
+        <w:rPr>
+          <w:lang w:val="en-US"/>
+        </w:rPr>
+        <w:t xml:space="preserve"> recognize that effective command and control is critical for success in modern combined arms warfare. Their method of insuring success is to establish and to maintain a system of tightly centralized control over the combat and supporting forces at each level of command</w:t>
+      </w:r>
+    </w:p>
+    <w:p>
+      <w:pPr>
+        <w:pStyle w:val="Ingenmellomrom"/>
+        <w:rPr>
+          <w:lang w:val="en-US"/>
+        </w:rPr>
+      </w:pPr>
+    </w:p>
+    <w:p>
+      <w:pPr>
+        <w:pStyle w:val="Ingenmellomrom"/>
+        <w:rPr>
+          <w:lang w:val="en-US"/>
+        </w:rPr>
+      </w:pPr>
+      <w:r>
+        <w:rPr>
+          <w:lang w:val="en-US"/>
+        </w:rPr>
+        <w:t xml:space="preserve">The </w:t>
+      </w:r>
+      <w:r>
+        <w:rPr>
+          <w:lang w:val="en-US"/>
+        </w:rPr>
+        <w:t>Syrian</w:t>
+      </w:r>
+      <w:r>
+        <w:rPr>
+          <w:lang w:val="en-US"/>
+        </w:rPr>
+        <w:t xml:space="preserve"> commander at each level is charged with overall responsibility for his forces. </w:t>
+      </w:r>
+      <w:r>
+        <w:rPr>
+          <w:lang w:val="en-US"/>
+        </w:rPr>
+        <w:t>Syrian</w:t>
+      </w:r>
+      <w:r>
+        <w:rPr>
+          <w:lang w:val="en-US"/>
+        </w:rPr>
+        <w:t xml:space="preserve"> doctrine emphasizes that under the fluid conditions of modern warfare, even in the course of carefully planned operations, the commander must accomplish assigned missions on his own initiative without constant guidance from above. To do this, the commander must be well informed about the general situation and the intentions of the senior commander. The </w:t>
+      </w:r>
+      <w:r>
+        <w:rPr>
+          <w:lang w:val="en-US"/>
+        </w:rPr>
+        <w:t>Corps</w:t>
+      </w:r>
+      <w:r>
+        <w:rPr>
+          <w:lang w:val="en-US"/>
+        </w:rPr>
+        <w:t xml:space="preserve"> </w:t>
+      </w:r>
+      <w:r>
+        <w:rPr>
+          <w:lang w:val="en-US"/>
+        </w:rPr>
+        <w:t xml:space="preserve">commander is responsible for the conduct of the entire operation in which his </w:t>
+      </w:r>
+      <w:r>
+        <w:rPr>
+          <w:lang w:val="en-US"/>
+        </w:rPr>
+        <w:t>Corps</w:t>
+      </w:r>
+      <w:r>
+        <w:rPr>
+          <w:lang w:val="en-US"/>
+        </w:rPr>
+        <w:t xml:space="preserve"> </w:t>
+      </w:r>
+      <w:r>
+        <w:rPr>
+          <w:lang w:val="en-US"/>
+        </w:rPr>
+        <w:t xml:space="preserve">is involved and for carrying out long-term operational </w:t>
+      </w:r>
+      <w:r>
+        <w:rPr>
+          <w:lang w:val="en-US"/>
+        </w:rPr>
+        <w:t>plans</w:t>
+      </w:r>
+      <w:r>
+        <w:rPr>
+          <w:lang w:val="en-US"/>
+        </w:rPr>
+        <w:t xml:space="preserve">. Division commanders, in turn, receive their missions from their respective </w:t>
+      </w:r>
+      <w:r>
+        <w:rPr>
+          <w:lang w:val="en-US"/>
+        </w:rPr>
+        <w:t>Corps</w:t>
+      </w:r>
+      <w:r>
+        <w:rPr>
+          <w:lang w:val="en-US"/>
+        </w:rPr>
+        <w:t xml:space="preserve"> commanders.</w:t>
+      </w:r>
+    </w:p>
+    <w:p>
+      <w:pPr>
         <w:pStyle w:val="Overskrift3"/>
         <w:rPr>
           <w:lang w:val="en-US"/>
@@ -1024,6 +1180,7 @@
         <w:rPr>
           <w:lang w:val="en-US"/>
         </w:rPr>
+        <w:lastRenderedPageBreak/>
         <w:t>OPARTGT003</w:t>
       </w:r>
       <w:r>
@@ -2170,6 +2327,7 @@
         <w:rPr>
           <w:lang w:val="en-US"/>
         </w:rPr>
+        <w:lastRenderedPageBreak/>
         <w:t>Unconventional Warfare</w:t>
       </w:r>
     </w:p>
@@ -2300,354 +2458,354 @@
         <w:rPr>
           <w:lang w:val="en-US"/>
         </w:rPr>
+        <w:t>Population</w:t>
+      </w:r>
+    </w:p>
+    <w:p>
+      <w:pPr>
+        <w:pStyle w:val="Overskrift2"/>
+        <w:rPr>
+          <w:lang w:val="en-US"/>
+        </w:rPr>
+      </w:pPr>
+      <w:r>
+        <w:rPr>
+          <w:lang w:val="en-US"/>
+        </w:rPr>
+        <w:t>Food supply</w:t>
+      </w:r>
+    </w:p>
+    <w:p>
+      <w:pPr>
+        <w:pStyle w:val="Overskrift2"/>
+        <w:rPr>
+          <w:lang w:val="en-US"/>
+        </w:rPr>
+      </w:pPr>
+      <w:r>
+        <w:rPr>
+          <w:lang w:val="en-US"/>
+        </w:rPr>
+        <w:t>Clothing</w:t>
+      </w:r>
+    </w:p>
+    <w:p>
+      <w:pPr>
+        <w:pStyle w:val="Overskrift2"/>
+        <w:rPr>
+          <w:lang w:val="en-US"/>
+        </w:rPr>
+      </w:pPr>
+      <w:r>
+        <w:rPr>
+          <w:lang w:val="en-US"/>
+        </w:rPr>
+        <w:t>Shelter</w:t>
+      </w:r>
+    </w:p>
+    <w:p>
+      <w:pPr>
+        <w:pStyle w:val="Overskrift2"/>
+        <w:rPr>
+          <w:lang w:val="en-US"/>
+        </w:rPr>
+      </w:pPr>
+      <w:proofErr w:type="spellStart"/>
+      <w:r>
+        <w:rPr>
+          <w:lang w:val="en-US"/>
+        </w:rPr>
+        <w:t>Publich</w:t>
+      </w:r>
+      <w:proofErr w:type="spellEnd"/>
+      <w:r>
+        <w:rPr>
+          <w:lang w:val="en-US"/>
+        </w:rPr>
+        <w:t xml:space="preserve"> health</w:t>
+      </w:r>
+    </w:p>
+    <w:p>
+      <w:pPr>
+        <w:pStyle w:val="Overskrift3"/>
+        <w:rPr>
+          <w:lang w:val="en-US"/>
+        </w:rPr>
+      </w:pPr>
+      <w:r>
+        <w:rPr>
+          <w:lang w:val="en-US"/>
+        </w:rPr>
+        <w:t>Hospitals/direct health care</w:t>
+      </w:r>
+    </w:p>
+    <w:p>
+      <w:pPr>
+        <w:pStyle w:val="Ingenmellomrom"/>
+        <w:rPr>
+          <w:lang w:val="en-US"/>
+        </w:rPr>
+      </w:pPr>
+      <w:r>
+        <w:rPr>
+          <w:lang w:val="en-US"/>
+        </w:rPr>
+        <w:t>NO STRIKE TGTS</w:t>
+      </w:r>
+    </w:p>
+    <w:p>
+      <w:pPr>
+        <w:pStyle w:val="Overskrift3"/>
+        <w:rPr>
+          <w:lang w:val="en-US"/>
+        </w:rPr>
+      </w:pPr>
+      <w:r>
+        <w:rPr>
+          <w:lang w:val="en-US"/>
+        </w:rPr>
+        <w:t>Sanitation/water supply</w:t>
+      </w:r>
+    </w:p>
+    <w:p>
+      <w:pPr>
+        <w:pStyle w:val="Ingenmellomrom"/>
+        <w:rPr>
+          <w:lang w:val="en-US"/>
+        </w:rPr>
+      </w:pPr>
+      <w:r>
+        <w:rPr>
+          <w:lang w:val="en-US"/>
+        </w:rPr>
+        <w:t>NO STRIKE TGTS</w:t>
+      </w:r>
+    </w:p>
+    <w:p>
+      <w:pPr>
+        <w:pStyle w:val="Overskrift3"/>
+        <w:rPr>
+          <w:lang w:val="en-US"/>
+        </w:rPr>
+      </w:pPr>
+      <w:r>
+        <w:rPr>
+          <w:lang w:val="en-US"/>
+        </w:rPr>
+        <w:t>Public utilities</w:t>
+      </w:r>
+    </w:p>
+    <w:p>
+      <w:pPr>
+        <w:pStyle w:val="Overskrift2"/>
+        <w:rPr>
+          <w:lang w:val="en-US"/>
+        </w:rPr>
+      </w:pPr>
+      <w:r>
+        <w:rPr>
+          <w:lang w:val="en-US"/>
+        </w:rPr>
+        <w:t>Agriculture</w:t>
+      </w:r>
+    </w:p>
+    <w:p>
+      <w:pPr>
+        <w:pStyle w:val="Overskrift2"/>
+        <w:rPr>
+          <w:lang w:val="en-US"/>
+        </w:rPr>
+      </w:pPr>
+      <w:r>
+        <w:rPr>
+          <w:lang w:val="en-US"/>
+        </w:rPr>
+        <w:t>Basic Industry</w:t>
+      </w:r>
+    </w:p>
+    <w:p>
+      <w:pPr>
+        <w:pStyle w:val="Overskrift2"/>
+        <w:rPr>
+          <w:lang w:val="en-US"/>
+        </w:rPr>
+      </w:pPr>
+      <w:r>
+        <w:rPr>
+          <w:lang w:val="en-US"/>
+        </w:rPr>
+        <w:t>Information</w:t>
+      </w:r>
+    </w:p>
+    <w:p>
+      <w:pPr>
+        <w:pStyle w:val="Overskrift2"/>
+        <w:rPr>
+          <w:lang w:val="en-US"/>
+        </w:rPr>
+      </w:pPr>
+      <w:r>
+        <w:rPr>
+          <w:lang w:val="en-US"/>
+        </w:rPr>
+        <w:t>Summary</w:t>
+      </w:r>
+    </w:p>
+    <w:p>
+      <w:pPr>
+        <w:pStyle w:val="Ingenmellomrom"/>
+        <w:rPr>
+          <w:lang w:val="en-US"/>
+        </w:rPr>
+      </w:pPr>
+    </w:p>
+    <w:p>
+      <w:pPr>
+        <w:pStyle w:val="Ingenmellomrom"/>
+        <w:rPr>
+          <w:lang w:val="en-US"/>
+        </w:rPr>
+      </w:pPr>
+    </w:p>
+    <w:p>
+      <w:pPr>
+        <w:pStyle w:val="Overskrift1"/>
+        <w:rPr>
+          <w:lang w:val="en-US"/>
+        </w:rPr>
+      </w:pPr>
+      <w:r>
+        <w:rPr>
+          <w:lang w:val="en-US"/>
+        </w:rPr>
+        <w:t>Infrastructure</w:t>
+      </w:r>
+    </w:p>
+    <w:p>
+      <w:pPr>
+        <w:pStyle w:val="Overskrift2"/>
+        <w:rPr>
+          <w:lang w:val="en-US"/>
+        </w:rPr>
+      </w:pPr>
+      <w:r>
+        <w:rPr>
+          <w:lang w:val="en-US"/>
+        </w:rPr>
+        <w:t>Communications</w:t>
+      </w:r>
+    </w:p>
+    <w:p>
+      <w:pPr>
+        <w:pStyle w:val="Ingenmellomrom"/>
+        <w:rPr>
+          <w:lang w:val="en-US"/>
+        </w:rPr>
+      </w:pPr>
+      <w:r>
+        <w:rPr>
+          <w:lang w:val="en-US"/>
+        </w:rPr>
+        <w:t>OPARTGT035</w:t>
+      </w:r>
+      <w:r>
+        <w:rPr>
+          <w:lang w:val="en-US"/>
+        </w:rPr>
+        <w:tab/>
+        <w:t>International communication center</w:t>
+      </w:r>
+    </w:p>
+    <w:p>
+      <w:pPr>
+        <w:pStyle w:val="Ingenmellomrom"/>
+        <w:rPr>
+          <w:lang w:val="en-US"/>
+        </w:rPr>
+      </w:pPr>
+      <w:r>
+        <w:rPr>
+          <w:lang w:val="en-US"/>
+        </w:rPr>
+        <w:t>OPARTGT094</w:t>
+      </w:r>
+      <w:r>
+        <w:rPr>
+          <w:lang w:val="en-US"/>
+        </w:rPr>
+        <w:tab/>
+        <w:t>Syrian Intelligence Internet Agency</w:t>
+      </w:r>
+    </w:p>
+    <w:p>
+      <w:pPr>
+        <w:pStyle w:val="Overskrift3"/>
+        <w:rPr>
+          <w:lang w:val="en-US"/>
+        </w:rPr>
+      </w:pPr>
+      <w:r>
+        <w:rPr>
+          <w:lang w:val="en-US"/>
+        </w:rPr>
+        <w:t>Telecommunications</w:t>
+      </w:r>
+    </w:p>
+    <w:p>
+      <w:pPr>
+        <w:pStyle w:val="Ingenmellomrom"/>
+        <w:rPr>
+          <w:lang w:val="en-US"/>
+        </w:rPr>
+      </w:pPr>
+    </w:p>
+    <w:p>
+      <w:pPr>
+        <w:pStyle w:val="Overskrift3"/>
+        <w:rPr>
+          <w:lang w:val="en-US"/>
+        </w:rPr>
+      </w:pPr>
+      <w:r>
+        <w:rPr>
+          <w:lang w:val="en-US"/>
+        </w:rPr>
+        <w:t>Broadcast Media</w:t>
+      </w:r>
+    </w:p>
+    <w:p>
+      <w:pPr>
+        <w:pStyle w:val="Ingenmellomrom"/>
+        <w:rPr>
+          <w:lang w:val="en-US"/>
+        </w:rPr>
+      </w:pPr>
+      <w:r>
+        <w:rPr>
+          <w:lang w:val="en-US"/>
+        </w:rPr>
+        <w:t>OPARTGT034</w:t>
+      </w:r>
+      <w:r>
+        <w:rPr>
+          <w:lang w:val="en-US"/>
+        </w:rPr>
+        <w:tab/>
+        <w:t>Damascus radio tower</w:t>
+      </w:r>
+    </w:p>
+    <w:p>
+      <w:pPr>
+        <w:pStyle w:val="Ingenmellomrom"/>
+        <w:rPr>
+          <w:lang w:val="en-US"/>
+        </w:rPr>
+      </w:pPr>
+      <w:r>
+        <w:rPr>
+          <w:lang w:val="en-US"/>
+        </w:rPr>
         <w:lastRenderedPageBreak/>
-        <w:t>Population</w:t>
-      </w:r>
-    </w:p>
-    <w:p>
-      <w:pPr>
-        <w:pStyle w:val="Overskrift2"/>
-        <w:rPr>
-          <w:lang w:val="en-US"/>
-        </w:rPr>
-      </w:pPr>
-      <w:r>
-        <w:rPr>
-          <w:lang w:val="en-US"/>
-        </w:rPr>
-        <w:t>Food supply</w:t>
-      </w:r>
-    </w:p>
-    <w:p>
-      <w:pPr>
-        <w:pStyle w:val="Overskrift2"/>
-        <w:rPr>
-          <w:lang w:val="en-US"/>
-        </w:rPr>
-      </w:pPr>
-      <w:r>
-        <w:rPr>
-          <w:lang w:val="en-US"/>
-        </w:rPr>
-        <w:t>Clothing</w:t>
-      </w:r>
-    </w:p>
-    <w:p>
-      <w:pPr>
-        <w:pStyle w:val="Overskrift2"/>
-        <w:rPr>
-          <w:lang w:val="en-US"/>
-        </w:rPr>
-      </w:pPr>
-      <w:r>
-        <w:rPr>
-          <w:lang w:val="en-US"/>
-        </w:rPr>
-        <w:t>Shelter</w:t>
-      </w:r>
-    </w:p>
-    <w:p>
-      <w:pPr>
-        <w:pStyle w:val="Overskrift2"/>
-        <w:rPr>
-          <w:lang w:val="en-US"/>
-        </w:rPr>
-      </w:pPr>
-      <w:proofErr w:type="spellStart"/>
-      <w:r>
-        <w:rPr>
-          <w:lang w:val="en-US"/>
-        </w:rPr>
-        <w:t>Publich</w:t>
-      </w:r>
-      <w:proofErr w:type="spellEnd"/>
-      <w:r>
-        <w:rPr>
-          <w:lang w:val="en-US"/>
-        </w:rPr>
-        <w:t xml:space="preserve"> health</w:t>
-      </w:r>
-    </w:p>
-    <w:p>
-      <w:pPr>
-        <w:pStyle w:val="Overskrift3"/>
-        <w:rPr>
-          <w:lang w:val="en-US"/>
-        </w:rPr>
-      </w:pPr>
-      <w:r>
-        <w:rPr>
-          <w:lang w:val="en-US"/>
-        </w:rPr>
-        <w:t>Hospitals/direct health care</w:t>
-      </w:r>
-    </w:p>
-    <w:p>
-      <w:pPr>
-        <w:pStyle w:val="Ingenmellomrom"/>
-        <w:rPr>
-          <w:lang w:val="en-US"/>
-        </w:rPr>
-      </w:pPr>
-      <w:r>
-        <w:rPr>
-          <w:lang w:val="en-US"/>
-        </w:rPr>
-        <w:t>NO STRIKE TGTS</w:t>
-      </w:r>
-    </w:p>
-    <w:p>
-      <w:pPr>
-        <w:pStyle w:val="Overskrift3"/>
-        <w:rPr>
-          <w:lang w:val="en-US"/>
-        </w:rPr>
-      </w:pPr>
-      <w:r>
-        <w:rPr>
-          <w:lang w:val="en-US"/>
-        </w:rPr>
-        <w:t>Sanitation/water supply</w:t>
-      </w:r>
-    </w:p>
-    <w:p>
-      <w:pPr>
-        <w:pStyle w:val="Ingenmellomrom"/>
-        <w:rPr>
-          <w:lang w:val="en-US"/>
-        </w:rPr>
-      </w:pPr>
-      <w:r>
-        <w:rPr>
-          <w:lang w:val="en-US"/>
-        </w:rPr>
-        <w:t>NO STRIKE TGTS</w:t>
-      </w:r>
-    </w:p>
-    <w:p>
-      <w:pPr>
-        <w:pStyle w:val="Overskrift3"/>
-        <w:rPr>
-          <w:lang w:val="en-US"/>
-        </w:rPr>
-      </w:pPr>
-      <w:r>
-        <w:rPr>
-          <w:lang w:val="en-US"/>
-        </w:rPr>
-        <w:t>Public utilities</w:t>
-      </w:r>
-    </w:p>
-    <w:p>
-      <w:pPr>
-        <w:pStyle w:val="Overskrift2"/>
-        <w:rPr>
-          <w:lang w:val="en-US"/>
-        </w:rPr>
-      </w:pPr>
-      <w:r>
-        <w:rPr>
-          <w:lang w:val="en-US"/>
-        </w:rPr>
-        <w:t>Agriculture</w:t>
-      </w:r>
-    </w:p>
-    <w:p>
-      <w:pPr>
-        <w:pStyle w:val="Overskrift2"/>
-        <w:rPr>
-          <w:lang w:val="en-US"/>
-        </w:rPr>
-      </w:pPr>
-      <w:r>
-        <w:rPr>
-          <w:lang w:val="en-US"/>
-        </w:rPr>
-        <w:t>Basic Industry</w:t>
-      </w:r>
-    </w:p>
-    <w:p>
-      <w:pPr>
-        <w:pStyle w:val="Overskrift2"/>
-        <w:rPr>
-          <w:lang w:val="en-US"/>
-        </w:rPr>
-      </w:pPr>
-      <w:r>
-        <w:rPr>
-          <w:lang w:val="en-US"/>
-        </w:rPr>
-        <w:t>Information</w:t>
-      </w:r>
-    </w:p>
-    <w:p>
-      <w:pPr>
-        <w:pStyle w:val="Overskrift2"/>
-        <w:rPr>
-          <w:lang w:val="en-US"/>
-        </w:rPr>
-      </w:pPr>
-      <w:r>
-        <w:rPr>
-          <w:lang w:val="en-US"/>
-        </w:rPr>
-        <w:t>Summary</w:t>
-      </w:r>
-    </w:p>
-    <w:p>
-      <w:pPr>
-        <w:pStyle w:val="Ingenmellomrom"/>
-        <w:rPr>
-          <w:lang w:val="en-US"/>
-        </w:rPr>
-      </w:pPr>
-    </w:p>
-    <w:p>
-      <w:pPr>
-        <w:pStyle w:val="Ingenmellomrom"/>
-        <w:rPr>
-          <w:lang w:val="en-US"/>
-        </w:rPr>
-      </w:pPr>
-    </w:p>
-    <w:p>
-      <w:pPr>
-        <w:pStyle w:val="Overskrift1"/>
-        <w:rPr>
-          <w:lang w:val="en-US"/>
-        </w:rPr>
-      </w:pPr>
-      <w:r>
-        <w:rPr>
-          <w:lang w:val="en-US"/>
-        </w:rPr>
-        <w:t>Infrastructure</w:t>
-      </w:r>
-    </w:p>
-    <w:p>
-      <w:pPr>
-        <w:pStyle w:val="Overskrift2"/>
-        <w:rPr>
-          <w:lang w:val="en-US"/>
-        </w:rPr>
-      </w:pPr>
-      <w:r>
-        <w:rPr>
-          <w:lang w:val="en-US"/>
-        </w:rPr>
-        <w:t>Communications</w:t>
-      </w:r>
-    </w:p>
-    <w:p>
-      <w:pPr>
-        <w:pStyle w:val="Ingenmellomrom"/>
-        <w:rPr>
-          <w:lang w:val="en-US"/>
-        </w:rPr>
-      </w:pPr>
-      <w:r>
-        <w:rPr>
-          <w:lang w:val="en-US"/>
-        </w:rPr>
-        <w:t>OPARTGT035</w:t>
-      </w:r>
-      <w:r>
-        <w:rPr>
-          <w:lang w:val="en-US"/>
-        </w:rPr>
-        <w:tab/>
-        <w:t>International communication center</w:t>
-      </w:r>
-    </w:p>
-    <w:p>
-      <w:pPr>
-        <w:pStyle w:val="Ingenmellomrom"/>
-        <w:rPr>
-          <w:lang w:val="en-US"/>
-        </w:rPr>
-      </w:pPr>
-      <w:r>
-        <w:rPr>
-          <w:lang w:val="en-US"/>
-        </w:rPr>
-        <w:t>OPARTGT094</w:t>
-      </w:r>
-      <w:r>
-        <w:rPr>
-          <w:lang w:val="en-US"/>
-        </w:rPr>
-        <w:tab/>
-        <w:t>Syrian Intelligence Internet Agency</w:t>
-      </w:r>
-    </w:p>
-    <w:p>
-      <w:pPr>
-        <w:pStyle w:val="Overskrift3"/>
-        <w:rPr>
-          <w:lang w:val="en-US"/>
-        </w:rPr>
-      </w:pPr>
-      <w:r>
-        <w:rPr>
-          <w:lang w:val="en-US"/>
-        </w:rPr>
-        <w:t>Telecommunications</w:t>
-      </w:r>
-    </w:p>
-    <w:p>
-      <w:pPr>
-        <w:pStyle w:val="Ingenmellomrom"/>
-        <w:rPr>
-          <w:lang w:val="en-US"/>
-        </w:rPr>
-      </w:pPr>
-    </w:p>
-    <w:p>
-      <w:pPr>
-        <w:pStyle w:val="Overskrift3"/>
-        <w:rPr>
-          <w:lang w:val="en-US"/>
-        </w:rPr>
-      </w:pPr>
-      <w:r>
-        <w:rPr>
-          <w:lang w:val="en-US"/>
-        </w:rPr>
-        <w:t>Broadcast Media</w:t>
-      </w:r>
-    </w:p>
-    <w:p>
-      <w:pPr>
-        <w:pStyle w:val="Ingenmellomrom"/>
-        <w:rPr>
-          <w:lang w:val="en-US"/>
-        </w:rPr>
-      </w:pPr>
-      <w:r>
-        <w:rPr>
-          <w:lang w:val="en-US"/>
-        </w:rPr>
-        <w:t>OPARTGT034</w:t>
-      </w:r>
-      <w:r>
-        <w:rPr>
-          <w:lang w:val="en-US"/>
-        </w:rPr>
-        <w:tab/>
-        <w:t>Damascus radio tower</w:t>
-      </w:r>
-    </w:p>
-    <w:p>
-      <w:pPr>
-        <w:pStyle w:val="Ingenmellomrom"/>
-        <w:rPr>
-          <w:lang w:val="en-US"/>
-        </w:rPr>
-      </w:pPr>
-      <w:r>
-        <w:rPr>
-          <w:lang w:val="en-US"/>
-        </w:rPr>
         <w:t>OPARTGT070</w:t>
       </w:r>
       <w:r>
@@ -2928,7 +3086,6 @@
         <w:rPr>
           <w:lang w:val="en-US"/>
         </w:rPr>
-        <w:lastRenderedPageBreak/>
         <w:t>Shipping</w:t>
       </w:r>
     </w:p>
@@ -3749,7 +3906,6 @@
         <w:rPr>
           <w:lang w:val="en-US"/>
         </w:rPr>
-        <w:lastRenderedPageBreak/>
         <w:t>WMD</w:t>
       </w:r>
     </w:p>
@@ -4179,6 +4335,559 @@
     </w:p>
     <w:p>
       <w:pPr>
+        <w:pStyle w:val="Ingenmellomrom"/>
+        <w:rPr>
+          <w:lang w:val="en-US"/>
+        </w:rPr>
+      </w:pPr>
+    </w:p>
+    <w:p>
+      <w:pPr>
+        <w:pStyle w:val="Ingenmellomrom"/>
+        <w:rPr>
+          <w:lang w:val="en-US"/>
+        </w:rPr>
+      </w:pPr>
+    </w:p>
+    <w:p>
+      <w:pPr>
+        <w:pStyle w:val="Overskrift3"/>
+        <w:rPr>
+          <w:lang w:val="en-US"/>
+        </w:rPr>
+      </w:pPr>
+      <w:r>
+        <w:rPr>
+          <w:lang w:val="en-US"/>
+        </w:rPr>
+        <w:t xml:space="preserve">The </w:t>
+      </w:r>
+      <w:r>
+        <w:rPr>
+          <w:lang w:val="en-US"/>
+        </w:rPr>
+        <w:t>Syrian</w:t>
+      </w:r>
+      <w:r>
+        <w:rPr>
+          <w:lang w:val="en-US"/>
+        </w:rPr>
+        <w:t xml:space="preserve"> National Military Command Authority</w:t>
+      </w:r>
+    </w:p>
+    <w:p>
+      <w:pPr>
+        <w:pStyle w:val="Ingenmellomrom"/>
+        <w:rPr>
+          <w:lang w:val="en-US"/>
+        </w:rPr>
+      </w:pPr>
+      <w:r>
+        <w:rPr>
+          <w:lang w:val="en-US"/>
+        </w:rPr>
+        <w:t xml:space="preserve">The </w:t>
+      </w:r>
+      <w:r>
+        <w:rPr>
+          <w:lang w:val="en-US"/>
+        </w:rPr>
+        <w:t>Syrian</w:t>
+      </w:r>
+      <w:r>
+        <w:rPr>
+          <w:lang w:val="en-US"/>
+        </w:rPr>
+        <w:t xml:space="preserve"> National Military Command Authority exercises complete control over the military-economic planning and activities of </w:t>
+      </w:r>
+      <w:r>
+        <w:rPr>
+          <w:lang w:val="en-US"/>
+        </w:rPr>
+        <w:t>Syria</w:t>
+      </w:r>
+      <w:r>
+        <w:rPr>
+          <w:lang w:val="en-US"/>
+        </w:rPr>
+        <w:t xml:space="preserve">. It is </w:t>
+      </w:r>
+      <w:r>
+        <w:rPr>
+          <w:lang w:val="en-US"/>
+        </w:rPr>
+        <w:t>c</w:t>
+      </w:r>
+      <w:r>
+        <w:rPr>
+          <w:lang w:val="en-US"/>
+        </w:rPr>
+        <w:t xml:space="preserve">omposed of three major bodies: </w:t>
+      </w:r>
+    </w:p>
+    <w:p>
+      <w:pPr>
+        <w:pStyle w:val="Ingenmellomrom"/>
+        <w:rPr>
+          <w:lang w:val="en-US"/>
+        </w:rPr>
+      </w:pPr>
+      <w:r>
+        <w:rPr>
+          <w:lang w:val="en-US"/>
+        </w:rPr>
+        <w:t xml:space="preserve">• The Council of Defense. </w:t>
+      </w:r>
+    </w:p>
+    <w:p>
+      <w:pPr>
+        <w:pStyle w:val="Ingenmellomrom"/>
+        <w:rPr>
+          <w:lang w:val="en-US"/>
+        </w:rPr>
+      </w:pPr>
+      <w:r>
+        <w:rPr>
+          <w:lang w:val="en-US"/>
+        </w:rPr>
+        <w:t xml:space="preserve">• The Main Military Council. </w:t>
+      </w:r>
+    </w:p>
+    <w:p>
+      <w:pPr>
+        <w:pStyle w:val="Ingenmellomrom"/>
+        <w:rPr>
+          <w:lang w:val="en-US"/>
+        </w:rPr>
+      </w:pPr>
+      <w:r>
+        <w:rPr>
+          <w:lang w:val="en-US"/>
+        </w:rPr>
+        <w:t>• The General Staff.</w:t>
+      </w:r>
+    </w:p>
+    <w:p>
+      <w:pPr>
+        <w:pStyle w:val="Ingenmellomrom"/>
+        <w:rPr>
+          <w:lang w:val="en-US"/>
+        </w:rPr>
+      </w:pPr>
+    </w:p>
+    <w:p>
+      <w:pPr>
+        <w:pStyle w:val="Overskrift4"/>
+        <w:rPr>
+          <w:lang w:val="en-US"/>
+        </w:rPr>
+      </w:pPr>
+      <w:r>
+        <w:rPr>
+          <w:lang w:val="en-US"/>
+        </w:rPr>
+        <w:lastRenderedPageBreak/>
+        <w:t>The Council of Defense</w:t>
+      </w:r>
+      <w:r>
+        <w:rPr>
+          <w:lang w:val="en-US"/>
+        </w:rPr>
+        <w:t xml:space="preserve"> / War cabinet</w:t>
+      </w:r>
+    </w:p>
+    <w:p>
+      <w:pPr>
+        <w:pStyle w:val="Ingenmellomrom"/>
+        <w:rPr>
+          <w:lang w:val="en-US"/>
+        </w:rPr>
+      </w:pPr>
+      <w:r>
+        <w:rPr>
+          <w:lang w:val="en-US"/>
+        </w:rPr>
+        <w:t xml:space="preserve">The Council of Defense is responsible for planning and preparing the country for war. It is chaired by the General Secretary of the National Party of Syria. The council is made up of selected National party members, including the Minister of Defense. This council is </w:t>
+      </w:r>
+      <w:proofErr w:type="spellStart"/>
+      <w:proofErr w:type="gramStart"/>
+      <w:r>
+        <w:rPr>
+          <w:lang w:val="en-US"/>
+        </w:rPr>
+        <w:t>Syrias</w:t>
+      </w:r>
+      <w:proofErr w:type="spellEnd"/>
+      <w:proofErr w:type="gramEnd"/>
+      <w:r>
+        <w:rPr>
+          <w:lang w:val="en-US"/>
+        </w:rPr>
+        <w:t xml:space="preserve"> highest military-economic planning agency; it deliberates interrelated issues concerning the nation's defenses, economic plans, and government branches. These include the mobilization of industry, transportation, and manpower for war, and the peacetime structure of the armed forces. Its deliberation and decrees are translated into law. In wartime, this body would be reorganized into the State Committee of Defense -essentially a war cabinet with oversight of the political, diplomatic, and economic aspects of the nation at war, as well as general policy matters concerned with the conduct of military operations.</w:t>
+      </w:r>
+    </w:p>
+    <w:p>
+      <w:pPr>
+        <w:pStyle w:val="Ingenmellomrom"/>
+        <w:rPr>
+          <w:lang w:val="en-US"/>
+        </w:rPr>
+      </w:pPr>
+    </w:p>
+    <w:p>
+      <w:pPr>
+        <w:pStyle w:val="Overskrift4"/>
+        <w:rPr>
+          <w:lang w:val="en-US"/>
+        </w:rPr>
+      </w:pPr>
+      <w:r>
+        <w:rPr>
+          <w:lang w:val="en-US"/>
+        </w:rPr>
+        <w:t>The Main Military Council</w:t>
+      </w:r>
+      <w:r>
+        <w:rPr>
+          <w:lang w:val="en-US"/>
+        </w:rPr>
+        <w:t xml:space="preserve"> / Headquarters of the Supreme High Command</w:t>
+      </w:r>
+    </w:p>
+    <w:p>
+      <w:pPr>
+        <w:pStyle w:val="Ingenmellomrom"/>
+        <w:rPr>
+          <w:lang w:val="en-US"/>
+        </w:rPr>
+      </w:pPr>
+      <w:r>
+        <w:rPr>
+          <w:lang w:val="en-US"/>
+        </w:rPr>
+        <w:t xml:space="preserve">The Main Military Council is immediately responsible to the Council of Defense for the overall leadership and status of the Syrian armed forces in peacetime. The Minister of Defense heads this council. The Chairman of the Council of Defense is a member, as are the First Deputy Ministers of Defense. The ministers include the Chief of the General Staff .Other members include the commanders of the five military services (Army, Navy, </w:t>
+      </w:r>
+      <w:proofErr w:type="spellStart"/>
+      <w:r>
+        <w:rPr>
+          <w:lang w:val="en-US"/>
+        </w:rPr>
+        <w:t>Airforce</w:t>
+      </w:r>
+      <w:proofErr w:type="spellEnd"/>
+      <w:r>
+        <w:rPr>
+          <w:lang w:val="en-US"/>
+        </w:rPr>
+        <w:t xml:space="preserve">, Air </w:t>
+      </w:r>
+      <w:proofErr w:type="spellStart"/>
+      <w:r>
+        <w:rPr>
+          <w:lang w:val="en-US"/>
+        </w:rPr>
+        <w:t>Defence</w:t>
+      </w:r>
+      <w:proofErr w:type="spellEnd"/>
+      <w:r>
+        <w:rPr>
+          <w:lang w:val="en-US"/>
+        </w:rPr>
+        <w:t xml:space="preserve"> Forces, Special Forces), the Chief of the Main Political Administration, the Chief of the Rear Services, and the Chief of Civil Defense</w:t>
+      </w:r>
+    </w:p>
+    <w:p>
+      <w:pPr>
+        <w:pStyle w:val="Ingenmellomrom"/>
+        <w:rPr>
+          <w:lang w:val="en-US"/>
+        </w:rPr>
+      </w:pPr>
+      <w:r>
+        <w:rPr>
+          <w:lang w:val="en-US"/>
+        </w:rPr>
+        <w:t xml:space="preserve">In wartime, the council is transferred into the Headquarters of the Supreme High Command, which represent the top echelon of </w:t>
+      </w:r>
+      <w:r>
+        <w:rPr>
+          <w:lang w:val="en-US"/>
+        </w:rPr>
+        <w:t>S</w:t>
+      </w:r>
+      <w:r>
+        <w:rPr>
+          <w:lang w:val="en-US"/>
+        </w:rPr>
+        <w:t xml:space="preserve">yrian </w:t>
+      </w:r>
+      <w:r>
+        <w:rPr>
+          <w:lang w:val="en-US"/>
+        </w:rPr>
+        <w:t xml:space="preserve">wartime military-control. The General Secretary of the </w:t>
+      </w:r>
+      <w:r>
+        <w:rPr>
+          <w:lang w:val="en-US"/>
+        </w:rPr>
+        <w:t>National</w:t>
+      </w:r>
+      <w:r>
+        <w:rPr>
+          <w:lang w:val="en-US"/>
+        </w:rPr>
+        <w:t xml:space="preserve"> Party, as Chairman of the State Committee of Defense, become</w:t>
+      </w:r>
+      <w:r>
+        <w:rPr>
+          <w:lang w:val="en-US"/>
+        </w:rPr>
+        <w:t>s</w:t>
+      </w:r>
+      <w:r>
+        <w:rPr>
+          <w:lang w:val="en-US"/>
+        </w:rPr>
+        <w:t xml:space="preserve"> the Supreme Commander in Chief of the </w:t>
+      </w:r>
+      <w:r>
+        <w:rPr>
+          <w:lang w:val="en-US"/>
+        </w:rPr>
+        <w:t>Syrian</w:t>
+      </w:r>
+      <w:r>
+        <w:rPr>
+          <w:lang w:val="en-US"/>
+        </w:rPr>
+        <w:t xml:space="preserve"> Armed Forces. The </w:t>
+      </w:r>
+      <w:r>
+        <w:rPr>
+          <w:lang w:val="en-US"/>
+        </w:rPr>
+        <w:t xml:space="preserve">Headquarters of the Supreme High Command </w:t>
+      </w:r>
+      <w:r>
+        <w:rPr>
+          <w:lang w:val="en-US"/>
+        </w:rPr>
+        <w:t>plan</w:t>
+      </w:r>
+      <w:r>
+        <w:rPr>
+          <w:lang w:val="en-US"/>
+        </w:rPr>
+        <w:t>s</w:t>
+      </w:r>
+      <w:r>
+        <w:rPr>
+          <w:lang w:val="en-US"/>
+        </w:rPr>
+        <w:t xml:space="preserve"> and direct strategic operations on a </w:t>
+      </w:r>
+      <w:r>
+        <w:rPr>
+          <w:lang w:val="en-US"/>
+        </w:rPr>
+        <w:t>large</w:t>
+      </w:r>
+      <w:r>
+        <w:rPr>
+          <w:lang w:val="en-US"/>
+        </w:rPr>
+        <w:t xml:space="preserve"> scale through </w:t>
+      </w:r>
+      <w:r>
+        <w:rPr>
+          <w:lang w:val="en-US"/>
+        </w:rPr>
+        <w:t xml:space="preserve">different </w:t>
+      </w:r>
+      <w:r>
+        <w:rPr>
+          <w:lang w:val="en-US"/>
+        </w:rPr>
+        <w:t xml:space="preserve">theaters of military operations, sizing and allocating forces to implement its plans. The number of </w:t>
+      </w:r>
+      <w:r>
+        <w:rPr>
+          <w:lang w:val="en-US"/>
+        </w:rPr>
+        <w:t xml:space="preserve">fronts, </w:t>
+      </w:r>
+      <w:r>
+        <w:rPr>
+          <w:lang w:val="en-US"/>
+        </w:rPr>
+        <w:t xml:space="preserve">their composition, missions, and the general plans for the conduct of </w:t>
+      </w:r>
+      <w:r>
+        <w:rPr>
+          <w:lang w:val="en-US"/>
+        </w:rPr>
+        <w:t>strategic</w:t>
+      </w:r>
+      <w:r>
+        <w:rPr>
+          <w:lang w:val="en-US"/>
+        </w:rPr>
+        <w:t xml:space="preserve"> operations will be established by the </w:t>
+      </w:r>
+      <w:r>
+        <w:rPr>
+          <w:lang w:val="en-US"/>
+        </w:rPr>
+        <w:t xml:space="preserve">Headquarters of the Supreme High </w:t>
+      </w:r>
+      <w:proofErr w:type="gramStart"/>
+      <w:r>
+        <w:rPr>
+          <w:lang w:val="en-US"/>
+        </w:rPr>
+        <w:t xml:space="preserve">Command </w:t>
+      </w:r>
+      <w:r>
+        <w:rPr>
+          <w:lang w:val="en-US"/>
+        </w:rPr>
+        <w:t xml:space="preserve"> .</w:t>
+      </w:r>
+      <w:proofErr w:type="gramEnd"/>
+      <w:r>
+        <w:rPr>
+          <w:lang w:val="en-US"/>
+        </w:rPr>
+        <w:t xml:space="preserve"> It also will monitor </w:t>
+      </w:r>
+      <w:r>
+        <w:rPr>
+          <w:lang w:val="en-US"/>
+        </w:rPr>
+        <w:t xml:space="preserve">individual front </w:t>
+      </w:r>
+      <w:r>
+        <w:rPr>
+          <w:lang w:val="en-US"/>
+        </w:rPr>
+        <w:t>and fleet actions and supervise coordination between them.</w:t>
+      </w:r>
+    </w:p>
+    <w:p>
+      <w:pPr>
+        <w:pStyle w:val="Ingenmellomrom"/>
+        <w:rPr>
+          <w:lang w:val="en-US"/>
+        </w:rPr>
+      </w:pPr>
+    </w:p>
+    <w:p>
+      <w:pPr>
+        <w:pStyle w:val="Ingenmellomrom"/>
+        <w:rPr>
+          <w:lang w:val="en-US"/>
+        </w:rPr>
+      </w:pPr>
+    </w:p>
+    <w:p>
+      <w:pPr>
+        <w:pStyle w:val="Overskrift4"/>
+        <w:rPr>
+          <w:lang w:val="en-US"/>
+        </w:rPr>
+      </w:pPr>
+      <w:r>
+        <w:rPr>
+          <w:lang w:val="en-US"/>
+        </w:rPr>
+        <w:t>The General Staff</w:t>
+      </w:r>
+    </w:p>
+    <w:p>
+      <w:pPr>
+        <w:pStyle w:val="Ingenmellomrom"/>
+        <w:rPr>
+          <w:lang w:val="en-US"/>
+        </w:rPr>
+      </w:pPr>
+      <w:r>
+        <w:rPr>
+          <w:lang w:val="en-US"/>
+        </w:rPr>
+        <w:t xml:space="preserve">The General Staff is the major link in the centralization of the Syrian National Military Command Authority. The General Staff is the executive agency for the Main Military Council in peacetime and </w:t>
+      </w:r>
+      <w:r>
+        <w:rPr>
+          <w:lang w:val="en-US"/>
+        </w:rPr>
+        <w:t xml:space="preserve">The </w:t>
+      </w:r>
+      <w:r>
+        <w:rPr>
+          <w:lang w:val="en-US"/>
+        </w:rPr>
+        <w:t xml:space="preserve">Headquarters of the Supreme High </w:t>
+      </w:r>
+      <w:proofErr w:type="gramStart"/>
+      <w:r>
+        <w:rPr>
+          <w:lang w:val="en-US"/>
+        </w:rPr>
+        <w:t xml:space="preserve">Command </w:t>
+      </w:r>
+      <w:r>
+        <w:rPr>
+          <w:lang w:val="en-US"/>
+        </w:rPr>
+        <w:t xml:space="preserve"> </w:t>
+      </w:r>
+      <w:r>
+        <w:rPr>
+          <w:lang w:val="en-US"/>
+        </w:rPr>
+        <w:t>in</w:t>
+      </w:r>
+      <w:proofErr w:type="gramEnd"/>
+      <w:r>
+        <w:rPr>
+          <w:lang w:val="en-US"/>
+        </w:rPr>
+        <w:t xml:space="preserve"> wartime. The Syrian General Staff is charged with the basic military planning for the Syrian Armed Forces, both in peace and war. The military services, the military districts, and the Groups of Forces outside Syria report to the Minister of Defense through the General Staff in peacetime. In wartime, field forces</w:t>
+      </w:r>
+      <w:proofErr w:type="gramStart"/>
+      <w:r>
+        <w:rPr>
+          <w:lang w:val="en-US"/>
+        </w:rPr>
+        <w:t>)  reports</w:t>
+      </w:r>
+      <w:proofErr w:type="gramEnd"/>
+      <w:r>
+        <w:rPr>
+          <w:lang w:val="en-US"/>
+        </w:rPr>
+        <w:t xml:space="preserve"> to the Supreme Commander in Cl1iefand the STAVKA through the General Staff.</w:t>
+      </w:r>
+    </w:p>
+    <w:p>
+      <w:pPr>
+        <w:pStyle w:val="Ingenmellomrom"/>
+        <w:rPr>
+          <w:lang w:val="en-US"/>
+        </w:rPr>
+      </w:pPr>
+    </w:p>
+    <w:p>
+      <w:pPr>
+        <w:pStyle w:val="Ingenmellomrom"/>
+        <w:rPr>
+          <w:lang w:val="en-US"/>
+        </w:rPr>
+      </w:pPr>
+    </w:p>
+    <w:p>
+      <w:pPr>
         <w:pStyle w:val="Overskrift2"/>
         <w:rPr>
           <w:lang w:val="en-US"/>
@@ -4300,6 +5009,7 @@
         <w:rPr>
           <w:lang w:val="en-US"/>
         </w:rPr>
+        <w:lastRenderedPageBreak/>
         <w:t>OPARTGT102</w:t>
       </w:r>
       <w:r>
@@ -4613,14 +5323,7 @@
         <w:sz w:val="18"/>
         <w:szCs w:val="30"/>
       </w:rPr>
-      <w:t>JFACC</w:t>
-    </w:r>
-    <w:r>
-      <w:rPr>
-        <w:sz w:val="18"/>
-        <w:szCs w:val="30"/>
-      </w:rPr>
-      <w:t xml:space="preserve"> INSTRUCTIONS</w:t>
+      <w:t>JFACC INSTRUCTIONS</w:t>
     </w:r>
   </w:p>
   <w:p>
@@ -6852,7 +7555,6 @@
     <w:next w:val="Normal"/>
     <w:link w:val="Overskrift4Tegn"/>
     <w:uiPriority w:val="9"/>
-    <w:semiHidden/>
     <w:unhideWhenUsed/>
     <w:qFormat/>
     <w:rsid w:val="00D12A41"/>
@@ -7210,7 +7912,6 @@
     <w:basedOn w:val="Standardskriftforavsnitt"/>
     <w:link w:val="Overskrift4"/>
     <w:uiPriority w:val="9"/>
-    <w:semiHidden/>
     <w:rsid w:val="00D12A41"/>
     <w:rPr>
       <w:rFonts w:asciiTheme="majorHAnsi" w:eastAsiaTheme="majorEastAsia" w:hAnsiTheme="majorHAnsi" w:cstheme="majorBidi"/>
@@ -7582,7 +8283,7 @@
 </file>
 
 <file path=customXml/itemProps1.xml><?xml version="1.0" encoding="utf-8"?>
-<ds:datastoreItem xmlns:ds="http://schemas.openxmlformats.org/officeDocument/2006/customXml" ds:itemID="{B6948C1E-6E43-4E6C-830B-7E888F36040A}">
+<ds:datastoreItem xmlns:ds="http://schemas.openxmlformats.org/officeDocument/2006/customXml" ds:itemID="{5BD164EB-F5C0-4EF2-B19F-F31BDC01A404}">
   <ds:schemaRefs>
     <ds:schemaRef ds:uri="http://schemas.openxmlformats.org/officeDocument/2006/bibliography"/>
   </ds:schemaRefs>

</xml_diff>

<commit_message>
chg: Updates to Syria as candidate for Air Attack
</commit_message>
<xml_diff>
--- a/UNDER DEVELOPMENT/OPAR Syria as candidate for Air attack.docx
+++ b/UNDER DEVELOPMENT/OPAR Syria as candidate for Air attack.docx
@@ -851,6 +851,50 @@
           <w:lang w:val="en-US"/>
         </w:rPr>
       </w:pPr>
+    </w:p>
+    <w:p>
+      <w:pPr>
+        <w:pStyle w:val="Overskrift3"/>
+        <w:rPr>
+          <w:lang w:val="en-US"/>
+        </w:rPr>
+      </w:pPr>
+      <w:r>
+        <w:rPr>
+          <w:lang w:val="en-US"/>
+        </w:rPr>
+        <w:t xml:space="preserve">Military research </w:t>
+      </w:r>
+    </w:p>
+    <w:p>
+      <w:pPr>
+        <w:pStyle w:val="Overskrift4"/>
+        <w:rPr>
+          <w:lang w:val="en-US"/>
+        </w:rPr>
+      </w:pPr>
+      <w:bookmarkStart w:id="0" w:name="_Al_Safira_Military"/>
+      <w:bookmarkEnd w:id="0"/>
+      <w:r>
+        <w:rPr>
+          <w:lang w:val="en-US"/>
+        </w:rPr>
+        <w:t xml:space="preserve">Al </w:t>
+      </w:r>
+      <w:proofErr w:type="spellStart"/>
+      <w:r>
+        <w:rPr>
+          <w:lang w:val="en-US"/>
+        </w:rPr>
+        <w:t>Safira</w:t>
+      </w:r>
+      <w:proofErr w:type="spellEnd"/>
+      <w:r>
+        <w:rPr>
+          <w:lang w:val="en-US"/>
+        </w:rPr>
+        <w:t xml:space="preserve"> Military Research Center (</w:t>
+      </w:r>
       <w:r>
         <w:rPr>
           <w:lang w:val="en-US"/>
@@ -861,8 +905,154 @@
         <w:rPr>
           <w:lang w:val="en-US"/>
         </w:rPr>
-        <w:tab/>
-        <w:t>Military Research</w:t>
+        <w:t>)</w:t>
+      </w:r>
+    </w:p>
+    <w:p>
+      <w:pPr>
+        <w:pStyle w:val="Ingenmellomrom"/>
+        <w:rPr>
+          <w:lang w:val="en-US"/>
+        </w:rPr>
+      </w:pPr>
+      <w:r>
+        <w:rPr>
+          <w:lang w:val="en-US"/>
+        </w:rPr>
+        <w:t xml:space="preserve">Syrian military research for all domains is primarily done at Al </w:t>
+      </w:r>
+      <w:proofErr w:type="spellStart"/>
+      <w:r>
+        <w:rPr>
+          <w:lang w:val="en-US"/>
+        </w:rPr>
+        <w:t>Safira</w:t>
+      </w:r>
+      <w:proofErr w:type="spellEnd"/>
+      <w:r>
+        <w:rPr>
+          <w:lang w:val="en-US"/>
+        </w:rPr>
+        <w:t xml:space="preserve"> Military Research Center (</w:t>
+      </w:r>
+      <w:r>
+        <w:rPr>
+          <w:lang w:val="en-US"/>
+        </w:rPr>
+        <w:t>OPARTGT081</w:t>
+      </w:r>
+      <w:r>
+        <w:rPr>
+          <w:lang w:val="en-US"/>
+        </w:rPr>
+        <w:t>) about 17nm SOUTHEAST of Aleppo. This research facility is both an academic centre for research, and also a center where military officers are sent to develop new doctrine and tactics for the Syrian armed forces. The research center is the central node in the Syrian military research and it leads and coordinates research at other Syrian installations.</w:t>
+      </w:r>
+      <w:r>
+        <w:rPr>
+          <w:lang w:val="en-US"/>
+        </w:rPr>
+        <w:t xml:space="preserve"> The recent years the </w:t>
+      </w:r>
+      <w:r>
+        <w:rPr>
+          <w:lang w:val="en-US"/>
+        </w:rPr>
+        <w:t>priority has</w:t>
+      </w:r>
+      <w:r>
+        <w:rPr>
+          <w:lang w:val="en-US"/>
+        </w:rPr>
+        <w:t xml:space="preserve"> been on air </w:t>
+      </w:r>
+      <w:r>
+        <w:rPr>
+          <w:lang w:val="en-US"/>
+        </w:rPr>
+        <w:t>defense</w:t>
+      </w:r>
+      <w:r>
+        <w:rPr>
+          <w:lang w:val="en-US"/>
+        </w:rPr>
+        <w:t xml:space="preserve"> and missile and rocket technology. A focus have also been on </w:t>
+      </w:r>
+      <w:r>
+        <w:rPr>
+          <w:lang w:val="en-US"/>
+        </w:rPr>
+        <w:t xml:space="preserve">the development of armor and reverse engineering of Russian T90 Tanks in order to start own production line of T90 tanks. Biological warfare also a priority and focus of effort for this research center, as the center is in competition with </w:t>
+      </w:r>
+      <w:proofErr w:type="spellStart"/>
+      <w:r>
+        <w:rPr>
+          <w:lang w:val="en-US"/>
+        </w:rPr>
+        <w:t>Sarqiyha</w:t>
+      </w:r>
+      <w:proofErr w:type="spellEnd"/>
+      <w:r>
+        <w:rPr>
+          <w:lang w:val="en-US"/>
+        </w:rPr>
+        <w:t xml:space="preserve"> </w:t>
+      </w:r>
+      <w:proofErr w:type="spellStart"/>
+      <w:r>
+        <w:rPr>
+          <w:lang w:val="en-US"/>
+        </w:rPr>
+        <w:t>Reserach</w:t>
+      </w:r>
+      <w:proofErr w:type="spellEnd"/>
+      <w:r>
+        <w:rPr>
+          <w:lang w:val="en-US"/>
+        </w:rPr>
+        <w:t xml:space="preserve"> Center</w:t>
+      </w:r>
+      <w:r>
+        <w:rPr>
+          <w:lang w:val="en-US"/>
+        </w:rPr>
+        <w:t xml:space="preserve"> (OPARTGT059) which is researching on chemical weapons. </w:t>
+      </w:r>
+      <w:proofErr w:type="gramStart"/>
+      <w:r>
+        <w:rPr>
+          <w:lang w:val="en-US"/>
+        </w:rPr>
+        <w:t>Both as part of the Syrian WMD program.</w:t>
+      </w:r>
+      <w:proofErr w:type="gramEnd"/>
+      <w:r>
+        <w:rPr>
+          <w:lang w:val="en-US"/>
+        </w:rPr>
+        <w:t xml:space="preserve"> </w:t>
+      </w:r>
+    </w:p>
+    <w:p>
+      <w:pPr>
+        <w:pStyle w:val="Ingenmellomrom"/>
+        <w:rPr>
+          <w:lang w:val="en-US"/>
+        </w:rPr>
+      </w:pPr>
+    </w:p>
+    <w:p>
+      <w:pPr>
+        <w:pStyle w:val="Overskrift3"/>
+        <w:rPr>
+          <w:lang w:val="en-US"/>
+        </w:rPr>
+      </w:pPr>
+      <w:r>
+        <w:rPr>
+          <w:lang w:val="en-US"/>
+        </w:rPr>
+        <w:lastRenderedPageBreak/>
+        <w:t>Army</w:t>
       </w:r>
     </w:p>
     <w:p>
@@ -914,6 +1104,40 @@
           <w:lang w:val="en-US"/>
         </w:rPr>
       </w:pPr>
+    </w:p>
+    <w:p>
+      <w:pPr>
+        <w:pStyle w:val="Overskrift3"/>
+        <w:rPr>
+          <w:lang w:val="en-US"/>
+        </w:rPr>
+      </w:pPr>
+      <w:r>
+        <w:rPr>
+          <w:lang w:val="en-US"/>
+        </w:rPr>
+        <w:t>Navy</w:t>
+      </w:r>
+    </w:p>
+    <w:p>
+      <w:pPr>
+        <w:pStyle w:val="Overskrift4"/>
+        <w:rPr>
+          <w:lang w:val="en-US"/>
+        </w:rPr>
+      </w:pPr>
+      <w:r>
+        <w:rPr>
+          <w:lang w:val="en-US"/>
+        </w:rPr>
+        <w:t>Syrian Navy HQ</w:t>
+      </w:r>
+      <w:r>
+        <w:rPr>
+          <w:lang w:val="en-US"/>
+        </w:rPr>
+        <w:t xml:space="preserve"> (</w:t>
+      </w:r>
       <w:r>
         <w:rPr>
           <w:lang w:val="en-US"/>
@@ -924,9 +1148,74 @@
         <w:rPr>
           <w:lang w:val="en-US"/>
         </w:rPr>
-        <w:tab/>
-        <w:t>Syrian Navy HQ</w:t>
-      </w:r>
+        <w:t>)</w:t>
+      </w:r>
+    </w:p>
+    <w:p>
+      <w:pPr>
+        <w:pStyle w:val="Ingenmellomrom"/>
+        <w:rPr>
+          <w:lang w:val="en-US"/>
+        </w:rPr>
+      </w:pPr>
+      <w:r>
+        <w:rPr>
+          <w:lang w:val="en-US"/>
+        </w:rPr>
+        <w:t xml:space="preserve">Syrian Navy HQ reports to the General staff in wartime and coordinates all Syrian maritime operations. </w:t>
+      </w:r>
+      <w:proofErr w:type="gramStart"/>
+      <w:r>
+        <w:rPr>
+          <w:lang w:val="en-US"/>
+        </w:rPr>
+        <w:t>This headquarter</w:t>
+      </w:r>
+      <w:proofErr w:type="gramEnd"/>
+      <w:r>
+        <w:rPr>
+          <w:lang w:val="en-US"/>
+        </w:rPr>
+        <w:t xml:space="preserve"> also coordinates with any other nations that are supporting Syrian maritime operations. This headquarter is responsible for ensuring safety of crucial supplies into Syria via the sea, and is also responsible for any reinforcement from the sea from supporting nations.</w:t>
+      </w:r>
+    </w:p>
+    <w:p>
+      <w:pPr>
+        <w:pStyle w:val="Ingenmellomrom"/>
+        <w:rPr>
+          <w:lang w:val="en-US"/>
+        </w:rPr>
+      </w:pPr>
+      <w:r>
+        <w:rPr>
+          <w:lang w:val="en-US"/>
+        </w:rPr>
+        <w:t>If destroyed, the Syrian ability to coordinate maritime operations will be severely reduced, and it will create chaos in receiving supplies from civilian ship traffic with the potential to slow down the steady flow of supplies from the sea by 50%.</w:t>
+      </w:r>
+    </w:p>
+    <w:p>
+      <w:pPr>
+        <w:pStyle w:val="Ingenmellomrom"/>
+        <w:rPr>
+          <w:lang w:val="en-US"/>
+        </w:rPr>
+      </w:pPr>
+    </w:p>
+    <w:p>
+      <w:pPr>
+        <w:pStyle w:val="Overskrift3"/>
+        <w:rPr>
+          <w:lang w:val="en-US"/>
+        </w:rPr>
+      </w:pPr>
+      <w:proofErr w:type="spellStart"/>
+      <w:r>
+        <w:rPr>
+          <w:lang w:val="en-US"/>
+        </w:rPr>
+        <w:t>Airforce</w:t>
+      </w:r>
+      <w:proofErr w:type="spellEnd"/>
     </w:p>
     <w:p>
       <w:pPr>
@@ -948,6 +1237,22 @@
         <w:tab/>
         <w:t>Syrian Air Force Headquarter</w:t>
       </w:r>
+    </w:p>
+    <w:p>
+      <w:pPr>
+        <w:pStyle w:val="Ingenmellomrom"/>
+        <w:rPr>
+          <w:lang w:val="en-US"/>
+        </w:rPr>
+      </w:pPr>
+    </w:p>
+    <w:p>
+      <w:pPr>
+        <w:pStyle w:val="Ingenmellomrom"/>
+        <w:rPr>
+          <w:lang w:val="en-US"/>
+        </w:rPr>
+      </w:pPr>
     </w:p>
     <w:p>
       <w:pPr>
@@ -1180,7 +1485,6 @@
         <w:rPr>
           <w:lang w:val="en-US"/>
         </w:rPr>
-        <w:lastRenderedPageBreak/>
         <w:t>OPARTGT003</w:t>
       </w:r>
       <w:r>
@@ -1526,6 +1830,7 @@
         <w:rPr>
           <w:lang w:val="en-US"/>
         </w:rPr>
+        <w:lastRenderedPageBreak/>
         <w:t>OPARTGT039</w:t>
       </w:r>
       <w:r>
@@ -2207,854 +2512,29 @@
     </w:p>
     <w:p>
       <w:pPr>
-        <w:pStyle w:val="Overskrift2"/>
-        <w:rPr>
-          <w:lang w:val="en-US"/>
-        </w:rPr>
-      </w:pPr>
-      <w:r>
-        <w:rPr>
-          <w:lang w:val="en-US"/>
-        </w:rPr>
-        <w:t>Sea</w:t>
-      </w:r>
-    </w:p>
-    <w:p>
-      <w:pPr>
-        <w:pStyle w:val="Ingenmellomrom"/>
-        <w:rPr>
-          <w:lang w:val="en-US"/>
-        </w:rPr>
-      </w:pPr>
-      <w:r>
-        <w:rPr>
-          <w:lang w:val="en-US"/>
-        </w:rPr>
-        <w:t>OPARTGT055</w:t>
-      </w:r>
-      <w:r>
-        <w:rPr>
-          <w:lang w:val="en-US"/>
-        </w:rPr>
-        <w:tab/>
-      </w:r>
-      <w:proofErr w:type="spellStart"/>
-      <w:r>
-        <w:rPr>
-          <w:lang w:val="en-US"/>
-        </w:rPr>
-        <w:t>Syr</w:t>
-      </w:r>
-      <w:proofErr w:type="spellEnd"/>
-      <w:r>
-        <w:rPr>
-          <w:lang w:val="en-US"/>
-        </w:rPr>
-        <w:t xml:space="preserve"> Naval Base </w:t>
-      </w:r>
-      <w:proofErr w:type="spellStart"/>
-      <w:r>
-        <w:rPr>
-          <w:lang w:val="en-US"/>
-        </w:rPr>
-        <w:t>Latakia</w:t>
-      </w:r>
-      <w:proofErr w:type="spellEnd"/>
-    </w:p>
-    <w:p>
-      <w:pPr>
-        <w:pStyle w:val="Ingenmellomrom"/>
-        <w:rPr>
-          <w:lang w:val="en-US"/>
-        </w:rPr>
-      </w:pPr>
-      <w:r>
-        <w:rPr>
-          <w:lang w:val="en-US"/>
-        </w:rPr>
-        <w:t>OPARTGT005</w:t>
-      </w:r>
-      <w:r>
-        <w:rPr>
-          <w:lang w:val="en-US"/>
-        </w:rPr>
-        <w:tab/>
-      </w:r>
-      <w:proofErr w:type="spellStart"/>
-      <w:r>
-        <w:rPr>
-          <w:lang w:val="en-US"/>
-        </w:rPr>
-        <w:t>Jablah</w:t>
-      </w:r>
-      <w:proofErr w:type="spellEnd"/>
-      <w:r>
-        <w:rPr>
-          <w:lang w:val="en-US"/>
-        </w:rPr>
-        <w:t xml:space="preserve"> Navy port</w:t>
-      </w:r>
-    </w:p>
-    <w:p>
-      <w:pPr>
-        <w:pStyle w:val="Ingenmellomrom"/>
-        <w:rPr>
-          <w:lang w:val="en-US"/>
-        </w:rPr>
-      </w:pPr>
-      <w:r>
-        <w:rPr>
-          <w:lang w:val="en-US"/>
-        </w:rPr>
-        <w:t>OPARTGT006</w:t>
-      </w:r>
-      <w:r>
-        <w:rPr>
-          <w:lang w:val="en-US"/>
-        </w:rPr>
-        <w:tab/>
-        <w:t>SYR Navy storage</w:t>
-      </w:r>
-    </w:p>
-    <w:p>
-      <w:pPr>
-        <w:pStyle w:val="Overskrift2"/>
-        <w:rPr>
-          <w:lang w:val="en-US"/>
-        </w:rPr>
-      </w:pPr>
-      <w:r>
-        <w:rPr>
-          <w:lang w:val="en-US"/>
-        </w:rPr>
-        <w:lastRenderedPageBreak/>
-        <w:t>Unconventional Warfare</w:t>
-      </w:r>
-    </w:p>
-    <w:p>
-      <w:pPr>
-        <w:pStyle w:val="Ingenmellomrom"/>
-        <w:rPr>
-          <w:lang w:val="en-US"/>
-        </w:rPr>
-      </w:pPr>
-      <w:r>
-        <w:rPr>
-          <w:lang w:val="en-US"/>
-        </w:rPr>
-        <w:t>Terror group A</w:t>
-      </w:r>
-    </w:p>
-    <w:p>
-      <w:pPr>
-        <w:pStyle w:val="Ingenmellomrom"/>
-        <w:rPr>
-          <w:lang w:val="en-US"/>
-        </w:rPr>
-      </w:pPr>
-    </w:p>
-    <w:p>
-      <w:pPr>
-        <w:pStyle w:val="Ingenmellomrom"/>
-        <w:rPr>
-          <w:lang w:val="en-US"/>
-        </w:rPr>
-      </w:pPr>
-      <w:r>
-        <w:rPr>
-          <w:lang w:val="en-US"/>
-        </w:rPr>
-        <w:t>Insurgency group B</w:t>
-      </w:r>
-    </w:p>
-    <w:p>
-      <w:pPr>
-        <w:pStyle w:val="Ingenmellomrom"/>
-        <w:rPr>
-          <w:lang w:val="en-US"/>
-        </w:rPr>
-      </w:pPr>
-    </w:p>
-    <w:p>
-      <w:pPr>
-        <w:pStyle w:val="Ingenmellomrom"/>
-        <w:rPr>
-          <w:lang w:val="en-US"/>
-        </w:rPr>
-      </w:pPr>
-      <w:proofErr w:type="gramStart"/>
-      <w:r>
-        <w:rPr>
-          <w:lang w:val="en-US"/>
-        </w:rPr>
-        <w:t xml:space="preserve">Hezbollah </w:t>
-      </w:r>
-      <w:r>
-        <w:rPr>
-          <w:lang w:val="en-US"/>
-        </w:rPr>
-        <w:t xml:space="preserve"> proxy</w:t>
-      </w:r>
-      <w:proofErr w:type="gramEnd"/>
-    </w:p>
-    <w:p>
-      <w:pPr>
-        <w:pStyle w:val="Overskrift2"/>
-        <w:rPr>
-          <w:lang w:val="en-US"/>
-        </w:rPr>
-      </w:pPr>
-      <w:r>
-        <w:rPr>
-          <w:lang w:val="en-US"/>
-        </w:rPr>
-        <w:t>Summary</w:t>
-      </w:r>
-    </w:p>
-    <w:p>
-      <w:pPr>
-        <w:pStyle w:val="Overskrift2"/>
-        <w:rPr>
-          <w:lang w:val="en-US"/>
-        </w:rPr>
-      </w:pPr>
-      <w:r>
-        <w:rPr>
-          <w:lang w:val="en-US"/>
-        </w:rPr>
-        <w:t>Armed Forces as candidate for Aerospace attack</w:t>
-      </w:r>
-    </w:p>
-    <w:p>
-      <w:pPr>
-        <w:pStyle w:val="Overskrift2"/>
-        <w:rPr>
-          <w:lang w:val="en-US"/>
-        </w:rPr>
-      </w:pPr>
-      <w:r>
-        <w:rPr>
-          <w:lang w:val="en-US"/>
-        </w:rPr>
-        <w:t>Armed Forces Counterair/counterspace capability</w:t>
-      </w:r>
-    </w:p>
-    <w:p>
-      <w:pPr>
-        <w:pStyle w:val="Ingenmellomrom"/>
-        <w:rPr>
-          <w:lang w:val="en-US"/>
-        </w:rPr>
-      </w:pPr>
-    </w:p>
-    <w:p>
-      <w:pPr>
-        <w:pStyle w:val="Overskrift1"/>
-        <w:rPr>
-          <w:lang w:val="en-US"/>
-        </w:rPr>
-      </w:pPr>
-      <w:r>
-        <w:rPr>
-          <w:lang w:val="en-US"/>
-        </w:rPr>
-        <w:t>Population</w:t>
-      </w:r>
-    </w:p>
-    <w:p>
-      <w:pPr>
-        <w:pStyle w:val="Overskrift2"/>
-        <w:rPr>
-          <w:lang w:val="en-US"/>
-        </w:rPr>
-      </w:pPr>
-      <w:r>
-        <w:rPr>
-          <w:lang w:val="en-US"/>
-        </w:rPr>
-        <w:t>Food supply</w:t>
-      </w:r>
-    </w:p>
-    <w:p>
-      <w:pPr>
-        <w:pStyle w:val="Overskrift2"/>
-        <w:rPr>
-          <w:lang w:val="en-US"/>
-        </w:rPr>
-      </w:pPr>
-      <w:r>
-        <w:rPr>
-          <w:lang w:val="en-US"/>
-        </w:rPr>
-        <w:t>Clothing</w:t>
-      </w:r>
-    </w:p>
-    <w:p>
-      <w:pPr>
-        <w:pStyle w:val="Overskrift2"/>
-        <w:rPr>
-          <w:lang w:val="en-US"/>
-        </w:rPr>
-      </w:pPr>
-      <w:r>
-        <w:rPr>
-          <w:lang w:val="en-US"/>
-        </w:rPr>
-        <w:t>Shelter</w:t>
-      </w:r>
-    </w:p>
-    <w:p>
-      <w:pPr>
-        <w:pStyle w:val="Overskrift2"/>
-        <w:rPr>
-          <w:lang w:val="en-US"/>
-        </w:rPr>
-      </w:pPr>
-      <w:proofErr w:type="spellStart"/>
-      <w:r>
-        <w:rPr>
-          <w:lang w:val="en-US"/>
-        </w:rPr>
-        <w:t>Publich</w:t>
-      </w:r>
-      <w:proofErr w:type="spellEnd"/>
-      <w:r>
-        <w:rPr>
-          <w:lang w:val="en-US"/>
-        </w:rPr>
-        <w:t xml:space="preserve"> health</w:t>
-      </w:r>
-    </w:p>
-    <w:p>
-      <w:pPr>
-        <w:pStyle w:val="Overskrift3"/>
-        <w:rPr>
-          <w:lang w:val="en-US"/>
-        </w:rPr>
-      </w:pPr>
-      <w:r>
-        <w:rPr>
-          <w:lang w:val="en-US"/>
-        </w:rPr>
-        <w:t>Hospitals/direct health care</w:t>
-      </w:r>
-    </w:p>
-    <w:p>
-      <w:pPr>
-        <w:pStyle w:val="Ingenmellomrom"/>
-        <w:rPr>
-          <w:lang w:val="en-US"/>
-        </w:rPr>
-      </w:pPr>
-      <w:r>
-        <w:rPr>
-          <w:lang w:val="en-US"/>
-        </w:rPr>
-        <w:t>NO STRIKE TGTS</w:t>
-      </w:r>
-    </w:p>
-    <w:p>
-      <w:pPr>
-        <w:pStyle w:val="Overskrift3"/>
-        <w:rPr>
-          <w:lang w:val="en-US"/>
-        </w:rPr>
-      </w:pPr>
-      <w:r>
-        <w:rPr>
-          <w:lang w:val="en-US"/>
-        </w:rPr>
-        <w:t>Sanitation/water supply</w:t>
-      </w:r>
-    </w:p>
-    <w:p>
-      <w:pPr>
-        <w:pStyle w:val="Ingenmellomrom"/>
-        <w:rPr>
-          <w:lang w:val="en-US"/>
-        </w:rPr>
-      </w:pPr>
-      <w:r>
-        <w:rPr>
-          <w:lang w:val="en-US"/>
-        </w:rPr>
-        <w:t>NO STRIKE TGTS</w:t>
-      </w:r>
-    </w:p>
-    <w:p>
-      <w:pPr>
-        <w:pStyle w:val="Overskrift3"/>
-        <w:rPr>
-          <w:lang w:val="en-US"/>
-        </w:rPr>
-      </w:pPr>
-      <w:r>
-        <w:rPr>
-          <w:lang w:val="en-US"/>
-        </w:rPr>
-        <w:t>Public utilities</w:t>
-      </w:r>
-    </w:p>
-    <w:p>
-      <w:pPr>
-        <w:pStyle w:val="Overskrift2"/>
-        <w:rPr>
-          <w:lang w:val="en-US"/>
-        </w:rPr>
-      </w:pPr>
-      <w:r>
-        <w:rPr>
-          <w:lang w:val="en-US"/>
-        </w:rPr>
-        <w:t>Agriculture</w:t>
-      </w:r>
-    </w:p>
-    <w:p>
-      <w:pPr>
-        <w:pStyle w:val="Overskrift2"/>
-        <w:rPr>
-          <w:lang w:val="en-US"/>
-        </w:rPr>
-      </w:pPr>
-      <w:r>
-        <w:rPr>
-          <w:lang w:val="en-US"/>
-        </w:rPr>
-        <w:t>Basic Industry</w:t>
-      </w:r>
-    </w:p>
-    <w:p>
-      <w:pPr>
-        <w:pStyle w:val="Overskrift2"/>
-        <w:rPr>
-          <w:lang w:val="en-US"/>
-        </w:rPr>
-      </w:pPr>
-      <w:r>
-        <w:rPr>
-          <w:lang w:val="en-US"/>
-        </w:rPr>
-        <w:t>Information</w:t>
-      </w:r>
-    </w:p>
-    <w:p>
-      <w:pPr>
-        <w:pStyle w:val="Overskrift2"/>
-        <w:rPr>
-          <w:lang w:val="en-US"/>
-        </w:rPr>
-      </w:pPr>
-      <w:r>
-        <w:rPr>
-          <w:lang w:val="en-US"/>
-        </w:rPr>
-        <w:t>Summary</w:t>
-      </w:r>
-    </w:p>
-    <w:p>
-      <w:pPr>
-        <w:pStyle w:val="Ingenmellomrom"/>
-        <w:rPr>
-          <w:lang w:val="en-US"/>
-        </w:rPr>
-      </w:pPr>
-    </w:p>
-    <w:p>
-      <w:pPr>
-        <w:pStyle w:val="Ingenmellomrom"/>
-        <w:rPr>
-          <w:lang w:val="en-US"/>
-        </w:rPr>
-      </w:pPr>
-    </w:p>
-    <w:p>
-      <w:pPr>
-        <w:pStyle w:val="Overskrift1"/>
-        <w:rPr>
-          <w:lang w:val="en-US"/>
-        </w:rPr>
-      </w:pPr>
-      <w:r>
-        <w:rPr>
-          <w:lang w:val="en-US"/>
-        </w:rPr>
-        <w:t>Infrastructure</w:t>
-      </w:r>
-    </w:p>
-    <w:p>
-      <w:pPr>
-        <w:pStyle w:val="Overskrift2"/>
-        <w:rPr>
-          <w:lang w:val="en-US"/>
-        </w:rPr>
-      </w:pPr>
-      <w:r>
-        <w:rPr>
-          <w:lang w:val="en-US"/>
-        </w:rPr>
-        <w:t>Communications</w:t>
-      </w:r>
-    </w:p>
-    <w:p>
-      <w:pPr>
-        <w:pStyle w:val="Ingenmellomrom"/>
-        <w:rPr>
-          <w:lang w:val="en-US"/>
-        </w:rPr>
-      </w:pPr>
-      <w:r>
-        <w:rPr>
-          <w:lang w:val="en-US"/>
-        </w:rPr>
-        <w:t>OPARTGT035</w:t>
-      </w:r>
-      <w:r>
-        <w:rPr>
-          <w:lang w:val="en-US"/>
-        </w:rPr>
-        <w:tab/>
-        <w:t>International communication center</w:t>
-      </w:r>
-    </w:p>
-    <w:p>
-      <w:pPr>
-        <w:pStyle w:val="Ingenmellomrom"/>
-        <w:rPr>
-          <w:lang w:val="en-US"/>
-        </w:rPr>
-      </w:pPr>
-      <w:r>
-        <w:rPr>
-          <w:lang w:val="en-US"/>
-        </w:rPr>
-        <w:t>OPARTGT094</w:t>
-      </w:r>
-      <w:r>
-        <w:rPr>
-          <w:lang w:val="en-US"/>
-        </w:rPr>
-        <w:tab/>
-        <w:t>Syrian Intelligence Internet Agency</w:t>
-      </w:r>
-    </w:p>
-    <w:p>
-      <w:pPr>
-        <w:pStyle w:val="Overskrift3"/>
-        <w:rPr>
-          <w:lang w:val="en-US"/>
-        </w:rPr>
-      </w:pPr>
-      <w:r>
-        <w:rPr>
-          <w:lang w:val="en-US"/>
-        </w:rPr>
-        <w:t>Telecommunications</w:t>
-      </w:r>
-    </w:p>
-    <w:p>
-      <w:pPr>
-        <w:pStyle w:val="Ingenmellomrom"/>
-        <w:rPr>
-          <w:lang w:val="en-US"/>
-        </w:rPr>
-      </w:pPr>
-    </w:p>
-    <w:p>
-      <w:pPr>
-        <w:pStyle w:val="Overskrift3"/>
-        <w:rPr>
-          <w:lang w:val="en-US"/>
-        </w:rPr>
-      </w:pPr>
-      <w:r>
-        <w:rPr>
-          <w:lang w:val="en-US"/>
-        </w:rPr>
-        <w:t>Broadcast Media</w:t>
-      </w:r>
-    </w:p>
-    <w:p>
-      <w:pPr>
-        <w:pStyle w:val="Ingenmellomrom"/>
-        <w:rPr>
-          <w:lang w:val="en-US"/>
-        </w:rPr>
-      </w:pPr>
-      <w:r>
-        <w:rPr>
-          <w:lang w:val="en-US"/>
-        </w:rPr>
-        <w:t>OPARTGT034</w:t>
-      </w:r>
-      <w:r>
-        <w:rPr>
-          <w:lang w:val="en-US"/>
-        </w:rPr>
-        <w:tab/>
-        <w:t>Damascus radio tower</w:t>
-      </w:r>
-    </w:p>
-    <w:p>
-      <w:pPr>
-        <w:pStyle w:val="Ingenmellomrom"/>
-        <w:rPr>
-          <w:lang w:val="en-US"/>
-        </w:rPr>
-      </w:pPr>
-      <w:r>
-        <w:rPr>
-          <w:lang w:val="en-US"/>
-        </w:rPr>
-        <w:lastRenderedPageBreak/>
-        <w:t>OPARTGT070</w:t>
-      </w:r>
-      <w:r>
-        <w:rPr>
-          <w:lang w:val="en-US"/>
-        </w:rPr>
-        <w:tab/>
-        <w:t>Syrian Broadcasting Headquarter</w:t>
-      </w:r>
-    </w:p>
-    <w:p>
-      <w:pPr>
-        <w:pStyle w:val="Overskrift3"/>
-        <w:rPr>
-          <w:lang w:val="en-US"/>
-        </w:rPr>
-      </w:pPr>
-      <w:r>
-        <w:rPr>
-          <w:lang w:val="en-US"/>
-        </w:rPr>
-        <w:t>Information Flow</w:t>
-      </w:r>
-    </w:p>
-    <w:p>
-      <w:pPr>
-        <w:pStyle w:val="Overskrift2"/>
-        <w:rPr>
-          <w:lang w:val="en-US"/>
-        </w:rPr>
-      </w:pPr>
-      <w:r>
-        <w:rPr>
-          <w:lang w:val="en-US"/>
-        </w:rPr>
-        <w:t>Electrical Power</w:t>
-      </w:r>
-    </w:p>
-    <w:p>
-      <w:pPr>
-        <w:pStyle w:val="Ingenmellomrom"/>
-        <w:rPr>
-          <w:lang w:val="en-US"/>
-        </w:rPr>
-      </w:pPr>
-      <w:r>
-        <w:rPr>
-          <w:lang w:val="en-US"/>
-        </w:rPr>
-        <w:t>OPARTGT082</w:t>
-      </w:r>
-      <w:r>
-        <w:rPr>
-          <w:lang w:val="en-US"/>
-        </w:rPr>
-        <w:tab/>
-      </w:r>
-      <w:proofErr w:type="spellStart"/>
-      <w:r>
-        <w:rPr>
-          <w:lang w:val="en-US"/>
-        </w:rPr>
-        <w:t>Powerplant</w:t>
-      </w:r>
-      <w:proofErr w:type="spellEnd"/>
-      <w:r>
-        <w:rPr>
-          <w:lang w:val="en-US"/>
-        </w:rPr>
-        <w:t>-Coal</w:t>
-      </w:r>
-    </w:p>
-    <w:p>
-      <w:pPr>
-        <w:pStyle w:val="Ingenmellomrom"/>
-        <w:rPr>
-          <w:lang w:val="en-US"/>
-        </w:rPr>
-      </w:pPr>
-      <w:r>
-        <w:rPr>
-          <w:lang w:val="en-US"/>
-        </w:rPr>
-        <w:t>OPARTGT083</w:t>
-      </w:r>
-      <w:r>
-        <w:rPr>
-          <w:lang w:val="en-US"/>
-        </w:rPr>
-        <w:tab/>
-        <w:t>Power distribution</w:t>
-      </w:r>
-    </w:p>
-    <w:p>
-      <w:pPr>
-        <w:pStyle w:val="Ingenmellomrom"/>
-        <w:rPr>
-          <w:lang w:val="en-US"/>
-        </w:rPr>
-      </w:pPr>
-      <w:r>
-        <w:rPr>
-          <w:lang w:val="en-US"/>
-        </w:rPr>
-        <w:t>OPARTGT084</w:t>
-      </w:r>
-      <w:r>
-        <w:rPr>
-          <w:lang w:val="en-US"/>
-        </w:rPr>
-        <w:tab/>
-      </w:r>
-      <w:proofErr w:type="spellStart"/>
-      <w:r>
-        <w:rPr>
-          <w:lang w:val="en-US"/>
-        </w:rPr>
-        <w:t>Powerplant</w:t>
-      </w:r>
-      <w:proofErr w:type="spellEnd"/>
-      <w:r>
-        <w:rPr>
-          <w:lang w:val="en-US"/>
-        </w:rPr>
-        <w:t xml:space="preserve"> </w:t>
-      </w:r>
-      <w:r>
-        <w:rPr>
-          <w:lang w:val="en-US"/>
-        </w:rPr>
-        <w:t>–</w:t>
-      </w:r>
-      <w:r>
-        <w:rPr>
-          <w:lang w:val="en-US"/>
-        </w:rPr>
-        <w:t xml:space="preserve"> Coal</w:t>
-      </w:r>
-    </w:p>
-    <w:p>
-      <w:pPr>
-        <w:pStyle w:val="Ingenmellomrom"/>
-        <w:rPr>
-          <w:lang w:val="en-US"/>
-        </w:rPr>
-      </w:pPr>
-      <w:r>
-        <w:rPr>
-          <w:lang w:val="en-US"/>
-        </w:rPr>
-        <w:t>OPARTGT090</w:t>
-      </w:r>
-      <w:r>
-        <w:rPr>
-          <w:lang w:val="en-US"/>
-        </w:rPr>
-        <w:tab/>
-      </w:r>
-      <w:proofErr w:type="spellStart"/>
-      <w:r>
-        <w:rPr>
-          <w:lang w:val="en-US"/>
-        </w:rPr>
-        <w:t>Powerplant</w:t>
-      </w:r>
-      <w:proofErr w:type="spellEnd"/>
-    </w:p>
-    <w:p>
-      <w:pPr>
-        <w:pStyle w:val="Ingenmellomrom"/>
-        <w:rPr>
-          <w:lang w:val="en-US"/>
-        </w:rPr>
-      </w:pPr>
-      <w:r>
-        <w:rPr>
-          <w:lang w:val="en-US"/>
-        </w:rPr>
-        <w:t>OPARTGT092</w:t>
-      </w:r>
-      <w:r>
-        <w:rPr>
-          <w:lang w:val="en-US"/>
-        </w:rPr>
-        <w:tab/>
-      </w:r>
-      <w:proofErr w:type="spellStart"/>
-      <w:r>
-        <w:rPr>
-          <w:lang w:val="en-US"/>
-        </w:rPr>
-        <w:t>Powerdistribution</w:t>
-      </w:r>
-      <w:proofErr w:type="spellEnd"/>
-    </w:p>
-    <w:p>
-      <w:pPr>
-        <w:pStyle w:val="Ingenmellomrom"/>
-        <w:rPr>
-          <w:lang w:val="en-US"/>
-        </w:rPr>
-      </w:pPr>
-      <w:r>
-        <w:rPr>
-          <w:lang w:val="en-US"/>
-        </w:rPr>
-        <w:t>OPARTGT099</w:t>
-      </w:r>
-      <w:r>
-        <w:rPr>
-          <w:lang w:val="en-US"/>
-        </w:rPr>
-        <w:tab/>
-      </w:r>
-      <w:proofErr w:type="spellStart"/>
-      <w:r>
-        <w:rPr>
-          <w:lang w:val="en-US"/>
-        </w:rPr>
-        <w:t>Powerdistribution</w:t>
-      </w:r>
-      <w:proofErr w:type="spellEnd"/>
-    </w:p>
-    <w:p>
-      <w:pPr>
-        <w:pStyle w:val="Overskrift2"/>
-        <w:rPr>
-          <w:lang w:val="en-US"/>
-        </w:rPr>
-      </w:pPr>
-      <w:r>
-        <w:rPr>
-          <w:lang w:val="en-US"/>
-        </w:rPr>
-        <w:t>Roads</w:t>
-      </w:r>
-    </w:p>
-    <w:p>
-      <w:pPr>
-        <w:pStyle w:val="Overskrift2"/>
-        <w:rPr>
-          <w:lang w:val="en-US"/>
-        </w:rPr>
-      </w:pPr>
-      <w:r>
-        <w:rPr>
-          <w:lang w:val="en-US"/>
-        </w:rPr>
-        <w:t>Railroads</w:t>
+        <w:pStyle w:val="Ingenmellomrom"/>
+        <w:rPr>
+          <w:lang w:val="en-US"/>
+        </w:rPr>
+      </w:pPr>
+      <w:r>
+        <w:rPr>
+          <w:lang w:val="en-US"/>
+        </w:rPr>
+        <w:t>Syrian Army Reserve: 6</w:t>
+      </w:r>
+      <w:r>
+        <w:rPr>
+          <w:vertAlign w:val="superscript"/>
+          <w:lang w:val="en-US"/>
+        </w:rPr>
+        <w:t>th</w:t>
+      </w:r>
+      <w:r>
+        <w:rPr>
+          <w:lang w:val="en-US"/>
+        </w:rPr>
+        <w:t xml:space="preserve"> Corps</w:t>
       </w:r>
     </w:p>
     <w:p>
@@ -3072,85 +2552,7 @@
         <w:rPr>
           <w:lang w:val="en-US"/>
         </w:rPr>
-        <w:t>Key targets that connect factories and bases?</w:t>
-      </w:r>
-    </w:p>
-    <w:p>
-      <w:pPr>
-        <w:pStyle w:val="Overskrift2"/>
-        <w:rPr>
-          <w:lang w:val="en-US"/>
-        </w:rPr>
-      </w:pPr>
-      <w:r>
-        <w:rPr>
-          <w:lang w:val="en-US"/>
-        </w:rPr>
-        <w:t>Shipping</w:t>
-      </w:r>
-    </w:p>
-    <w:p>
-      <w:pPr>
-        <w:pStyle w:val="Overskrift2"/>
-        <w:rPr>
-          <w:lang w:val="en-US"/>
-        </w:rPr>
-      </w:pPr>
-      <w:r>
-        <w:rPr>
-          <w:lang w:val="en-US"/>
-        </w:rPr>
-        <w:t>Civil aviation</w:t>
-      </w:r>
-    </w:p>
-    <w:p>
-      <w:pPr>
-        <w:pStyle w:val="Overskrift2"/>
-        <w:rPr>
-          <w:lang w:val="en-US"/>
-        </w:rPr>
-      </w:pPr>
-      <w:r>
-        <w:rPr>
-          <w:lang w:val="en-US"/>
-        </w:rPr>
-        <w:t>Summary</w:t>
-      </w:r>
-    </w:p>
-    <w:p>
-      <w:pPr>
-        <w:pStyle w:val="Ingenmellomrom"/>
-        <w:rPr>
-          <w:lang w:val="en-US"/>
-        </w:rPr>
-      </w:pPr>
-    </w:p>
-    <w:p>
-      <w:pPr>
-        <w:pStyle w:val="Overskrift1"/>
-        <w:rPr>
-          <w:lang w:val="en-US"/>
-        </w:rPr>
-      </w:pPr>
-      <w:r>
-        <w:rPr>
-          <w:lang w:val="en-US"/>
-        </w:rPr>
-        <w:t>System Essentials</w:t>
-      </w:r>
-    </w:p>
-    <w:p>
-      <w:pPr>
-        <w:pStyle w:val="Overskrift2"/>
-        <w:rPr>
-          <w:lang w:val="en-US"/>
-        </w:rPr>
-      </w:pPr>
-      <w:r>
-        <w:rPr>
-          <w:lang w:val="en-US"/>
-        </w:rPr>
-        <w:t>Petroleum, Oil and Lubricants (POL)</w:t>
+        <w:t>Mobilization areas /bases locations for 3 divisions (7 day</w:t>
       </w:r>
     </w:p>
     <w:p>
@@ -3168,7 +2570,896 @@
         <w:rPr>
           <w:lang w:val="en-US"/>
         </w:rPr>
-        <w:t>Important oil reserves, can supply a Division for XX days.</w:t>
+        <w:t>Staging areas</w:t>
+      </w:r>
+    </w:p>
+    <w:p>
+      <w:pPr>
+        <w:pStyle w:val="Ingenmellomrom"/>
+        <w:rPr>
+          <w:lang w:val="en-US"/>
+        </w:rPr>
+      </w:pPr>
+    </w:p>
+    <w:p>
+      <w:pPr>
+        <w:pStyle w:val="Ingenmellomrom"/>
+        <w:rPr>
+          <w:lang w:val="en-US"/>
+        </w:rPr>
+      </w:pPr>
+    </w:p>
+    <w:p>
+      <w:pPr>
+        <w:pStyle w:val="Ingenmellomrom"/>
+        <w:rPr>
+          <w:lang w:val="en-US"/>
+        </w:rPr>
+      </w:pPr>
+      <w:r>
+        <w:rPr>
+          <w:lang w:val="en-US"/>
+        </w:rPr>
+        <w:t>91st Republican Guard Armored Division (Strategic reserve), Damascus (T-80)</w:t>
+      </w:r>
+    </w:p>
+    <w:p>
+      <w:pPr>
+        <w:pStyle w:val="Ingenmellomrom"/>
+        <w:rPr>
+          <w:lang w:val="en-US"/>
+        </w:rPr>
+      </w:pPr>
+    </w:p>
+    <w:p>
+      <w:pPr>
+        <w:pStyle w:val="Overskrift2"/>
+        <w:rPr>
+          <w:lang w:val="en-US"/>
+        </w:rPr>
+      </w:pPr>
+      <w:r>
+        <w:rPr>
+          <w:lang w:val="en-US"/>
+        </w:rPr>
+        <w:t>Sea</w:t>
+      </w:r>
+    </w:p>
+    <w:p>
+      <w:pPr>
+        <w:pStyle w:val="Ingenmellomrom"/>
+        <w:rPr>
+          <w:lang w:val="en-US"/>
+        </w:rPr>
+      </w:pPr>
+      <w:r>
+        <w:rPr>
+          <w:lang w:val="en-US"/>
+        </w:rPr>
+        <w:t>OPARTGT055</w:t>
+      </w:r>
+      <w:r>
+        <w:rPr>
+          <w:lang w:val="en-US"/>
+        </w:rPr>
+        <w:tab/>
+      </w:r>
+      <w:proofErr w:type="spellStart"/>
+      <w:r>
+        <w:rPr>
+          <w:lang w:val="en-US"/>
+        </w:rPr>
+        <w:t>Syr</w:t>
+      </w:r>
+      <w:proofErr w:type="spellEnd"/>
+      <w:r>
+        <w:rPr>
+          <w:lang w:val="en-US"/>
+        </w:rPr>
+        <w:t xml:space="preserve"> Naval Base </w:t>
+      </w:r>
+      <w:proofErr w:type="spellStart"/>
+      <w:r>
+        <w:rPr>
+          <w:lang w:val="en-US"/>
+        </w:rPr>
+        <w:t>Latakia</w:t>
+      </w:r>
+      <w:proofErr w:type="spellEnd"/>
+    </w:p>
+    <w:p>
+      <w:pPr>
+        <w:pStyle w:val="Ingenmellomrom"/>
+        <w:rPr>
+          <w:lang w:val="en-US"/>
+        </w:rPr>
+      </w:pPr>
+      <w:r>
+        <w:rPr>
+          <w:lang w:val="en-US"/>
+        </w:rPr>
+        <w:t>OPARTGT005</w:t>
+      </w:r>
+      <w:r>
+        <w:rPr>
+          <w:lang w:val="en-US"/>
+        </w:rPr>
+        <w:tab/>
+      </w:r>
+      <w:proofErr w:type="spellStart"/>
+      <w:r>
+        <w:rPr>
+          <w:lang w:val="en-US"/>
+        </w:rPr>
+        <w:t>Jablah</w:t>
+      </w:r>
+      <w:proofErr w:type="spellEnd"/>
+      <w:r>
+        <w:rPr>
+          <w:lang w:val="en-US"/>
+        </w:rPr>
+        <w:t xml:space="preserve"> Navy port</w:t>
+      </w:r>
+    </w:p>
+    <w:p>
+      <w:pPr>
+        <w:pStyle w:val="Ingenmellomrom"/>
+        <w:rPr>
+          <w:lang w:val="en-US"/>
+        </w:rPr>
+      </w:pPr>
+      <w:r>
+        <w:rPr>
+          <w:lang w:val="en-US"/>
+        </w:rPr>
+        <w:t>OPARTGT006</w:t>
+      </w:r>
+      <w:r>
+        <w:rPr>
+          <w:lang w:val="en-US"/>
+        </w:rPr>
+        <w:tab/>
+        <w:t>SYR Navy storage</w:t>
+      </w:r>
+    </w:p>
+    <w:p>
+      <w:pPr>
+        <w:pStyle w:val="Overskrift2"/>
+        <w:rPr>
+          <w:lang w:val="en-US"/>
+        </w:rPr>
+      </w:pPr>
+      <w:r>
+        <w:rPr>
+          <w:lang w:val="en-US"/>
+        </w:rPr>
+        <w:t>Unconventional Warfare</w:t>
+      </w:r>
+    </w:p>
+    <w:p>
+      <w:pPr>
+        <w:pStyle w:val="Ingenmellomrom"/>
+        <w:rPr>
+          <w:lang w:val="en-US"/>
+        </w:rPr>
+      </w:pPr>
+      <w:r>
+        <w:rPr>
+          <w:lang w:val="en-US"/>
+        </w:rPr>
+        <w:t>Terror group A</w:t>
+      </w:r>
+    </w:p>
+    <w:p>
+      <w:pPr>
+        <w:pStyle w:val="Ingenmellomrom"/>
+        <w:rPr>
+          <w:lang w:val="en-US"/>
+        </w:rPr>
+      </w:pPr>
+    </w:p>
+    <w:p>
+      <w:pPr>
+        <w:pStyle w:val="Ingenmellomrom"/>
+        <w:rPr>
+          <w:lang w:val="en-US"/>
+        </w:rPr>
+      </w:pPr>
+      <w:r>
+        <w:rPr>
+          <w:lang w:val="en-US"/>
+        </w:rPr>
+        <w:t>Insurgency group B</w:t>
+      </w:r>
+    </w:p>
+    <w:p>
+      <w:pPr>
+        <w:pStyle w:val="Ingenmellomrom"/>
+        <w:rPr>
+          <w:lang w:val="en-US"/>
+        </w:rPr>
+      </w:pPr>
+    </w:p>
+    <w:p>
+      <w:pPr>
+        <w:pStyle w:val="Ingenmellomrom"/>
+        <w:rPr>
+          <w:lang w:val="en-US"/>
+        </w:rPr>
+      </w:pPr>
+      <w:proofErr w:type="gramStart"/>
+      <w:r>
+        <w:rPr>
+          <w:lang w:val="en-US"/>
+        </w:rPr>
+        <w:t xml:space="preserve">Hezbollah </w:t>
+      </w:r>
+      <w:r>
+        <w:rPr>
+          <w:lang w:val="en-US"/>
+        </w:rPr>
+        <w:t xml:space="preserve"> proxy</w:t>
+      </w:r>
+      <w:proofErr w:type="gramEnd"/>
+    </w:p>
+    <w:p>
+      <w:pPr>
+        <w:pStyle w:val="Overskrift2"/>
+        <w:rPr>
+          <w:lang w:val="en-US"/>
+        </w:rPr>
+      </w:pPr>
+      <w:r>
+        <w:rPr>
+          <w:lang w:val="en-US"/>
+        </w:rPr>
+        <w:t>Summary</w:t>
+      </w:r>
+    </w:p>
+    <w:p>
+      <w:pPr>
+        <w:pStyle w:val="Overskrift2"/>
+        <w:rPr>
+          <w:lang w:val="en-US"/>
+        </w:rPr>
+      </w:pPr>
+      <w:r>
+        <w:rPr>
+          <w:lang w:val="en-US"/>
+        </w:rPr>
+        <w:t>Armed Forces as candidate for Aerospace attack</w:t>
+      </w:r>
+    </w:p>
+    <w:p>
+      <w:pPr>
+        <w:pStyle w:val="Overskrift2"/>
+        <w:rPr>
+          <w:lang w:val="en-US"/>
+        </w:rPr>
+      </w:pPr>
+      <w:r>
+        <w:rPr>
+          <w:lang w:val="en-US"/>
+        </w:rPr>
+        <w:t>Armed Forces Counterair/counterspace capability</w:t>
+      </w:r>
+    </w:p>
+    <w:p>
+      <w:pPr>
+        <w:pStyle w:val="Ingenmellomrom"/>
+        <w:rPr>
+          <w:lang w:val="en-US"/>
+        </w:rPr>
+      </w:pPr>
+    </w:p>
+    <w:p>
+      <w:pPr>
+        <w:pStyle w:val="Overskrift1"/>
+        <w:rPr>
+          <w:lang w:val="en-US"/>
+        </w:rPr>
+      </w:pPr>
+      <w:r>
+        <w:rPr>
+          <w:lang w:val="en-US"/>
+        </w:rPr>
+        <w:lastRenderedPageBreak/>
+        <w:t>Population</w:t>
+      </w:r>
+    </w:p>
+    <w:p>
+      <w:pPr>
+        <w:pStyle w:val="Overskrift2"/>
+        <w:rPr>
+          <w:lang w:val="en-US"/>
+        </w:rPr>
+      </w:pPr>
+      <w:r>
+        <w:rPr>
+          <w:lang w:val="en-US"/>
+        </w:rPr>
+        <w:t>Food supply</w:t>
+      </w:r>
+    </w:p>
+    <w:p>
+      <w:pPr>
+        <w:pStyle w:val="Overskrift2"/>
+        <w:rPr>
+          <w:lang w:val="en-US"/>
+        </w:rPr>
+      </w:pPr>
+      <w:r>
+        <w:rPr>
+          <w:lang w:val="en-US"/>
+        </w:rPr>
+        <w:t>Clothing</w:t>
+      </w:r>
+    </w:p>
+    <w:p>
+      <w:pPr>
+        <w:pStyle w:val="Overskrift2"/>
+        <w:rPr>
+          <w:lang w:val="en-US"/>
+        </w:rPr>
+      </w:pPr>
+      <w:r>
+        <w:rPr>
+          <w:lang w:val="en-US"/>
+        </w:rPr>
+        <w:t>Shelter</w:t>
+      </w:r>
+    </w:p>
+    <w:p>
+      <w:pPr>
+        <w:pStyle w:val="Overskrift2"/>
+        <w:rPr>
+          <w:lang w:val="en-US"/>
+        </w:rPr>
+      </w:pPr>
+      <w:proofErr w:type="spellStart"/>
+      <w:r>
+        <w:rPr>
+          <w:lang w:val="en-US"/>
+        </w:rPr>
+        <w:t>Publich</w:t>
+      </w:r>
+      <w:proofErr w:type="spellEnd"/>
+      <w:r>
+        <w:rPr>
+          <w:lang w:val="en-US"/>
+        </w:rPr>
+        <w:t xml:space="preserve"> health</w:t>
+      </w:r>
+    </w:p>
+    <w:p>
+      <w:pPr>
+        <w:pStyle w:val="Overskrift3"/>
+        <w:rPr>
+          <w:lang w:val="en-US"/>
+        </w:rPr>
+      </w:pPr>
+      <w:r>
+        <w:rPr>
+          <w:lang w:val="en-US"/>
+        </w:rPr>
+        <w:t>Hospitals/direct health care</w:t>
+      </w:r>
+    </w:p>
+    <w:p>
+      <w:pPr>
+        <w:pStyle w:val="Ingenmellomrom"/>
+        <w:rPr>
+          <w:lang w:val="en-US"/>
+        </w:rPr>
+      </w:pPr>
+      <w:r>
+        <w:rPr>
+          <w:lang w:val="en-US"/>
+        </w:rPr>
+        <w:t>NO STRIKE TGTS</w:t>
+      </w:r>
+    </w:p>
+    <w:p>
+      <w:pPr>
+        <w:pStyle w:val="Overskrift3"/>
+        <w:rPr>
+          <w:lang w:val="en-US"/>
+        </w:rPr>
+      </w:pPr>
+      <w:r>
+        <w:rPr>
+          <w:lang w:val="en-US"/>
+        </w:rPr>
+        <w:t>Sanitation/water supply</w:t>
+      </w:r>
+    </w:p>
+    <w:p>
+      <w:pPr>
+        <w:pStyle w:val="Ingenmellomrom"/>
+        <w:rPr>
+          <w:lang w:val="en-US"/>
+        </w:rPr>
+      </w:pPr>
+      <w:r>
+        <w:rPr>
+          <w:lang w:val="en-US"/>
+        </w:rPr>
+        <w:t>NO STRIKE TGTS</w:t>
+      </w:r>
+    </w:p>
+    <w:p>
+      <w:pPr>
+        <w:pStyle w:val="Overskrift3"/>
+        <w:rPr>
+          <w:lang w:val="en-US"/>
+        </w:rPr>
+      </w:pPr>
+      <w:r>
+        <w:rPr>
+          <w:lang w:val="en-US"/>
+        </w:rPr>
+        <w:t>Public utilities</w:t>
+      </w:r>
+    </w:p>
+    <w:p>
+      <w:pPr>
+        <w:pStyle w:val="Overskrift2"/>
+        <w:rPr>
+          <w:lang w:val="en-US"/>
+        </w:rPr>
+      </w:pPr>
+      <w:r>
+        <w:rPr>
+          <w:lang w:val="en-US"/>
+        </w:rPr>
+        <w:t>Agriculture</w:t>
+      </w:r>
+    </w:p>
+    <w:p>
+      <w:pPr>
+        <w:pStyle w:val="Overskrift2"/>
+        <w:rPr>
+          <w:lang w:val="en-US"/>
+        </w:rPr>
+      </w:pPr>
+      <w:r>
+        <w:rPr>
+          <w:lang w:val="en-US"/>
+        </w:rPr>
+        <w:t>Basic Industry</w:t>
+      </w:r>
+    </w:p>
+    <w:p>
+      <w:pPr>
+        <w:pStyle w:val="Overskrift2"/>
+        <w:rPr>
+          <w:lang w:val="en-US"/>
+        </w:rPr>
+      </w:pPr>
+      <w:r>
+        <w:rPr>
+          <w:lang w:val="en-US"/>
+        </w:rPr>
+        <w:t>Information</w:t>
+      </w:r>
+    </w:p>
+    <w:p>
+      <w:pPr>
+        <w:pStyle w:val="Overskrift2"/>
+        <w:rPr>
+          <w:lang w:val="en-US"/>
+        </w:rPr>
+      </w:pPr>
+      <w:r>
+        <w:rPr>
+          <w:lang w:val="en-US"/>
+        </w:rPr>
+        <w:t>Summary</w:t>
+      </w:r>
+    </w:p>
+    <w:p>
+      <w:pPr>
+        <w:pStyle w:val="Ingenmellomrom"/>
+        <w:rPr>
+          <w:lang w:val="en-US"/>
+        </w:rPr>
+      </w:pPr>
+    </w:p>
+    <w:p>
+      <w:pPr>
+        <w:pStyle w:val="Ingenmellomrom"/>
+        <w:rPr>
+          <w:lang w:val="en-US"/>
+        </w:rPr>
+      </w:pPr>
+    </w:p>
+    <w:p>
+      <w:pPr>
+        <w:pStyle w:val="Overskrift1"/>
+        <w:rPr>
+          <w:lang w:val="en-US"/>
+        </w:rPr>
+      </w:pPr>
+      <w:r>
+        <w:rPr>
+          <w:lang w:val="en-US"/>
+        </w:rPr>
+        <w:t>Infrastructure</w:t>
+      </w:r>
+    </w:p>
+    <w:p>
+      <w:pPr>
+        <w:pStyle w:val="Overskrift2"/>
+        <w:rPr>
+          <w:lang w:val="en-US"/>
+        </w:rPr>
+      </w:pPr>
+      <w:r>
+        <w:rPr>
+          <w:lang w:val="en-US"/>
+        </w:rPr>
+        <w:t>Communications</w:t>
+      </w:r>
+    </w:p>
+    <w:p>
+      <w:pPr>
+        <w:pStyle w:val="Ingenmellomrom"/>
+        <w:rPr>
+          <w:lang w:val="en-US"/>
+        </w:rPr>
+      </w:pPr>
+      <w:r>
+        <w:rPr>
+          <w:lang w:val="en-US"/>
+        </w:rPr>
+        <w:t>OPARTGT035</w:t>
+      </w:r>
+      <w:r>
+        <w:rPr>
+          <w:lang w:val="en-US"/>
+        </w:rPr>
+        <w:tab/>
+        <w:t>International communication center</w:t>
+      </w:r>
+    </w:p>
+    <w:p>
+      <w:pPr>
+        <w:pStyle w:val="Ingenmellomrom"/>
+        <w:rPr>
+          <w:lang w:val="en-US"/>
+        </w:rPr>
+      </w:pPr>
+      <w:r>
+        <w:rPr>
+          <w:lang w:val="en-US"/>
+        </w:rPr>
+        <w:t>OPARTGT094</w:t>
+      </w:r>
+      <w:r>
+        <w:rPr>
+          <w:lang w:val="en-US"/>
+        </w:rPr>
+        <w:tab/>
+        <w:t>Syrian Intelligence Internet Agency</w:t>
+      </w:r>
+    </w:p>
+    <w:p>
+      <w:pPr>
+        <w:pStyle w:val="Overskrift3"/>
+        <w:rPr>
+          <w:lang w:val="en-US"/>
+        </w:rPr>
+      </w:pPr>
+      <w:r>
+        <w:rPr>
+          <w:lang w:val="en-US"/>
+        </w:rPr>
+        <w:t>Telecommunications</w:t>
+      </w:r>
+    </w:p>
+    <w:p>
+      <w:pPr>
+        <w:pStyle w:val="Ingenmellomrom"/>
+        <w:rPr>
+          <w:lang w:val="en-US"/>
+        </w:rPr>
+      </w:pPr>
+    </w:p>
+    <w:p>
+      <w:pPr>
+        <w:pStyle w:val="Overskrift3"/>
+        <w:rPr>
+          <w:lang w:val="en-US"/>
+        </w:rPr>
+      </w:pPr>
+      <w:r>
+        <w:rPr>
+          <w:lang w:val="en-US"/>
+        </w:rPr>
+        <w:t>Broadcast Media</w:t>
+      </w:r>
+    </w:p>
+    <w:p>
+      <w:pPr>
+        <w:pStyle w:val="Ingenmellomrom"/>
+        <w:rPr>
+          <w:lang w:val="en-US"/>
+        </w:rPr>
+      </w:pPr>
+      <w:r>
+        <w:rPr>
+          <w:lang w:val="en-US"/>
+        </w:rPr>
+        <w:t>OPARTGT034</w:t>
+      </w:r>
+      <w:r>
+        <w:rPr>
+          <w:lang w:val="en-US"/>
+        </w:rPr>
+        <w:tab/>
+        <w:t>Damascus radio tower</w:t>
+      </w:r>
+    </w:p>
+    <w:p>
+      <w:pPr>
+        <w:pStyle w:val="Ingenmellomrom"/>
+        <w:rPr>
+          <w:lang w:val="en-US"/>
+        </w:rPr>
+      </w:pPr>
+      <w:r>
+        <w:rPr>
+          <w:lang w:val="en-US"/>
+        </w:rPr>
+        <w:t>OPARTGT070</w:t>
+      </w:r>
+      <w:r>
+        <w:rPr>
+          <w:lang w:val="en-US"/>
+        </w:rPr>
+        <w:tab/>
+        <w:t>Syrian Broadcasting Headquarter</w:t>
+      </w:r>
+    </w:p>
+    <w:p>
+      <w:pPr>
+        <w:pStyle w:val="Overskrift3"/>
+        <w:rPr>
+          <w:lang w:val="en-US"/>
+        </w:rPr>
+      </w:pPr>
+      <w:r>
+        <w:rPr>
+          <w:lang w:val="en-US"/>
+        </w:rPr>
+        <w:t>Information Flow</w:t>
+      </w:r>
+    </w:p>
+    <w:p>
+      <w:pPr>
+        <w:pStyle w:val="Overskrift2"/>
+        <w:rPr>
+          <w:lang w:val="en-US"/>
+        </w:rPr>
+      </w:pPr>
+      <w:r>
+        <w:rPr>
+          <w:lang w:val="en-US"/>
+        </w:rPr>
+        <w:t>Electrical Power</w:t>
+      </w:r>
+    </w:p>
+    <w:p>
+      <w:pPr>
+        <w:pStyle w:val="Ingenmellomrom"/>
+        <w:rPr>
+          <w:lang w:val="en-US"/>
+        </w:rPr>
+      </w:pPr>
+      <w:r>
+        <w:rPr>
+          <w:lang w:val="en-US"/>
+        </w:rPr>
+        <w:t>OPARTGT082</w:t>
+      </w:r>
+      <w:r>
+        <w:rPr>
+          <w:lang w:val="en-US"/>
+        </w:rPr>
+        <w:tab/>
+      </w:r>
+      <w:proofErr w:type="spellStart"/>
+      <w:r>
+        <w:rPr>
+          <w:lang w:val="en-US"/>
+        </w:rPr>
+        <w:t>Powerplant</w:t>
+      </w:r>
+      <w:proofErr w:type="spellEnd"/>
+      <w:r>
+        <w:rPr>
+          <w:lang w:val="en-US"/>
+        </w:rPr>
+        <w:t>-Coal</w:t>
+      </w:r>
+    </w:p>
+    <w:p>
+      <w:pPr>
+        <w:pStyle w:val="Ingenmellomrom"/>
+        <w:rPr>
+          <w:lang w:val="en-US"/>
+        </w:rPr>
+      </w:pPr>
+      <w:r>
+        <w:rPr>
+          <w:lang w:val="en-US"/>
+        </w:rPr>
+        <w:t>OPARTGT083</w:t>
+      </w:r>
+      <w:r>
+        <w:rPr>
+          <w:lang w:val="en-US"/>
+        </w:rPr>
+        <w:tab/>
+        <w:t>Power distribution</w:t>
+      </w:r>
+    </w:p>
+    <w:p>
+      <w:pPr>
+        <w:pStyle w:val="Ingenmellomrom"/>
+        <w:rPr>
+          <w:lang w:val="en-US"/>
+        </w:rPr>
+      </w:pPr>
+      <w:r>
+        <w:rPr>
+          <w:lang w:val="en-US"/>
+        </w:rPr>
+        <w:t>OPARTGT084</w:t>
+      </w:r>
+      <w:r>
+        <w:rPr>
+          <w:lang w:val="en-US"/>
+        </w:rPr>
+        <w:tab/>
+      </w:r>
+      <w:proofErr w:type="spellStart"/>
+      <w:r>
+        <w:rPr>
+          <w:lang w:val="en-US"/>
+        </w:rPr>
+        <w:t>Powerplant</w:t>
+      </w:r>
+      <w:proofErr w:type="spellEnd"/>
+      <w:r>
+        <w:rPr>
+          <w:lang w:val="en-US"/>
+        </w:rPr>
+        <w:t xml:space="preserve"> </w:t>
+      </w:r>
+      <w:r>
+        <w:rPr>
+          <w:lang w:val="en-US"/>
+        </w:rPr>
+        <w:t>–</w:t>
+      </w:r>
+      <w:r>
+        <w:rPr>
+          <w:lang w:val="en-US"/>
+        </w:rPr>
+        <w:t xml:space="preserve"> Coal</w:t>
+      </w:r>
+    </w:p>
+    <w:p>
+      <w:pPr>
+        <w:pStyle w:val="Ingenmellomrom"/>
+        <w:rPr>
+          <w:lang w:val="en-US"/>
+        </w:rPr>
+      </w:pPr>
+      <w:r>
+        <w:rPr>
+          <w:lang w:val="en-US"/>
+        </w:rPr>
+        <w:t>OPARTGT090</w:t>
+      </w:r>
+      <w:r>
+        <w:rPr>
+          <w:lang w:val="en-US"/>
+        </w:rPr>
+        <w:tab/>
+      </w:r>
+      <w:proofErr w:type="spellStart"/>
+      <w:r>
+        <w:rPr>
+          <w:lang w:val="en-US"/>
+        </w:rPr>
+        <w:t>Powerplant</w:t>
+      </w:r>
+      <w:proofErr w:type="spellEnd"/>
+    </w:p>
+    <w:p>
+      <w:pPr>
+        <w:pStyle w:val="Ingenmellomrom"/>
+        <w:rPr>
+          <w:lang w:val="en-US"/>
+        </w:rPr>
+      </w:pPr>
+      <w:r>
+        <w:rPr>
+          <w:lang w:val="en-US"/>
+        </w:rPr>
+        <w:t>OPARTGT092</w:t>
+      </w:r>
+      <w:r>
+        <w:rPr>
+          <w:lang w:val="en-US"/>
+        </w:rPr>
+        <w:tab/>
+      </w:r>
+      <w:proofErr w:type="spellStart"/>
+      <w:r>
+        <w:rPr>
+          <w:lang w:val="en-US"/>
+        </w:rPr>
+        <w:t>Powerdistribution</w:t>
+      </w:r>
+      <w:proofErr w:type="spellEnd"/>
+    </w:p>
+    <w:p>
+      <w:pPr>
+        <w:pStyle w:val="Ingenmellomrom"/>
+        <w:rPr>
+          <w:lang w:val="en-US"/>
+        </w:rPr>
+      </w:pPr>
+      <w:r>
+        <w:rPr>
+          <w:lang w:val="en-US"/>
+        </w:rPr>
+        <w:t>OPARTGT099</w:t>
+      </w:r>
+      <w:r>
+        <w:rPr>
+          <w:lang w:val="en-US"/>
+        </w:rPr>
+        <w:tab/>
+      </w:r>
+      <w:proofErr w:type="spellStart"/>
+      <w:r>
+        <w:rPr>
+          <w:lang w:val="en-US"/>
+        </w:rPr>
+        <w:t>Powerdistribution</w:t>
+      </w:r>
+      <w:proofErr w:type="spellEnd"/>
+    </w:p>
+    <w:p>
+      <w:pPr>
+        <w:pStyle w:val="Overskrift2"/>
+        <w:rPr>
+          <w:lang w:val="en-US"/>
+        </w:rPr>
+      </w:pPr>
+      <w:r>
+        <w:rPr>
+          <w:lang w:val="en-US"/>
+        </w:rPr>
+        <w:t>Roads</w:t>
+      </w:r>
+    </w:p>
+    <w:p>
+      <w:pPr>
+        <w:pStyle w:val="Overskrift2"/>
+        <w:rPr>
+          <w:lang w:val="en-US"/>
+        </w:rPr>
+      </w:pPr>
+      <w:r>
+        <w:rPr>
+          <w:lang w:val="en-US"/>
+        </w:rPr>
+        <w:t>Railroads</w:t>
       </w:r>
     </w:p>
     <w:p>
@@ -3186,7 +3477,86 @@
         <w:rPr>
           <w:lang w:val="en-US"/>
         </w:rPr>
-        <w:t>Fuel reserves, can supply squadrons/wings/sectors with fuel for XX days?</w:t>
+        <w:t>Key targets that connect factories and bases?</w:t>
+      </w:r>
+    </w:p>
+    <w:p>
+      <w:pPr>
+        <w:pStyle w:val="Overskrift2"/>
+        <w:rPr>
+          <w:lang w:val="en-US"/>
+        </w:rPr>
+      </w:pPr>
+      <w:r>
+        <w:rPr>
+          <w:lang w:val="en-US"/>
+        </w:rPr>
+        <w:lastRenderedPageBreak/>
+        <w:t>Shipping</w:t>
+      </w:r>
+    </w:p>
+    <w:p>
+      <w:pPr>
+        <w:pStyle w:val="Overskrift2"/>
+        <w:rPr>
+          <w:lang w:val="en-US"/>
+        </w:rPr>
+      </w:pPr>
+      <w:r>
+        <w:rPr>
+          <w:lang w:val="en-US"/>
+        </w:rPr>
+        <w:t>Civil aviation</w:t>
+      </w:r>
+    </w:p>
+    <w:p>
+      <w:pPr>
+        <w:pStyle w:val="Overskrift2"/>
+        <w:rPr>
+          <w:lang w:val="en-US"/>
+        </w:rPr>
+      </w:pPr>
+      <w:r>
+        <w:rPr>
+          <w:lang w:val="en-US"/>
+        </w:rPr>
+        <w:t>Summary</w:t>
+      </w:r>
+    </w:p>
+    <w:p>
+      <w:pPr>
+        <w:pStyle w:val="Ingenmellomrom"/>
+        <w:rPr>
+          <w:lang w:val="en-US"/>
+        </w:rPr>
+      </w:pPr>
+    </w:p>
+    <w:p>
+      <w:pPr>
+        <w:pStyle w:val="Overskrift1"/>
+        <w:rPr>
+          <w:lang w:val="en-US"/>
+        </w:rPr>
+      </w:pPr>
+      <w:r>
+        <w:rPr>
+          <w:lang w:val="en-US"/>
+        </w:rPr>
+        <w:t>System Essentials</w:t>
+      </w:r>
+    </w:p>
+    <w:p>
+      <w:pPr>
+        <w:pStyle w:val="Overskrift2"/>
+        <w:rPr>
+          <w:lang w:val="en-US"/>
+        </w:rPr>
+      </w:pPr>
+      <w:r>
+        <w:rPr>
+          <w:lang w:val="en-US"/>
+        </w:rPr>
+        <w:t>Petroleum, Oil and Lubricants (POL)</w:t>
       </w:r>
     </w:p>
     <w:p>
@@ -3204,6 +3574,42 @@
         <w:rPr>
           <w:lang w:val="en-US"/>
         </w:rPr>
+        <w:t>Important oil reserves, can supply a Division for XX days.</w:t>
+      </w:r>
+    </w:p>
+    <w:p>
+      <w:pPr>
+        <w:pStyle w:val="Ingenmellomrom"/>
+        <w:numPr>
+          <w:ilvl w:val="0"/>
+          <w:numId w:val="19"/>
+        </w:numPr>
+        <w:rPr>
+          <w:lang w:val="en-US"/>
+        </w:rPr>
+      </w:pPr>
+      <w:r>
+        <w:rPr>
+          <w:lang w:val="en-US"/>
+        </w:rPr>
+        <w:t>Fuel reserves, can supply squadrons/wings/sectors with fuel for XX days?</w:t>
+      </w:r>
+    </w:p>
+    <w:p>
+      <w:pPr>
+        <w:pStyle w:val="Ingenmellomrom"/>
+        <w:numPr>
+          <w:ilvl w:val="0"/>
+          <w:numId w:val="19"/>
+        </w:numPr>
+        <w:rPr>
+          <w:lang w:val="en-US"/>
+        </w:rPr>
+      </w:pPr>
+      <w:r>
+        <w:rPr>
+          <w:lang w:val="en-US"/>
+        </w:rPr>
         <w:t>Oil refineries, needed to produce jet fuel. Destruction may limit available sorties</w:t>
       </w:r>
     </w:p>
@@ -3906,21 +4312,25 @@
         <w:rPr>
           <w:lang w:val="en-US"/>
         </w:rPr>
+        <w:lastRenderedPageBreak/>
         <w:t>WMD</w:t>
       </w:r>
     </w:p>
     <w:p>
       <w:pPr>
-        <w:pStyle w:val="Ingenmellomrom"/>
-        <w:rPr>
-          <w:lang w:val="en-US"/>
-        </w:rPr>
-      </w:pPr>
-      <w:r>
-        <w:rPr>
-          <w:lang w:val="en-US"/>
-        </w:rPr>
-        <w:t>Chemical - Production facilities, research facilities</w:t>
+        <w:pStyle w:val="Overskrift3"/>
+        <w:rPr>
+          <w:lang w:val="en-US"/>
+        </w:rPr>
+      </w:pPr>
+      <w:r>
+        <w:t>Chemical -</w:t>
+      </w:r>
+      <w:r>
+        <w:rPr>
+          <w:lang w:val="en-US"/>
+        </w:rPr>
+        <w:t xml:space="preserve"> Production facilities, research facilities</w:t>
       </w:r>
     </w:p>
     <w:p>
@@ -3985,6 +4395,40 @@
         <w:tab/>
         <w:t>Chemical Weapon research facility</w:t>
       </w:r>
+      <w:r>
+        <w:rPr>
+          <w:lang w:val="en-US"/>
+        </w:rPr>
+        <w:t xml:space="preserve"> - </w:t>
+      </w:r>
+      <w:proofErr w:type="spellStart"/>
+      <w:r>
+        <w:rPr>
+          <w:lang w:val="en-US"/>
+        </w:rPr>
+        <w:t>Sarqiyha</w:t>
+      </w:r>
+      <w:proofErr w:type="spellEnd"/>
+      <w:r>
+        <w:rPr>
+          <w:lang w:val="en-US"/>
+        </w:rPr>
+        <w:t xml:space="preserve"> </w:t>
+      </w:r>
+      <w:proofErr w:type="spellStart"/>
+      <w:r>
+        <w:rPr>
+          <w:lang w:val="en-US"/>
+        </w:rPr>
+        <w:t>Reserach</w:t>
+      </w:r>
+      <w:proofErr w:type="spellEnd"/>
+      <w:r>
+        <w:rPr>
+          <w:lang w:val="en-US"/>
+        </w:rPr>
+        <w:t xml:space="preserve"> Center</w:t>
+      </w:r>
     </w:p>
     <w:p>
       <w:pPr>
@@ -4038,16 +4482,19 @@
     </w:p>
     <w:p>
       <w:pPr>
-        <w:pStyle w:val="Ingenmellomrom"/>
-        <w:rPr>
-          <w:lang w:val="en-US"/>
-        </w:rPr>
-      </w:pPr>
-      <w:r>
-        <w:rPr>
-          <w:lang w:val="en-US"/>
-        </w:rPr>
-        <w:t>Nuclear – facility being built</w:t>
+        <w:pStyle w:val="Overskrift3"/>
+        <w:rPr>
+          <w:lang w:val="en-US"/>
+        </w:rPr>
+      </w:pPr>
+      <w:r>
+        <w:t xml:space="preserve">Nuclear </w:t>
+      </w:r>
+      <w:r>
+        <w:rPr>
+          <w:lang w:val="en-US"/>
+        </w:rPr>
+        <w:t>– facility being built</w:t>
       </w:r>
       <w:r>
         <w:rPr>
@@ -4066,7 +4513,7 @@
     </w:p>
     <w:p>
       <w:pPr>
-        <w:pStyle w:val="Ingenmellomrom"/>
+        <w:pStyle w:val="Overskrift3"/>
         <w:rPr>
           <w:lang w:val="en-US"/>
         </w:rPr>
@@ -4077,6 +4524,45 @@
         </w:rPr>
         <w:t>Biological – Research facility</w:t>
       </w:r>
+    </w:p>
+    <w:p>
+      <w:pPr>
+        <w:pStyle w:val="Ingenmellomrom"/>
+        <w:rPr>
+          <w:lang w:val="en-US"/>
+        </w:rPr>
+      </w:pPr>
+      <w:r>
+        <w:rPr>
+          <w:lang w:val="en-US"/>
+        </w:rPr>
+        <w:t xml:space="preserve">See </w:t>
+      </w:r>
+      <w:hyperlink w:anchor="_Al_Safira_Military" w:history="1">
+        <w:r>
+          <w:rPr>
+            <w:rStyle w:val="Hyperkobling"/>
+            <w:lang w:val="en-US"/>
+          </w:rPr>
+          <w:t xml:space="preserve">Al </w:t>
+        </w:r>
+        <w:proofErr w:type="spellStart"/>
+        <w:r>
+          <w:rPr>
+            <w:rStyle w:val="Hyperkobling"/>
+            <w:lang w:val="en-US"/>
+          </w:rPr>
+          <w:t>Safira</w:t>
+        </w:r>
+        <w:proofErr w:type="spellEnd"/>
+        <w:r>
+          <w:rPr>
+            <w:rStyle w:val="Hyperkobling"/>
+            <w:lang w:val="en-US"/>
+          </w:rPr>
+          <w:t xml:space="preserve"> Military Research Center</w:t>
+        </w:r>
+      </w:hyperlink>
     </w:p>
     <w:p>
       <w:pPr>
@@ -4486,7 +4972,6 @@
         <w:rPr>
           <w:lang w:val="en-US"/>
         </w:rPr>
-        <w:lastRenderedPageBreak/>
         <w:t>The Council of Defense</w:t>
       </w:r>
       <w:r>
@@ -4533,6 +5018,34 @@
           <w:lang w:val="en-US"/>
         </w:rPr>
       </w:pPr>
+      <w:r>
+        <w:rPr>
+          <w:lang w:val="en-US"/>
+        </w:rPr>
+        <w:t xml:space="preserve">The war cabinet is located in the Syrian Ministry of </w:t>
+      </w:r>
+      <w:proofErr w:type="spellStart"/>
+      <w:r>
+        <w:rPr>
+          <w:lang w:val="en-US"/>
+        </w:rPr>
+        <w:t>Defence</w:t>
+      </w:r>
+      <w:proofErr w:type="spellEnd"/>
+      <w:r>
+        <w:rPr>
+          <w:lang w:val="en-US"/>
+        </w:rPr>
+        <w:t xml:space="preserve"> (OPARTGT095)</w:t>
+      </w:r>
+    </w:p>
+    <w:p>
+      <w:pPr>
+        <w:pStyle w:val="Ingenmellomrom"/>
+        <w:rPr>
+          <w:lang w:val="en-US"/>
+        </w:rPr>
+      </w:pPr>
     </w:p>
     <w:p>
       <w:pPr>
@@ -4545,6 +5058,7 @@
         <w:rPr>
           <w:lang w:val="en-US"/>
         </w:rPr>
+        <w:lastRenderedPageBreak/>
         <w:t>The Main Military Council</w:t>
       </w:r>
       <w:r>
@@ -4860,14 +5374,38 @@
         <w:rPr>
           <w:lang w:val="en-US"/>
         </w:rPr>
-        <w:t>)  reports</w:t>
+        <w:t>)  report</w:t>
+      </w:r>
+      <w:r>
+        <w:rPr>
+          <w:lang w:val="en-US"/>
+        </w:rPr>
+        <w:t>s</w:t>
       </w:r>
       <w:proofErr w:type="gramEnd"/>
       <w:r>
         <w:rPr>
           <w:lang w:val="en-US"/>
         </w:rPr>
-        <w:t xml:space="preserve"> to the Supreme Commander in Cl1iefand the STAVKA through the General Staff.</w:t>
+        <w:t xml:space="preserve"> to the Supreme Commander in Chief </w:t>
+      </w:r>
+      <w:r>
+        <w:rPr>
+          <w:lang w:val="en-US"/>
+        </w:rPr>
+        <w:t xml:space="preserve">and </w:t>
+      </w:r>
+      <w:r>
+        <w:rPr>
+          <w:lang w:val="en-US"/>
+        </w:rPr>
+        <w:t xml:space="preserve">the headquarters of the supreme high command </w:t>
+      </w:r>
+      <w:r>
+        <w:rPr>
+          <w:lang w:val="en-US"/>
+        </w:rPr>
+        <w:t xml:space="preserve"> through the General Staff.</w:t>
       </w:r>
     </w:p>
     <w:p>
@@ -5009,171 +5547,171 @@
         <w:rPr>
           <w:lang w:val="en-US"/>
         </w:rPr>
+        <w:t>OPARTGT102</w:t>
+      </w:r>
+      <w:r>
+        <w:rPr>
+          <w:lang w:val="en-US"/>
+        </w:rPr>
+        <w:tab/>
+        <w:t>924th SCUD Regiment base</w:t>
+      </w:r>
+    </w:p>
+    <w:p>
+      <w:pPr>
+        <w:pStyle w:val="Ingenmellomrom"/>
+        <w:rPr>
+          <w:lang w:val="en-US"/>
+        </w:rPr>
+      </w:pPr>
+    </w:p>
+    <w:p>
+      <w:pPr>
+        <w:pStyle w:val="Ingenmellomrom"/>
+        <w:rPr>
+          <w:lang w:val="en-US"/>
+        </w:rPr>
+      </w:pPr>
+      <w:r>
+        <w:rPr>
+          <w:lang w:val="en-US"/>
+        </w:rPr>
+        <w:t>WMD</w:t>
+      </w:r>
+    </w:p>
+    <w:p>
+      <w:pPr>
+        <w:pStyle w:val="Ingenmellomrom"/>
+        <w:rPr>
+          <w:lang w:val="en-US"/>
+        </w:rPr>
+      </w:pPr>
+    </w:p>
+    <w:p>
+      <w:pPr>
+        <w:pStyle w:val="Ingenmellomrom"/>
+        <w:rPr>
+          <w:lang w:val="en-US"/>
+        </w:rPr>
+      </w:pPr>
+      <w:r>
+        <w:rPr>
+          <w:lang w:val="en-US"/>
+        </w:rPr>
+        <w:t>Special Forces</w:t>
+      </w:r>
+    </w:p>
+    <w:p>
+      <w:pPr>
+        <w:pStyle w:val="Ingenmellomrom"/>
+        <w:rPr>
+          <w:lang w:val="en-US"/>
+        </w:rPr>
+      </w:pPr>
+      <w:r>
+        <w:rPr>
+          <w:lang w:val="en-US"/>
+        </w:rPr>
+        <w:t>OPARTGT071</w:t>
+      </w:r>
+      <w:r>
+        <w:rPr>
+          <w:lang w:val="en-US"/>
+        </w:rPr>
+        <w:tab/>
+        <w:t>931st Special Forces Brigade</w:t>
+      </w:r>
+    </w:p>
+    <w:p>
+      <w:pPr>
+        <w:pStyle w:val="Overskrift2"/>
+        <w:rPr>
+          <w:lang w:val="en-US"/>
+        </w:rPr>
+      </w:pPr>
+      <w:r>
+        <w:rPr>
+          <w:lang w:val="en-US"/>
+        </w:rPr>
+        <w:t>External politics /alliances</w:t>
+      </w:r>
+    </w:p>
+    <w:p>
+      <w:pPr>
+        <w:pStyle w:val="Ingenmellomrom"/>
+        <w:rPr>
+          <w:lang w:val="en-US"/>
+        </w:rPr>
+      </w:pPr>
+      <w:r>
+        <w:rPr>
+          <w:lang w:val="en-US"/>
+        </w:rPr>
+        <w:t>Russia</w:t>
+      </w:r>
+    </w:p>
+    <w:p>
+      <w:pPr>
+        <w:pStyle w:val="Ingenmellomrom"/>
+        <w:rPr>
+          <w:lang w:val="en-US"/>
+        </w:rPr>
+      </w:pPr>
+      <w:r>
+        <w:rPr>
+          <w:lang w:val="en-US"/>
+        </w:rPr>
+        <w:t>Iran</w:t>
+      </w:r>
+    </w:p>
+    <w:p>
+      <w:pPr>
+        <w:pStyle w:val="Ingenmellomrom"/>
+        <w:rPr>
+          <w:lang w:val="en-US"/>
+        </w:rPr>
+      </w:pPr>
+      <w:r>
+        <w:rPr>
+          <w:lang w:val="en-US"/>
+        </w:rPr>
+        <w:t>China</w:t>
+      </w:r>
+    </w:p>
+    <w:p>
+      <w:pPr>
+        <w:pStyle w:val="Ingenmellomrom"/>
+        <w:rPr>
+          <w:lang w:val="en-US"/>
+        </w:rPr>
+      </w:pPr>
+      <w:r>
+        <w:rPr>
+          <w:lang w:val="en-US"/>
+        </w:rPr>
+        <w:t>Egypt</w:t>
+      </w:r>
+    </w:p>
+    <w:p>
+      <w:pPr>
+        <w:pStyle w:val="Ingenmellomrom"/>
+        <w:rPr>
+          <w:lang w:val="en-US"/>
+        </w:rPr>
+      </w:pPr>
+    </w:p>
+    <w:p>
+      <w:pPr>
+        <w:pStyle w:val="Ingenmellomrom"/>
+        <w:rPr>
+          <w:lang w:val="en-US"/>
+        </w:rPr>
+      </w:pPr>
+      <w:r>
+        <w:rPr>
+          <w:lang w:val="en-US"/>
+        </w:rPr>
         <w:lastRenderedPageBreak/>
-        <w:t>OPARTGT102</w:t>
-      </w:r>
-      <w:r>
-        <w:rPr>
-          <w:lang w:val="en-US"/>
-        </w:rPr>
-        <w:tab/>
-        <w:t>924th SCUD Regiment base</w:t>
-      </w:r>
-    </w:p>
-    <w:p>
-      <w:pPr>
-        <w:pStyle w:val="Ingenmellomrom"/>
-        <w:rPr>
-          <w:lang w:val="en-US"/>
-        </w:rPr>
-      </w:pPr>
-    </w:p>
-    <w:p>
-      <w:pPr>
-        <w:pStyle w:val="Ingenmellomrom"/>
-        <w:rPr>
-          <w:lang w:val="en-US"/>
-        </w:rPr>
-      </w:pPr>
-      <w:r>
-        <w:rPr>
-          <w:lang w:val="en-US"/>
-        </w:rPr>
-        <w:t>WMD</w:t>
-      </w:r>
-    </w:p>
-    <w:p>
-      <w:pPr>
-        <w:pStyle w:val="Ingenmellomrom"/>
-        <w:rPr>
-          <w:lang w:val="en-US"/>
-        </w:rPr>
-      </w:pPr>
-    </w:p>
-    <w:p>
-      <w:pPr>
-        <w:pStyle w:val="Ingenmellomrom"/>
-        <w:rPr>
-          <w:lang w:val="en-US"/>
-        </w:rPr>
-      </w:pPr>
-      <w:r>
-        <w:rPr>
-          <w:lang w:val="en-US"/>
-        </w:rPr>
-        <w:t>Special Forces</w:t>
-      </w:r>
-    </w:p>
-    <w:p>
-      <w:pPr>
-        <w:pStyle w:val="Ingenmellomrom"/>
-        <w:rPr>
-          <w:lang w:val="en-US"/>
-        </w:rPr>
-      </w:pPr>
-      <w:r>
-        <w:rPr>
-          <w:lang w:val="en-US"/>
-        </w:rPr>
-        <w:t>OPARTGT071</w:t>
-      </w:r>
-      <w:r>
-        <w:rPr>
-          <w:lang w:val="en-US"/>
-        </w:rPr>
-        <w:tab/>
-        <w:t>931st Special Forces Brigade</w:t>
-      </w:r>
-    </w:p>
-    <w:p>
-      <w:pPr>
-        <w:pStyle w:val="Overskrift2"/>
-        <w:rPr>
-          <w:lang w:val="en-US"/>
-        </w:rPr>
-      </w:pPr>
-      <w:r>
-        <w:rPr>
-          <w:lang w:val="en-US"/>
-        </w:rPr>
-        <w:t>External politics /alliances</w:t>
-      </w:r>
-    </w:p>
-    <w:p>
-      <w:pPr>
-        <w:pStyle w:val="Ingenmellomrom"/>
-        <w:rPr>
-          <w:lang w:val="en-US"/>
-        </w:rPr>
-      </w:pPr>
-      <w:r>
-        <w:rPr>
-          <w:lang w:val="en-US"/>
-        </w:rPr>
-        <w:t>Russia</w:t>
-      </w:r>
-    </w:p>
-    <w:p>
-      <w:pPr>
-        <w:pStyle w:val="Ingenmellomrom"/>
-        <w:rPr>
-          <w:lang w:val="en-US"/>
-        </w:rPr>
-      </w:pPr>
-      <w:r>
-        <w:rPr>
-          <w:lang w:val="en-US"/>
-        </w:rPr>
-        <w:t>Iran</w:t>
-      </w:r>
-    </w:p>
-    <w:p>
-      <w:pPr>
-        <w:pStyle w:val="Ingenmellomrom"/>
-        <w:rPr>
-          <w:lang w:val="en-US"/>
-        </w:rPr>
-      </w:pPr>
-      <w:r>
-        <w:rPr>
-          <w:lang w:val="en-US"/>
-        </w:rPr>
-        <w:t>China</w:t>
-      </w:r>
-    </w:p>
-    <w:p>
-      <w:pPr>
-        <w:pStyle w:val="Ingenmellomrom"/>
-        <w:rPr>
-          <w:lang w:val="en-US"/>
-        </w:rPr>
-      </w:pPr>
-      <w:r>
-        <w:rPr>
-          <w:lang w:val="en-US"/>
-        </w:rPr>
-        <w:t>Egypt</w:t>
-      </w:r>
-    </w:p>
-    <w:p>
-      <w:pPr>
-        <w:pStyle w:val="Ingenmellomrom"/>
-        <w:rPr>
-          <w:lang w:val="en-US"/>
-        </w:rPr>
-      </w:pPr>
-    </w:p>
-    <w:p>
-      <w:pPr>
-        <w:pStyle w:val="Ingenmellomrom"/>
-        <w:rPr>
-          <w:lang w:val="en-US"/>
-        </w:rPr>
-      </w:pPr>
-      <w:r>
-        <w:rPr>
-          <w:lang w:val="en-US"/>
-        </w:rPr>
         <w:t>Jordan /Lebanon (neutral)</w:t>
       </w:r>
     </w:p>
@@ -7715,7 +8253,6 @@
   <w:style w:type="character" w:default="1" w:styleId="Standardskriftforavsnitt">
     <w:name w:val="Default Paragraph Font"/>
     <w:uiPriority w:val="1"/>
-    <w:semiHidden/>
     <w:unhideWhenUsed/>
   </w:style>
   <w:style w:type="table" w:default="1" w:styleId="Vanligtabell">
@@ -7990,6 +8527,17 @@
       <w:color w:val="404040" w:themeColor="text1" w:themeTint="BF"/>
       <w:sz w:val="20"/>
       <w:szCs w:val="20"/>
+    </w:rPr>
+  </w:style>
+  <w:style w:type="character" w:styleId="Hyperkobling">
+    <w:name w:val="Hyperlink"/>
+    <w:basedOn w:val="Standardskriftforavsnitt"/>
+    <w:uiPriority w:val="99"/>
+    <w:unhideWhenUsed/>
+    <w:rsid w:val="0023303A"/>
+    <w:rPr>
+      <w:color w:val="0000FF" w:themeColor="hyperlink"/>
+      <w:u w:val="single"/>
     </w:rPr>
   </w:style>
 </w:styles>
@@ -8283,7 +8831,7 @@
 </file>
 
 <file path=customXml/itemProps1.xml><?xml version="1.0" encoding="utf-8"?>
-<ds:datastoreItem xmlns:ds="http://schemas.openxmlformats.org/officeDocument/2006/customXml" ds:itemID="{5BD164EB-F5C0-4EF2-B19F-F31BDC01A404}">
+<ds:datastoreItem xmlns:ds="http://schemas.openxmlformats.org/officeDocument/2006/customXml" ds:itemID="{BC4CA201-1B8F-4E43-9E0E-9006017F9506}">
   <ds:schemaRefs>
     <ds:schemaRef ds:uri="http://schemas.openxmlformats.org/officeDocument/2006/bibliography"/>
   </ds:schemaRefs>

</xml_diff>

<commit_message>
chg: Update to OPAR Syria as candidate for Air attack
</commit_message>
<xml_diff>
--- a/UNDER DEVELOPMENT/OPAR Syria as candidate for Air attack.docx
+++ b/UNDER DEVELOPMENT/OPAR Syria as candidate for Air attack.docx
@@ -1,6 +1,6 @@
 
 <file path=word/document.xml><?xml version="1.0" encoding="utf-8"?>
-<w:document xmlns:ve="http://schemas.openxmlformats.org/markup-compatibility/2006" xmlns:o="urn:schemas-microsoft-com:office:office" xmlns:r="http://schemas.openxmlformats.org/officeDocument/2006/relationships" xmlns:m="http://schemas.openxmlformats.org/officeDocument/2006/math" xmlns:v="urn:schemas-microsoft-com:vml" xmlns:wp="http://schemas.openxmlformats.org/drawingml/2006/wordprocessingDrawing" xmlns:w10="urn:schemas-microsoft-com:office:word" xmlns:w="http://schemas.openxmlformats.org/wordprocessingml/2006/main" xmlns:wne="http://schemas.microsoft.com/office/word/2006/wordml">
+<w:document xmlns:wpc="http://schemas.microsoft.com/office/word/2010/wordprocessingCanvas" xmlns:cx="http://schemas.microsoft.com/office/drawing/2014/chartex" xmlns:cx1="http://schemas.microsoft.com/office/drawing/2015/9/8/chartex" xmlns:cx2="http://schemas.microsoft.com/office/drawing/2015/10/21/chartex" xmlns:cx3="http://schemas.microsoft.com/office/drawing/2016/5/9/chartex" xmlns:cx4="http://schemas.microsoft.com/office/drawing/2016/5/10/chartex" xmlns:cx5="http://schemas.microsoft.com/office/drawing/2016/5/11/chartex" xmlns:cx6="http://schemas.microsoft.com/office/drawing/2016/5/12/chartex" xmlns:cx7="http://schemas.microsoft.com/office/drawing/2016/5/13/chartex" xmlns:cx8="http://schemas.microsoft.com/office/drawing/2016/5/14/chartex" xmlns:mc="http://schemas.openxmlformats.org/markup-compatibility/2006" xmlns:aink="http://schemas.microsoft.com/office/drawing/2016/ink" xmlns:am3d="http://schemas.microsoft.com/office/drawing/2017/model3d" xmlns:o="urn:schemas-microsoft-com:office:office" xmlns:r="http://schemas.openxmlformats.org/officeDocument/2006/relationships" xmlns:m="http://schemas.openxmlformats.org/officeDocument/2006/math" xmlns:v="urn:schemas-microsoft-com:vml" xmlns:wp14="http://schemas.microsoft.com/office/word/2010/wordprocessingDrawing" xmlns:wp="http://schemas.openxmlformats.org/drawingml/2006/wordprocessingDrawing" xmlns:w10="urn:schemas-microsoft-com:office:word" xmlns:w="http://schemas.openxmlformats.org/wordprocessingml/2006/main" xmlns:w14="http://schemas.microsoft.com/office/word/2010/wordml" xmlns:w15="http://schemas.microsoft.com/office/word/2012/wordml" xmlns:w16cex="http://schemas.microsoft.com/office/word/2018/wordml/cex" xmlns:w16cid="http://schemas.microsoft.com/office/word/2016/wordml/cid" xmlns:w16="http://schemas.microsoft.com/office/word/2018/wordml" xmlns:w16se="http://schemas.microsoft.com/office/word/2015/wordml/symex" xmlns:wpg="http://schemas.microsoft.com/office/word/2010/wordprocessingGroup" xmlns:wpi="http://schemas.microsoft.com/office/word/2010/wordprocessingInk" xmlns:wne="http://schemas.microsoft.com/office/word/2006/wordml" xmlns:wps="http://schemas.microsoft.com/office/word/2010/wordprocessingShape" mc:Ignorable="w14 w15 w16se w16cid w16 w16cex wp14">
   <w:body>
     <w:p>
       <w:pPr>
@@ -21,7 +21,7 @@
           <w:szCs w:val="22"/>
         </w:rPr>
         <w:drawing>
-          <wp:inline distT="0" distB="0" distL="0" distR="0">
+          <wp:inline distT="0" distB="0" distL="0" distR="0" wp14:anchorId="78680FB8" wp14:editId="4B30110F">
             <wp:extent cx="1797731" cy="1630680"/>
             <wp:effectExtent l="0" t="0" r="0" b="0"/>
             <wp:docPr id="5" name="Bilde 4" descr="VID_logo.png"/>
@@ -80,7 +80,7 @@
           <w:szCs w:val="22"/>
         </w:rPr>
         <w:drawing>
-          <wp:inline distT="0" distB="0" distL="0" distR="0">
+          <wp:inline distT="0" distB="0" distL="0" distR="0" wp14:anchorId="0E0B592C" wp14:editId="6468B5F6">
             <wp:extent cx="1751097" cy="1783080"/>
             <wp:effectExtent l="0" t="0" r="0" b="0"/>
             <wp:docPr id="4" name="Bilde 1" descr="C:\Users\Frode\Downloads\OPAR JFACC logo.png"/>
@@ -130,7 +130,7 @@
           <w:noProof/>
         </w:rPr>
         <w:drawing>
-          <wp:inline distT="0" distB="0" distL="0" distR="0">
+          <wp:inline distT="0" distB="0" distL="0" distR="0" wp14:anchorId="20199B6D" wp14:editId="116C5E25">
             <wp:extent cx="1626688" cy="1523886"/>
             <wp:effectExtent l="19050" t="0" r="0" b="0"/>
             <wp:docPr id="3" name="Bilde 2" descr="Virtual Intelligence Service Logo only white.PNG"/>
@@ -776,6 +776,20 @@
     </w:p>
     <w:p>
       <w:pPr>
+        <w:pStyle w:val="Ingenmellomrom"/>
+        <w:rPr>
+          <w:lang w:val="en-US"/>
+        </w:rPr>
+      </w:pPr>
+      <w:r>
+        <w:rPr>
+          <w:lang w:val="en-US"/>
+        </w:rPr>
+        <w:t>Neutralization of the centralized command and control structure will have the effect of paralyzing the organization. If a division HQ/ Division commander is neutralized the Divisions operations will come to a standstill, and it will take some time (1-2 days) before the command structure is re-established and a new commander is place to work effectively.</w:t>
+      </w:r>
+    </w:p>
+    <w:p>
+      <w:pPr>
         <w:pStyle w:val="Overskrift3"/>
         <w:rPr>
           <w:lang w:val="en-US"/>
@@ -879,21 +893,7 @@
         <w:rPr>
           <w:lang w:val="en-US"/>
         </w:rPr>
-        <w:t xml:space="preserve">Al </w:t>
-      </w:r>
-      <w:proofErr w:type="spellStart"/>
-      <w:r>
-        <w:rPr>
-          <w:lang w:val="en-US"/>
-        </w:rPr>
-        <w:t>Safira</w:t>
-      </w:r>
-      <w:proofErr w:type="spellEnd"/>
-      <w:r>
-        <w:rPr>
-          <w:lang w:val="en-US"/>
-        </w:rPr>
-        <w:t xml:space="preserve"> Military Research Center (</w:t>
+        <w:t>Al Safira Military Research Center (</w:t>
       </w:r>
       <w:r>
         <w:rPr>
@@ -919,21 +919,7 @@
         <w:rPr>
           <w:lang w:val="en-US"/>
         </w:rPr>
-        <w:t xml:space="preserve">Syrian military research for all domains is primarily done at Al </w:t>
-      </w:r>
-      <w:proofErr w:type="spellStart"/>
-      <w:r>
-        <w:rPr>
-          <w:lang w:val="en-US"/>
-        </w:rPr>
-        <w:t>Safira</w:t>
-      </w:r>
-      <w:proofErr w:type="spellEnd"/>
-      <w:r>
-        <w:rPr>
-          <w:lang w:val="en-US"/>
-        </w:rPr>
-        <w:t xml:space="preserve"> Military Research Center (</w:t>
+        <w:t>Syrian military research for all domains is primarily done at Al Safira Military Research Center (</w:t>
       </w:r>
       <w:r>
         <w:rPr>
@@ -981,55 +967,26 @@
         <w:rPr>
           <w:lang w:val="en-US"/>
         </w:rPr>
-        <w:t xml:space="preserve">the development of armor and reverse engineering of Russian T90 Tanks in order to start own production line of T90 tanks. Biological warfare also a priority and focus of effort for this research center, as the center is in competition with </w:t>
-      </w:r>
-      <w:proofErr w:type="spellStart"/>
-      <w:r>
-        <w:rPr>
-          <w:lang w:val="en-US"/>
-        </w:rPr>
-        <w:t>Sarqiyha</w:t>
-      </w:r>
-      <w:proofErr w:type="spellEnd"/>
-      <w:r>
-        <w:rPr>
-          <w:lang w:val="en-US"/>
-        </w:rPr>
-        <w:t xml:space="preserve"> </w:t>
-      </w:r>
-      <w:proofErr w:type="spellStart"/>
-      <w:r>
-        <w:rPr>
-          <w:lang w:val="en-US"/>
-        </w:rPr>
-        <w:t>Reserach</w:t>
-      </w:r>
-      <w:proofErr w:type="spellEnd"/>
-      <w:r>
-        <w:rPr>
-          <w:lang w:val="en-US"/>
-        </w:rPr>
-        <w:t xml:space="preserve"> Center</w:t>
-      </w:r>
-      <w:r>
-        <w:rPr>
-          <w:lang w:val="en-US"/>
-        </w:rPr>
-        <w:t xml:space="preserve"> (OPARTGT059) which is researching on chemical weapons. </w:t>
-      </w:r>
-      <w:proofErr w:type="gramStart"/>
-      <w:r>
-        <w:rPr>
-          <w:lang w:val="en-US"/>
-        </w:rPr>
-        <w:t>Both as part of the Syrian WMD program.</w:t>
-      </w:r>
-      <w:proofErr w:type="gramEnd"/>
-      <w:r>
-        <w:rPr>
-          <w:lang w:val="en-US"/>
-        </w:rPr>
-        <w:t xml:space="preserve"> </w:t>
+        <w:t xml:space="preserve">the development of armor and reverse engineering of Russian T90 Tanks in order to start own production line of T90 tanks. Biological warfare also </w:t>
+      </w:r>
+      <w:r>
+        <w:rPr>
+          <w:lang w:val="en-US"/>
+        </w:rPr>
+        <w:lastRenderedPageBreak/>
+        <w:t xml:space="preserve">a priority and focus of effort for this research center, as the center is in competition with </w:t>
+      </w:r>
+      <w:r>
+        <w:rPr>
+          <w:lang w:val="en-US"/>
+        </w:rPr>
+        <w:t>Sarqiyha Reserach Center</w:t>
+      </w:r>
+      <w:r>
+        <w:rPr>
+          <w:lang w:val="en-US"/>
+        </w:rPr>
+        <w:t xml:space="preserve"> (OPARTGT059) which is researching on chemical weapons. Both as part of the Syrian WMD program. </w:t>
       </w:r>
     </w:p>
     <w:p>
@@ -1051,7 +1008,6 @@
         <w:rPr>
           <w:lang w:val="en-US"/>
         </w:rPr>
-        <w:lastRenderedPageBreak/>
         <w:t>Army</w:t>
       </w:r>
     </w:p>
@@ -1162,21 +1118,7 @@
         <w:rPr>
           <w:lang w:val="en-US"/>
         </w:rPr>
-        <w:t xml:space="preserve">Syrian Navy HQ reports to the General staff in wartime and coordinates all Syrian maritime operations. </w:t>
-      </w:r>
-      <w:proofErr w:type="gramStart"/>
-      <w:r>
-        <w:rPr>
-          <w:lang w:val="en-US"/>
-        </w:rPr>
-        <w:t>This headquarter</w:t>
-      </w:r>
-      <w:proofErr w:type="gramEnd"/>
-      <w:r>
-        <w:rPr>
-          <w:lang w:val="en-US"/>
-        </w:rPr>
-        <w:t xml:space="preserve"> also coordinates with any other nations that are supporting Syrian maritime operations. This headquarter is responsible for ensuring safety of crucial supplies into Syria via the sea, and is also responsible for any reinforcement from the sea from supporting nations.</w:t>
+        <w:t>Syrian Navy HQ reports to the General staff in wartime and coordinates all Syrian maritime operations. This headquarter also coordinates with any other nations that are supporting Syrian maritime operations. This headquarter is responsible for ensuring safety of crucial supplies into Syria via the sea, and is also responsible for any reinforcement from the sea from supporting nations.</w:t>
       </w:r>
     </w:p>
     <w:p>
@@ -1208,14 +1150,12 @@
           <w:lang w:val="en-US"/>
         </w:rPr>
       </w:pPr>
-      <w:proofErr w:type="spellStart"/>
       <w:r>
         <w:rPr>
           <w:lang w:val="en-US"/>
         </w:rPr>
         <w:t>Airforce</w:t>
       </w:r>
-      <w:proofErr w:type="spellEnd"/>
     </w:p>
     <w:p>
       <w:pPr>
@@ -1279,29 +1219,7 @@
         <w:rPr>
           <w:lang w:val="en-US"/>
         </w:rPr>
-        <w:t xml:space="preserve">IADS Control / Sector Control </w:t>
-      </w:r>
-      <w:proofErr w:type="spellStart"/>
-      <w:proofErr w:type="gramStart"/>
-      <w:r>
-        <w:rPr>
-          <w:lang w:val="en-US"/>
-        </w:rPr>
-        <w:t>Centres</w:t>
-      </w:r>
-      <w:proofErr w:type="spellEnd"/>
-      <w:r>
-        <w:rPr>
-          <w:lang w:val="en-US"/>
-        </w:rPr>
-        <w:t xml:space="preserve"> ,</w:t>
-      </w:r>
-      <w:proofErr w:type="gramEnd"/>
-      <w:r>
-        <w:rPr>
-          <w:lang w:val="en-US"/>
-        </w:rPr>
-        <w:t xml:space="preserve"> with backup.., explain</w:t>
+        <w:t>IADS Control / Sector Control Centres , with backup.., explain</w:t>
       </w:r>
     </w:p>
     <w:p>
@@ -1748,20 +1666,7 @@
           <w:lang w:val="en-US"/>
         </w:rPr>
         <w:tab/>
-      </w:r>
-      <w:proofErr w:type="spellStart"/>
-      <w:r>
-        <w:rPr>
-          <w:lang w:val="en-US"/>
-        </w:rPr>
-        <w:t>Minhak</w:t>
-      </w:r>
-      <w:proofErr w:type="spellEnd"/>
-      <w:r>
-        <w:rPr>
-          <w:lang w:val="en-US"/>
-        </w:rPr>
-        <w:t xml:space="preserve"> Airbase</w:t>
+        <w:t>Minhak Airbase</w:t>
       </w:r>
     </w:p>
     <w:p>
@@ -1803,34 +1708,20 @@
           <w:lang w:val="en-US"/>
         </w:rPr>
         <w:tab/>
-      </w:r>
-      <w:proofErr w:type="spellStart"/>
-      <w:r>
-        <w:rPr>
-          <w:lang w:val="en-US"/>
-        </w:rPr>
-        <w:t>Kuweires</w:t>
-      </w:r>
-      <w:proofErr w:type="spellEnd"/>
-      <w:r>
-        <w:rPr>
-          <w:lang w:val="en-US"/>
-        </w:rPr>
-        <w:t xml:space="preserve"> Airbase</w:t>
-      </w:r>
-    </w:p>
-    <w:p>
-      <w:pPr>
-        <w:pStyle w:val="Ingenmellomrom"/>
-        <w:rPr>
-          <w:lang w:val="en-US"/>
-        </w:rPr>
-      </w:pPr>
-      <w:r>
-        <w:rPr>
-          <w:lang w:val="en-US"/>
-        </w:rPr>
-        <w:lastRenderedPageBreak/>
+        <w:t>Kuweires Airbase</w:t>
+      </w:r>
+    </w:p>
+    <w:p>
+      <w:pPr>
+        <w:pStyle w:val="Ingenmellomrom"/>
+        <w:rPr>
+          <w:lang w:val="en-US"/>
+        </w:rPr>
+      </w:pPr>
+      <w:r>
+        <w:rPr>
+          <w:lang w:val="en-US"/>
+        </w:rPr>
         <w:t>OPARTGT039</w:t>
       </w:r>
       <w:r>
@@ -1838,20 +1729,7 @@
           <w:lang w:val="en-US"/>
         </w:rPr>
         <w:tab/>
-      </w:r>
-      <w:proofErr w:type="spellStart"/>
-      <w:r>
-        <w:rPr>
-          <w:lang w:val="en-US"/>
-        </w:rPr>
-        <w:t>Jirah</w:t>
-      </w:r>
-      <w:proofErr w:type="spellEnd"/>
-      <w:r>
-        <w:rPr>
-          <w:lang w:val="en-US"/>
-        </w:rPr>
-        <w:t xml:space="preserve"> Airbase</w:t>
+        <w:t>Jirah Airbase</w:t>
       </w:r>
     </w:p>
     <w:p>
@@ -1872,20 +1750,7 @@
           <w:lang w:val="en-US"/>
         </w:rPr>
         <w:tab/>
-      </w:r>
-      <w:proofErr w:type="spellStart"/>
-      <w:r>
-        <w:rPr>
-          <w:lang w:val="en-US"/>
-        </w:rPr>
-        <w:t>Tabqa</w:t>
-      </w:r>
-      <w:proofErr w:type="spellEnd"/>
-      <w:r>
-        <w:rPr>
-          <w:lang w:val="en-US"/>
-        </w:rPr>
-        <w:t xml:space="preserve"> Airbase</w:t>
+        <w:t>Tabqa Airbase</w:t>
       </w:r>
     </w:p>
     <w:p>
@@ -1906,21 +1771,7 @@
           <w:lang w:val="en-US"/>
         </w:rPr>
         <w:tab/>
-        <w:t>Abu al-</w:t>
-      </w:r>
-      <w:proofErr w:type="spellStart"/>
-      <w:r>
-        <w:rPr>
-          <w:lang w:val="en-US"/>
-        </w:rPr>
-        <w:t>Duhur</w:t>
-      </w:r>
-      <w:proofErr w:type="spellEnd"/>
-      <w:r>
-        <w:rPr>
-          <w:lang w:val="en-US"/>
-        </w:rPr>
-        <w:t xml:space="preserve"> Airbase</w:t>
+        <w:t>Abu al-Duhur Airbase</w:t>
       </w:r>
     </w:p>
     <w:p>
@@ -1941,20 +1792,7 @@
           <w:lang w:val="en-US"/>
         </w:rPr>
         <w:tab/>
-      </w:r>
-      <w:proofErr w:type="spellStart"/>
-      <w:r>
-        <w:rPr>
-          <w:lang w:val="en-US"/>
-        </w:rPr>
-        <w:t>Taftanaz</w:t>
-      </w:r>
-      <w:proofErr w:type="spellEnd"/>
-      <w:r>
-        <w:rPr>
-          <w:lang w:val="en-US"/>
-        </w:rPr>
-        <w:t xml:space="preserve"> Airbase</w:t>
+        <w:t>Taftanaz Airbase</w:t>
       </w:r>
     </w:p>
     <w:p>
@@ -1975,34 +1813,7 @@
           <w:lang w:val="en-US"/>
         </w:rPr>
         <w:tab/>
-      </w:r>
-      <w:proofErr w:type="spellStart"/>
-      <w:r>
-        <w:rPr>
-          <w:lang w:val="en-US"/>
-        </w:rPr>
-        <w:t>Bassel</w:t>
-      </w:r>
-      <w:proofErr w:type="spellEnd"/>
-      <w:r>
-        <w:rPr>
-          <w:lang w:val="en-US"/>
-        </w:rPr>
-        <w:t xml:space="preserve"> Al-Assad </w:t>
-      </w:r>
-      <w:proofErr w:type="spellStart"/>
-      <w:r>
-        <w:rPr>
-          <w:lang w:val="en-US"/>
-        </w:rPr>
-        <w:t>Int</w:t>
-      </w:r>
-      <w:proofErr w:type="spellEnd"/>
-      <w:r>
-        <w:rPr>
-          <w:lang w:val="en-US"/>
-        </w:rPr>
-        <w:t xml:space="preserve"> Airport</w:t>
+        <w:t>Bassel Al-Assad Int Airport</w:t>
       </w:r>
     </w:p>
     <w:p>
@@ -2065,34 +1876,7 @@
           <w:lang w:val="en-US"/>
         </w:rPr>
         <w:tab/>
-      </w:r>
-      <w:proofErr w:type="gramStart"/>
-      <w:r>
-        <w:rPr>
-          <w:lang w:val="en-US"/>
-        </w:rPr>
-        <w:t>An</w:t>
-      </w:r>
-      <w:proofErr w:type="gramEnd"/>
-      <w:r>
-        <w:rPr>
-          <w:lang w:val="en-US"/>
-        </w:rPr>
-        <w:t xml:space="preserve"> </w:t>
-      </w:r>
-      <w:proofErr w:type="spellStart"/>
-      <w:r>
-        <w:rPr>
-          <w:lang w:val="en-US"/>
-        </w:rPr>
-        <w:t>Nasiriyah</w:t>
-      </w:r>
-      <w:proofErr w:type="spellEnd"/>
-      <w:r>
-        <w:rPr>
-          <w:lang w:val="en-US"/>
-        </w:rPr>
-        <w:t xml:space="preserve"> Airbase</w:t>
+        <w:t>An Nasiriyah Airbase</w:t>
       </w:r>
     </w:p>
     <w:p>
@@ -2113,21 +1897,7 @@
           <w:lang w:val="en-US"/>
         </w:rPr>
         <w:tab/>
-        <w:t>Al-</w:t>
-      </w:r>
-      <w:proofErr w:type="spellStart"/>
-      <w:r>
-        <w:rPr>
-          <w:lang w:val="en-US"/>
-        </w:rPr>
-        <w:t>Dumary</w:t>
-      </w:r>
-      <w:proofErr w:type="spellEnd"/>
-      <w:r>
-        <w:rPr>
-          <w:lang w:val="en-US"/>
-        </w:rPr>
-        <w:t xml:space="preserve"> Military Airport</w:t>
+        <w:t>Al-Dumary Military Airport</w:t>
       </w:r>
     </w:p>
     <w:p>
@@ -2139,14 +1909,7 @@
       </w:r>
       <w:r>
         <w:tab/>
-      </w:r>
-      <w:proofErr w:type="spellStart"/>
-      <w:r>
-        <w:t>Maji</w:t>
-      </w:r>
-      <w:proofErr w:type="spellEnd"/>
-      <w:r>
-        <w:t xml:space="preserve"> Al Sultan Heliport</w:t>
+        <w:t>Maji Al Sultan Heliport</w:t>
       </w:r>
     </w:p>
     <w:p>
@@ -2170,28 +1933,8 @@
       </w:r>
       <w:r>
         <w:tab/>
-      </w:r>
-      <w:proofErr w:type="spellStart"/>
-      <w:r>
-        <w:t>Damascus</w:t>
-      </w:r>
-      <w:proofErr w:type="spellEnd"/>
-      <w:r>
-        <w:t xml:space="preserve"> </w:t>
-      </w:r>
-      <w:proofErr w:type="spellStart"/>
-      <w:r>
-        <w:t>Int</w:t>
-      </w:r>
-      <w:proofErr w:type="spellEnd"/>
-      <w:r>
-        <w:t xml:space="preserve"> </w:t>
-      </w:r>
-      <w:proofErr w:type="spellStart"/>
-      <w:r>
-        <w:t>Airport</w:t>
-      </w:r>
-      <w:proofErr w:type="spellEnd"/>
+        <w:t>Damascus Int Airport</w:t>
+      </w:r>
     </w:p>
     <w:p>
       <w:pPr>
@@ -2202,22 +1945,7 @@
       </w:r>
       <w:r>
         <w:tab/>
-      </w:r>
-      <w:proofErr w:type="spellStart"/>
-      <w:r>
-        <w:t>Qabr</w:t>
-      </w:r>
-      <w:proofErr w:type="spellEnd"/>
-      <w:r>
-        <w:t xml:space="preserve"> </w:t>
-      </w:r>
-      <w:proofErr w:type="spellStart"/>
-      <w:r>
-        <w:t>al-Sitt</w:t>
-      </w:r>
-      <w:proofErr w:type="spellEnd"/>
-      <w:r>
-        <w:t xml:space="preserve"> Heliport</w:t>
+        <w:t>Qabr al-Sitt Heliport</w:t>
       </w:r>
     </w:p>
     <w:p>
@@ -2229,28 +1957,8 @@
       </w:r>
       <w:r>
         <w:tab/>
-      </w:r>
-      <w:proofErr w:type="spellStart"/>
-      <w:r>
-        <w:t>Mezzeh</w:t>
-      </w:r>
-      <w:proofErr w:type="spellEnd"/>
-      <w:r>
-        <w:t xml:space="preserve"> </w:t>
-      </w:r>
-      <w:proofErr w:type="spellStart"/>
-      <w:r>
-        <w:t>Military</w:t>
-      </w:r>
-      <w:proofErr w:type="spellEnd"/>
-      <w:r>
-        <w:t xml:space="preserve"> </w:t>
-      </w:r>
-      <w:proofErr w:type="spellStart"/>
-      <w:r>
-        <w:t>Airport</w:t>
-      </w:r>
-      <w:proofErr w:type="spellEnd"/>
+        <w:t>Mezzeh Military Airport</w:t>
+      </w:r>
     </w:p>
     <w:p>
       <w:pPr>
@@ -2261,28 +1969,8 @@
       </w:r>
       <w:r>
         <w:tab/>
-      </w:r>
-      <w:proofErr w:type="spellStart"/>
-      <w:r>
-        <w:t>Marj</w:t>
-      </w:r>
-      <w:proofErr w:type="spellEnd"/>
-      <w:r>
-        <w:t xml:space="preserve"> </w:t>
-      </w:r>
-      <w:proofErr w:type="spellStart"/>
-      <w:r>
-        <w:t>Ruhayyil</w:t>
-      </w:r>
-      <w:proofErr w:type="spellEnd"/>
-      <w:r>
-        <w:t xml:space="preserve"> </w:t>
-      </w:r>
-      <w:proofErr w:type="spellStart"/>
-      <w:r>
-        <w:t>Airbase</w:t>
-      </w:r>
-      <w:proofErr w:type="spellEnd"/>
+        <w:t>Marj Ruhayyil Airbase</w:t>
+      </w:r>
     </w:p>
     <w:p>
       <w:pPr>
@@ -2302,20 +1990,7 @@
           <w:lang w:val="en-US"/>
         </w:rPr>
         <w:tab/>
-      </w:r>
-      <w:proofErr w:type="spellStart"/>
-      <w:r>
-        <w:rPr>
-          <w:lang w:val="en-US"/>
-        </w:rPr>
-        <w:t>Khalkhalah</w:t>
-      </w:r>
-      <w:proofErr w:type="spellEnd"/>
-      <w:r>
-        <w:rPr>
-          <w:lang w:val="en-US"/>
-        </w:rPr>
-        <w:t xml:space="preserve"> Airbase</w:t>
+        <w:t>Khalkhalah Airbase</w:t>
       </w:r>
     </w:p>
     <w:p>
@@ -2343,21 +2018,7 @@
         <w:rPr>
           <w:lang w:val="en-US"/>
         </w:rPr>
-        <w:t xml:space="preserve">OPARTGT 062 (Syrian Air </w:t>
-      </w:r>
-      <w:proofErr w:type="spellStart"/>
-      <w:r>
-        <w:rPr>
-          <w:lang w:val="en-US"/>
-        </w:rPr>
-        <w:t>Defence</w:t>
-      </w:r>
-      <w:proofErr w:type="spellEnd"/>
-      <w:r>
-        <w:rPr>
-          <w:lang w:val="en-US"/>
-        </w:rPr>
-        <w:t xml:space="preserve"> Academy): Used for training of Syrian Air Defense Forces</w:t>
+        <w:t>OPARTGT 062 (Syrian Air Defence Academy): Used for training of Syrian Air Defense Forces</w:t>
       </w:r>
     </w:p>
     <w:p>
@@ -2643,29 +2304,8 @@
           <w:lang w:val="en-US"/>
         </w:rPr>
         <w:tab/>
-      </w:r>
-      <w:proofErr w:type="spellStart"/>
-      <w:r>
-        <w:rPr>
-          <w:lang w:val="en-US"/>
-        </w:rPr>
-        <w:t>Syr</w:t>
-      </w:r>
-      <w:proofErr w:type="spellEnd"/>
-      <w:r>
-        <w:rPr>
-          <w:lang w:val="en-US"/>
-        </w:rPr>
-        <w:t xml:space="preserve"> Naval Base </w:t>
-      </w:r>
-      <w:proofErr w:type="spellStart"/>
-      <w:r>
-        <w:rPr>
-          <w:lang w:val="en-US"/>
-        </w:rPr>
-        <w:t>Latakia</w:t>
-      </w:r>
-      <w:proofErr w:type="spellEnd"/>
+        <w:t>Syr Naval Base Latakia</w:t>
+      </w:r>
     </w:p>
     <w:p>
       <w:pPr>
@@ -2685,20 +2325,7 @@
           <w:lang w:val="en-US"/>
         </w:rPr>
         <w:tab/>
-      </w:r>
-      <w:proofErr w:type="spellStart"/>
-      <w:r>
-        <w:rPr>
-          <w:lang w:val="en-US"/>
-        </w:rPr>
-        <w:t>Jablah</w:t>
-      </w:r>
-      <w:proofErr w:type="spellEnd"/>
-      <w:r>
-        <w:rPr>
-          <w:lang w:val="en-US"/>
-        </w:rPr>
-        <w:t xml:space="preserve"> Navy port</w:t>
+        <w:t>Jablah Navy port</w:t>
       </w:r>
     </w:p>
     <w:p>
@@ -2787,7 +2414,6 @@
           <w:lang w:val="en-US"/>
         </w:rPr>
       </w:pPr>
-      <w:proofErr w:type="gramStart"/>
       <w:r>
         <w:rPr>
           <w:lang w:val="en-US"/>
@@ -2800,7 +2426,6 @@
         </w:rPr>
         <w:t xml:space="preserve"> proxy</w:t>
       </w:r>
-      <w:proofErr w:type="gramEnd"/>
     </w:p>
     <w:p>
       <w:pPr>
@@ -2813,6 +2438,7 @@
         <w:rPr>
           <w:lang w:val="en-US"/>
         </w:rPr>
+        <w:lastRenderedPageBreak/>
         <w:t>Summary</w:t>
       </w:r>
     </w:p>
@@ -2863,520 +2489,479 @@
         <w:rPr>
           <w:lang w:val="en-US"/>
         </w:rPr>
+        <w:t>Population</w:t>
+      </w:r>
+    </w:p>
+    <w:p>
+      <w:pPr>
+        <w:pStyle w:val="Overskrift2"/>
+        <w:rPr>
+          <w:lang w:val="en-US"/>
+        </w:rPr>
+      </w:pPr>
+      <w:r>
+        <w:rPr>
+          <w:lang w:val="en-US"/>
+        </w:rPr>
+        <w:t>Food supply</w:t>
+      </w:r>
+    </w:p>
+    <w:p>
+      <w:pPr>
+        <w:pStyle w:val="Overskrift2"/>
+        <w:rPr>
+          <w:lang w:val="en-US"/>
+        </w:rPr>
+      </w:pPr>
+      <w:r>
+        <w:rPr>
+          <w:lang w:val="en-US"/>
+        </w:rPr>
+        <w:t>Clothing</w:t>
+      </w:r>
+    </w:p>
+    <w:p>
+      <w:pPr>
+        <w:pStyle w:val="Overskrift2"/>
+        <w:rPr>
+          <w:lang w:val="en-US"/>
+        </w:rPr>
+      </w:pPr>
+      <w:r>
+        <w:rPr>
+          <w:lang w:val="en-US"/>
+        </w:rPr>
+        <w:t>Shelter</w:t>
+      </w:r>
+    </w:p>
+    <w:p>
+      <w:pPr>
+        <w:pStyle w:val="Overskrift2"/>
+        <w:rPr>
+          <w:lang w:val="en-US"/>
+        </w:rPr>
+      </w:pPr>
+      <w:r>
+        <w:rPr>
+          <w:lang w:val="en-US"/>
+        </w:rPr>
+        <w:t>Publich health</w:t>
+      </w:r>
+    </w:p>
+    <w:p>
+      <w:pPr>
+        <w:pStyle w:val="Overskrift3"/>
+        <w:rPr>
+          <w:lang w:val="en-US"/>
+        </w:rPr>
+      </w:pPr>
+      <w:r>
+        <w:rPr>
+          <w:lang w:val="en-US"/>
+        </w:rPr>
+        <w:t>Hospitals/direct health care</w:t>
+      </w:r>
+    </w:p>
+    <w:p>
+      <w:pPr>
+        <w:pStyle w:val="Ingenmellomrom"/>
+        <w:rPr>
+          <w:lang w:val="en-US"/>
+        </w:rPr>
+      </w:pPr>
+      <w:r>
+        <w:rPr>
+          <w:lang w:val="en-US"/>
+        </w:rPr>
+        <w:t>NO STRIKE TGTS</w:t>
+      </w:r>
+    </w:p>
+    <w:p>
+      <w:pPr>
+        <w:pStyle w:val="Overskrift3"/>
+        <w:rPr>
+          <w:lang w:val="en-US"/>
+        </w:rPr>
+      </w:pPr>
+      <w:r>
+        <w:rPr>
+          <w:lang w:val="en-US"/>
+        </w:rPr>
+        <w:t>Sanitation/water supply</w:t>
+      </w:r>
+    </w:p>
+    <w:p>
+      <w:pPr>
+        <w:pStyle w:val="Ingenmellomrom"/>
+        <w:rPr>
+          <w:lang w:val="en-US"/>
+        </w:rPr>
+      </w:pPr>
+      <w:r>
+        <w:rPr>
+          <w:lang w:val="en-US"/>
+        </w:rPr>
+        <w:t>NO STRIKE TGTS</w:t>
+      </w:r>
+    </w:p>
+    <w:p>
+      <w:pPr>
+        <w:pStyle w:val="Overskrift3"/>
+        <w:rPr>
+          <w:lang w:val="en-US"/>
+        </w:rPr>
+      </w:pPr>
+      <w:r>
+        <w:rPr>
+          <w:lang w:val="en-US"/>
+        </w:rPr>
+        <w:t>Public utilities</w:t>
+      </w:r>
+    </w:p>
+    <w:p>
+      <w:pPr>
+        <w:pStyle w:val="Overskrift2"/>
+        <w:rPr>
+          <w:lang w:val="en-US"/>
+        </w:rPr>
+      </w:pPr>
+      <w:r>
+        <w:rPr>
+          <w:lang w:val="en-US"/>
+        </w:rPr>
+        <w:t>Agriculture</w:t>
+      </w:r>
+    </w:p>
+    <w:p>
+      <w:pPr>
+        <w:pStyle w:val="Overskrift2"/>
+        <w:rPr>
+          <w:lang w:val="en-US"/>
+        </w:rPr>
+      </w:pPr>
+      <w:r>
+        <w:rPr>
+          <w:lang w:val="en-US"/>
+        </w:rPr>
+        <w:t>Basic Industry</w:t>
+      </w:r>
+    </w:p>
+    <w:p>
+      <w:pPr>
+        <w:pStyle w:val="Overskrift2"/>
+        <w:rPr>
+          <w:lang w:val="en-US"/>
+        </w:rPr>
+      </w:pPr>
+      <w:r>
+        <w:rPr>
+          <w:lang w:val="en-US"/>
+        </w:rPr>
+        <w:t>Information</w:t>
+      </w:r>
+    </w:p>
+    <w:p>
+      <w:pPr>
+        <w:pStyle w:val="Overskrift2"/>
+        <w:rPr>
+          <w:lang w:val="en-US"/>
+        </w:rPr>
+      </w:pPr>
+      <w:r>
+        <w:rPr>
+          <w:lang w:val="en-US"/>
+        </w:rPr>
+        <w:t>Summary</w:t>
+      </w:r>
+    </w:p>
+    <w:p>
+      <w:pPr>
+        <w:pStyle w:val="Ingenmellomrom"/>
+        <w:rPr>
+          <w:lang w:val="en-US"/>
+        </w:rPr>
+      </w:pPr>
+    </w:p>
+    <w:p>
+      <w:pPr>
+        <w:pStyle w:val="Ingenmellomrom"/>
+        <w:rPr>
+          <w:lang w:val="en-US"/>
+        </w:rPr>
+      </w:pPr>
+    </w:p>
+    <w:p>
+      <w:pPr>
+        <w:pStyle w:val="Overskrift1"/>
+        <w:rPr>
+          <w:lang w:val="en-US"/>
+        </w:rPr>
+      </w:pPr>
+      <w:r>
+        <w:rPr>
+          <w:lang w:val="en-US"/>
+        </w:rPr>
+        <w:t>Infrastructure</w:t>
+      </w:r>
+    </w:p>
+    <w:p>
+      <w:pPr>
+        <w:pStyle w:val="Overskrift2"/>
+        <w:rPr>
+          <w:lang w:val="en-US"/>
+        </w:rPr>
+      </w:pPr>
+      <w:r>
+        <w:rPr>
+          <w:lang w:val="en-US"/>
+        </w:rPr>
+        <w:t>Communications</w:t>
+      </w:r>
+    </w:p>
+    <w:p>
+      <w:pPr>
+        <w:pStyle w:val="Ingenmellomrom"/>
+        <w:rPr>
+          <w:lang w:val="en-US"/>
+        </w:rPr>
+      </w:pPr>
+      <w:r>
+        <w:rPr>
+          <w:lang w:val="en-US"/>
+        </w:rPr>
+        <w:t>OPARTGT035</w:t>
+      </w:r>
+      <w:r>
+        <w:rPr>
+          <w:lang w:val="en-US"/>
+        </w:rPr>
+        <w:tab/>
+        <w:t>International communication center</w:t>
+      </w:r>
+    </w:p>
+    <w:p>
+      <w:pPr>
+        <w:pStyle w:val="Ingenmellomrom"/>
+        <w:rPr>
+          <w:lang w:val="en-US"/>
+        </w:rPr>
+      </w:pPr>
+      <w:r>
+        <w:rPr>
+          <w:lang w:val="en-US"/>
+        </w:rPr>
+        <w:t>OPARTGT094</w:t>
+      </w:r>
+      <w:r>
+        <w:rPr>
+          <w:lang w:val="en-US"/>
+        </w:rPr>
+        <w:tab/>
+        <w:t>Syrian Intelligence Internet Agency</w:t>
+      </w:r>
+    </w:p>
+    <w:p>
+      <w:pPr>
+        <w:pStyle w:val="Overskrift3"/>
+        <w:rPr>
+          <w:lang w:val="en-US"/>
+        </w:rPr>
+      </w:pPr>
+      <w:r>
+        <w:rPr>
+          <w:lang w:val="en-US"/>
+        </w:rPr>
+        <w:t>Telecommunications</w:t>
+      </w:r>
+    </w:p>
+    <w:p>
+      <w:pPr>
+        <w:pStyle w:val="Ingenmellomrom"/>
+        <w:rPr>
+          <w:lang w:val="en-US"/>
+        </w:rPr>
+      </w:pPr>
+    </w:p>
+    <w:p>
+      <w:pPr>
+        <w:pStyle w:val="Overskrift3"/>
+        <w:rPr>
+          <w:lang w:val="en-US"/>
+        </w:rPr>
+      </w:pPr>
+      <w:r>
+        <w:rPr>
+          <w:lang w:val="en-US"/>
+        </w:rPr>
+        <w:t>Broadcast Media</w:t>
+      </w:r>
+    </w:p>
+    <w:p>
+      <w:pPr>
+        <w:pStyle w:val="Ingenmellomrom"/>
+        <w:rPr>
+          <w:lang w:val="en-US"/>
+        </w:rPr>
+      </w:pPr>
+      <w:r>
+        <w:rPr>
+          <w:lang w:val="en-US"/>
+        </w:rPr>
+        <w:t>OPARTGT034</w:t>
+      </w:r>
+      <w:r>
+        <w:rPr>
+          <w:lang w:val="en-US"/>
+        </w:rPr>
+        <w:tab/>
+        <w:t>Damascus radio tower</w:t>
+      </w:r>
+    </w:p>
+    <w:p>
+      <w:pPr>
+        <w:pStyle w:val="Ingenmellomrom"/>
+        <w:rPr>
+          <w:lang w:val="en-US"/>
+        </w:rPr>
+      </w:pPr>
+      <w:r>
+        <w:rPr>
+          <w:lang w:val="en-US"/>
+        </w:rPr>
+        <w:t>OPARTGT070</w:t>
+      </w:r>
+      <w:r>
+        <w:rPr>
+          <w:lang w:val="en-US"/>
+        </w:rPr>
+        <w:tab/>
+        <w:t>Syrian Broadcasting Headquarter</w:t>
+      </w:r>
+    </w:p>
+    <w:p>
+      <w:pPr>
+        <w:pStyle w:val="Overskrift3"/>
+        <w:rPr>
+          <w:lang w:val="en-US"/>
+        </w:rPr>
+      </w:pPr>
+      <w:r>
+        <w:rPr>
+          <w:lang w:val="en-US"/>
+        </w:rPr>
+        <w:t>Information Flow</w:t>
+      </w:r>
+    </w:p>
+    <w:p>
+      <w:pPr>
+        <w:pStyle w:val="Overskrift2"/>
+        <w:rPr>
+          <w:lang w:val="en-US"/>
+        </w:rPr>
+      </w:pPr>
+      <w:r>
+        <w:rPr>
+          <w:lang w:val="en-US"/>
+        </w:rPr>
+        <w:t>Electrical Power</w:t>
+      </w:r>
+    </w:p>
+    <w:p>
+      <w:pPr>
+        <w:pStyle w:val="Ingenmellomrom"/>
+        <w:rPr>
+          <w:lang w:val="en-US"/>
+        </w:rPr>
+      </w:pPr>
+      <w:r>
+        <w:rPr>
+          <w:lang w:val="en-US"/>
+        </w:rPr>
+        <w:t>OPARTGT082</w:t>
+      </w:r>
+      <w:r>
+        <w:rPr>
+          <w:lang w:val="en-US"/>
+        </w:rPr>
+        <w:tab/>
+        <w:t>Powerplant-Coal</w:t>
+      </w:r>
+    </w:p>
+    <w:p>
+      <w:pPr>
+        <w:pStyle w:val="Ingenmellomrom"/>
+        <w:rPr>
+          <w:lang w:val="en-US"/>
+        </w:rPr>
+      </w:pPr>
+      <w:r>
+        <w:rPr>
+          <w:lang w:val="en-US"/>
+        </w:rPr>
+        <w:t>OPARTGT083</w:t>
+      </w:r>
+      <w:r>
+        <w:rPr>
+          <w:lang w:val="en-US"/>
+        </w:rPr>
+        <w:tab/>
+        <w:t>Power distribution</w:t>
+      </w:r>
+    </w:p>
+    <w:p>
+      <w:pPr>
+        <w:pStyle w:val="Ingenmellomrom"/>
+        <w:rPr>
+          <w:lang w:val="en-US"/>
+        </w:rPr>
+      </w:pPr>
+      <w:r>
+        <w:rPr>
+          <w:lang w:val="en-US"/>
+        </w:rPr>
+        <w:t>OPARTGT084</w:t>
+      </w:r>
+      <w:r>
+        <w:rPr>
+          <w:lang w:val="en-US"/>
+        </w:rPr>
+        <w:tab/>
+        <w:t xml:space="preserve">Powerplant </w:t>
+      </w:r>
+      <w:r>
+        <w:rPr>
+          <w:lang w:val="en-US"/>
+        </w:rPr>
+        <w:t>–</w:t>
+      </w:r>
+      <w:r>
+        <w:rPr>
+          <w:lang w:val="en-US"/>
+        </w:rPr>
+        <w:t xml:space="preserve"> Coal</w:t>
+      </w:r>
+    </w:p>
+    <w:p>
+      <w:pPr>
+        <w:pStyle w:val="Ingenmellomrom"/>
+        <w:rPr>
+          <w:lang w:val="en-US"/>
+        </w:rPr>
+      </w:pPr>
+      <w:r>
+        <w:rPr>
+          <w:lang w:val="en-US"/>
+        </w:rPr>
         <w:lastRenderedPageBreak/>
-        <w:t>Population</w:t>
-      </w:r>
-    </w:p>
-    <w:p>
-      <w:pPr>
-        <w:pStyle w:val="Overskrift2"/>
-        <w:rPr>
-          <w:lang w:val="en-US"/>
-        </w:rPr>
-      </w:pPr>
-      <w:r>
-        <w:rPr>
-          <w:lang w:val="en-US"/>
-        </w:rPr>
-        <w:t>Food supply</w:t>
-      </w:r>
-    </w:p>
-    <w:p>
-      <w:pPr>
-        <w:pStyle w:val="Overskrift2"/>
-        <w:rPr>
-          <w:lang w:val="en-US"/>
-        </w:rPr>
-      </w:pPr>
-      <w:r>
-        <w:rPr>
-          <w:lang w:val="en-US"/>
-        </w:rPr>
-        <w:t>Clothing</w:t>
-      </w:r>
-    </w:p>
-    <w:p>
-      <w:pPr>
-        <w:pStyle w:val="Overskrift2"/>
-        <w:rPr>
-          <w:lang w:val="en-US"/>
-        </w:rPr>
-      </w:pPr>
-      <w:r>
-        <w:rPr>
-          <w:lang w:val="en-US"/>
-        </w:rPr>
-        <w:t>Shelter</w:t>
-      </w:r>
-    </w:p>
-    <w:p>
-      <w:pPr>
-        <w:pStyle w:val="Overskrift2"/>
-        <w:rPr>
-          <w:lang w:val="en-US"/>
-        </w:rPr>
-      </w:pPr>
-      <w:proofErr w:type="spellStart"/>
-      <w:r>
-        <w:rPr>
-          <w:lang w:val="en-US"/>
-        </w:rPr>
-        <w:t>Publich</w:t>
-      </w:r>
-      <w:proofErr w:type="spellEnd"/>
-      <w:r>
-        <w:rPr>
-          <w:lang w:val="en-US"/>
-        </w:rPr>
-        <w:t xml:space="preserve"> health</w:t>
-      </w:r>
-    </w:p>
-    <w:p>
-      <w:pPr>
-        <w:pStyle w:val="Overskrift3"/>
-        <w:rPr>
-          <w:lang w:val="en-US"/>
-        </w:rPr>
-      </w:pPr>
-      <w:r>
-        <w:rPr>
-          <w:lang w:val="en-US"/>
-        </w:rPr>
-        <w:t>Hospitals/direct health care</w:t>
-      </w:r>
-    </w:p>
-    <w:p>
-      <w:pPr>
-        <w:pStyle w:val="Ingenmellomrom"/>
-        <w:rPr>
-          <w:lang w:val="en-US"/>
-        </w:rPr>
-      </w:pPr>
-      <w:r>
-        <w:rPr>
-          <w:lang w:val="en-US"/>
-        </w:rPr>
-        <w:t>NO STRIKE TGTS</w:t>
-      </w:r>
-    </w:p>
-    <w:p>
-      <w:pPr>
-        <w:pStyle w:val="Overskrift3"/>
-        <w:rPr>
-          <w:lang w:val="en-US"/>
-        </w:rPr>
-      </w:pPr>
-      <w:r>
-        <w:rPr>
-          <w:lang w:val="en-US"/>
-        </w:rPr>
-        <w:t>Sanitation/water supply</w:t>
-      </w:r>
-    </w:p>
-    <w:p>
-      <w:pPr>
-        <w:pStyle w:val="Ingenmellomrom"/>
-        <w:rPr>
-          <w:lang w:val="en-US"/>
-        </w:rPr>
-      </w:pPr>
-      <w:r>
-        <w:rPr>
-          <w:lang w:val="en-US"/>
-        </w:rPr>
-        <w:t>NO STRIKE TGTS</w:t>
-      </w:r>
-    </w:p>
-    <w:p>
-      <w:pPr>
-        <w:pStyle w:val="Overskrift3"/>
-        <w:rPr>
-          <w:lang w:val="en-US"/>
-        </w:rPr>
-      </w:pPr>
-      <w:r>
-        <w:rPr>
-          <w:lang w:val="en-US"/>
-        </w:rPr>
-        <w:t>Public utilities</w:t>
-      </w:r>
-    </w:p>
-    <w:p>
-      <w:pPr>
-        <w:pStyle w:val="Overskrift2"/>
-        <w:rPr>
-          <w:lang w:val="en-US"/>
-        </w:rPr>
-      </w:pPr>
-      <w:r>
-        <w:rPr>
-          <w:lang w:val="en-US"/>
-        </w:rPr>
-        <w:t>Agriculture</w:t>
-      </w:r>
-    </w:p>
-    <w:p>
-      <w:pPr>
-        <w:pStyle w:val="Overskrift2"/>
-        <w:rPr>
-          <w:lang w:val="en-US"/>
-        </w:rPr>
-      </w:pPr>
-      <w:r>
-        <w:rPr>
-          <w:lang w:val="en-US"/>
-        </w:rPr>
-        <w:t>Basic Industry</w:t>
-      </w:r>
-    </w:p>
-    <w:p>
-      <w:pPr>
-        <w:pStyle w:val="Overskrift2"/>
-        <w:rPr>
-          <w:lang w:val="en-US"/>
-        </w:rPr>
-      </w:pPr>
-      <w:r>
-        <w:rPr>
-          <w:lang w:val="en-US"/>
-        </w:rPr>
-        <w:t>Information</w:t>
-      </w:r>
-    </w:p>
-    <w:p>
-      <w:pPr>
-        <w:pStyle w:val="Overskrift2"/>
-        <w:rPr>
-          <w:lang w:val="en-US"/>
-        </w:rPr>
-      </w:pPr>
-      <w:r>
-        <w:rPr>
-          <w:lang w:val="en-US"/>
-        </w:rPr>
-        <w:t>Summary</w:t>
-      </w:r>
-    </w:p>
-    <w:p>
-      <w:pPr>
-        <w:pStyle w:val="Ingenmellomrom"/>
-        <w:rPr>
-          <w:lang w:val="en-US"/>
-        </w:rPr>
-      </w:pPr>
-    </w:p>
-    <w:p>
-      <w:pPr>
-        <w:pStyle w:val="Ingenmellomrom"/>
-        <w:rPr>
-          <w:lang w:val="en-US"/>
-        </w:rPr>
-      </w:pPr>
-    </w:p>
-    <w:p>
-      <w:pPr>
-        <w:pStyle w:val="Overskrift1"/>
-        <w:rPr>
-          <w:lang w:val="en-US"/>
-        </w:rPr>
-      </w:pPr>
-      <w:r>
-        <w:rPr>
-          <w:lang w:val="en-US"/>
-        </w:rPr>
-        <w:t>Infrastructure</w:t>
-      </w:r>
-    </w:p>
-    <w:p>
-      <w:pPr>
-        <w:pStyle w:val="Overskrift2"/>
-        <w:rPr>
-          <w:lang w:val="en-US"/>
-        </w:rPr>
-      </w:pPr>
-      <w:r>
-        <w:rPr>
-          <w:lang w:val="en-US"/>
-        </w:rPr>
-        <w:t>Communications</w:t>
-      </w:r>
-    </w:p>
-    <w:p>
-      <w:pPr>
-        <w:pStyle w:val="Ingenmellomrom"/>
-        <w:rPr>
-          <w:lang w:val="en-US"/>
-        </w:rPr>
-      </w:pPr>
-      <w:r>
-        <w:rPr>
-          <w:lang w:val="en-US"/>
-        </w:rPr>
-        <w:t>OPARTGT035</w:t>
-      </w:r>
-      <w:r>
-        <w:rPr>
-          <w:lang w:val="en-US"/>
-        </w:rPr>
-        <w:tab/>
-        <w:t>International communication center</w:t>
-      </w:r>
-    </w:p>
-    <w:p>
-      <w:pPr>
-        <w:pStyle w:val="Ingenmellomrom"/>
-        <w:rPr>
-          <w:lang w:val="en-US"/>
-        </w:rPr>
-      </w:pPr>
-      <w:r>
-        <w:rPr>
-          <w:lang w:val="en-US"/>
-        </w:rPr>
-        <w:t>OPARTGT094</w:t>
-      </w:r>
-      <w:r>
-        <w:rPr>
-          <w:lang w:val="en-US"/>
-        </w:rPr>
-        <w:tab/>
-        <w:t>Syrian Intelligence Internet Agency</w:t>
-      </w:r>
-    </w:p>
-    <w:p>
-      <w:pPr>
-        <w:pStyle w:val="Overskrift3"/>
-        <w:rPr>
-          <w:lang w:val="en-US"/>
-        </w:rPr>
-      </w:pPr>
-      <w:r>
-        <w:rPr>
-          <w:lang w:val="en-US"/>
-        </w:rPr>
-        <w:t>Telecommunications</w:t>
-      </w:r>
-    </w:p>
-    <w:p>
-      <w:pPr>
-        <w:pStyle w:val="Ingenmellomrom"/>
-        <w:rPr>
-          <w:lang w:val="en-US"/>
-        </w:rPr>
-      </w:pPr>
-    </w:p>
-    <w:p>
-      <w:pPr>
-        <w:pStyle w:val="Overskrift3"/>
-        <w:rPr>
-          <w:lang w:val="en-US"/>
-        </w:rPr>
-      </w:pPr>
-      <w:r>
-        <w:rPr>
-          <w:lang w:val="en-US"/>
-        </w:rPr>
-        <w:t>Broadcast Media</w:t>
-      </w:r>
-    </w:p>
-    <w:p>
-      <w:pPr>
-        <w:pStyle w:val="Ingenmellomrom"/>
-        <w:rPr>
-          <w:lang w:val="en-US"/>
-        </w:rPr>
-      </w:pPr>
-      <w:r>
-        <w:rPr>
-          <w:lang w:val="en-US"/>
-        </w:rPr>
-        <w:t>OPARTGT034</w:t>
-      </w:r>
-      <w:r>
-        <w:rPr>
-          <w:lang w:val="en-US"/>
-        </w:rPr>
-        <w:tab/>
-        <w:t>Damascus radio tower</w:t>
-      </w:r>
-    </w:p>
-    <w:p>
-      <w:pPr>
-        <w:pStyle w:val="Ingenmellomrom"/>
-        <w:rPr>
-          <w:lang w:val="en-US"/>
-        </w:rPr>
-      </w:pPr>
-      <w:r>
-        <w:rPr>
-          <w:lang w:val="en-US"/>
-        </w:rPr>
-        <w:t>OPARTGT070</w:t>
-      </w:r>
-      <w:r>
-        <w:rPr>
-          <w:lang w:val="en-US"/>
-        </w:rPr>
-        <w:tab/>
-        <w:t>Syrian Broadcasting Headquarter</w:t>
-      </w:r>
-    </w:p>
-    <w:p>
-      <w:pPr>
-        <w:pStyle w:val="Overskrift3"/>
-        <w:rPr>
-          <w:lang w:val="en-US"/>
-        </w:rPr>
-      </w:pPr>
-      <w:r>
-        <w:rPr>
-          <w:lang w:val="en-US"/>
-        </w:rPr>
-        <w:t>Information Flow</w:t>
-      </w:r>
-    </w:p>
-    <w:p>
-      <w:pPr>
-        <w:pStyle w:val="Overskrift2"/>
-        <w:rPr>
-          <w:lang w:val="en-US"/>
-        </w:rPr>
-      </w:pPr>
-      <w:r>
-        <w:rPr>
-          <w:lang w:val="en-US"/>
-        </w:rPr>
-        <w:t>Electrical Power</w:t>
-      </w:r>
-    </w:p>
-    <w:p>
-      <w:pPr>
-        <w:pStyle w:val="Ingenmellomrom"/>
-        <w:rPr>
-          <w:lang w:val="en-US"/>
-        </w:rPr>
-      </w:pPr>
-      <w:r>
-        <w:rPr>
-          <w:lang w:val="en-US"/>
-        </w:rPr>
-        <w:t>OPARTGT082</w:t>
-      </w:r>
-      <w:r>
-        <w:rPr>
-          <w:lang w:val="en-US"/>
-        </w:rPr>
-        <w:tab/>
-      </w:r>
-      <w:proofErr w:type="spellStart"/>
-      <w:r>
-        <w:rPr>
-          <w:lang w:val="en-US"/>
-        </w:rPr>
+        <w:t>OPARTGT090</w:t>
+      </w:r>
+      <w:r>
+        <w:rPr>
+          <w:lang w:val="en-US"/>
+        </w:rPr>
+        <w:tab/>
         <w:t>Powerplant</w:t>
       </w:r>
-      <w:proofErr w:type="spellEnd"/>
-      <w:r>
-        <w:rPr>
-          <w:lang w:val="en-US"/>
-        </w:rPr>
-        <w:t>-Coal</w:t>
-      </w:r>
-    </w:p>
-    <w:p>
-      <w:pPr>
-        <w:pStyle w:val="Ingenmellomrom"/>
-        <w:rPr>
-          <w:lang w:val="en-US"/>
-        </w:rPr>
-      </w:pPr>
-      <w:r>
-        <w:rPr>
-          <w:lang w:val="en-US"/>
-        </w:rPr>
-        <w:t>OPARTGT083</w:t>
-      </w:r>
-      <w:r>
-        <w:rPr>
-          <w:lang w:val="en-US"/>
-        </w:rPr>
-        <w:tab/>
-        <w:t>Power distribution</w:t>
-      </w:r>
-    </w:p>
-    <w:p>
-      <w:pPr>
-        <w:pStyle w:val="Ingenmellomrom"/>
-        <w:rPr>
-          <w:lang w:val="en-US"/>
-        </w:rPr>
-      </w:pPr>
-      <w:r>
-        <w:rPr>
-          <w:lang w:val="en-US"/>
-        </w:rPr>
-        <w:t>OPARTGT084</w:t>
-      </w:r>
-      <w:r>
-        <w:rPr>
-          <w:lang w:val="en-US"/>
-        </w:rPr>
-        <w:tab/>
-      </w:r>
-      <w:proofErr w:type="spellStart"/>
-      <w:r>
-        <w:rPr>
-          <w:lang w:val="en-US"/>
-        </w:rPr>
-        <w:t>Powerplant</w:t>
-      </w:r>
-      <w:proofErr w:type="spellEnd"/>
-      <w:r>
-        <w:rPr>
-          <w:lang w:val="en-US"/>
-        </w:rPr>
-        <w:t xml:space="preserve"> </w:t>
-      </w:r>
-      <w:r>
-        <w:rPr>
-          <w:lang w:val="en-US"/>
-        </w:rPr>
-        <w:t>–</w:t>
-      </w:r>
-      <w:r>
-        <w:rPr>
-          <w:lang w:val="en-US"/>
-        </w:rPr>
-        <w:t xml:space="preserve"> Coal</w:t>
-      </w:r>
-    </w:p>
-    <w:p>
-      <w:pPr>
-        <w:pStyle w:val="Ingenmellomrom"/>
-        <w:rPr>
-          <w:lang w:val="en-US"/>
-        </w:rPr>
-      </w:pPr>
-      <w:r>
-        <w:rPr>
-          <w:lang w:val="en-US"/>
-        </w:rPr>
-        <w:t>OPARTGT090</w:t>
-      </w:r>
-      <w:r>
-        <w:rPr>
-          <w:lang w:val="en-US"/>
-        </w:rPr>
-        <w:tab/>
-      </w:r>
-      <w:proofErr w:type="spellStart"/>
-      <w:r>
-        <w:rPr>
-          <w:lang w:val="en-US"/>
-        </w:rPr>
-        <w:t>Powerplant</w:t>
-      </w:r>
-      <w:proofErr w:type="spellEnd"/>
     </w:p>
     <w:p>
       <w:pPr>
@@ -3396,15 +2981,8 @@
           <w:lang w:val="en-US"/>
         </w:rPr>
         <w:tab/>
-      </w:r>
-      <w:proofErr w:type="spellStart"/>
-      <w:r>
-        <w:rPr>
-          <w:lang w:val="en-US"/>
-        </w:rPr>
         <w:t>Powerdistribution</w:t>
       </w:r>
-      <w:proofErr w:type="spellEnd"/>
     </w:p>
     <w:p>
       <w:pPr>
@@ -3424,15 +3002,8 @@
           <w:lang w:val="en-US"/>
         </w:rPr>
         <w:tab/>
-      </w:r>
-      <w:proofErr w:type="spellStart"/>
-      <w:r>
-        <w:rPr>
-          <w:lang w:val="en-US"/>
-        </w:rPr>
         <w:t>Powerdistribution</w:t>
       </w:r>
-      <w:proofErr w:type="spellEnd"/>
     </w:p>
     <w:p>
       <w:pPr>
@@ -3491,7 +3062,6 @@
         <w:rPr>
           <w:lang w:val="en-US"/>
         </w:rPr>
-        <w:lastRenderedPageBreak/>
         <w:t>Shipping</w:t>
       </w:r>
     </w:p>
@@ -4199,6 +3769,7 @@
         <w:rPr>
           <w:lang w:val="en-US"/>
         </w:rPr>
+        <w:lastRenderedPageBreak/>
         <w:t>OPARTGT014</w:t>
       </w:r>
       <w:r>
@@ -4312,7 +3883,6 @@
         <w:rPr>
           <w:lang w:val="en-US"/>
         </w:rPr>
-        <w:lastRenderedPageBreak/>
         <w:t>WMD</w:t>
       </w:r>
     </w:p>
@@ -4401,33 +3971,11 @@
         </w:rPr>
         <w:t xml:space="preserve"> - </w:t>
       </w:r>
-      <w:proofErr w:type="spellStart"/>
-      <w:r>
-        <w:rPr>
-          <w:lang w:val="en-US"/>
-        </w:rPr>
-        <w:t>Sarqiyha</w:t>
-      </w:r>
-      <w:proofErr w:type="spellEnd"/>
-      <w:r>
-        <w:rPr>
-          <w:lang w:val="en-US"/>
-        </w:rPr>
-        <w:t xml:space="preserve"> </w:t>
-      </w:r>
-      <w:proofErr w:type="spellStart"/>
-      <w:r>
-        <w:rPr>
-          <w:lang w:val="en-US"/>
-        </w:rPr>
-        <w:t>Reserach</w:t>
-      </w:r>
-      <w:proofErr w:type="spellEnd"/>
-      <w:r>
-        <w:rPr>
-          <w:lang w:val="en-US"/>
-        </w:rPr>
-        <w:t xml:space="preserve"> Center</w:t>
+      <w:r>
+        <w:rPr>
+          <w:lang w:val="en-US"/>
+        </w:rPr>
+        <w:t>Sarqiyha Reserach Center</w:t>
       </w:r>
     </w:p>
     <w:p>
@@ -4488,6 +4036,9 @@
         </w:rPr>
       </w:pPr>
       <w:r>
+        <w:rPr>
+          <w:lang w:val="en-US"/>
+        </w:rPr>
         <w:t xml:space="preserve">Nuclear </w:t>
       </w:r>
       <w:r>
@@ -4544,23 +4095,7 @@
             <w:rStyle w:val="Hyperkobling"/>
             <w:lang w:val="en-US"/>
           </w:rPr>
-          <w:t xml:space="preserve">Al </w:t>
-        </w:r>
-        <w:proofErr w:type="spellStart"/>
-        <w:r>
-          <w:rPr>
-            <w:rStyle w:val="Hyperkobling"/>
-            <w:lang w:val="en-US"/>
-          </w:rPr>
-          <w:t>Safira</w:t>
-        </w:r>
-        <w:proofErr w:type="spellEnd"/>
-        <w:r>
-          <w:rPr>
-            <w:rStyle w:val="Hyperkobling"/>
-            <w:lang w:val="en-US"/>
-          </w:rPr>
-          <w:t xml:space="preserve"> Military Research Center</w:t>
+          <w:t>Al Safira Military Research Center</w:t>
         </w:r>
       </w:hyperlink>
     </w:p>
@@ -4653,21 +4188,7 @@
         <w:rPr>
           <w:lang w:val="en-US"/>
         </w:rPr>
-        <w:t xml:space="preserve">Air </w:t>
-      </w:r>
-      <w:proofErr w:type="spellStart"/>
-      <w:r>
-        <w:rPr>
-          <w:lang w:val="en-US"/>
-        </w:rPr>
-        <w:t>Defence</w:t>
-      </w:r>
-      <w:proofErr w:type="spellEnd"/>
-      <w:r>
-        <w:rPr>
-          <w:lang w:val="en-US"/>
-        </w:rPr>
-        <w:t xml:space="preserve"> Forces (</w:t>
+        <w:t>Air Defence Forces (</w:t>
       </w:r>
       <w:r>
         <w:rPr>
@@ -4766,16 +4287,8 @@
           <w:lang w:val="en-US"/>
         </w:rPr>
         <w:tab/>
-        <w:t xml:space="preserve">Syrian Ministry of </w:t>
-      </w:r>
-      <w:proofErr w:type="spellStart"/>
-      <w:r>
-        <w:rPr>
-          <w:lang w:val="en-US"/>
-        </w:rPr>
-        <w:t>Defence</w:t>
-      </w:r>
-      <w:proofErr w:type="spellEnd"/>
+        <w:t>Syrian Ministry of Defence</w:t>
+      </w:r>
     </w:p>
     <w:p>
       <w:pPr>
@@ -4992,51 +4505,28 @@
         <w:rPr>
           <w:lang w:val="en-US"/>
         </w:rPr>
-        <w:t xml:space="preserve">The Council of Defense is responsible for planning and preparing the country for war. It is chaired by the General Secretary of the National Party of Syria. The council is made up of selected National party members, including the Minister of Defense. This council is </w:t>
-      </w:r>
-      <w:proofErr w:type="spellStart"/>
-      <w:proofErr w:type="gramStart"/>
-      <w:r>
-        <w:rPr>
-          <w:lang w:val="en-US"/>
-        </w:rPr>
-        <w:t>Syrias</w:t>
-      </w:r>
-      <w:proofErr w:type="spellEnd"/>
-      <w:proofErr w:type="gramEnd"/>
-      <w:r>
-        <w:rPr>
-          <w:lang w:val="en-US"/>
-        </w:rPr>
-        <w:t xml:space="preserve"> highest military-economic planning agency; it deliberates interrelated issues concerning the nation's defenses, economic plans, and government branches. These include the mobilization of industry, transportation, and manpower for war, and the peacetime structure of the armed forces. Its deliberation and decrees are translated into law. In wartime, this body would be reorganized into the State Committee of Defense -essentially a war cabinet with oversight of the political, diplomatic, and economic aspects of the nation at war, as well as general policy matters concerned with the conduct of military operations.</w:t>
-      </w:r>
-    </w:p>
-    <w:p>
-      <w:pPr>
-        <w:pStyle w:val="Ingenmellomrom"/>
-        <w:rPr>
-          <w:lang w:val="en-US"/>
-        </w:rPr>
-      </w:pPr>
-      <w:r>
-        <w:rPr>
-          <w:lang w:val="en-US"/>
-        </w:rPr>
-        <w:t xml:space="preserve">The war cabinet is located in the Syrian Ministry of </w:t>
-      </w:r>
-      <w:proofErr w:type="spellStart"/>
-      <w:r>
-        <w:rPr>
-          <w:lang w:val="en-US"/>
-        </w:rPr>
-        <w:t>Defence</w:t>
-      </w:r>
-      <w:proofErr w:type="spellEnd"/>
-      <w:r>
-        <w:rPr>
-          <w:lang w:val="en-US"/>
-        </w:rPr>
-        <w:t xml:space="preserve"> (OPARTGT095)</w:t>
+        <w:t xml:space="preserve">The Council of Defense is responsible for planning and preparing the country for war. It is chaired by the General Secretary of the National Party of Syria. The council is made up of selected National party members, including the Minister of Defense. This council is Syrias highest military-economic planning agency; it deliberates interrelated issues concerning the nation's defenses, economic plans, and government branches. These include the </w:t>
+      </w:r>
+      <w:r>
+        <w:rPr>
+          <w:lang w:val="en-US"/>
+        </w:rPr>
+        <w:lastRenderedPageBreak/>
+        <w:t>mobilization of industry, transportation, and manpower for war, and the peacetime structure of the armed forces. Its deliberation and decrees are translated into law. In wartime, this body would be reorganized into the State Committee of Defense -essentially a war cabinet with oversight of the political, diplomatic, and economic aspects of the nation at war, as well as general policy matters concerned with the conduct of military operations.</w:t>
+      </w:r>
+    </w:p>
+    <w:p>
+      <w:pPr>
+        <w:pStyle w:val="Ingenmellomrom"/>
+        <w:rPr>
+          <w:lang w:val="en-US"/>
+        </w:rPr>
+      </w:pPr>
+      <w:r>
+        <w:rPr>
+          <w:lang w:val="en-US"/>
+        </w:rPr>
+        <w:t>The war cabinet is located in the Syrian Ministry of Defence (OPARTGT095)</w:t>
       </w:r>
     </w:p>
     <w:p>
@@ -5058,371 +4548,499 @@
         <w:rPr>
           <w:lang w:val="en-US"/>
         </w:rPr>
+        <w:t>The Main Military Council</w:t>
+      </w:r>
+      <w:r>
+        <w:rPr>
+          <w:lang w:val="en-US"/>
+        </w:rPr>
+        <w:t xml:space="preserve"> / Headquarters of the Supreme High Command</w:t>
+      </w:r>
+    </w:p>
+    <w:p>
+      <w:pPr>
+        <w:pStyle w:val="Ingenmellomrom"/>
+        <w:rPr>
+          <w:lang w:val="en-US"/>
+        </w:rPr>
+      </w:pPr>
+      <w:r>
+        <w:rPr>
+          <w:lang w:val="en-US"/>
+        </w:rPr>
+        <w:t>The Main Military Council is immediately responsible to the Council of Defense for the overall leadership and status of the Syrian armed forces in peacetime. The Minister of Defense heads this council. The Chairman of the Council of Defense is a member, as are the First Deputy Ministers of Defense. The ministers include the Chief of the General Staff .Other members include the commanders of the five military services (Army, Navy, Airforce, Air Defence Forces, Special Forces), the Chief of the Main Political Administration, the Chief of the Rear Services, and the Chief of Civil Defense</w:t>
+      </w:r>
+    </w:p>
+    <w:p>
+      <w:pPr>
+        <w:pStyle w:val="Ingenmellomrom"/>
+        <w:rPr>
+          <w:lang w:val="en-US"/>
+        </w:rPr>
+      </w:pPr>
+      <w:r>
+        <w:rPr>
+          <w:lang w:val="en-US"/>
+        </w:rPr>
+        <w:t xml:space="preserve">In wartime, the council is transferred into the Headquarters of the Supreme High Command, which represent the top echelon of </w:t>
+      </w:r>
+      <w:r>
+        <w:rPr>
+          <w:lang w:val="en-US"/>
+        </w:rPr>
+        <w:t>S</w:t>
+      </w:r>
+      <w:r>
+        <w:rPr>
+          <w:lang w:val="en-US"/>
+        </w:rPr>
+        <w:t xml:space="preserve">yrian </w:t>
+      </w:r>
+      <w:r>
+        <w:rPr>
+          <w:lang w:val="en-US"/>
+        </w:rPr>
+        <w:t xml:space="preserve">wartime military-control. The General Secretary of the </w:t>
+      </w:r>
+      <w:r>
+        <w:rPr>
+          <w:lang w:val="en-US"/>
+        </w:rPr>
+        <w:t>National</w:t>
+      </w:r>
+      <w:r>
+        <w:rPr>
+          <w:lang w:val="en-US"/>
+        </w:rPr>
+        <w:t xml:space="preserve"> Party, as Chairman of the State Committee of Defense, become</w:t>
+      </w:r>
+      <w:r>
+        <w:rPr>
+          <w:lang w:val="en-US"/>
+        </w:rPr>
+        <w:t>s</w:t>
+      </w:r>
+      <w:r>
+        <w:rPr>
+          <w:lang w:val="en-US"/>
+        </w:rPr>
+        <w:t xml:space="preserve"> the Supreme Commander in Chief of the </w:t>
+      </w:r>
+      <w:r>
+        <w:rPr>
+          <w:lang w:val="en-US"/>
+        </w:rPr>
+        <w:t>Syrian</w:t>
+      </w:r>
+      <w:r>
+        <w:rPr>
+          <w:lang w:val="en-US"/>
+        </w:rPr>
+        <w:t xml:space="preserve"> Armed Forces. The </w:t>
+      </w:r>
+      <w:r>
+        <w:rPr>
+          <w:lang w:val="en-US"/>
+        </w:rPr>
+        <w:t xml:space="preserve">Headquarters of the Supreme High Command </w:t>
+      </w:r>
+      <w:r>
+        <w:rPr>
+          <w:lang w:val="en-US"/>
+        </w:rPr>
+        <w:t>plan</w:t>
+      </w:r>
+      <w:r>
+        <w:rPr>
+          <w:lang w:val="en-US"/>
+        </w:rPr>
+        <w:t>s</w:t>
+      </w:r>
+      <w:r>
+        <w:rPr>
+          <w:lang w:val="en-US"/>
+        </w:rPr>
+        <w:t xml:space="preserve"> and direct strategic operations on a </w:t>
+      </w:r>
+      <w:r>
+        <w:rPr>
+          <w:lang w:val="en-US"/>
+        </w:rPr>
+        <w:t>large</w:t>
+      </w:r>
+      <w:r>
+        <w:rPr>
+          <w:lang w:val="en-US"/>
+        </w:rPr>
+        <w:t xml:space="preserve"> scale through </w:t>
+      </w:r>
+      <w:r>
+        <w:rPr>
+          <w:lang w:val="en-US"/>
+        </w:rPr>
+        <w:t xml:space="preserve">different </w:t>
+      </w:r>
+      <w:r>
+        <w:rPr>
+          <w:lang w:val="en-US"/>
+        </w:rPr>
+        <w:t xml:space="preserve">theaters of military operations, sizing and allocating forces to implement its plans. The number of </w:t>
+      </w:r>
+      <w:r>
+        <w:rPr>
+          <w:lang w:val="en-US"/>
+        </w:rPr>
+        <w:t xml:space="preserve">fronts, </w:t>
+      </w:r>
+      <w:r>
+        <w:rPr>
+          <w:lang w:val="en-US"/>
+        </w:rPr>
+        <w:t xml:space="preserve">their composition, missions, and the general plans for the conduct of </w:t>
+      </w:r>
+      <w:r>
+        <w:rPr>
+          <w:lang w:val="en-US"/>
+        </w:rPr>
+        <w:t>strategic</w:t>
+      </w:r>
+      <w:r>
+        <w:rPr>
+          <w:lang w:val="en-US"/>
+        </w:rPr>
+        <w:t xml:space="preserve"> operations will be established by the </w:t>
+      </w:r>
+      <w:r>
+        <w:rPr>
+          <w:lang w:val="en-US"/>
+        </w:rPr>
+        <w:t xml:space="preserve">Headquarters of the Supreme High Command </w:t>
+      </w:r>
+      <w:r>
+        <w:rPr>
+          <w:lang w:val="en-US"/>
+        </w:rPr>
+        <w:t xml:space="preserve"> . It also will monitor </w:t>
+      </w:r>
+      <w:r>
+        <w:rPr>
+          <w:lang w:val="en-US"/>
+        </w:rPr>
+        <w:t xml:space="preserve">individual front </w:t>
+      </w:r>
+      <w:r>
+        <w:rPr>
+          <w:lang w:val="en-US"/>
+        </w:rPr>
+        <w:t>and fleet actions and supervise coordination between them.</w:t>
+      </w:r>
+    </w:p>
+    <w:p>
+      <w:pPr>
+        <w:pStyle w:val="Ingenmellomrom"/>
+        <w:rPr>
+          <w:lang w:val="en-US"/>
+        </w:rPr>
+      </w:pPr>
+    </w:p>
+    <w:p>
+      <w:pPr>
+        <w:pStyle w:val="Ingenmellomrom"/>
+        <w:rPr>
+          <w:lang w:val="en-US"/>
+        </w:rPr>
+      </w:pPr>
+    </w:p>
+    <w:p>
+      <w:pPr>
+        <w:pStyle w:val="Overskrift4"/>
+        <w:rPr>
+          <w:lang w:val="en-US"/>
+        </w:rPr>
+      </w:pPr>
+      <w:r>
+        <w:rPr>
+          <w:lang w:val="en-US"/>
+        </w:rPr>
+        <w:t>The General Staff</w:t>
+      </w:r>
+    </w:p>
+    <w:p>
+      <w:pPr>
+        <w:pStyle w:val="Ingenmellomrom"/>
+        <w:rPr>
+          <w:lang w:val="en-US"/>
+        </w:rPr>
+      </w:pPr>
+      <w:r>
+        <w:rPr>
+          <w:lang w:val="en-US"/>
+        </w:rPr>
+        <w:t xml:space="preserve">The General Staff is the major link in the centralization of the Syrian National Military Command Authority. The General Staff is the executive agency for the Main Military Council in peacetime and </w:t>
+      </w:r>
+      <w:r>
+        <w:rPr>
+          <w:lang w:val="en-US"/>
+        </w:rPr>
+        <w:t xml:space="preserve">The </w:t>
+      </w:r>
+      <w:r>
+        <w:rPr>
+          <w:lang w:val="en-US"/>
+        </w:rPr>
+        <w:t xml:space="preserve">Headquarters of the Supreme High Command </w:t>
+      </w:r>
+      <w:r>
+        <w:rPr>
+          <w:lang w:val="en-US"/>
+        </w:rPr>
+        <w:t xml:space="preserve"> </w:t>
+      </w:r>
+      <w:r>
+        <w:rPr>
+          <w:lang w:val="en-US"/>
+        </w:rPr>
+        <w:t>in wartime. The Syrian General Staff is charged with the basic military planning for the Syrian Armed Forces, both in peace and war. The military services, the military districts, and the Groups of Forces outside Syria report to the Minister of Defense through the General Staff in peacetime. In wartime, field forces)  report</w:t>
+      </w:r>
+      <w:r>
+        <w:rPr>
+          <w:lang w:val="en-US"/>
+        </w:rPr>
+        <w:t xml:space="preserve">s to the Supreme Commander in Chief </w:t>
+      </w:r>
+      <w:r>
+        <w:rPr>
+          <w:lang w:val="en-US"/>
+        </w:rPr>
+        <w:t xml:space="preserve">and </w:t>
+      </w:r>
+      <w:r>
+        <w:rPr>
+          <w:lang w:val="en-US"/>
+        </w:rPr>
+        <w:t xml:space="preserve">the headquarters of the supreme high command </w:t>
+      </w:r>
+      <w:r>
+        <w:rPr>
+          <w:lang w:val="en-US"/>
+        </w:rPr>
+        <w:t xml:space="preserve"> through the General Staff.</w:t>
+      </w:r>
+    </w:p>
+    <w:p>
+      <w:pPr>
+        <w:pStyle w:val="Ingenmellomrom"/>
+        <w:rPr>
+          <w:lang w:val="en-US"/>
+        </w:rPr>
+      </w:pPr>
+    </w:p>
+    <w:p>
+      <w:pPr>
+        <w:pStyle w:val="Ingenmellomrom"/>
+        <w:rPr>
+          <w:lang w:val="en-US"/>
+        </w:rPr>
+      </w:pPr>
+    </w:p>
+    <w:p>
+      <w:pPr>
+        <w:pStyle w:val="Overskrift2"/>
+        <w:rPr>
+          <w:lang w:val="en-US"/>
+        </w:rPr>
+      </w:pPr>
+      <w:r>
+        <w:rPr>
+          <w:lang w:val="en-US"/>
+        </w:rPr>
+        <w:t>Control Systems</w:t>
+      </w:r>
+    </w:p>
+    <w:p>
+      <w:pPr>
+        <w:pStyle w:val="Overskrift2"/>
+        <w:rPr>
+          <w:lang w:val="en-US"/>
+        </w:rPr>
+      </w:pPr>
+      <w:r>
+        <w:rPr>
+          <w:lang w:val="en-US"/>
+        </w:rPr>
+        <w:t>Opposition</w:t>
+      </w:r>
+    </w:p>
+    <w:p>
+      <w:pPr>
+        <w:pStyle w:val="Overskrift2"/>
+        <w:rPr>
+          <w:lang w:val="en-US"/>
+        </w:rPr>
+      </w:pPr>
+      <w:r>
+        <w:rPr>
+          <w:lang w:val="en-US"/>
+        </w:rPr>
+        <w:t>Communications</w:t>
+      </w:r>
+    </w:p>
+    <w:p>
+      <w:pPr>
+        <w:pStyle w:val="Overskrift2"/>
+        <w:rPr>
+          <w:lang w:val="en-US"/>
+        </w:rPr>
+      </w:pPr>
+      <w:r>
+        <w:rPr>
+          <w:lang w:val="en-US"/>
+        </w:rPr>
+        <w:t>Strategic capabilities/assets</w:t>
+      </w:r>
+    </w:p>
+    <w:p>
+      <w:pPr>
+        <w:pStyle w:val="Ingenmellomrom"/>
+        <w:rPr>
+          <w:lang w:val="en-US"/>
+        </w:rPr>
+      </w:pPr>
+      <w:r>
+        <w:rPr>
+          <w:lang w:val="en-US"/>
+        </w:rPr>
+        <w:t>SCUD</w:t>
+      </w:r>
+    </w:p>
+    <w:p>
+      <w:pPr>
+        <w:pStyle w:val="Ingenmellomrom"/>
+        <w:rPr>
+          <w:lang w:val="en-US"/>
+        </w:rPr>
+      </w:pPr>
+      <w:r>
+        <w:rPr>
+          <w:lang w:val="en-US"/>
+        </w:rPr>
+        <w:t>OPARTGT003</w:t>
+      </w:r>
+      <w:r>
+        <w:rPr>
+          <w:lang w:val="en-US"/>
+        </w:rPr>
+        <w:tab/>
+        <w:t>922nd SCUD regiment base</w:t>
+      </w:r>
+    </w:p>
+    <w:p>
+      <w:pPr>
+        <w:pStyle w:val="Ingenmellomrom"/>
+        <w:rPr>
+          <w:lang w:val="en-US"/>
+        </w:rPr>
+      </w:pPr>
+      <w:r>
+        <w:rPr>
+          <w:lang w:val="en-US"/>
+        </w:rPr>
+        <w:t>OPARTGT004</w:t>
+      </w:r>
+      <w:r>
+        <w:rPr>
+          <w:lang w:val="en-US"/>
+        </w:rPr>
+        <w:tab/>
+        <w:t>923rd SCUD Regiment base</w:t>
+      </w:r>
+    </w:p>
+    <w:p>
+      <w:pPr>
+        <w:pStyle w:val="Ingenmellomrom"/>
+        <w:rPr>
+          <w:lang w:val="en-US"/>
+        </w:rPr>
+      </w:pPr>
+      <w:r>
+        <w:rPr>
+          <w:lang w:val="en-US"/>
+        </w:rPr>
+        <w:t>OPARTGT102</w:t>
+      </w:r>
+      <w:r>
+        <w:rPr>
+          <w:lang w:val="en-US"/>
+        </w:rPr>
+        <w:tab/>
+        <w:t>924th SCUD Regiment base</w:t>
+      </w:r>
+    </w:p>
+    <w:p>
+      <w:pPr>
+        <w:pStyle w:val="Ingenmellomrom"/>
+        <w:rPr>
+          <w:lang w:val="en-US"/>
+        </w:rPr>
+      </w:pPr>
+    </w:p>
+    <w:p>
+      <w:pPr>
+        <w:pStyle w:val="Ingenmellomrom"/>
+        <w:rPr>
+          <w:lang w:val="en-US"/>
+        </w:rPr>
+      </w:pPr>
+      <w:r>
+        <w:rPr>
+          <w:lang w:val="en-US"/>
+        </w:rPr>
+        <w:t>WMD</w:t>
+      </w:r>
+    </w:p>
+    <w:p>
+      <w:pPr>
+        <w:pStyle w:val="Ingenmellomrom"/>
+        <w:rPr>
+          <w:lang w:val="en-US"/>
+        </w:rPr>
+      </w:pPr>
+    </w:p>
+    <w:p>
+      <w:pPr>
+        <w:pStyle w:val="Ingenmellomrom"/>
+        <w:rPr>
+          <w:lang w:val="en-US"/>
+        </w:rPr>
+      </w:pPr>
+      <w:r>
+        <w:rPr>
+          <w:lang w:val="en-US"/>
+        </w:rPr>
+        <w:t>Special Forces</w:t>
+      </w:r>
+    </w:p>
+    <w:p>
+      <w:pPr>
+        <w:pStyle w:val="Ingenmellomrom"/>
+        <w:rPr>
+          <w:lang w:val="en-US"/>
+        </w:rPr>
+      </w:pPr>
+      <w:r>
+        <w:rPr>
+          <w:lang w:val="en-US"/>
+        </w:rPr>
         <w:lastRenderedPageBreak/>
-        <w:t>The Main Military Council</w:t>
-      </w:r>
-      <w:r>
-        <w:rPr>
-          <w:lang w:val="en-US"/>
-        </w:rPr>
-        <w:t xml:space="preserve"> / Headquarters of the Supreme High Command</w:t>
-      </w:r>
-    </w:p>
-    <w:p>
-      <w:pPr>
-        <w:pStyle w:val="Ingenmellomrom"/>
-        <w:rPr>
-          <w:lang w:val="en-US"/>
-        </w:rPr>
-      </w:pPr>
-      <w:r>
-        <w:rPr>
-          <w:lang w:val="en-US"/>
-        </w:rPr>
-        <w:t xml:space="preserve">The Main Military Council is immediately responsible to the Council of Defense for the overall leadership and status of the Syrian armed forces in peacetime. The Minister of Defense heads this council. The Chairman of the Council of Defense is a member, as are the First Deputy Ministers of Defense. The ministers include the Chief of the General Staff .Other members include the commanders of the five military services (Army, Navy, </w:t>
-      </w:r>
-      <w:proofErr w:type="spellStart"/>
-      <w:r>
-        <w:rPr>
-          <w:lang w:val="en-US"/>
-        </w:rPr>
-        <w:t>Airforce</w:t>
-      </w:r>
-      <w:proofErr w:type="spellEnd"/>
-      <w:r>
-        <w:rPr>
-          <w:lang w:val="en-US"/>
-        </w:rPr>
-        <w:t xml:space="preserve">, Air </w:t>
-      </w:r>
-      <w:proofErr w:type="spellStart"/>
-      <w:r>
-        <w:rPr>
-          <w:lang w:val="en-US"/>
-        </w:rPr>
-        <w:t>Defence</w:t>
-      </w:r>
-      <w:proofErr w:type="spellEnd"/>
-      <w:r>
-        <w:rPr>
-          <w:lang w:val="en-US"/>
-        </w:rPr>
-        <w:t xml:space="preserve"> Forces, Special Forces), the Chief of the Main Political Administration, the Chief of the Rear Services, and the Chief of Civil Defense</w:t>
-      </w:r>
-    </w:p>
-    <w:p>
-      <w:pPr>
-        <w:pStyle w:val="Ingenmellomrom"/>
-        <w:rPr>
-          <w:lang w:val="en-US"/>
-        </w:rPr>
-      </w:pPr>
-      <w:r>
-        <w:rPr>
-          <w:lang w:val="en-US"/>
-        </w:rPr>
-        <w:t xml:space="preserve">In wartime, the council is transferred into the Headquarters of the Supreme High Command, which represent the top echelon of </w:t>
-      </w:r>
-      <w:r>
-        <w:rPr>
-          <w:lang w:val="en-US"/>
-        </w:rPr>
-        <w:t>S</w:t>
-      </w:r>
-      <w:r>
-        <w:rPr>
-          <w:lang w:val="en-US"/>
-        </w:rPr>
-        <w:t xml:space="preserve">yrian </w:t>
-      </w:r>
-      <w:r>
-        <w:rPr>
-          <w:lang w:val="en-US"/>
-        </w:rPr>
-        <w:t xml:space="preserve">wartime military-control. The General Secretary of the </w:t>
-      </w:r>
-      <w:r>
-        <w:rPr>
-          <w:lang w:val="en-US"/>
-        </w:rPr>
-        <w:t>National</w:t>
-      </w:r>
-      <w:r>
-        <w:rPr>
-          <w:lang w:val="en-US"/>
-        </w:rPr>
-        <w:t xml:space="preserve"> Party, as Chairman of the State Committee of Defense, become</w:t>
-      </w:r>
-      <w:r>
-        <w:rPr>
-          <w:lang w:val="en-US"/>
-        </w:rPr>
-        <w:t>s</w:t>
-      </w:r>
-      <w:r>
-        <w:rPr>
-          <w:lang w:val="en-US"/>
-        </w:rPr>
-        <w:t xml:space="preserve"> the Supreme Commander in Chief of the </w:t>
-      </w:r>
-      <w:r>
-        <w:rPr>
-          <w:lang w:val="en-US"/>
-        </w:rPr>
-        <w:t>Syrian</w:t>
-      </w:r>
-      <w:r>
-        <w:rPr>
-          <w:lang w:val="en-US"/>
-        </w:rPr>
-        <w:t xml:space="preserve"> Armed Forces. The </w:t>
-      </w:r>
-      <w:r>
-        <w:rPr>
-          <w:lang w:val="en-US"/>
-        </w:rPr>
-        <w:t xml:space="preserve">Headquarters of the Supreme High Command </w:t>
-      </w:r>
-      <w:r>
-        <w:rPr>
-          <w:lang w:val="en-US"/>
-        </w:rPr>
-        <w:t>plan</w:t>
-      </w:r>
-      <w:r>
-        <w:rPr>
-          <w:lang w:val="en-US"/>
-        </w:rPr>
-        <w:t>s</w:t>
-      </w:r>
-      <w:r>
-        <w:rPr>
-          <w:lang w:val="en-US"/>
-        </w:rPr>
-        <w:t xml:space="preserve"> and direct strategic operations on a </w:t>
-      </w:r>
-      <w:r>
-        <w:rPr>
-          <w:lang w:val="en-US"/>
-        </w:rPr>
-        <w:t>large</w:t>
-      </w:r>
-      <w:r>
-        <w:rPr>
-          <w:lang w:val="en-US"/>
-        </w:rPr>
-        <w:t xml:space="preserve"> scale through </w:t>
-      </w:r>
-      <w:r>
-        <w:rPr>
-          <w:lang w:val="en-US"/>
-        </w:rPr>
-        <w:t xml:space="preserve">different </w:t>
-      </w:r>
-      <w:r>
-        <w:rPr>
-          <w:lang w:val="en-US"/>
-        </w:rPr>
-        <w:t xml:space="preserve">theaters of military operations, sizing and allocating forces to implement its plans. The number of </w:t>
-      </w:r>
-      <w:r>
-        <w:rPr>
-          <w:lang w:val="en-US"/>
-        </w:rPr>
-        <w:t xml:space="preserve">fronts, </w:t>
-      </w:r>
-      <w:r>
-        <w:rPr>
-          <w:lang w:val="en-US"/>
-        </w:rPr>
-        <w:t xml:space="preserve">their composition, missions, and the general plans for the conduct of </w:t>
-      </w:r>
-      <w:r>
-        <w:rPr>
-          <w:lang w:val="en-US"/>
-        </w:rPr>
-        <w:t>strategic</w:t>
-      </w:r>
-      <w:r>
-        <w:rPr>
-          <w:lang w:val="en-US"/>
-        </w:rPr>
-        <w:t xml:space="preserve"> operations will be established by the </w:t>
-      </w:r>
-      <w:r>
-        <w:rPr>
-          <w:lang w:val="en-US"/>
-        </w:rPr>
-        <w:t xml:space="preserve">Headquarters of the Supreme High </w:t>
-      </w:r>
-      <w:proofErr w:type="gramStart"/>
-      <w:r>
-        <w:rPr>
-          <w:lang w:val="en-US"/>
-        </w:rPr>
-        <w:t xml:space="preserve">Command </w:t>
-      </w:r>
-      <w:r>
-        <w:rPr>
-          <w:lang w:val="en-US"/>
-        </w:rPr>
-        <w:t xml:space="preserve"> .</w:t>
-      </w:r>
-      <w:proofErr w:type="gramEnd"/>
-      <w:r>
-        <w:rPr>
-          <w:lang w:val="en-US"/>
-        </w:rPr>
-        <w:t xml:space="preserve"> It also will monitor </w:t>
-      </w:r>
-      <w:r>
-        <w:rPr>
-          <w:lang w:val="en-US"/>
-        </w:rPr>
-        <w:t xml:space="preserve">individual front </w:t>
-      </w:r>
-      <w:r>
-        <w:rPr>
-          <w:lang w:val="en-US"/>
-        </w:rPr>
-        <w:t>and fleet actions and supervise coordination between them.</w:t>
-      </w:r>
-    </w:p>
-    <w:p>
-      <w:pPr>
-        <w:pStyle w:val="Ingenmellomrom"/>
-        <w:rPr>
-          <w:lang w:val="en-US"/>
-        </w:rPr>
-      </w:pPr>
-    </w:p>
-    <w:p>
-      <w:pPr>
-        <w:pStyle w:val="Ingenmellomrom"/>
-        <w:rPr>
-          <w:lang w:val="en-US"/>
-        </w:rPr>
-      </w:pPr>
-    </w:p>
-    <w:p>
-      <w:pPr>
-        <w:pStyle w:val="Overskrift4"/>
-        <w:rPr>
-          <w:lang w:val="en-US"/>
-        </w:rPr>
-      </w:pPr>
-      <w:r>
-        <w:rPr>
-          <w:lang w:val="en-US"/>
-        </w:rPr>
-        <w:t>The General Staff</w:t>
-      </w:r>
-    </w:p>
-    <w:p>
-      <w:pPr>
-        <w:pStyle w:val="Ingenmellomrom"/>
-        <w:rPr>
-          <w:lang w:val="en-US"/>
-        </w:rPr>
-      </w:pPr>
-      <w:r>
-        <w:rPr>
-          <w:lang w:val="en-US"/>
-        </w:rPr>
-        <w:t xml:space="preserve">The General Staff is the major link in the centralization of the Syrian National Military Command Authority. The General Staff is the executive agency for the Main Military Council in peacetime and </w:t>
-      </w:r>
-      <w:r>
-        <w:rPr>
-          <w:lang w:val="en-US"/>
-        </w:rPr>
-        <w:t xml:space="preserve">The </w:t>
-      </w:r>
-      <w:r>
-        <w:rPr>
-          <w:lang w:val="en-US"/>
-        </w:rPr>
-        <w:t xml:space="preserve">Headquarters of the Supreme High </w:t>
-      </w:r>
-      <w:proofErr w:type="gramStart"/>
-      <w:r>
-        <w:rPr>
-          <w:lang w:val="en-US"/>
-        </w:rPr>
-        <w:t xml:space="preserve">Command </w:t>
-      </w:r>
-      <w:r>
-        <w:rPr>
-          <w:lang w:val="en-US"/>
-        </w:rPr>
-        <w:t xml:space="preserve"> </w:t>
-      </w:r>
-      <w:r>
-        <w:rPr>
-          <w:lang w:val="en-US"/>
-        </w:rPr>
-        <w:t>in</w:t>
-      </w:r>
-      <w:proofErr w:type="gramEnd"/>
-      <w:r>
-        <w:rPr>
-          <w:lang w:val="en-US"/>
-        </w:rPr>
-        <w:t xml:space="preserve"> wartime. The Syrian General Staff is charged with the basic military planning for the Syrian Armed Forces, both in peace and war. The military services, the military districts, and the Groups of Forces outside Syria report to the Minister of Defense through the General Staff in peacetime. In wartime, field forces</w:t>
-      </w:r>
-      <w:proofErr w:type="gramStart"/>
-      <w:r>
-        <w:rPr>
-          <w:lang w:val="en-US"/>
-        </w:rPr>
-        <w:t>)  report</w:t>
-      </w:r>
-      <w:r>
-        <w:rPr>
-          <w:lang w:val="en-US"/>
-        </w:rPr>
-        <w:t>s</w:t>
-      </w:r>
-      <w:proofErr w:type="gramEnd"/>
-      <w:r>
-        <w:rPr>
-          <w:lang w:val="en-US"/>
-        </w:rPr>
-        <w:t xml:space="preserve"> to the Supreme Commander in Chief </w:t>
-      </w:r>
-      <w:r>
-        <w:rPr>
-          <w:lang w:val="en-US"/>
-        </w:rPr>
-        <w:t xml:space="preserve">and </w:t>
-      </w:r>
-      <w:r>
-        <w:rPr>
-          <w:lang w:val="en-US"/>
-        </w:rPr>
-        <w:t xml:space="preserve">the headquarters of the supreme high command </w:t>
-      </w:r>
-      <w:r>
-        <w:rPr>
-          <w:lang w:val="en-US"/>
-        </w:rPr>
-        <w:t xml:space="preserve"> through the General Staff.</w:t>
-      </w:r>
-    </w:p>
-    <w:p>
-      <w:pPr>
-        <w:pStyle w:val="Ingenmellomrom"/>
-        <w:rPr>
-          <w:lang w:val="en-US"/>
-        </w:rPr>
-      </w:pPr>
-    </w:p>
-    <w:p>
-      <w:pPr>
-        <w:pStyle w:val="Ingenmellomrom"/>
-        <w:rPr>
-          <w:lang w:val="en-US"/>
-        </w:rPr>
-      </w:pPr>
+        <w:t>OPARTGT071</w:t>
+      </w:r>
+      <w:r>
+        <w:rPr>
+          <w:lang w:val="en-US"/>
+        </w:rPr>
+        <w:tab/>
+        <w:t>931st Special Forces Brigade</w:t>
+      </w:r>
     </w:p>
     <w:p>
       <w:pPr>
@@ -5435,204 +5053,6 @@
         <w:rPr>
           <w:lang w:val="en-US"/>
         </w:rPr>
-        <w:t>Control Systems</w:t>
-      </w:r>
-    </w:p>
-    <w:p>
-      <w:pPr>
-        <w:pStyle w:val="Overskrift2"/>
-        <w:rPr>
-          <w:lang w:val="en-US"/>
-        </w:rPr>
-      </w:pPr>
-      <w:r>
-        <w:rPr>
-          <w:lang w:val="en-US"/>
-        </w:rPr>
-        <w:t>Opposition</w:t>
-      </w:r>
-    </w:p>
-    <w:p>
-      <w:pPr>
-        <w:pStyle w:val="Overskrift2"/>
-        <w:rPr>
-          <w:lang w:val="en-US"/>
-        </w:rPr>
-      </w:pPr>
-      <w:r>
-        <w:rPr>
-          <w:lang w:val="en-US"/>
-        </w:rPr>
-        <w:t>Communications</w:t>
-      </w:r>
-    </w:p>
-    <w:p>
-      <w:pPr>
-        <w:pStyle w:val="Overskrift2"/>
-        <w:rPr>
-          <w:lang w:val="en-US"/>
-        </w:rPr>
-      </w:pPr>
-      <w:r>
-        <w:rPr>
-          <w:lang w:val="en-US"/>
-        </w:rPr>
-        <w:t>Strategic capabilities/assets</w:t>
-      </w:r>
-    </w:p>
-    <w:p>
-      <w:pPr>
-        <w:pStyle w:val="Ingenmellomrom"/>
-        <w:rPr>
-          <w:lang w:val="en-US"/>
-        </w:rPr>
-      </w:pPr>
-      <w:r>
-        <w:rPr>
-          <w:lang w:val="en-US"/>
-        </w:rPr>
-        <w:t>SCUD</w:t>
-      </w:r>
-    </w:p>
-    <w:p>
-      <w:pPr>
-        <w:pStyle w:val="Ingenmellomrom"/>
-        <w:rPr>
-          <w:lang w:val="en-US"/>
-        </w:rPr>
-      </w:pPr>
-      <w:r>
-        <w:rPr>
-          <w:lang w:val="en-US"/>
-        </w:rPr>
-        <w:t>OPARTGT003</w:t>
-      </w:r>
-      <w:r>
-        <w:rPr>
-          <w:lang w:val="en-US"/>
-        </w:rPr>
-        <w:tab/>
-        <w:t>922nd SCUD regiment base</w:t>
-      </w:r>
-    </w:p>
-    <w:p>
-      <w:pPr>
-        <w:pStyle w:val="Ingenmellomrom"/>
-        <w:rPr>
-          <w:lang w:val="en-US"/>
-        </w:rPr>
-      </w:pPr>
-      <w:r>
-        <w:rPr>
-          <w:lang w:val="en-US"/>
-        </w:rPr>
-        <w:t>OPARTGT004</w:t>
-      </w:r>
-      <w:r>
-        <w:rPr>
-          <w:lang w:val="en-US"/>
-        </w:rPr>
-        <w:tab/>
-        <w:t>923rd SCUD Regiment base</w:t>
-      </w:r>
-    </w:p>
-    <w:p>
-      <w:pPr>
-        <w:pStyle w:val="Ingenmellomrom"/>
-        <w:rPr>
-          <w:lang w:val="en-US"/>
-        </w:rPr>
-      </w:pPr>
-      <w:r>
-        <w:rPr>
-          <w:lang w:val="en-US"/>
-        </w:rPr>
-        <w:t>OPARTGT102</w:t>
-      </w:r>
-      <w:r>
-        <w:rPr>
-          <w:lang w:val="en-US"/>
-        </w:rPr>
-        <w:tab/>
-        <w:t>924th SCUD Regiment base</w:t>
-      </w:r>
-    </w:p>
-    <w:p>
-      <w:pPr>
-        <w:pStyle w:val="Ingenmellomrom"/>
-        <w:rPr>
-          <w:lang w:val="en-US"/>
-        </w:rPr>
-      </w:pPr>
-    </w:p>
-    <w:p>
-      <w:pPr>
-        <w:pStyle w:val="Ingenmellomrom"/>
-        <w:rPr>
-          <w:lang w:val="en-US"/>
-        </w:rPr>
-      </w:pPr>
-      <w:r>
-        <w:rPr>
-          <w:lang w:val="en-US"/>
-        </w:rPr>
-        <w:t>WMD</w:t>
-      </w:r>
-    </w:p>
-    <w:p>
-      <w:pPr>
-        <w:pStyle w:val="Ingenmellomrom"/>
-        <w:rPr>
-          <w:lang w:val="en-US"/>
-        </w:rPr>
-      </w:pPr>
-    </w:p>
-    <w:p>
-      <w:pPr>
-        <w:pStyle w:val="Ingenmellomrom"/>
-        <w:rPr>
-          <w:lang w:val="en-US"/>
-        </w:rPr>
-      </w:pPr>
-      <w:r>
-        <w:rPr>
-          <w:lang w:val="en-US"/>
-        </w:rPr>
-        <w:t>Special Forces</w:t>
-      </w:r>
-    </w:p>
-    <w:p>
-      <w:pPr>
-        <w:pStyle w:val="Ingenmellomrom"/>
-        <w:rPr>
-          <w:lang w:val="en-US"/>
-        </w:rPr>
-      </w:pPr>
-      <w:r>
-        <w:rPr>
-          <w:lang w:val="en-US"/>
-        </w:rPr>
-        <w:t>OPARTGT071</w:t>
-      </w:r>
-      <w:r>
-        <w:rPr>
-          <w:lang w:val="en-US"/>
-        </w:rPr>
-        <w:tab/>
-        <w:t>931st Special Forces Brigade</w:t>
-      </w:r>
-    </w:p>
-    <w:p>
-      <w:pPr>
-        <w:pStyle w:val="Overskrift2"/>
-        <w:rPr>
-          <w:lang w:val="en-US"/>
-        </w:rPr>
-      </w:pPr>
-      <w:r>
-        <w:rPr>
-          <w:lang w:val="en-US"/>
-        </w:rPr>
         <w:t>External politics /alliances</w:t>
       </w:r>
     </w:p>
@@ -5711,7 +5131,6 @@
         <w:rPr>
           <w:lang w:val="en-US"/>
         </w:rPr>
-        <w:lastRenderedPageBreak/>
         <w:t>Jordan /Lebanon (neutral)</w:t>
       </w:r>
     </w:p>
@@ -5742,7 +5161,7 @@
 </file>
 
 <file path=word/endnotes.xml><?xml version="1.0" encoding="utf-8"?>
-<w:endnotes xmlns:ve="http://schemas.openxmlformats.org/markup-compatibility/2006" xmlns:o="urn:schemas-microsoft-com:office:office" xmlns:r="http://schemas.openxmlformats.org/officeDocument/2006/relationships" xmlns:m="http://schemas.openxmlformats.org/officeDocument/2006/math" xmlns:v="urn:schemas-microsoft-com:vml" xmlns:wp="http://schemas.openxmlformats.org/drawingml/2006/wordprocessingDrawing" xmlns:w10="urn:schemas-microsoft-com:office:word" xmlns:w="http://schemas.openxmlformats.org/wordprocessingml/2006/main" xmlns:wne="http://schemas.microsoft.com/office/word/2006/wordml">
+<w:endnotes xmlns:wpc="http://schemas.microsoft.com/office/word/2010/wordprocessingCanvas" xmlns:cx="http://schemas.microsoft.com/office/drawing/2014/chartex" xmlns:cx1="http://schemas.microsoft.com/office/drawing/2015/9/8/chartex" xmlns:cx2="http://schemas.microsoft.com/office/drawing/2015/10/21/chartex" xmlns:cx3="http://schemas.microsoft.com/office/drawing/2016/5/9/chartex" xmlns:cx4="http://schemas.microsoft.com/office/drawing/2016/5/10/chartex" xmlns:cx5="http://schemas.microsoft.com/office/drawing/2016/5/11/chartex" xmlns:cx6="http://schemas.microsoft.com/office/drawing/2016/5/12/chartex" xmlns:cx7="http://schemas.microsoft.com/office/drawing/2016/5/13/chartex" xmlns:cx8="http://schemas.microsoft.com/office/drawing/2016/5/14/chartex" xmlns:mc="http://schemas.openxmlformats.org/markup-compatibility/2006" xmlns:aink="http://schemas.microsoft.com/office/drawing/2016/ink" xmlns:am3d="http://schemas.microsoft.com/office/drawing/2017/model3d" xmlns:o="urn:schemas-microsoft-com:office:office" xmlns:r="http://schemas.openxmlformats.org/officeDocument/2006/relationships" xmlns:m="http://schemas.openxmlformats.org/officeDocument/2006/math" xmlns:v="urn:schemas-microsoft-com:vml" xmlns:wp14="http://schemas.microsoft.com/office/word/2010/wordprocessingDrawing" xmlns:wp="http://schemas.openxmlformats.org/drawingml/2006/wordprocessingDrawing" xmlns:w10="urn:schemas-microsoft-com:office:word" xmlns:w="http://schemas.openxmlformats.org/wordprocessingml/2006/main" xmlns:w14="http://schemas.microsoft.com/office/word/2010/wordml" xmlns:w15="http://schemas.microsoft.com/office/word/2012/wordml" xmlns:w16cex="http://schemas.microsoft.com/office/word/2018/wordml/cex" xmlns:w16cid="http://schemas.microsoft.com/office/word/2016/wordml/cid" xmlns:w16="http://schemas.microsoft.com/office/word/2018/wordml" xmlns:w16se="http://schemas.microsoft.com/office/word/2015/wordml/symex" xmlns:wpg="http://schemas.microsoft.com/office/word/2010/wordprocessingGroup" xmlns:wpi="http://schemas.microsoft.com/office/word/2010/wordprocessingInk" xmlns:wne="http://schemas.microsoft.com/office/word/2006/wordml" xmlns:wps="http://schemas.microsoft.com/office/word/2010/wordprocessingShape" mc:Ignorable="w14 w15 w16se w16cid w16 w16cex wp14">
   <w:endnote w:type="separator" w:id="-1">
     <w:p>
       <w:pPr>
@@ -5767,7 +5186,7 @@
 </file>
 
 <file path=word/footer1.xml><?xml version="1.0" encoding="utf-8"?>
-<w:ftr xmlns:ve="http://schemas.openxmlformats.org/markup-compatibility/2006" xmlns:o="urn:schemas-microsoft-com:office:office" xmlns:r="http://schemas.openxmlformats.org/officeDocument/2006/relationships" xmlns:m="http://schemas.openxmlformats.org/officeDocument/2006/math" xmlns:v="urn:schemas-microsoft-com:vml" xmlns:wp="http://schemas.openxmlformats.org/drawingml/2006/wordprocessingDrawing" xmlns:w10="urn:schemas-microsoft-com:office:word" xmlns:w="http://schemas.openxmlformats.org/wordprocessingml/2006/main" xmlns:wne="http://schemas.microsoft.com/office/word/2006/wordml">
+<w:ftr xmlns:wpc="http://schemas.microsoft.com/office/word/2010/wordprocessingCanvas" xmlns:cx="http://schemas.microsoft.com/office/drawing/2014/chartex" xmlns:cx1="http://schemas.microsoft.com/office/drawing/2015/9/8/chartex" xmlns:cx2="http://schemas.microsoft.com/office/drawing/2015/10/21/chartex" xmlns:cx3="http://schemas.microsoft.com/office/drawing/2016/5/9/chartex" xmlns:cx4="http://schemas.microsoft.com/office/drawing/2016/5/10/chartex" xmlns:cx5="http://schemas.microsoft.com/office/drawing/2016/5/11/chartex" xmlns:cx6="http://schemas.microsoft.com/office/drawing/2016/5/12/chartex" xmlns:cx7="http://schemas.microsoft.com/office/drawing/2016/5/13/chartex" xmlns:cx8="http://schemas.microsoft.com/office/drawing/2016/5/14/chartex" xmlns:mc="http://schemas.openxmlformats.org/markup-compatibility/2006" xmlns:aink="http://schemas.microsoft.com/office/drawing/2016/ink" xmlns:am3d="http://schemas.microsoft.com/office/drawing/2017/model3d" xmlns:o="urn:schemas-microsoft-com:office:office" xmlns:r="http://schemas.openxmlformats.org/officeDocument/2006/relationships" xmlns:m="http://schemas.openxmlformats.org/officeDocument/2006/math" xmlns:v="urn:schemas-microsoft-com:vml" xmlns:wp14="http://schemas.microsoft.com/office/word/2010/wordprocessingDrawing" xmlns:wp="http://schemas.openxmlformats.org/drawingml/2006/wordprocessingDrawing" xmlns:w10="urn:schemas-microsoft-com:office:word" xmlns:w="http://schemas.openxmlformats.org/wordprocessingml/2006/main" xmlns:w14="http://schemas.microsoft.com/office/word/2010/wordml" xmlns:w15="http://schemas.microsoft.com/office/word/2012/wordml" xmlns:w16cex="http://schemas.microsoft.com/office/word/2018/wordml/cex" xmlns:w16cid="http://schemas.microsoft.com/office/word/2016/wordml/cid" xmlns:w16="http://schemas.microsoft.com/office/word/2018/wordml" xmlns:w16se="http://schemas.microsoft.com/office/word/2015/wordml/symex" xmlns:wpg="http://schemas.microsoft.com/office/word/2010/wordprocessingGroup" xmlns:wpi="http://schemas.microsoft.com/office/word/2010/wordprocessingInk" xmlns:wne="http://schemas.microsoft.com/office/word/2006/wordml" xmlns:wps="http://schemas.microsoft.com/office/word/2010/wordprocessingShape" mc:Ignorable="w14 w15 w16se w16cid w16 w16cex wp14">
   <w:p>
     <w:pPr>
       <w:pStyle w:val="Bunntekst"/>
@@ -5816,7 +5235,7 @@
 </file>
 
 <file path=word/footnotes.xml><?xml version="1.0" encoding="utf-8"?>
-<w:footnotes xmlns:ve="http://schemas.openxmlformats.org/markup-compatibility/2006" xmlns:o="urn:schemas-microsoft-com:office:office" xmlns:r="http://schemas.openxmlformats.org/officeDocument/2006/relationships" xmlns:m="http://schemas.openxmlformats.org/officeDocument/2006/math" xmlns:v="urn:schemas-microsoft-com:vml" xmlns:wp="http://schemas.openxmlformats.org/drawingml/2006/wordprocessingDrawing" xmlns:w10="urn:schemas-microsoft-com:office:word" xmlns:w="http://schemas.openxmlformats.org/wordprocessingml/2006/main" xmlns:wne="http://schemas.microsoft.com/office/word/2006/wordml">
+<w:footnotes xmlns:wpc="http://schemas.microsoft.com/office/word/2010/wordprocessingCanvas" xmlns:cx="http://schemas.microsoft.com/office/drawing/2014/chartex" xmlns:cx1="http://schemas.microsoft.com/office/drawing/2015/9/8/chartex" xmlns:cx2="http://schemas.microsoft.com/office/drawing/2015/10/21/chartex" xmlns:cx3="http://schemas.microsoft.com/office/drawing/2016/5/9/chartex" xmlns:cx4="http://schemas.microsoft.com/office/drawing/2016/5/10/chartex" xmlns:cx5="http://schemas.microsoft.com/office/drawing/2016/5/11/chartex" xmlns:cx6="http://schemas.microsoft.com/office/drawing/2016/5/12/chartex" xmlns:cx7="http://schemas.microsoft.com/office/drawing/2016/5/13/chartex" xmlns:cx8="http://schemas.microsoft.com/office/drawing/2016/5/14/chartex" xmlns:mc="http://schemas.openxmlformats.org/markup-compatibility/2006" xmlns:aink="http://schemas.microsoft.com/office/drawing/2016/ink" xmlns:am3d="http://schemas.microsoft.com/office/drawing/2017/model3d" xmlns:o="urn:schemas-microsoft-com:office:office" xmlns:r="http://schemas.openxmlformats.org/officeDocument/2006/relationships" xmlns:m="http://schemas.openxmlformats.org/officeDocument/2006/math" xmlns:v="urn:schemas-microsoft-com:vml" xmlns:wp14="http://schemas.microsoft.com/office/word/2010/wordprocessingDrawing" xmlns:wp="http://schemas.openxmlformats.org/drawingml/2006/wordprocessingDrawing" xmlns:w10="urn:schemas-microsoft-com:office:word" xmlns:w="http://schemas.openxmlformats.org/wordprocessingml/2006/main" xmlns:w14="http://schemas.microsoft.com/office/word/2010/wordml" xmlns:w15="http://schemas.microsoft.com/office/word/2012/wordml" xmlns:w16cex="http://schemas.microsoft.com/office/word/2018/wordml/cex" xmlns:w16cid="http://schemas.microsoft.com/office/word/2016/wordml/cid" xmlns:w16="http://schemas.microsoft.com/office/word/2018/wordml" xmlns:w16se="http://schemas.microsoft.com/office/word/2015/wordml/symex" xmlns:wpg="http://schemas.microsoft.com/office/word/2010/wordprocessingGroup" xmlns:wpi="http://schemas.microsoft.com/office/word/2010/wordprocessingInk" xmlns:wne="http://schemas.microsoft.com/office/word/2006/wordml" xmlns:wps="http://schemas.microsoft.com/office/word/2010/wordprocessingShape" mc:Ignorable="w14 w15 w16se w16cid w16 w16cex wp14">
   <w:footnote w:type="separator" w:id="-1">
     <w:p>
       <w:pPr>
@@ -5841,7 +5260,7 @@
 </file>
 
 <file path=word/header1.xml><?xml version="1.0" encoding="utf-8"?>
-<w:hdr xmlns:ve="http://schemas.openxmlformats.org/markup-compatibility/2006" xmlns:o="urn:schemas-microsoft-com:office:office" xmlns:r="http://schemas.openxmlformats.org/officeDocument/2006/relationships" xmlns:m="http://schemas.openxmlformats.org/officeDocument/2006/math" xmlns:v="urn:schemas-microsoft-com:vml" xmlns:wp="http://schemas.openxmlformats.org/drawingml/2006/wordprocessingDrawing" xmlns:w10="urn:schemas-microsoft-com:office:word" xmlns:w="http://schemas.openxmlformats.org/wordprocessingml/2006/main" xmlns:wne="http://schemas.microsoft.com/office/word/2006/wordml">
+<w:hdr xmlns:wpc="http://schemas.microsoft.com/office/word/2010/wordprocessingCanvas" xmlns:cx="http://schemas.microsoft.com/office/drawing/2014/chartex" xmlns:cx1="http://schemas.microsoft.com/office/drawing/2015/9/8/chartex" xmlns:cx2="http://schemas.microsoft.com/office/drawing/2015/10/21/chartex" xmlns:cx3="http://schemas.microsoft.com/office/drawing/2016/5/9/chartex" xmlns:cx4="http://schemas.microsoft.com/office/drawing/2016/5/10/chartex" xmlns:cx5="http://schemas.microsoft.com/office/drawing/2016/5/11/chartex" xmlns:cx6="http://schemas.microsoft.com/office/drawing/2016/5/12/chartex" xmlns:cx7="http://schemas.microsoft.com/office/drawing/2016/5/13/chartex" xmlns:cx8="http://schemas.microsoft.com/office/drawing/2016/5/14/chartex" xmlns:mc="http://schemas.openxmlformats.org/markup-compatibility/2006" xmlns:aink="http://schemas.microsoft.com/office/drawing/2016/ink" xmlns:am3d="http://schemas.microsoft.com/office/drawing/2017/model3d" xmlns:o="urn:schemas-microsoft-com:office:office" xmlns:r="http://schemas.openxmlformats.org/officeDocument/2006/relationships" xmlns:m="http://schemas.openxmlformats.org/officeDocument/2006/math" xmlns:v="urn:schemas-microsoft-com:vml" xmlns:wp14="http://schemas.microsoft.com/office/word/2010/wordprocessingDrawing" xmlns:wp="http://schemas.openxmlformats.org/drawingml/2006/wordprocessingDrawing" xmlns:w10="urn:schemas-microsoft-com:office:word" xmlns:w="http://schemas.openxmlformats.org/wordprocessingml/2006/main" xmlns:w14="http://schemas.microsoft.com/office/word/2010/wordml" xmlns:w15="http://schemas.microsoft.com/office/word/2012/wordml" xmlns:w16cex="http://schemas.microsoft.com/office/word/2018/wordml/cex" xmlns:w16cid="http://schemas.microsoft.com/office/word/2016/wordml/cid" xmlns:w16="http://schemas.microsoft.com/office/word/2018/wordml" xmlns:w16se="http://schemas.microsoft.com/office/word/2015/wordml/symex" xmlns:wpg="http://schemas.microsoft.com/office/word/2010/wordprocessingGroup" xmlns:wpi="http://schemas.microsoft.com/office/word/2010/wordprocessingInk" xmlns:wne="http://schemas.microsoft.com/office/word/2006/wordml" xmlns:wps="http://schemas.microsoft.com/office/word/2010/wordprocessingShape" mc:Ignorable="w14 w15 w16se w16cid w16 w16cex wp14">
   <w:p>
     <w:pPr>
       <w:pStyle w:val="Topptekst"/>
@@ -5877,8 +5296,8 @@
 </file>
 
 <file path=word/numbering.xml><?xml version="1.0" encoding="utf-8"?>
-<w:numbering xmlns:ve="http://schemas.openxmlformats.org/markup-compatibility/2006" xmlns:o="urn:schemas-microsoft-com:office:office" xmlns:r="http://schemas.openxmlformats.org/officeDocument/2006/relationships" xmlns:m="http://schemas.openxmlformats.org/officeDocument/2006/math" xmlns:v="urn:schemas-microsoft-com:vml" xmlns:wp="http://schemas.openxmlformats.org/drawingml/2006/wordprocessingDrawing" xmlns:w10="urn:schemas-microsoft-com:office:word" xmlns:w="http://schemas.openxmlformats.org/wordprocessingml/2006/main" xmlns:wne="http://schemas.microsoft.com/office/word/2006/wordml">
-  <w:abstractNum w:abstractNumId="0">
+<w:numbering xmlns:wpc="http://schemas.microsoft.com/office/word/2010/wordprocessingCanvas" xmlns:cx="http://schemas.microsoft.com/office/drawing/2014/chartex" xmlns:cx1="http://schemas.microsoft.com/office/drawing/2015/9/8/chartex" xmlns:cx2="http://schemas.microsoft.com/office/drawing/2015/10/21/chartex" xmlns:cx3="http://schemas.microsoft.com/office/drawing/2016/5/9/chartex" xmlns:cx4="http://schemas.microsoft.com/office/drawing/2016/5/10/chartex" xmlns:cx5="http://schemas.microsoft.com/office/drawing/2016/5/11/chartex" xmlns:cx6="http://schemas.microsoft.com/office/drawing/2016/5/12/chartex" xmlns:cx7="http://schemas.microsoft.com/office/drawing/2016/5/13/chartex" xmlns:cx8="http://schemas.microsoft.com/office/drawing/2016/5/14/chartex" xmlns:mc="http://schemas.openxmlformats.org/markup-compatibility/2006" xmlns:aink="http://schemas.microsoft.com/office/drawing/2016/ink" xmlns:am3d="http://schemas.microsoft.com/office/drawing/2017/model3d" xmlns:o="urn:schemas-microsoft-com:office:office" xmlns:r="http://schemas.openxmlformats.org/officeDocument/2006/relationships" xmlns:m="http://schemas.openxmlformats.org/officeDocument/2006/math" xmlns:v="urn:schemas-microsoft-com:vml" xmlns:wp14="http://schemas.microsoft.com/office/word/2010/wordprocessingDrawing" xmlns:wp="http://schemas.openxmlformats.org/drawingml/2006/wordprocessingDrawing" xmlns:w10="urn:schemas-microsoft-com:office:word" xmlns:w="http://schemas.openxmlformats.org/wordprocessingml/2006/main" xmlns:w14="http://schemas.microsoft.com/office/word/2010/wordml" xmlns:w15="http://schemas.microsoft.com/office/word/2012/wordml" xmlns:w16cex="http://schemas.microsoft.com/office/word/2018/wordml/cex" xmlns:w16cid="http://schemas.microsoft.com/office/word/2016/wordml/cid" xmlns:w16="http://schemas.microsoft.com/office/word/2018/wordml" xmlns:w16se="http://schemas.microsoft.com/office/word/2015/wordml/symex" xmlns:wpg="http://schemas.microsoft.com/office/word/2010/wordprocessingGroup" xmlns:wpi="http://schemas.microsoft.com/office/word/2010/wordprocessingInk" xmlns:wne="http://schemas.microsoft.com/office/word/2006/wordml" xmlns:wps="http://schemas.microsoft.com/office/word/2010/wordprocessingShape" mc:Ignorable="w14 w15 w16se w16cid w16 w16cex wp14">
+  <w:abstractNum w:abstractNumId="0" w15:restartNumberingAfterBreak="0">
     <w:nsid w:val="0286783A"/>
     <w:multiLevelType w:val="multilevel"/>
     <w:tmpl w:val="0414001F"/>
@@ -5964,7 +5383,7 @@
       </w:pPr>
     </w:lvl>
   </w:abstractNum>
-  <w:abstractNum w:abstractNumId="1">
+  <w:abstractNum w:abstractNumId="1" w15:restartNumberingAfterBreak="0">
     <w:nsid w:val="046C5EF6"/>
     <w:multiLevelType w:val="hybridMultilevel"/>
     <w:tmpl w:val="9BE89262"/>
@@ -6077,7 +5496,7 @@
       </w:rPr>
     </w:lvl>
   </w:abstractNum>
-  <w:abstractNum w:abstractNumId="2">
+  <w:abstractNum w:abstractNumId="2" w15:restartNumberingAfterBreak="0">
     <w:nsid w:val="07EB6340"/>
     <w:multiLevelType w:val="multilevel"/>
     <w:tmpl w:val="227A2586"/>
@@ -6163,7 +5582,7 @@
       </w:pPr>
     </w:lvl>
   </w:abstractNum>
-  <w:abstractNum w:abstractNumId="3">
+  <w:abstractNum w:abstractNumId="3" w15:restartNumberingAfterBreak="0">
     <w:nsid w:val="0C804BE0"/>
     <w:multiLevelType w:val="multilevel"/>
     <w:tmpl w:val="0414001F"/>
@@ -6249,7 +5668,7 @@
       </w:pPr>
     </w:lvl>
   </w:abstractNum>
-  <w:abstractNum w:abstractNumId="4">
+  <w:abstractNum w:abstractNumId="4" w15:restartNumberingAfterBreak="0">
     <w:nsid w:val="20E65D7D"/>
     <w:multiLevelType w:val="hybridMultilevel"/>
     <w:tmpl w:val="5E06833C"/>
@@ -6338,7 +5757,7 @@
       </w:pPr>
     </w:lvl>
   </w:abstractNum>
-  <w:abstractNum w:abstractNumId="5">
+  <w:abstractNum w:abstractNumId="5" w15:restartNumberingAfterBreak="0">
     <w:nsid w:val="2C8A72A3"/>
     <w:multiLevelType w:val="hybridMultilevel"/>
     <w:tmpl w:val="F7D0B292"/>
@@ -6451,7 +5870,7 @@
       </w:rPr>
     </w:lvl>
   </w:abstractNum>
-  <w:abstractNum w:abstractNumId="6">
+  <w:abstractNum w:abstractNumId="6" w15:restartNumberingAfterBreak="0">
     <w:nsid w:val="2FA86E0D"/>
     <w:multiLevelType w:val="hybridMultilevel"/>
     <w:tmpl w:val="56A801DE"/>
@@ -6564,7 +5983,7 @@
       </w:rPr>
     </w:lvl>
   </w:abstractNum>
-  <w:abstractNum w:abstractNumId="7">
+  <w:abstractNum w:abstractNumId="7" w15:restartNumberingAfterBreak="0">
     <w:nsid w:val="38AE25D4"/>
     <w:multiLevelType w:val="hybridMultilevel"/>
     <w:tmpl w:val="33C4532C"/>
@@ -6677,7 +6096,7 @@
       </w:rPr>
     </w:lvl>
   </w:abstractNum>
-  <w:abstractNum w:abstractNumId="8">
+  <w:abstractNum w:abstractNumId="8" w15:restartNumberingAfterBreak="0">
     <w:nsid w:val="3CDE53F8"/>
     <w:multiLevelType w:val="hybridMultilevel"/>
     <w:tmpl w:val="7AFEF27E"/>
@@ -6789,7 +6208,7 @@
       </w:rPr>
     </w:lvl>
   </w:abstractNum>
-  <w:abstractNum w:abstractNumId="9">
+  <w:abstractNum w:abstractNumId="9" w15:restartNumberingAfterBreak="0">
     <w:nsid w:val="420A3B66"/>
     <w:multiLevelType w:val="multilevel"/>
     <w:tmpl w:val="84C4DF26"/>
@@ -6911,7 +6330,7 @@
       </w:rPr>
     </w:lvl>
   </w:abstractNum>
-  <w:abstractNum w:abstractNumId="10">
+  <w:abstractNum w:abstractNumId="10" w15:restartNumberingAfterBreak="0">
     <w:nsid w:val="4D126DC6"/>
     <w:multiLevelType w:val="multilevel"/>
     <w:tmpl w:val="0414001F"/>
@@ -6997,7 +6416,7 @@
       </w:pPr>
     </w:lvl>
   </w:abstractNum>
-  <w:abstractNum w:abstractNumId="11">
+  <w:abstractNum w:abstractNumId="11" w15:restartNumberingAfterBreak="0">
     <w:nsid w:val="4D811BA2"/>
     <w:multiLevelType w:val="hybridMultilevel"/>
     <w:tmpl w:val="35F084A4"/>
@@ -7110,7 +6529,7 @@
       </w:rPr>
     </w:lvl>
   </w:abstractNum>
-  <w:abstractNum w:abstractNumId="12">
+  <w:abstractNum w:abstractNumId="12" w15:restartNumberingAfterBreak="0">
     <w:nsid w:val="51A027F3"/>
     <w:multiLevelType w:val="hybridMultilevel"/>
     <w:tmpl w:val="F9A01424"/>
@@ -7222,7 +6641,7 @@
       </w:rPr>
     </w:lvl>
   </w:abstractNum>
-  <w:abstractNum w:abstractNumId="13">
+  <w:abstractNum w:abstractNumId="13" w15:restartNumberingAfterBreak="0">
     <w:nsid w:val="5FD95DF6"/>
     <w:multiLevelType w:val="hybridMultilevel"/>
     <w:tmpl w:val="B1A471F6"/>
@@ -7335,7 +6754,7 @@
       </w:rPr>
     </w:lvl>
   </w:abstractNum>
-  <w:abstractNum w:abstractNumId="14">
+  <w:abstractNum w:abstractNumId="14" w15:restartNumberingAfterBreak="0">
     <w:nsid w:val="6887542B"/>
     <w:multiLevelType w:val="multilevel"/>
     <w:tmpl w:val="C9789F88"/>
@@ -7421,7 +6840,7 @@
       </w:pPr>
     </w:lvl>
   </w:abstractNum>
-  <w:abstractNum w:abstractNumId="15">
+  <w:abstractNum w:abstractNumId="15" w15:restartNumberingAfterBreak="0">
     <w:nsid w:val="68903BF6"/>
     <w:multiLevelType w:val="hybridMultilevel"/>
     <w:tmpl w:val="2140E8A6"/>
@@ -7533,7 +6952,7 @@
       </w:rPr>
     </w:lvl>
   </w:abstractNum>
-  <w:abstractNum w:abstractNumId="16">
+  <w:abstractNum w:abstractNumId="16" w15:restartNumberingAfterBreak="0">
     <w:nsid w:val="68ED1373"/>
     <w:multiLevelType w:val="hybridMultilevel"/>
     <w:tmpl w:val="0964C6E6"/>
@@ -7646,7 +7065,7 @@
       </w:rPr>
     </w:lvl>
   </w:abstractNum>
-  <w:abstractNum w:abstractNumId="17">
+  <w:abstractNum w:abstractNumId="17" w15:restartNumberingAfterBreak="0">
     <w:nsid w:val="7BF65D85"/>
     <w:multiLevelType w:val="hybridMultilevel"/>
     <w:tmpl w:val="CA20E9DA"/>
@@ -7847,7 +7266,7 @@
 </file>
 
 <file path=word/styles.xml><?xml version="1.0" encoding="utf-8"?>
-<w:styles xmlns:r="http://schemas.openxmlformats.org/officeDocument/2006/relationships" xmlns:w="http://schemas.openxmlformats.org/wordprocessingml/2006/main">
+<w:styles xmlns:mc="http://schemas.openxmlformats.org/markup-compatibility/2006" xmlns:r="http://schemas.openxmlformats.org/officeDocument/2006/relationships" xmlns:w="http://schemas.openxmlformats.org/wordprocessingml/2006/main" xmlns:w14="http://schemas.microsoft.com/office/word/2010/wordml" xmlns:w15="http://schemas.microsoft.com/office/word/2012/wordml" xmlns:w16cex="http://schemas.microsoft.com/office/word/2018/wordml/cex" xmlns:w16cid="http://schemas.microsoft.com/office/word/2016/wordml/cid" xmlns:w16="http://schemas.microsoft.com/office/word/2018/wordml" xmlns:w16se="http://schemas.microsoft.com/office/word/2015/wordml/symex" mc:Ignorable="w14 w15 w16se w16cid w16 w16cex">
   <w:docDefaults>
     <w:rPrDefault>
       <w:rPr>
@@ -7863,144 +7282,383 @@
       </w:pPr>
     </w:pPrDefault>
   </w:docDefaults>
-  <w:latentStyles w:defLockedState="0" w:defUIPriority="99" w:defSemiHidden="1" w:defUnhideWhenUsed="1" w:defQFormat="0" w:count="267">
-    <w:lsdException w:name="Normal" w:semiHidden="0" w:uiPriority="0" w:unhideWhenUsed="0" w:qFormat="1"/>
-    <w:lsdException w:name="heading 1" w:semiHidden="0" w:uiPriority="9" w:unhideWhenUsed="0" w:qFormat="1"/>
-    <w:lsdException w:name="heading 2" w:uiPriority="9" w:qFormat="1"/>
-    <w:lsdException w:name="heading 3" w:uiPriority="9" w:qFormat="1"/>
-    <w:lsdException w:name="heading 4" w:uiPriority="9" w:qFormat="1"/>
-    <w:lsdException w:name="heading 5" w:uiPriority="9" w:qFormat="1"/>
-    <w:lsdException w:name="heading 6" w:uiPriority="9" w:qFormat="1"/>
-    <w:lsdException w:name="heading 7" w:uiPriority="9" w:qFormat="1"/>
-    <w:lsdException w:name="heading 8" w:uiPriority="9" w:qFormat="1"/>
-    <w:lsdException w:name="heading 9" w:uiPriority="9" w:qFormat="1"/>
-    <w:lsdException w:name="toc 1" w:uiPriority="39"/>
-    <w:lsdException w:name="toc 2" w:uiPriority="39"/>
-    <w:lsdException w:name="toc 3" w:uiPriority="39"/>
-    <w:lsdException w:name="toc 4" w:uiPriority="39"/>
-    <w:lsdException w:name="toc 5" w:uiPriority="39"/>
-    <w:lsdException w:name="toc 6" w:uiPriority="39"/>
-    <w:lsdException w:name="toc 7" w:uiPriority="39"/>
-    <w:lsdException w:name="toc 8" w:uiPriority="39"/>
-    <w:lsdException w:name="toc 9" w:uiPriority="39"/>
-    <w:lsdException w:name="caption" w:uiPriority="35" w:qFormat="1"/>
-    <w:lsdException w:name="Title" w:semiHidden="0" w:uiPriority="10" w:unhideWhenUsed="0" w:qFormat="1"/>
-    <w:lsdException w:name="Default Paragraph Font" w:uiPriority="1"/>
-    <w:lsdException w:name="Subtitle" w:semiHidden="0" w:uiPriority="11" w:unhideWhenUsed="0" w:qFormat="1"/>
-    <w:lsdException w:name="Strong" w:semiHidden="0" w:uiPriority="22" w:unhideWhenUsed="0" w:qFormat="1"/>
-    <w:lsdException w:name="Emphasis" w:semiHidden="0" w:uiPriority="20" w:unhideWhenUsed="0" w:qFormat="1"/>
-    <w:lsdException w:name="Table Grid" w:uiPriority="59"/>
-    <w:lsdException w:name="Placeholder Text" w:unhideWhenUsed="0"/>
-    <w:lsdException w:name="No Spacing" w:semiHidden="0" w:uiPriority="1" w:unhideWhenUsed="0" w:qFormat="1"/>
-    <w:lsdException w:name="Light Shading" w:semiHidden="0" w:uiPriority="60" w:unhideWhenUsed="0"/>
-    <w:lsdException w:name="Light List" w:semiHidden="0" w:uiPriority="61" w:unhideWhenUsed="0"/>
-    <w:lsdException w:name="Light Grid" w:semiHidden="0" w:uiPriority="62" w:unhideWhenUsed="0"/>
-    <w:lsdException w:name="Medium Shading 1" w:semiHidden="0" w:uiPriority="63" w:unhideWhenUsed="0"/>
-    <w:lsdException w:name="Medium Shading 2" w:semiHidden="0" w:uiPriority="64" w:unhideWhenUsed="0"/>
-    <w:lsdException w:name="Medium List 1" w:semiHidden="0" w:uiPriority="65" w:unhideWhenUsed="0"/>
-    <w:lsdException w:name="Medium List 2" w:semiHidden="0" w:uiPriority="66" w:unhideWhenUsed="0"/>
-    <w:lsdException w:name="Medium Grid 1" w:semiHidden="0" w:uiPriority="67" w:unhideWhenUsed="0"/>
-    <w:lsdException w:name="Medium Grid 2" w:semiHidden="0" w:uiPriority="68" w:unhideWhenUsed="0"/>
-    <w:lsdException w:name="Medium Grid 3" w:semiHidden="0" w:uiPriority="69" w:unhideWhenUsed="0"/>
-    <w:lsdException w:name="Dark List" w:semiHidden="0" w:uiPriority="70" w:unhideWhenUsed="0"/>
-    <w:lsdException w:name="Colorful Shading" w:semiHidden="0" w:uiPriority="71" w:unhideWhenUsed="0"/>
-    <w:lsdException w:name="Colorful List" w:semiHidden="0" w:uiPriority="72" w:unhideWhenUsed="0"/>
-    <w:lsdException w:name="Colorful Grid" w:semiHidden="0" w:uiPriority="73" w:unhideWhenUsed="0"/>
-    <w:lsdException w:name="Light Shading Accent 1" w:semiHidden="0" w:uiPriority="60" w:unhideWhenUsed="0"/>
-    <w:lsdException w:name="Light List Accent 1" w:semiHidden="0" w:uiPriority="61" w:unhideWhenUsed="0"/>
-    <w:lsdException w:name="Light Grid Accent 1" w:semiHidden="0" w:uiPriority="62" w:unhideWhenUsed="0"/>
-    <w:lsdException w:name="Medium Shading 1 Accent 1" w:semiHidden="0" w:uiPriority="63" w:unhideWhenUsed="0"/>
-    <w:lsdException w:name="Medium Shading 2 Accent 1" w:semiHidden="0" w:uiPriority="64" w:unhideWhenUsed="0"/>
-    <w:lsdException w:name="Medium List 1 Accent 1" w:semiHidden="0" w:uiPriority="65" w:unhideWhenUsed="0"/>
-    <w:lsdException w:name="Revision" w:unhideWhenUsed="0"/>
-    <w:lsdException w:name="List Paragraph" w:semiHidden="0" w:uiPriority="34" w:unhideWhenUsed="0" w:qFormat="1"/>
-    <w:lsdException w:name="Quote" w:semiHidden="0" w:uiPriority="29" w:unhideWhenUsed="0" w:qFormat="1"/>
-    <w:lsdException w:name="Intense Quote" w:semiHidden="0" w:uiPriority="30" w:unhideWhenUsed="0" w:qFormat="1"/>
-    <w:lsdException w:name="Medium List 2 Accent 1" w:semiHidden="0" w:uiPriority="66" w:unhideWhenUsed="0"/>
-    <w:lsdException w:name="Medium Grid 1 Accent 1" w:semiHidden="0" w:uiPriority="67" w:unhideWhenUsed="0"/>
-    <w:lsdException w:name="Medium Grid 2 Accent 1" w:semiHidden="0" w:uiPriority="68" w:unhideWhenUsed="0"/>
-    <w:lsdException w:name="Medium Grid 3 Accent 1" w:semiHidden="0" w:uiPriority="69" w:unhideWhenUsed="0"/>
-    <w:lsdException w:name="Dark List Accent 1" w:semiHidden="0" w:uiPriority="70" w:unhideWhenUsed="0"/>
-    <w:lsdException w:name="Colorful Shading Accent 1" w:semiHidden="0" w:uiPriority="71" w:unhideWhenUsed="0"/>
-    <w:lsdException w:name="Colorful List Accent 1" w:semiHidden="0" w:uiPriority="72" w:unhideWhenUsed="0"/>
-    <w:lsdException w:name="Colorful Grid Accent 1" w:semiHidden="0" w:uiPriority="73" w:unhideWhenUsed="0"/>
-    <w:lsdException w:name="Light Shading Accent 2" w:semiHidden="0" w:uiPriority="60" w:unhideWhenUsed="0"/>
-    <w:lsdException w:name="Light List Accent 2" w:semiHidden="0" w:uiPriority="61" w:unhideWhenUsed="0"/>
-    <w:lsdException w:name="Light Grid Accent 2" w:semiHidden="0" w:uiPriority="62" w:unhideWhenUsed="0"/>
-    <w:lsdException w:name="Medium Shading 1 Accent 2" w:semiHidden="0" w:uiPriority="63" w:unhideWhenUsed="0"/>
-    <w:lsdException w:name="Medium Shading 2 Accent 2" w:semiHidden="0" w:uiPriority="64" w:unhideWhenUsed="0"/>
-    <w:lsdException w:name="Medium List 1 Accent 2" w:semiHidden="0" w:uiPriority="65" w:unhideWhenUsed="0"/>
-    <w:lsdException w:name="Medium List 2 Accent 2" w:semiHidden="0" w:uiPriority="66" w:unhideWhenUsed="0"/>
-    <w:lsdException w:name="Medium Grid 1 Accent 2" w:semiHidden="0" w:uiPriority="67" w:unhideWhenUsed="0"/>
-    <w:lsdException w:name="Medium Grid 2 Accent 2" w:semiHidden="0" w:uiPriority="68" w:unhideWhenUsed="0"/>
-    <w:lsdException w:name="Medium Grid 3 Accent 2" w:semiHidden="0" w:uiPriority="69" w:unhideWhenUsed="0"/>
-    <w:lsdException w:name="Dark List Accent 2" w:semiHidden="0" w:uiPriority="70" w:unhideWhenUsed="0"/>
-    <w:lsdException w:name="Colorful Shading Accent 2" w:semiHidden="0" w:uiPriority="71" w:unhideWhenUsed="0"/>
-    <w:lsdException w:name="Colorful List Accent 2" w:semiHidden="0" w:uiPriority="72" w:unhideWhenUsed="0"/>
-    <w:lsdException w:name="Colorful Grid Accent 2" w:semiHidden="0" w:uiPriority="73" w:unhideWhenUsed="0"/>
-    <w:lsdException w:name="Light Shading Accent 3" w:semiHidden="0" w:uiPriority="60" w:unhideWhenUsed="0"/>
-    <w:lsdException w:name="Light List Accent 3" w:semiHidden="0" w:uiPriority="61" w:unhideWhenUsed="0"/>
-    <w:lsdException w:name="Light Grid Accent 3" w:semiHidden="0" w:uiPriority="62" w:unhideWhenUsed="0"/>
-    <w:lsdException w:name="Medium Shading 1 Accent 3" w:semiHidden="0" w:uiPriority="63" w:unhideWhenUsed="0"/>
-    <w:lsdException w:name="Medium Shading 2 Accent 3" w:semiHidden="0" w:uiPriority="64" w:unhideWhenUsed="0"/>
-    <w:lsdException w:name="Medium List 1 Accent 3" w:semiHidden="0" w:uiPriority="65" w:unhideWhenUsed="0"/>
-    <w:lsdException w:name="Medium List 2 Accent 3" w:semiHidden="0" w:uiPriority="66" w:unhideWhenUsed="0"/>
-    <w:lsdException w:name="Medium Grid 1 Accent 3" w:semiHidden="0" w:uiPriority="67" w:unhideWhenUsed="0"/>
-    <w:lsdException w:name="Medium Grid 2 Accent 3" w:semiHidden="0" w:uiPriority="68" w:unhideWhenUsed="0"/>
-    <w:lsdException w:name="Medium Grid 3 Accent 3" w:semiHidden="0" w:uiPriority="69" w:unhideWhenUsed="0"/>
-    <w:lsdException w:name="Dark List Accent 3" w:semiHidden="0" w:uiPriority="70" w:unhideWhenUsed="0"/>
-    <w:lsdException w:name="Colorful Shading Accent 3" w:semiHidden="0" w:uiPriority="71" w:unhideWhenUsed="0"/>
-    <w:lsdException w:name="Colorful List Accent 3" w:semiHidden="0" w:uiPriority="72" w:unhideWhenUsed="0"/>
-    <w:lsdException w:name="Colorful Grid Accent 3" w:semiHidden="0" w:uiPriority="73" w:unhideWhenUsed="0"/>
-    <w:lsdException w:name="Light Shading Accent 4" w:semiHidden="0" w:uiPriority="60" w:unhideWhenUsed="0"/>
-    <w:lsdException w:name="Light List Accent 4" w:semiHidden="0" w:uiPriority="61" w:unhideWhenUsed="0"/>
-    <w:lsdException w:name="Light Grid Accent 4" w:semiHidden="0" w:uiPriority="62" w:unhideWhenUsed="0"/>
-    <w:lsdException w:name="Medium Shading 1 Accent 4" w:semiHidden="0" w:uiPriority="63" w:unhideWhenUsed="0"/>
-    <w:lsdException w:name="Medium Shading 2 Accent 4" w:semiHidden="0" w:uiPriority="64" w:unhideWhenUsed="0"/>
-    <w:lsdException w:name="Medium List 1 Accent 4" w:semiHidden="0" w:uiPriority="65" w:unhideWhenUsed="0"/>
-    <w:lsdException w:name="Medium List 2 Accent 4" w:semiHidden="0" w:uiPriority="66" w:unhideWhenUsed="0"/>
-    <w:lsdException w:name="Medium Grid 1 Accent 4" w:semiHidden="0" w:uiPriority="67" w:unhideWhenUsed="0"/>
-    <w:lsdException w:name="Medium Grid 2 Accent 4" w:semiHidden="0" w:uiPriority="68" w:unhideWhenUsed="0"/>
-    <w:lsdException w:name="Medium Grid 3 Accent 4" w:semiHidden="0" w:uiPriority="69" w:unhideWhenUsed="0"/>
-    <w:lsdException w:name="Dark List Accent 4" w:semiHidden="0" w:uiPriority="70" w:unhideWhenUsed="0"/>
-    <w:lsdException w:name="Colorful Shading Accent 4" w:semiHidden="0" w:uiPriority="71" w:unhideWhenUsed="0"/>
-    <w:lsdException w:name="Colorful List Accent 4" w:semiHidden="0" w:uiPriority="72" w:unhideWhenUsed="0"/>
-    <w:lsdException w:name="Colorful Grid Accent 4" w:semiHidden="0" w:uiPriority="73" w:unhideWhenUsed="0"/>
-    <w:lsdException w:name="Light Shading Accent 5" w:semiHidden="0" w:uiPriority="60" w:unhideWhenUsed="0"/>
-    <w:lsdException w:name="Light List Accent 5" w:semiHidden="0" w:uiPriority="61" w:unhideWhenUsed="0"/>
-    <w:lsdException w:name="Light Grid Accent 5" w:semiHidden="0" w:uiPriority="62" w:unhideWhenUsed="0"/>
-    <w:lsdException w:name="Medium Shading 1 Accent 5" w:semiHidden="0" w:uiPriority="63" w:unhideWhenUsed="0"/>
-    <w:lsdException w:name="Medium Shading 2 Accent 5" w:semiHidden="0" w:uiPriority="64" w:unhideWhenUsed="0"/>
-    <w:lsdException w:name="Medium List 1 Accent 5" w:semiHidden="0" w:uiPriority="65" w:unhideWhenUsed="0"/>
-    <w:lsdException w:name="Medium List 2 Accent 5" w:semiHidden="0" w:uiPriority="66" w:unhideWhenUsed="0"/>
-    <w:lsdException w:name="Medium Grid 1 Accent 5" w:semiHidden="0" w:uiPriority="67" w:unhideWhenUsed="0"/>
-    <w:lsdException w:name="Medium Grid 2 Accent 5" w:semiHidden="0" w:uiPriority="68" w:unhideWhenUsed="0"/>
-    <w:lsdException w:name="Medium Grid 3 Accent 5" w:semiHidden="0" w:uiPriority="69" w:unhideWhenUsed="0"/>
-    <w:lsdException w:name="Dark List Accent 5" w:semiHidden="0" w:uiPriority="70" w:unhideWhenUsed="0"/>
-    <w:lsdException w:name="Colorful Shading Accent 5" w:semiHidden="0" w:uiPriority="71" w:unhideWhenUsed="0"/>
-    <w:lsdException w:name="Colorful List Accent 5" w:semiHidden="0" w:uiPriority="72" w:unhideWhenUsed="0"/>
-    <w:lsdException w:name="Colorful Grid Accent 5" w:semiHidden="0" w:uiPriority="73" w:unhideWhenUsed="0"/>
-    <w:lsdException w:name="Light Shading Accent 6" w:semiHidden="0" w:uiPriority="60" w:unhideWhenUsed="0"/>
-    <w:lsdException w:name="Light List Accent 6" w:semiHidden="0" w:uiPriority="61" w:unhideWhenUsed="0"/>
-    <w:lsdException w:name="Light Grid Accent 6" w:semiHidden="0" w:uiPriority="62" w:unhideWhenUsed="0"/>
-    <w:lsdException w:name="Medium Shading 1 Accent 6" w:semiHidden="0" w:uiPriority="63" w:unhideWhenUsed="0"/>
-    <w:lsdException w:name="Medium Shading 2 Accent 6" w:semiHidden="0" w:uiPriority="64" w:unhideWhenUsed="0"/>
-    <w:lsdException w:name="Medium List 1 Accent 6" w:semiHidden="0" w:uiPriority="65" w:unhideWhenUsed="0"/>
-    <w:lsdException w:name="Medium List 2 Accent 6" w:semiHidden="0" w:uiPriority="66" w:unhideWhenUsed="0"/>
-    <w:lsdException w:name="Medium Grid 1 Accent 6" w:semiHidden="0" w:uiPriority="67" w:unhideWhenUsed="0"/>
-    <w:lsdException w:name="Medium Grid 2 Accent 6" w:semiHidden="0" w:uiPriority="68" w:unhideWhenUsed="0"/>
-    <w:lsdException w:name="Medium Grid 3 Accent 6" w:semiHidden="0" w:uiPriority="69" w:unhideWhenUsed="0"/>
-    <w:lsdException w:name="Dark List Accent 6" w:semiHidden="0" w:uiPriority="70" w:unhideWhenUsed="0"/>
-    <w:lsdException w:name="Colorful Shading Accent 6" w:semiHidden="0" w:uiPriority="71" w:unhideWhenUsed="0"/>
-    <w:lsdException w:name="Colorful List Accent 6" w:semiHidden="0" w:uiPriority="72" w:unhideWhenUsed="0"/>
-    <w:lsdException w:name="Colorful Grid Accent 6" w:semiHidden="0" w:uiPriority="73" w:unhideWhenUsed="0"/>
-    <w:lsdException w:name="Subtle Emphasis" w:semiHidden="0" w:uiPriority="19" w:unhideWhenUsed="0" w:qFormat="1"/>
-    <w:lsdException w:name="Intense Emphasis" w:semiHidden="0" w:uiPriority="21" w:unhideWhenUsed="0" w:qFormat="1"/>
-    <w:lsdException w:name="Subtle Reference" w:semiHidden="0" w:uiPriority="31" w:unhideWhenUsed="0" w:qFormat="1"/>
-    <w:lsdException w:name="Intense Reference" w:semiHidden="0" w:uiPriority="32" w:unhideWhenUsed="0" w:qFormat="1"/>
-    <w:lsdException w:name="Book Title" w:semiHidden="0" w:uiPriority="33" w:unhideWhenUsed="0" w:qFormat="1"/>
-    <w:lsdException w:name="Bibliography" w:uiPriority="37"/>
-    <w:lsdException w:name="TOC Heading" w:uiPriority="39" w:qFormat="1"/>
+  <w:latentStyles w:defLockedState="0" w:defUIPriority="99" w:defSemiHidden="0" w:defUnhideWhenUsed="0" w:defQFormat="0" w:count="376">
+    <w:lsdException w:name="Normal" w:uiPriority="0" w:qFormat="1"/>
+    <w:lsdException w:name="heading 1" w:uiPriority="9" w:qFormat="1"/>
+    <w:lsdException w:name="heading 2" w:semiHidden="1" w:uiPriority="9" w:unhideWhenUsed="1" w:qFormat="1"/>
+    <w:lsdException w:name="heading 3" w:semiHidden="1" w:uiPriority="9" w:unhideWhenUsed="1" w:qFormat="1"/>
+    <w:lsdException w:name="heading 4" w:semiHidden="1" w:uiPriority="9" w:unhideWhenUsed="1" w:qFormat="1"/>
+    <w:lsdException w:name="heading 5" w:semiHidden="1" w:uiPriority="9" w:unhideWhenUsed="1" w:qFormat="1"/>
+    <w:lsdException w:name="heading 6" w:semiHidden="1" w:uiPriority="9" w:unhideWhenUsed="1" w:qFormat="1"/>
+    <w:lsdException w:name="heading 7" w:semiHidden="1" w:uiPriority="9" w:unhideWhenUsed="1" w:qFormat="1"/>
+    <w:lsdException w:name="heading 8" w:semiHidden="1" w:uiPriority="9" w:unhideWhenUsed="1" w:qFormat="1"/>
+    <w:lsdException w:name="heading 9" w:semiHidden="1" w:uiPriority="9" w:unhideWhenUsed="1" w:qFormat="1"/>
+    <w:lsdException w:name="index 1" w:semiHidden="1" w:unhideWhenUsed="1"/>
+    <w:lsdException w:name="index 2" w:semiHidden="1" w:unhideWhenUsed="1"/>
+    <w:lsdException w:name="index 3" w:semiHidden="1" w:unhideWhenUsed="1"/>
+    <w:lsdException w:name="index 4" w:semiHidden="1" w:unhideWhenUsed="1"/>
+    <w:lsdException w:name="index 5" w:semiHidden="1" w:unhideWhenUsed="1"/>
+    <w:lsdException w:name="index 6" w:semiHidden="1" w:unhideWhenUsed="1"/>
+    <w:lsdException w:name="index 7" w:semiHidden="1" w:unhideWhenUsed="1"/>
+    <w:lsdException w:name="index 8" w:semiHidden="1" w:unhideWhenUsed="1"/>
+    <w:lsdException w:name="index 9" w:semiHidden="1" w:unhideWhenUsed="1"/>
+    <w:lsdException w:name="toc 1" w:semiHidden="1" w:uiPriority="39" w:unhideWhenUsed="1"/>
+    <w:lsdException w:name="toc 2" w:semiHidden="1" w:uiPriority="39" w:unhideWhenUsed="1"/>
+    <w:lsdException w:name="toc 3" w:semiHidden="1" w:uiPriority="39" w:unhideWhenUsed="1"/>
+    <w:lsdException w:name="toc 4" w:semiHidden="1" w:uiPriority="39" w:unhideWhenUsed="1"/>
+    <w:lsdException w:name="toc 5" w:semiHidden="1" w:uiPriority="39" w:unhideWhenUsed="1"/>
+    <w:lsdException w:name="toc 6" w:semiHidden="1" w:uiPriority="39" w:unhideWhenUsed="1"/>
+    <w:lsdException w:name="toc 7" w:semiHidden="1" w:uiPriority="39" w:unhideWhenUsed="1"/>
+    <w:lsdException w:name="toc 8" w:semiHidden="1" w:uiPriority="39" w:unhideWhenUsed="1"/>
+    <w:lsdException w:name="toc 9" w:semiHidden="1" w:uiPriority="39" w:unhideWhenUsed="1"/>
+    <w:lsdException w:name="Normal Indent" w:semiHidden="1" w:unhideWhenUsed="1"/>
+    <w:lsdException w:name="footnote text" w:semiHidden="1" w:unhideWhenUsed="1"/>
+    <w:lsdException w:name="annotation text" w:semiHidden="1" w:unhideWhenUsed="1"/>
+    <w:lsdException w:name="header" w:semiHidden="1" w:unhideWhenUsed="1"/>
+    <w:lsdException w:name="footer" w:semiHidden="1" w:unhideWhenUsed="1"/>
+    <w:lsdException w:name="index heading" w:semiHidden="1" w:unhideWhenUsed="1"/>
+    <w:lsdException w:name="caption" w:semiHidden="1" w:uiPriority="35" w:unhideWhenUsed="1" w:qFormat="1"/>
+    <w:lsdException w:name="table of figures" w:semiHidden="1" w:unhideWhenUsed="1"/>
+    <w:lsdException w:name="envelope address" w:semiHidden="1" w:unhideWhenUsed="1"/>
+    <w:lsdException w:name="envelope return" w:semiHidden="1" w:unhideWhenUsed="1"/>
+    <w:lsdException w:name="footnote reference" w:semiHidden="1" w:unhideWhenUsed="1"/>
+    <w:lsdException w:name="annotation reference" w:semiHidden="1" w:unhideWhenUsed="1"/>
+    <w:lsdException w:name="line number" w:semiHidden="1" w:unhideWhenUsed="1"/>
+    <w:lsdException w:name="page number" w:semiHidden="1" w:unhideWhenUsed="1"/>
+    <w:lsdException w:name="endnote reference" w:semiHidden="1" w:unhideWhenUsed="1"/>
+    <w:lsdException w:name="endnote text" w:semiHidden="1" w:unhideWhenUsed="1"/>
+    <w:lsdException w:name="table of authorities" w:semiHidden="1" w:unhideWhenUsed="1"/>
+    <w:lsdException w:name="macro" w:semiHidden="1" w:unhideWhenUsed="1"/>
+    <w:lsdException w:name="toa heading" w:semiHidden="1" w:unhideWhenUsed="1"/>
+    <w:lsdException w:name="List" w:semiHidden="1" w:unhideWhenUsed="1"/>
+    <w:lsdException w:name="List Bullet" w:semiHidden="1" w:unhideWhenUsed="1"/>
+    <w:lsdException w:name="List Number" w:semiHidden="1" w:unhideWhenUsed="1"/>
+    <w:lsdException w:name="List 2" w:semiHidden="1" w:unhideWhenUsed="1"/>
+    <w:lsdException w:name="List 3" w:semiHidden="1" w:unhideWhenUsed="1"/>
+    <w:lsdException w:name="List 4" w:semiHidden="1" w:unhideWhenUsed="1"/>
+    <w:lsdException w:name="List 5" w:semiHidden="1" w:unhideWhenUsed="1"/>
+    <w:lsdException w:name="List Bullet 2" w:semiHidden="1" w:unhideWhenUsed="1"/>
+    <w:lsdException w:name="List Bullet 3" w:semiHidden="1" w:unhideWhenUsed="1"/>
+    <w:lsdException w:name="List Bullet 4" w:semiHidden="1" w:unhideWhenUsed="1"/>
+    <w:lsdException w:name="List Bullet 5" w:semiHidden="1" w:unhideWhenUsed="1"/>
+    <w:lsdException w:name="List Number 2" w:semiHidden="1" w:unhideWhenUsed="1"/>
+    <w:lsdException w:name="List Number 3" w:semiHidden="1" w:unhideWhenUsed="1"/>
+    <w:lsdException w:name="List Number 4" w:semiHidden="1" w:unhideWhenUsed="1"/>
+    <w:lsdException w:name="List Number 5" w:semiHidden="1" w:unhideWhenUsed="1"/>
+    <w:lsdException w:name="Title" w:uiPriority="10" w:qFormat="1"/>
+    <w:lsdException w:name="Closing" w:semiHidden="1" w:unhideWhenUsed="1"/>
+    <w:lsdException w:name="Signature" w:semiHidden="1" w:unhideWhenUsed="1"/>
+    <w:lsdException w:name="Default Paragraph Font" w:semiHidden="1" w:uiPriority="1" w:unhideWhenUsed="1"/>
+    <w:lsdException w:name="Body Text" w:semiHidden="1" w:unhideWhenUsed="1"/>
+    <w:lsdException w:name="Body Text Indent" w:semiHidden="1" w:unhideWhenUsed="1"/>
+    <w:lsdException w:name="List Continue" w:semiHidden="1" w:unhideWhenUsed="1"/>
+    <w:lsdException w:name="List Continue 2" w:semiHidden="1" w:unhideWhenUsed="1"/>
+    <w:lsdException w:name="List Continue 3" w:semiHidden="1" w:unhideWhenUsed="1"/>
+    <w:lsdException w:name="List Continue 4" w:semiHidden="1" w:unhideWhenUsed="1"/>
+    <w:lsdException w:name="List Continue 5" w:semiHidden="1" w:unhideWhenUsed="1"/>
+    <w:lsdException w:name="Message Header" w:semiHidden="1" w:unhideWhenUsed="1"/>
+    <w:lsdException w:name="Subtitle" w:uiPriority="11" w:qFormat="1"/>
+    <w:lsdException w:name="Salutation" w:semiHidden="1" w:unhideWhenUsed="1"/>
+    <w:lsdException w:name="Date" w:semiHidden="1" w:unhideWhenUsed="1"/>
+    <w:lsdException w:name="Body Text First Indent" w:semiHidden="1" w:unhideWhenUsed="1"/>
+    <w:lsdException w:name="Body Text First Indent 2" w:semiHidden="1" w:unhideWhenUsed="1"/>
+    <w:lsdException w:name="Note Heading" w:semiHidden="1" w:unhideWhenUsed="1"/>
+    <w:lsdException w:name="Body Text 2" w:semiHidden="1" w:unhideWhenUsed="1"/>
+    <w:lsdException w:name="Body Text 3" w:semiHidden="1" w:unhideWhenUsed="1"/>
+    <w:lsdException w:name="Body Text Indent 2" w:semiHidden="1" w:unhideWhenUsed="1"/>
+    <w:lsdException w:name="Body Text Indent 3" w:semiHidden="1" w:unhideWhenUsed="1"/>
+    <w:lsdException w:name="Block Text" w:semiHidden="1" w:unhideWhenUsed="1"/>
+    <w:lsdException w:name="Hyperlink" w:semiHidden="1" w:unhideWhenUsed="1"/>
+    <w:lsdException w:name="FollowedHyperlink" w:semiHidden="1" w:unhideWhenUsed="1"/>
+    <w:lsdException w:name="Strong" w:uiPriority="22" w:qFormat="1"/>
+    <w:lsdException w:name="Emphasis" w:uiPriority="20" w:qFormat="1"/>
+    <w:lsdException w:name="Document Map" w:semiHidden="1" w:unhideWhenUsed="1"/>
+    <w:lsdException w:name="Plain Text" w:semiHidden="1" w:unhideWhenUsed="1"/>
+    <w:lsdException w:name="E-mail Signature" w:semiHidden="1" w:unhideWhenUsed="1"/>
+    <w:lsdException w:name="HTML Top of Form" w:semiHidden="1" w:unhideWhenUsed="1"/>
+    <w:lsdException w:name="HTML Bottom of Form" w:semiHidden="1" w:unhideWhenUsed="1"/>
+    <w:lsdException w:name="Normal (Web)" w:semiHidden="1" w:unhideWhenUsed="1"/>
+    <w:lsdException w:name="HTML Acronym" w:semiHidden="1" w:unhideWhenUsed="1"/>
+    <w:lsdException w:name="HTML Address" w:semiHidden="1" w:unhideWhenUsed="1"/>
+    <w:lsdException w:name="HTML Cite" w:semiHidden="1" w:unhideWhenUsed="1"/>
+    <w:lsdException w:name="HTML Code" w:semiHidden="1" w:unhideWhenUsed="1"/>
+    <w:lsdException w:name="HTML Definition" w:semiHidden="1" w:unhideWhenUsed="1"/>
+    <w:lsdException w:name="HTML Keyboard" w:semiHidden="1" w:unhideWhenUsed="1"/>
+    <w:lsdException w:name="HTML Preformatted" w:semiHidden="1" w:unhideWhenUsed="1"/>
+    <w:lsdException w:name="HTML Sample" w:semiHidden="1" w:unhideWhenUsed="1"/>
+    <w:lsdException w:name="HTML Typewriter" w:semiHidden="1" w:unhideWhenUsed="1"/>
+    <w:lsdException w:name="HTML Variable" w:semiHidden="1" w:unhideWhenUsed="1"/>
+    <w:lsdException w:name="Normal Table" w:semiHidden="1" w:unhideWhenUsed="1"/>
+    <w:lsdException w:name="annotation subject" w:semiHidden="1" w:unhideWhenUsed="1"/>
+    <w:lsdException w:name="No List" w:semiHidden="1" w:unhideWhenUsed="1"/>
+    <w:lsdException w:name="Outline List 1" w:semiHidden="1" w:unhideWhenUsed="1"/>
+    <w:lsdException w:name="Outline List 2" w:semiHidden="1" w:unhideWhenUsed="1"/>
+    <w:lsdException w:name="Outline List 3" w:semiHidden="1" w:unhideWhenUsed="1"/>
+    <w:lsdException w:name="Table Simple 1" w:semiHidden="1" w:unhideWhenUsed="1"/>
+    <w:lsdException w:name="Table Simple 2" w:semiHidden="1" w:unhideWhenUsed="1"/>
+    <w:lsdException w:name="Table Simple 3" w:semiHidden="1" w:unhideWhenUsed="1"/>
+    <w:lsdException w:name="Table Classic 1" w:semiHidden="1" w:unhideWhenUsed="1"/>
+    <w:lsdException w:name="Table Classic 2" w:semiHidden="1" w:unhideWhenUsed="1"/>
+    <w:lsdException w:name="Table Classic 3" w:semiHidden="1" w:unhideWhenUsed="1"/>
+    <w:lsdException w:name="Table Classic 4" w:semiHidden="1" w:unhideWhenUsed="1"/>
+    <w:lsdException w:name="Table Colorful 1" w:semiHidden="1" w:unhideWhenUsed="1"/>
+    <w:lsdException w:name="Table Colorful 2" w:semiHidden="1" w:unhideWhenUsed="1"/>
+    <w:lsdException w:name="Table Colorful 3" w:semiHidden="1" w:unhideWhenUsed="1"/>
+    <w:lsdException w:name="Table Columns 1" w:semiHidden="1" w:unhideWhenUsed="1"/>
+    <w:lsdException w:name="Table Columns 2" w:semiHidden="1" w:unhideWhenUsed="1"/>
+    <w:lsdException w:name="Table Columns 3" w:semiHidden="1" w:unhideWhenUsed="1"/>
+    <w:lsdException w:name="Table Columns 4" w:semiHidden="1" w:unhideWhenUsed="1"/>
+    <w:lsdException w:name="Table Columns 5" w:semiHidden="1" w:unhideWhenUsed="1"/>
+    <w:lsdException w:name="Table Grid 1" w:semiHidden="1" w:unhideWhenUsed="1"/>
+    <w:lsdException w:name="Table Grid 2" w:semiHidden="1" w:unhideWhenUsed="1"/>
+    <w:lsdException w:name="Table Grid 3" w:semiHidden="1" w:unhideWhenUsed="1"/>
+    <w:lsdException w:name="Table Grid 4" w:semiHidden="1" w:unhideWhenUsed="1"/>
+    <w:lsdException w:name="Table Grid 5" w:semiHidden="1" w:unhideWhenUsed="1"/>
+    <w:lsdException w:name="Table Grid 6" w:semiHidden="1" w:unhideWhenUsed="1"/>
+    <w:lsdException w:name="Table Grid 7" w:semiHidden="1" w:unhideWhenUsed="1"/>
+    <w:lsdException w:name="Table Grid 8" w:semiHidden="1" w:unhideWhenUsed="1"/>
+    <w:lsdException w:name="Table List 1" w:semiHidden="1" w:unhideWhenUsed="1"/>
+    <w:lsdException w:name="Table List 2" w:semiHidden="1" w:unhideWhenUsed="1"/>
+    <w:lsdException w:name="Table List 3" w:semiHidden="1" w:unhideWhenUsed="1"/>
+    <w:lsdException w:name="Table List 4" w:semiHidden="1" w:unhideWhenUsed="1"/>
+    <w:lsdException w:name="Table List 5" w:semiHidden="1" w:unhideWhenUsed="1"/>
+    <w:lsdException w:name="Table List 6" w:semiHidden="1" w:unhideWhenUsed="1"/>
+    <w:lsdException w:name="Table List 7" w:semiHidden="1" w:unhideWhenUsed="1"/>
+    <w:lsdException w:name="Table List 8" w:semiHidden="1" w:unhideWhenUsed="1"/>
+    <w:lsdException w:name="Table 3D effects 1" w:semiHidden="1" w:unhideWhenUsed="1"/>
+    <w:lsdException w:name="Table 3D effects 2" w:semiHidden="1" w:unhideWhenUsed="1"/>
+    <w:lsdException w:name="Table 3D effects 3" w:semiHidden="1" w:unhideWhenUsed="1"/>
+    <w:lsdException w:name="Table Contemporary" w:semiHidden="1" w:unhideWhenUsed="1"/>
+    <w:lsdException w:name="Table Elegant" w:semiHidden="1" w:unhideWhenUsed="1"/>
+    <w:lsdException w:name="Table Professional" w:semiHidden="1" w:unhideWhenUsed="1"/>
+    <w:lsdException w:name="Table Subtle 1" w:semiHidden="1" w:unhideWhenUsed="1"/>
+    <w:lsdException w:name="Table Subtle 2" w:semiHidden="1" w:unhideWhenUsed="1"/>
+    <w:lsdException w:name="Table Web 1" w:semiHidden="1" w:unhideWhenUsed="1"/>
+    <w:lsdException w:name="Table Web 2" w:semiHidden="1" w:unhideWhenUsed="1"/>
+    <w:lsdException w:name="Table Web 3" w:semiHidden="1" w:unhideWhenUsed="1"/>
+    <w:lsdException w:name="Balloon Text" w:semiHidden="1" w:unhideWhenUsed="1"/>
+    <w:lsdException w:name="Table Grid" w:semiHidden="1" w:uiPriority="59" w:unhideWhenUsed="1"/>
+    <w:lsdException w:name="Table Theme" w:semiHidden="1" w:unhideWhenUsed="1"/>
+    <w:lsdException w:name="Placeholder Text" w:semiHidden="1"/>
+    <w:lsdException w:name="No Spacing" w:uiPriority="1" w:qFormat="1"/>
+    <w:lsdException w:name="Light Shading" w:uiPriority="60"/>
+    <w:lsdException w:name="Light List" w:uiPriority="61"/>
+    <w:lsdException w:name="Light Grid" w:uiPriority="62"/>
+    <w:lsdException w:name="Medium Shading 1" w:uiPriority="63"/>
+    <w:lsdException w:name="Medium Shading 2" w:uiPriority="64"/>
+    <w:lsdException w:name="Medium List 1" w:uiPriority="65"/>
+    <w:lsdException w:name="Medium List 2" w:uiPriority="66"/>
+    <w:lsdException w:name="Medium Grid 1" w:uiPriority="67"/>
+    <w:lsdException w:name="Medium Grid 2" w:uiPriority="68"/>
+    <w:lsdException w:name="Medium Grid 3" w:uiPriority="69"/>
+    <w:lsdException w:name="Dark List" w:uiPriority="70"/>
+    <w:lsdException w:name="Colorful Shading" w:uiPriority="71"/>
+    <w:lsdException w:name="Colorful List" w:uiPriority="72"/>
+    <w:lsdException w:name="Colorful Grid" w:uiPriority="73"/>
+    <w:lsdException w:name="Light Shading Accent 1" w:uiPriority="60"/>
+    <w:lsdException w:name="Light List Accent 1" w:uiPriority="61"/>
+    <w:lsdException w:name="Light Grid Accent 1" w:uiPriority="62"/>
+    <w:lsdException w:name="Medium Shading 1 Accent 1" w:uiPriority="63"/>
+    <w:lsdException w:name="Medium Shading 2 Accent 1" w:uiPriority="64"/>
+    <w:lsdException w:name="Medium List 1 Accent 1" w:uiPriority="65"/>
+    <w:lsdException w:name="Revision" w:semiHidden="1"/>
+    <w:lsdException w:name="List Paragraph" w:uiPriority="34" w:qFormat="1"/>
+    <w:lsdException w:name="Quote" w:uiPriority="29" w:qFormat="1"/>
+    <w:lsdException w:name="Intense Quote" w:uiPriority="30" w:qFormat="1"/>
+    <w:lsdException w:name="Medium List 2 Accent 1" w:uiPriority="66"/>
+    <w:lsdException w:name="Medium Grid 1 Accent 1" w:uiPriority="67"/>
+    <w:lsdException w:name="Medium Grid 2 Accent 1" w:uiPriority="68"/>
+    <w:lsdException w:name="Medium Grid 3 Accent 1" w:uiPriority="69"/>
+    <w:lsdException w:name="Dark List Accent 1" w:uiPriority="70"/>
+    <w:lsdException w:name="Colorful Shading Accent 1" w:uiPriority="71"/>
+    <w:lsdException w:name="Colorful List Accent 1" w:uiPriority="72"/>
+    <w:lsdException w:name="Colorful Grid Accent 1" w:uiPriority="73"/>
+    <w:lsdException w:name="Light Shading Accent 2" w:uiPriority="60"/>
+    <w:lsdException w:name="Light List Accent 2" w:uiPriority="61"/>
+    <w:lsdException w:name="Light Grid Accent 2" w:uiPriority="62"/>
+    <w:lsdException w:name="Medium Shading 1 Accent 2" w:uiPriority="63"/>
+    <w:lsdException w:name="Medium Shading 2 Accent 2" w:uiPriority="64"/>
+    <w:lsdException w:name="Medium List 1 Accent 2" w:uiPriority="65"/>
+    <w:lsdException w:name="Medium List 2 Accent 2" w:uiPriority="66"/>
+    <w:lsdException w:name="Medium Grid 1 Accent 2" w:uiPriority="67"/>
+    <w:lsdException w:name="Medium Grid 2 Accent 2" w:uiPriority="68"/>
+    <w:lsdException w:name="Medium Grid 3 Accent 2" w:uiPriority="69"/>
+    <w:lsdException w:name="Dark List Accent 2" w:uiPriority="70"/>
+    <w:lsdException w:name="Colorful Shading Accent 2" w:uiPriority="71"/>
+    <w:lsdException w:name="Colorful List Accent 2" w:uiPriority="72"/>
+    <w:lsdException w:name="Colorful Grid Accent 2" w:uiPriority="73"/>
+    <w:lsdException w:name="Light Shading Accent 3" w:uiPriority="60"/>
+    <w:lsdException w:name="Light List Accent 3" w:uiPriority="61"/>
+    <w:lsdException w:name="Light Grid Accent 3" w:uiPriority="62"/>
+    <w:lsdException w:name="Medium Shading 1 Accent 3" w:uiPriority="63"/>
+    <w:lsdException w:name="Medium Shading 2 Accent 3" w:uiPriority="64"/>
+    <w:lsdException w:name="Medium List 1 Accent 3" w:uiPriority="65"/>
+    <w:lsdException w:name="Medium List 2 Accent 3" w:uiPriority="66"/>
+    <w:lsdException w:name="Medium Grid 1 Accent 3" w:uiPriority="67"/>
+    <w:lsdException w:name="Medium Grid 2 Accent 3" w:uiPriority="68"/>
+    <w:lsdException w:name="Medium Grid 3 Accent 3" w:uiPriority="69"/>
+    <w:lsdException w:name="Dark List Accent 3" w:uiPriority="70"/>
+    <w:lsdException w:name="Colorful Shading Accent 3" w:uiPriority="71"/>
+    <w:lsdException w:name="Colorful List Accent 3" w:uiPriority="72"/>
+    <w:lsdException w:name="Colorful Grid Accent 3" w:uiPriority="73"/>
+    <w:lsdException w:name="Light Shading Accent 4" w:uiPriority="60"/>
+    <w:lsdException w:name="Light List Accent 4" w:uiPriority="61"/>
+    <w:lsdException w:name="Light Grid Accent 4" w:uiPriority="62"/>
+    <w:lsdException w:name="Medium Shading 1 Accent 4" w:uiPriority="63"/>
+    <w:lsdException w:name="Medium Shading 2 Accent 4" w:uiPriority="64"/>
+    <w:lsdException w:name="Medium List 1 Accent 4" w:uiPriority="65"/>
+    <w:lsdException w:name="Medium List 2 Accent 4" w:uiPriority="66"/>
+    <w:lsdException w:name="Medium Grid 1 Accent 4" w:uiPriority="67"/>
+    <w:lsdException w:name="Medium Grid 2 Accent 4" w:uiPriority="68"/>
+    <w:lsdException w:name="Medium Grid 3 Accent 4" w:uiPriority="69"/>
+    <w:lsdException w:name="Dark List Accent 4" w:uiPriority="70"/>
+    <w:lsdException w:name="Colorful Shading Accent 4" w:uiPriority="71"/>
+    <w:lsdException w:name="Colorful List Accent 4" w:uiPriority="72"/>
+    <w:lsdException w:name="Colorful Grid Accent 4" w:uiPriority="73"/>
+    <w:lsdException w:name="Light Shading Accent 5" w:uiPriority="60"/>
+    <w:lsdException w:name="Light List Accent 5" w:uiPriority="61"/>
+    <w:lsdException w:name="Light Grid Accent 5" w:uiPriority="62"/>
+    <w:lsdException w:name="Medium Shading 1 Accent 5" w:uiPriority="63"/>
+    <w:lsdException w:name="Medium Shading 2 Accent 5" w:uiPriority="64"/>
+    <w:lsdException w:name="Medium List 1 Accent 5" w:uiPriority="65"/>
+    <w:lsdException w:name="Medium List 2 Accent 5" w:uiPriority="66"/>
+    <w:lsdException w:name="Medium Grid 1 Accent 5" w:uiPriority="67"/>
+    <w:lsdException w:name="Medium Grid 2 Accent 5" w:uiPriority="68"/>
+    <w:lsdException w:name="Medium Grid 3 Accent 5" w:uiPriority="69"/>
+    <w:lsdException w:name="Dark List Accent 5" w:uiPriority="70"/>
+    <w:lsdException w:name="Colorful Shading Accent 5" w:uiPriority="71"/>
+    <w:lsdException w:name="Colorful List Accent 5" w:uiPriority="72"/>
+    <w:lsdException w:name="Colorful Grid Accent 5" w:uiPriority="73"/>
+    <w:lsdException w:name="Light Shading Accent 6" w:uiPriority="60"/>
+    <w:lsdException w:name="Light List Accent 6" w:uiPriority="61"/>
+    <w:lsdException w:name="Light Grid Accent 6" w:uiPriority="62"/>
+    <w:lsdException w:name="Medium Shading 1 Accent 6" w:uiPriority="63"/>
+    <w:lsdException w:name="Medium Shading 2 Accent 6" w:uiPriority="64"/>
+    <w:lsdException w:name="Medium List 1 Accent 6" w:uiPriority="65"/>
+    <w:lsdException w:name="Medium List 2 Accent 6" w:uiPriority="66"/>
+    <w:lsdException w:name="Medium Grid 1 Accent 6" w:uiPriority="67"/>
+    <w:lsdException w:name="Medium Grid 2 Accent 6" w:uiPriority="68"/>
+    <w:lsdException w:name="Medium Grid 3 Accent 6" w:uiPriority="69"/>
+    <w:lsdException w:name="Dark List Accent 6" w:uiPriority="70"/>
+    <w:lsdException w:name="Colorful Shading Accent 6" w:uiPriority="71"/>
+    <w:lsdException w:name="Colorful List Accent 6" w:uiPriority="72"/>
+    <w:lsdException w:name="Colorful Grid Accent 6" w:uiPriority="73"/>
+    <w:lsdException w:name="Subtle Emphasis" w:uiPriority="19" w:qFormat="1"/>
+    <w:lsdException w:name="Intense Emphasis" w:uiPriority="21" w:qFormat="1"/>
+    <w:lsdException w:name="Subtle Reference" w:uiPriority="31" w:qFormat="1"/>
+    <w:lsdException w:name="Intense Reference" w:uiPriority="32" w:qFormat="1"/>
+    <w:lsdException w:name="Book Title" w:uiPriority="33" w:qFormat="1"/>
+    <w:lsdException w:name="Bibliography" w:semiHidden="1" w:uiPriority="37" w:unhideWhenUsed="1"/>
+    <w:lsdException w:name="TOC Heading" w:semiHidden="1" w:uiPriority="39" w:unhideWhenUsed="1" w:qFormat="1"/>
+    <w:lsdException w:name="Plain Table 1" w:uiPriority="41"/>
+    <w:lsdException w:name="Plain Table 2" w:uiPriority="42"/>
+    <w:lsdException w:name="Plain Table 3" w:uiPriority="43"/>
+    <w:lsdException w:name="Plain Table 4" w:uiPriority="44"/>
+    <w:lsdException w:name="Plain Table 5" w:uiPriority="45"/>
+    <w:lsdException w:name="Grid Table Light" w:uiPriority="40"/>
+    <w:lsdException w:name="Grid Table 1 Light" w:uiPriority="46"/>
+    <w:lsdException w:name="Grid Table 2" w:uiPriority="47"/>
+    <w:lsdException w:name="Grid Table 3" w:uiPriority="48"/>
+    <w:lsdException w:name="Grid Table 4" w:uiPriority="49"/>
+    <w:lsdException w:name="Grid Table 5 Dark" w:uiPriority="50"/>
+    <w:lsdException w:name="Grid Table 6 Colorful" w:uiPriority="51"/>
+    <w:lsdException w:name="Grid Table 7 Colorful" w:uiPriority="52"/>
+    <w:lsdException w:name="Grid Table 1 Light Accent 1" w:uiPriority="46"/>
+    <w:lsdException w:name="Grid Table 2 Accent 1" w:uiPriority="47"/>
+    <w:lsdException w:name="Grid Table 3 Accent 1" w:uiPriority="48"/>
+    <w:lsdException w:name="Grid Table 4 Accent 1" w:uiPriority="49"/>
+    <w:lsdException w:name="Grid Table 5 Dark Accent 1" w:uiPriority="50"/>
+    <w:lsdException w:name="Grid Table 6 Colorful Accent 1" w:uiPriority="51"/>
+    <w:lsdException w:name="Grid Table 7 Colorful Accent 1" w:uiPriority="52"/>
+    <w:lsdException w:name="Grid Table 1 Light Accent 2" w:uiPriority="46"/>
+    <w:lsdException w:name="Grid Table 2 Accent 2" w:uiPriority="47"/>
+    <w:lsdException w:name="Grid Table 3 Accent 2" w:uiPriority="48"/>
+    <w:lsdException w:name="Grid Table 4 Accent 2" w:uiPriority="49"/>
+    <w:lsdException w:name="Grid Table 5 Dark Accent 2" w:uiPriority="50"/>
+    <w:lsdException w:name="Grid Table 6 Colorful Accent 2" w:uiPriority="51"/>
+    <w:lsdException w:name="Grid Table 7 Colorful Accent 2" w:uiPriority="52"/>
+    <w:lsdException w:name="Grid Table 1 Light Accent 3" w:uiPriority="46"/>
+    <w:lsdException w:name="Grid Table 2 Accent 3" w:uiPriority="47"/>
+    <w:lsdException w:name="Grid Table 3 Accent 3" w:uiPriority="48"/>
+    <w:lsdException w:name="Grid Table 4 Accent 3" w:uiPriority="49"/>
+    <w:lsdException w:name="Grid Table 5 Dark Accent 3" w:uiPriority="50"/>
+    <w:lsdException w:name="Grid Table 6 Colorful Accent 3" w:uiPriority="51"/>
+    <w:lsdException w:name="Grid Table 7 Colorful Accent 3" w:uiPriority="52"/>
+    <w:lsdException w:name="Grid Table 1 Light Accent 4" w:uiPriority="46"/>
+    <w:lsdException w:name="Grid Table 2 Accent 4" w:uiPriority="47"/>
+    <w:lsdException w:name="Grid Table 3 Accent 4" w:uiPriority="48"/>
+    <w:lsdException w:name="Grid Table 4 Accent 4" w:uiPriority="49"/>
+    <w:lsdException w:name="Grid Table 5 Dark Accent 4" w:uiPriority="50"/>
+    <w:lsdException w:name="Grid Table 6 Colorful Accent 4" w:uiPriority="51"/>
+    <w:lsdException w:name="Grid Table 7 Colorful Accent 4" w:uiPriority="52"/>
+    <w:lsdException w:name="Grid Table 1 Light Accent 5" w:uiPriority="46"/>
+    <w:lsdException w:name="Grid Table 2 Accent 5" w:uiPriority="47"/>
+    <w:lsdException w:name="Grid Table 3 Accent 5" w:uiPriority="48"/>
+    <w:lsdException w:name="Grid Table 4 Accent 5" w:uiPriority="49"/>
+    <w:lsdException w:name="Grid Table 5 Dark Accent 5" w:uiPriority="50"/>
+    <w:lsdException w:name="Grid Table 6 Colorful Accent 5" w:uiPriority="51"/>
+    <w:lsdException w:name="Grid Table 7 Colorful Accent 5" w:uiPriority="52"/>
+    <w:lsdException w:name="Grid Table 1 Light Accent 6" w:uiPriority="46"/>
+    <w:lsdException w:name="Grid Table 2 Accent 6" w:uiPriority="47"/>
+    <w:lsdException w:name="Grid Table 3 Accent 6" w:uiPriority="48"/>
+    <w:lsdException w:name="Grid Table 4 Accent 6" w:uiPriority="49"/>
+    <w:lsdException w:name="Grid Table 5 Dark Accent 6" w:uiPriority="50"/>
+    <w:lsdException w:name="Grid Table 6 Colorful Accent 6" w:uiPriority="51"/>
+    <w:lsdException w:name="Grid Table 7 Colorful Accent 6" w:uiPriority="52"/>
+    <w:lsdException w:name="List Table 1 Light" w:uiPriority="46"/>
+    <w:lsdException w:name="List Table 2" w:uiPriority="47"/>
+    <w:lsdException w:name="List Table 3" w:uiPriority="48"/>
+    <w:lsdException w:name="List Table 4" w:uiPriority="49"/>
+    <w:lsdException w:name="List Table 5 Dark" w:uiPriority="50"/>
+    <w:lsdException w:name="List Table 6 Colorful" w:uiPriority="51"/>
+    <w:lsdException w:name="List Table 7 Colorful" w:uiPriority="52"/>
+    <w:lsdException w:name="List Table 1 Light Accent 1" w:uiPriority="46"/>
+    <w:lsdException w:name="List Table 2 Accent 1" w:uiPriority="47"/>
+    <w:lsdException w:name="List Table 3 Accent 1" w:uiPriority="48"/>
+    <w:lsdException w:name="List Table 4 Accent 1" w:uiPriority="49"/>
+    <w:lsdException w:name="List Table 5 Dark Accent 1" w:uiPriority="50"/>
+    <w:lsdException w:name="List Table 6 Colorful Accent 1" w:uiPriority="51"/>
+    <w:lsdException w:name="List Table 7 Colorful Accent 1" w:uiPriority="52"/>
+    <w:lsdException w:name="List Table 1 Light Accent 2" w:uiPriority="46"/>
+    <w:lsdException w:name="List Table 2 Accent 2" w:uiPriority="47"/>
+    <w:lsdException w:name="List Table 3 Accent 2" w:uiPriority="48"/>
+    <w:lsdException w:name="List Table 4 Accent 2" w:uiPriority="49"/>
+    <w:lsdException w:name="List Table 5 Dark Accent 2" w:uiPriority="50"/>
+    <w:lsdException w:name="List Table 6 Colorful Accent 2" w:uiPriority="51"/>
+    <w:lsdException w:name="List Table 7 Colorful Accent 2" w:uiPriority="52"/>
+    <w:lsdException w:name="List Table 1 Light Accent 3" w:uiPriority="46"/>
+    <w:lsdException w:name="List Table 2 Accent 3" w:uiPriority="47"/>
+    <w:lsdException w:name="List Table 3 Accent 3" w:uiPriority="48"/>
+    <w:lsdException w:name="List Table 4 Accent 3" w:uiPriority="49"/>
+    <w:lsdException w:name="List Table 5 Dark Accent 3" w:uiPriority="50"/>
+    <w:lsdException w:name="List Table 6 Colorful Accent 3" w:uiPriority="51"/>
+    <w:lsdException w:name="List Table 7 Colorful Accent 3" w:uiPriority="52"/>
+    <w:lsdException w:name="List Table 1 Light Accent 4" w:uiPriority="46"/>
+    <w:lsdException w:name="List Table 2 Accent 4" w:uiPriority="47"/>
+    <w:lsdException w:name="List Table 3 Accent 4" w:uiPriority="48"/>
+    <w:lsdException w:name="List Table 4 Accent 4" w:uiPriority="49"/>
+    <w:lsdException w:name="List Table 5 Dark Accent 4" w:uiPriority="50"/>
+    <w:lsdException w:name="List Table 6 Colorful Accent 4" w:uiPriority="51"/>
+    <w:lsdException w:name="List Table 7 Colorful Accent 4" w:uiPriority="52"/>
+    <w:lsdException w:name="List Table 1 Light Accent 5" w:uiPriority="46"/>
+    <w:lsdException w:name="List Table 2 Accent 5" w:uiPriority="47"/>
+    <w:lsdException w:name="List Table 3 Accent 5" w:uiPriority="48"/>
+    <w:lsdException w:name="List Table 4 Accent 5" w:uiPriority="49"/>
+    <w:lsdException w:name="List Table 5 Dark Accent 5" w:uiPriority="50"/>
+    <w:lsdException w:name="List Table 6 Colorful Accent 5" w:uiPriority="51"/>
+    <w:lsdException w:name="List Table 7 Colorful Accent 5" w:uiPriority="52"/>
+    <w:lsdException w:name="List Table 1 Light Accent 6" w:uiPriority="46"/>
+    <w:lsdException w:name="List Table 2 Accent 6" w:uiPriority="47"/>
+    <w:lsdException w:name="List Table 3 Accent 6" w:uiPriority="48"/>
+    <w:lsdException w:name="List Table 4 Accent 6" w:uiPriority="49"/>
+    <w:lsdException w:name="List Table 5 Dark Accent 6" w:uiPriority="50"/>
+    <w:lsdException w:name="List Table 6 Colorful Accent 6" w:uiPriority="51"/>
+    <w:lsdException w:name="List Table 7 Colorful Accent 6" w:uiPriority="52"/>
+    <w:lsdException w:name="Mention" w:semiHidden="1" w:unhideWhenUsed="1"/>
+    <w:lsdException w:name="Smart Hyperlink" w:semiHidden="1" w:unhideWhenUsed="1"/>
+    <w:lsdException w:name="Hashtag" w:semiHidden="1" w:unhideWhenUsed="1"/>
+    <w:lsdException w:name="Unresolved Mention" w:semiHidden="1" w:unhideWhenUsed="1"/>
+    <w:lsdException w:name="Smart Link" w:semiHidden="1" w:unhideWhenUsed="1"/>
   </w:latentStyles>
   <w:style w:type="paragraph" w:default="1" w:styleId="Normal">
     <w:name w:val="Normal"/>
@@ -8253,6 +7911,7 @@
   <w:style w:type="character" w:default="1" w:styleId="Standardskriftforavsnitt">
     <w:name w:val="Default Paragraph Font"/>
     <w:uiPriority w:val="1"/>
+    <w:semiHidden/>
     <w:unhideWhenUsed/>
   </w:style>
   <w:style w:type="table" w:default="1" w:styleId="Vanligtabell">
@@ -8260,7 +7919,6 @@
     <w:uiPriority w:val="99"/>
     <w:semiHidden/>
     <w:unhideWhenUsed/>
-    <w:qFormat/>
     <w:tblPr>
       <w:tblInd w:w="0" w:type="dxa"/>
       <w:tblCellMar>

</xml_diff>

<commit_message>
chg: Updated OPAR Syria as candidate for Air attack
</commit_message>
<xml_diff>
--- a/UNDER DEVELOPMENT/OPAR Syria as candidate for Air attack.docx
+++ b/UNDER DEVELOPMENT/OPAR Syria as candidate for Air attack.docx
@@ -711,7 +711,19 @@
         <w:rPr>
           <w:lang w:val="en-US"/>
         </w:rPr>
-        <w:t xml:space="preserve"> doctrine emphasizes that under the fluid conditions of modern warfare, even in the course of carefully planned operations, the commander must accomplish assigned missions on his own initiative without constant guidance from above. To do this, the commander must be well informed about the general situation and the intentions of the senior commander. The </w:t>
+        <w:t xml:space="preserve"> doctrine emphasizes that under the fluid conditions of modern warfare, even </w:t>
+      </w:r>
+      <w:r>
+        <w:rPr>
+          <w:lang w:val="en-US"/>
+        </w:rPr>
+        <w:t>during</w:t>
+      </w:r>
+      <w:r>
+        <w:rPr>
+          <w:lang w:val="en-US"/>
+        </w:rPr>
+        <w:t xml:space="preserve"> carefully planned operations, the commander must accomplish assigned missions on his own initiative without constant guidance from above. To do this, the commander must be well informed about the general situation and the intentions of the senior commander. The </w:t>
       </w:r>
       <w:r>
         <w:rPr>
@@ -804,6 +816,94 @@
     </w:p>
     <w:p>
       <w:pPr>
+        <w:pStyle w:val="Ingenmellomrom"/>
+        <w:rPr>
+          <w:lang w:val="en-US"/>
+        </w:rPr>
+      </w:pPr>
+      <w:r>
+        <w:rPr>
+          <w:lang w:val="en-US"/>
+        </w:rPr>
+        <w:t>Revenue from export of oil from the oil industry in Syria is very important for the Syrian economy. Attacks or threats of attacks against the oil industry will create pressure and set conditions for leverage during negotiations in final phases of a conflict.</w:t>
+      </w:r>
+    </w:p>
+    <w:p>
+      <w:pPr>
+        <w:pStyle w:val="Ingenmellomrom"/>
+        <w:rPr>
+          <w:lang w:val="en-US"/>
+        </w:rPr>
+      </w:pPr>
+      <w:r>
+        <w:rPr>
+          <w:lang w:val="en-US"/>
+        </w:rPr>
+        <w:t xml:space="preserve">Due to the geography with a exposed coastline to the Eastern Mediterranean (EMED) and bordering to Israel and Turkey as </w:t>
+      </w:r>
+      <w:proofErr w:type="spellStart"/>
+      <w:r>
+        <w:rPr>
+          <w:lang w:val="en-US"/>
+        </w:rPr>
+        <w:t>a</w:t>
+      </w:r>
+      <w:proofErr w:type="spellEnd"/>
+      <w:r>
+        <w:rPr>
+          <w:lang w:val="en-US"/>
+        </w:rPr>
+        <w:t xml:space="preserve"> enemy, and Lebanon</w:t>
+      </w:r>
+      <w:r>
+        <w:rPr>
+          <w:lang w:val="en-US"/>
+        </w:rPr>
+        <w:t>, Iraq</w:t>
+      </w:r>
+      <w:r>
+        <w:rPr>
+          <w:lang w:val="en-US"/>
+        </w:rPr>
+        <w:t xml:space="preserve"> and Jordan as neutral countries</w:t>
+      </w:r>
+      <w:r>
+        <w:rPr>
+          <w:lang w:val="en-US"/>
+        </w:rPr>
+        <w:t xml:space="preserve"> Syria have created a strategic depth towards the Iraqi border and placed high value items, critical infrastructure and important research in the desert far away from the coast and its enemies. In </w:t>
+      </w:r>
+      <w:proofErr w:type="gramStart"/>
+      <w:r>
+        <w:rPr>
+          <w:lang w:val="en-US"/>
+        </w:rPr>
+        <w:t>addition</w:t>
+      </w:r>
+      <w:proofErr w:type="gramEnd"/>
+      <w:r>
+        <w:rPr>
+          <w:lang w:val="en-US"/>
+        </w:rPr>
+        <w:t xml:space="preserve"> along the coast and the borders of Israel and Turkey a heavy focus on air </w:t>
+      </w:r>
+      <w:proofErr w:type="spellStart"/>
+      <w:r>
+        <w:rPr>
+          <w:lang w:val="en-US"/>
+        </w:rPr>
+        <w:t>defence</w:t>
+      </w:r>
+      <w:proofErr w:type="spellEnd"/>
+      <w:r>
+        <w:rPr>
+          <w:lang w:val="en-US"/>
+        </w:rPr>
+        <w:t xml:space="preserve"> is in place.</w:t>
+      </w:r>
+    </w:p>
+    <w:p>
+      <w:pPr>
         <w:pStyle w:val="Overskrift3"/>
         <w:rPr>
           <w:lang w:val="en-US"/>
@@ -824,6 +924,34 @@
     </w:p>
     <w:p>
       <w:pPr>
+        <w:pStyle w:val="Ingenmellomrom"/>
+        <w:rPr>
+          <w:lang w:val="en-US"/>
+        </w:rPr>
+      </w:pPr>
+      <w:r>
+        <w:rPr>
+          <w:lang w:val="en-US"/>
+        </w:rPr>
+        <w:t xml:space="preserve">Syria’s perceived greatest threat is western airpower and ability to conduct power projection from the air. Because of this Syria have put down a significant effort in increasing its air </w:t>
+      </w:r>
+      <w:proofErr w:type="spellStart"/>
+      <w:r>
+        <w:rPr>
+          <w:lang w:val="en-US"/>
+        </w:rPr>
+        <w:t>defence</w:t>
+      </w:r>
+      <w:proofErr w:type="spellEnd"/>
+      <w:r>
+        <w:rPr>
+          <w:lang w:val="en-US"/>
+        </w:rPr>
+        <w:t xml:space="preserve"> structure, and this is together with the WMD program the prioritized effort in the Syrian Armed Forces.</w:t>
+      </w:r>
+    </w:p>
+    <w:p>
+      <w:pPr>
         <w:pStyle w:val="Overskrift3"/>
         <w:rPr>
           <w:lang w:val="en-US"/>
@@ -855,6 +983,7 @@
         <w:rPr>
           <w:lang w:val="en-US"/>
         </w:rPr>
+        <w:lastRenderedPageBreak/>
         <w:t>Defense Establishment</w:t>
       </w:r>
     </w:p>
@@ -893,7 +1022,21 @@
         <w:rPr>
           <w:lang w:val="en-US"/>
         </w:rPr>
-        <w:t>Al Safira Military Research Center (</w:t>
+        <w:t xml:space="preserve">Al </w:t>
+      </w:r>
+      <w:proofErr w:type="spellStart"/>
+      <w:r>
+        <w:rPr>
+          <w:lang w:val="en-US"/>
+        </w:rPr>
+        <w:t>Safira</w:t>
+      </w:r>
+      <w:proofErr w:type="spellEnd"/>
+      <w:r>
+        <w:rPr>
+          <w:lang w:val="en-US"/>
+        </w:rPr>
+        <w:t xml:space="preserve"> Military Research Center (</w:t>
       </w:r>
       <w:r>
         <w:rPr>
@@ -919,7 +1062,21 @@
         <w:rPr>
           <w:lang w:val="en-US"/>
         </w:rPr>
-        <w:t>Syrian military research for all domains is primarily done at Al Safira Military Research Center (</w:t>
+        <w:t xml:space="preserve">Syrian military research for all domains is primarily done at Al </w:t>
+      </w:r>
+      <w:proofErr w:type="spellStart"/>
+      <w:r>
+        <w:rPr>
+          <w:lang w:val="en-US"/>
+        </w:rPr>
+        <w:t>Safira</w:t>
+      </w:r>
+      <w:proofErr w:type="spellEnd"/>
+      <w:r>
+        <w:rPr>
+          <w:lang w:val="en-US"/>
+        </w:rPr>
+        <w:t xml:space="preserve"> Military Research Center (</w:t>
       </w:r>
       <w:r>
         <w:rPr>
@@ -931,7 +1088,49 @@
         <w:rPr>
           <w:lang w:val="en-US"/>
         </w:rPr>
-        <w:t>) about 17nm SOUTHEAST of Aleppo. This research facility is both an academic centre for research, and also a center where military officers are sent to develop new doctrine and tactics for the Syrian armed forces. The research center is the central node in the Syrian military research and it leads and coordinates research at other Syrian installations.</w:t>
+        <w:t xml:space="preserve">) about 17nm SOUTHEAST of Aleppo. This research facility is both an academic </w:t>
+      </w:r>
+      <w:proofErr w:type="spellStart"/>
+      <w:r>
+        <w:rPr>
+          <w:lang w:val="en-US"/>
+        </w:rPr>
+        <w:t>centre</w:t>
+      </w:r>
+      <w:proofErr w:type="spellEnd"/>
+      <w:r>
+        <w:rPr>
+          <w:lang w:val="en-US"/>
+        </w:rPr>
+        <w:t xml:space="preserve"> for research, </w:t>
+      </w:r>
+      <w:proofErr w:type="gramStart"/>
+      <w:r>
+        <w:rPr>
+          <w:lang w:val="en-US"/>
+        </w:rPr>
+        <w:t>and also</w:t>
+      </w:r>
+      <w:proofErr w:type="gramEnd"/>
+      <w:r>
+        <w:rPr>
+          <w:lang w:val="en-US"/>
+        </w:rPr>
+        <w:t xml:space="preserve"> a center where military officers are sent to develop new doctrine and tactics for the Syrian armed forces. The research center is the central node in the Syrian military </w:t>
+      </w:r>
+      <w:proofErr w:type="gramStart"/>
+      <w:r>
+        <w:rPr>
+          <w:lang w:val="en-US"/>
+        </w:rPr>
+        <w:t>research</w:t>
+      </w:r>
+      <w:proofErr w:type="gramEnd"/>
+      <w:r>
+        <w:rPr>
+          <w:lang w:val="en-US"/>
+        </w:rPr>
+        <w:t xml:space="preserve"> and it leads and coordinates research at other Syrian installations.</w:t>
       </w:r>
       <w:r>
         <w:rPr>
@@ -961,26 +1160,55 @@
         <w:rPr>
           <w:lang w:val="en-US"/>
         </w:rPr>
-        <w:t xml:space="preserve"> and missile and rocket technology. A focus have also been on </w:t>
-      </w:r>
-      <w:r>
-        <w:rPr>
-          <w:lang w:val="en-US"/>
-        </w:rPr>
-        <w:t xml:space="preserve">the development of armor and reverse engineering of Russian T90 Tanks in order to start own production line of T90 tanks. Biological warfare also </w:t>
-      </w:r>
-      <w:r>
-        <w:rPr>
-          <w:lang w:val="en-US"/>
-        </w:rPr>
-        <w:lastRenderedPageBreak/>
-        <w:t xml:space="preserve">a priority and focus of effort for this research center, as the center is in competition with </w:t>
-      </w:r>
-      <w:r>
-        <w:rPr>
-          <w:lang w:val="en-US"/>
-        </w:rPr>
-        <w:t>Sarqiyha Reserach Center</w:t>
+        <w:t xml:space="preserve"> and missile and rocket technology. A focus </w:t>
+      </w:r>
+      <w:proofErr w:type="gramStart"/>
+      <w:r>
+        <w:rPr>
+          <w:lang w:val="en-US"/>
+        </w:rPr>
+        <w:t>have</w:t>
+      </w:r>
+      <w:proofErr w:type="gramEnd"/>
+      <w:r>
+        <w:rPr>
+          <w:lang w:val="en-US"/>
+        </w:rPr>
+        <w:t xml:space="preserve"> also been on </w:t>
+      </w:r>
+      <w:r>
+        <w:rPr>
+          <w:lang w:val="en-US"/>
+        </w:rPr>
+        <w:t xml:space="preserve">the development of armor and reverse engineering of Russian T90 Tanks in order to start own production line of T90 tanks. Biological warfare also a priority and focus of effort for this research center, as the center is in competition with </w:t>
+      </w:r>
+      <w:proofErr w:type="spellStart"/>
+      <w:r>
+        <w:rPr>
+          <w:lang w:val="en-US"/>
+        </w:rPr>
+        <w:t>Sarqiyha</w:t>
+      </w:r>
+      <w:proofErr w:type="spellEnd"/>
+      <w:r>
+        <w:rPr>
+          <w:lang w:val="en-US"/>
+        </w:rPr>
+        <w:t xml:space="preserve"> </w:t>
+      </w:r>
+      <w:proofErr w:type="spellStart"/>
+      <w:r>
+        <w:rPr>
+          <w:lang w:val="en-US"/>
+        </w:rPr>
+        <w:t>Reserach</w:t>
+      </w:r>
+      <w:proofErr w:type="spellEnd"/>
+      <w:r>
+        <w:rPr>
+          <w:lang w:val="en-US"/>
+        </w:rPr>
+        <w:t xml:space="preserve"> Center</w:t>
       </w:r>
       <w:r>
         <w:rPr>
@@ -1118,7 +1346,21 @@
         <w:rPr>
           <w:lang w:val="en-US"/>
         </w:rPr>
-        <w:t>Syrian Navy HQ reports to the General staff in wartime and coordinates all Syrian maritime operations. This headquarter also coordinates with any other nations that are supporting Syrian maritime operations. This headquarter is responsible for ensuring safety of crucial supplies into Syria via the sea, and is also responsible for any reinforcement from the sea from supporting nations.</w:t>
+        <w:t xml:space="preserve">Syrian Navy HQ reports to the General staff in wartime and coordinates all Syrian maritime operations. This headquarter also coordinates with any other nations that are supporting Syrian maritime operations. This headquarter is responsible for ensuring safety of crucial supplies into Syria via the </w:t>
+      </w:r>
+      <w:proofErr w:type="gramStart"/>
+      <w:r>
+        <w:rPr>
+          <w:lang w:val="en-US"/>
+        </w:rPr>
+        <w:t>sea, and</w:t>
+      </w:r>
+      <w:proofErr w:type="gramEnd"/>
+      <w:r>
+        <w:rPr>
+          <w:lang w:val="en-US"/>
+        </w:rPr>
+        <w:t xml:space="preserve"> is also responsible for any reinforcement from the sea from supporting nations.</w:t>
       </w:r>
     </w:p>
     <w:p>
@@ -1219,7 +1461,29 @@
         <w:rPr>
           <w:lang w:val="en-US"/>
         </w:rPr>
-        <w:t>IADS Control / Sector Control Centres , with backup.., explain</w:t>
+        <w:t xml:space="preserve">IADS Control / Sector Control </w:t>
+      </w:r>
+      <w:proofErr w:type="spellStart"/>
+      <w:proofErr w:type="gramStart"/>
+      <w:r>
+        <w:rPr>
+          <w:lang w:val="en-US"/>
+        </w:rPr>
+        <w:t>Centres</w:t>
+      </w:r>
+      <w:proofErr w:type="spellEnd"/>
+      <w:r>
+        <w:rPr>
+          <w:lang w:val="en-US"/>
+        </w:rPr>
+        <w:t xml:space="preserve"> ,</w:t>
+      </w:r>
+      <w:proofErr w:type="gramEnd"/>
+      <w:r>
+        <w:rPr>
+          <w:lang w:val="en-US"/>
+        </w:rPr>
+        <w:t xml:space="preserve"> with backup.., explain</w:t>
       </w:r>
     </w:p>
     <w:p>
@@ -1453,6 +1717,7 @@
         <w:rPr>
           <w:lang w:val="en-US"/>
         </w:rPr>
+        <w:lastRenderedPageBreak/>
         <w:t>OPARTGT102</w:t>
       </w:r>
       <w:r>
@@ -1666,7 +1931,20 @@
           <w:lang w:val="en-US"/>
         </w:rPr>
         <w:tab/>
-        <w:t>Minhak Airbase</w:t>
+      </w:r>
+      <w:proofErr w:type="spellStart"/>
+      <w:r>
+        <w:rPr>
+          <w:lang w:val="en-US"/>
+        </w:rPr>
+        <w:t>Minhak</w:t>
+      </w:r>
+      <w:proofErr w:type="spellEnd"/>
+      <w:r>
+        <w:rPr>
+          <w:lang w:val="en-US"/>
+        </w:rPr>
+        <w:t xml:space="preserve"> Airbase</w:t>
       </w:r>
     </w:p>
     <w:p>
@@ -1708,7 +1986,20 @@
           <w:lang w:val="en-US"/>
         </w:rPr>
         <w:tab/>
-        <w:t>Kuweires Airbase</w:t>
+      </w:r>
+      <w:proofErr w:type="spellStart"/>
+      <w:r>
+        <w:rPr>
+          <w:lang w:val="en-US"/>
+        </w:rPr>
+        <w:t>Kuweires</w:t>
+      </w:r>
+      <w:proofErr w:type="spellEnd"/>
+      <w:r>
+        <w:rPr>
+          <w:lang w:val="en-US"/>
+        </w:rPr>
+        <w:t xml:space="preserve"> Airbase</w:t>
       </w:r>
     </w:p>
     <w:p>
@@ -1729,7 +2020,20 @@
           <w:lang w:val="en-US"/>
         </w:rPr>
         <w:tab/>
-        <w:t>Jirah Airbase</w:t>
+      </w:r>
+      <w:proofErr w:type="spellStart"/>
+      <w:r>
+        <w:rPr>
+          <w:lang w:val="en-US"/>
+        </w:rPr>
+        <w:t>Jirah</w:t>
+      </w:r>
+      <w:proofErr w:type="spellEnd"/>
+      <w:r>
+        <w:rPr>
+          <w:lang w:val="en-US"/>
+        </w:rPr>
+        <w:t xml:space="preserve"> Airbase</w:t>
       </w:r>
     </w:p>
     <w:p>
@@ -1771,7 +2075,21 @@
           <w:lang w:val="en-US"/>
         </w:rPr>
         <w:tab/>
-        <w:t>Abu al-Duhur Airbase</w:t>
+        <w:t>Abu al-</w:t>
+      </w:r>
+      <w:proofErr w:type="spellStart"/>
+      <w:r>
+        <w:rPr>
+          <w:lang w:val="en-US"/>
+        </w:rPr>
+        <w:t>Duhur</w:t>
+      </w:r>
+      <w:proofErr w:type="spellEnd"/>
+      <w:r>
+        <w:rPr>
+          <w:lang w:val="en-US"/>
+        </w:rPr>
+        <w:t xml:space="preserve"> Airbase</w:t>
       </w:r>
     </w:p>
     <w:p>
@@ -1792,7 +2110,20 @@
           <w:lang w:val="en-US"/>
         </w:rPr>
         <w:tab/>
-        <w:t>Taftanaz Airbase</w:t>
+      </w:r>
+      <w:proofErr w:type="spellStart"/>
+      <w:r>
+        <w:rPr>
+          <w:lang w:val="en-US"/>
+        </w:rPr>
+        <w:t>Taftanaz</w:t>
+      </w:r>
+      <w:proofErr w:type="spellEnd"/>
+      <w:r>
+        <w:rPr>
+          <w:lang w:val="en-US"/>
+        </w:rPr>
+        <w:t xml:space="preserve"> Airbase</w:t>
       </w:r>
     </w:p>
     <w:p>
@@ -1813,7 +2144,20 @@
           <w:lang w:val="en-US"/>
         </w:rPr>
         <w:tab/>
-        <w:t>Bassel Al-Assad Int Airport</w:t>
+      </w:r>
+      <w:proofErr w:type="spellStart"/>
+      <w:r>
+        <w:rPr>
+          <w:lang w:val="en-US"/>
+        </w:rPr>
+        <w:t>Bassel</w:t>
+      </w:r>
+      <w:proofErr w:type="spellEnd"/>
+      <w:r>
+        <w:rPr>
+          <w:lang w:val="en-US"/>
+        </w:rPr>
+        <w:t xml:space="preserve"> Al-Assad Int Airport</w:t>
       </w:r>
     </w:p>
     <w:p>
@@ -1897,7 +2241,21 @@
           <w:lang w:val="en-US"/>
         </w:rPr>
         <w:tab/>
-        <w:t>Al-Dumary Military Airport</w:t>
+        <w:t>Al-</w:t>
+      </w:r>
+      <w:proofErr w:type="spellStart"/>
+      <w:r>
+        <w:rPr>
+          <w:lang w:val="en-US"/>
+        </w:rPr>
+        <w:t>Dumary</w:t>
+      </w:r>
+      <w:proofErr w:type="spellEnd"/>
+      <w:r>
+        <w:rPr>
+          <w:lang w:val="en-US"/>
+        </w:rPr>
+        <w:t xml:space="preserve"> Military Airport</w:t>
       </w:r>
     </w:p>
     <w:p>
@@ -1909,7 +2267,14 @@
       </w:r>
       <w:r>
         <w:tab/>
-        <w:t>Maji Al Sultan Heliport</w:t>
+      </w:r>
+      <w:proofErr w:type="spellStart"/>
+      <w:r>
+        <w:t>Maji</w:t>
+      </w:r>
+      <w:proofErr w:type="spellEnd"/>
+      <w:r>
+        <w:t xml:space="preserve"> Al Sultan Heliport</w:t>
       </w:r>
     </w:p>
     <w:p>
@@ -1933,7 +2298,14 @@
       </w:r>
       <w:r>
         <w:tab/>
-        <w:t>Damascus Int Airport</w:t>
+      </w:r>
+      <w:proofErr w:type="spellStart"/>
+      <w:r>
+        <w:t>Damascus</w:t>
+      </w:r>
+      <w:proofErr w:type="spellEnd"/>
+      <w:r>
+        <w:t xml:space="preserve"> Int Airport</w:t>
       </w:r>
     </w:p>
     <w:p>
@@ -1945,7 +2317,14 @@
       </w:r>
       <w:r>
         <w:tab/>
-        <w:t>Qabr al-Sitt Heliport</w:t>
+      </w:r>
+      <w:proofErr w:type="spellStart"/>
+      <w:r>
+        <w:t>Qabr</w:t>
+      </w:r>
+      <w:proofErr w:type="spellEnd"/>
+      <w:r>
+        <w:t xml:space="preserve"> al-Sitt Heliport</w:t>
       </w:r>
     </w:p>
     <w:p>
@@ -1957,7 +2336,22 @@
       </w:r>
       <w:r>
         <w:tab/>
-        <w:t>Mezzeh Military Airport</w:t>
+      </w:r>
+      <w:proofErr w:type="spellStart"/>
+      <w:r>
+        <w:t>Mezzeh</w:t>
+      </w:r>
+      <w:proofErr w:type="spellEnd"/>
+      <w:r>
+        <w:t xml:space="preserve"> </w:t>
+      </w:r>
+      <w:proofErr w:type="spellStart"/>
+      <w:r>
+        <w:t>Military</w:t>
+      </w:r>
+      <w:proofErr w:type="spellEnd"/>
+      <w:r>
+        <w:t xml:space="preserve"> Airport</w:t>
       </w:r>
     </w:p>
     <w:p>
@@ -1969,8 +2363,28 @@
       </w:r>
       <w:r>
         <w:tab/>
-        <w:t>Marj Ruhayyil Airbase</w:t>
-      </w:r>
+      </w:r>
+      <w:proofErr w:type="spellStart"/>
+      <w:r>
+        <w:t>Marj</w:t>
+      </w:r>
+      <w:proofErr w:type="spellEnd"/>
+      <w:r>
+        <w:t xml:space="preserve"> </w:t>
+      </w:r>
+      <w:proofErr w:type="spellStart"/>
+      <w:r>
+        <w:t>Ruhayyil</w:t>
+      </w:r>
+      <w:proofErr w:type="spellEnd"/>
+      <w:r>
+        <w:t xml:space="preserve"> </w:t>
+      </w:r>
+      <w:proofErr w:type="spellStart"/>
+      <w:r>
+        <w:t>Airbase</w:t>
+      </w:r>
+      <w:proofErr w:type="spellEnd"/>
     </w:p>
     <w:p>
       <w:pPr>
@@ -1990,7 +2404,20 @@
           <w:lang w:val="en-US"/>
         </w:rPr>
         <w:tab/>
-        <w:t>Khalkhalah Airbase</w:t>
+      </w:r>
+      <w:proofErr w:type="spellStart"/>
+      <w:r>
+        <w:rPr>
+          <w:lang w:val="en-US"/>
+        </w:rPr>
+        <w:t>Khalkhalah</w:t>
+      </w:r>
+      <w:proofErr w:type="spellEnd"/>
+      <w:r>
+        <w:rPr>
+          <w:lang w:val="en-US"/>
+        </w:rPr>
+        <w:t xml:space="preserve"> Airbase</w:t>
       </w:r>
     </w:p>
     <w:p>
@@ -2018,7 +2445,21 @@
         <w:rPr>
           <w:lang w:val="en-US"/>
         </w:rPr>
-        <w:t>OPARTGT 062 (Syrian Air Defence Academy): Used for training of Syrian Air Defense Forces</w:t>
+        <w:t xml:space="preserve">OPARTGT 062 (Syrian Air </w:t>
+      </w:r>
+      <w:proofErr w:type="spellStart"/>
+      <w:r>
+        <w:rPr>
+          <w:lang w:val="en-US"/>
+        </w:rPr>
+        <w:t>Defence</w:t>
+      </w:r>
+      <w:proofErr w:type="spellEnd"/>
+      <w:r>
+        <w:rPr>
+          <w:lang w:val="en-US"/>
+        </w:rPr>
+        <w:t xml:space="preserve"> Academy): Used for training of Syrian Air Defense Forces</w:t>
       </w:r>
     </w:p>
     <w:p>
@@ -2283,6 +2724,7 @@
         <w:rPr>
           <w:lang w:val="en-US"/>
         </w:rPr>
+        <w:lastRenderedPageBreak/>
         <w:t>Sea</w:t>
       </w:r>
     </w:p>
@@ -2304,7 +2746,20 @@
           <w:lang w:val="en-US"/>
         </w:rPr>
         <w:tab/>
-        <w:t>Syr Naval Base Latakia</w:t>
+      </w:r>
+      <w:proofErr w:type="spellStart"/>
+      <w:r>
+        <w:rPr>
+          <w:lang w:val="en-US"/>
+        </w:rPr>
+        <w:t>Syr</w:t>
+      </w:r>
+      <w:proofErr w:type="spellEnd"/>
+      <w:r>
+        <w:rPr>
+          <w:lang w:val="en-US"/>
+        </w:rPr>
+        <w:t xml:space="preserve"> Naval Base Latakia</w:t>
       </w:r>
     </w:p>
     <w:p>
@@ -2325,7 +2780,20 @@
           <w:lang w:val="en-US"/>
         </w:rPr>
         <w:tab/>
-        <w:t>Jablah Navy port</w:t>
+      </w:r>
+      <w:proofErr w:type="spellStart"/>
+      <w:r>
+        <w:rPr>
+          <w:lang w:val="en-US"/>
+        </w:rPr>
+        <w:t>Jablah</w:t>
+      </w:r>
+      <w:proofErr w:type="spellEnd"/>
+      <w:r>
+        <w:rPr>
+          <w:lang w:val="en-US"/>
+        </w:rPr>
+        <w:t xml:space="preserve"> Navy port</w:t>
       </w:r>
     </w:p>
     <w:p>
@@ -2414,6 +2882,7 @@
           <w:lang w:val="en-US"/>
         </w:rPr>
       </w:pPr>
+      <w:proofErr w:type="gramStart"/>
       <w:r>
         <w:rPr>
           <w:lang w:val="en-US"/>
@@ -2426,6 +2895,7 @@
         </w:rPr>
         <w:t xml:space="preserve"> proxy</w:t>
       </w:r>
+      <w:proofErr w:type="gramEnd"/>
     </w:p>
     <w:p>
       <w:pPr>
@@ -2438,8 +2908,278 @@
         <w:rPr>
           <w:lang w:val="en-US"/>
         </w:rPr>
+        <w:t>Summary</w:t>
+      </w:r>
+    </w:p>
+    <w:p>
+      <w:pPr>
+        <w:pStyle w:val="Overskrift2"/>
+        <w:rPr>
+          <w:lang w:val="en-US"/>
+        </w:rPr>
+      </w:pPr>
+      <w:r>
+        <w:rPr>
+          <w:lang w:val="en-US"/>
+        </w:rPr>
+        <w:t>Armed Forces as candidate for Aerospace attack</w:t>
+      </w:r>
+    </w:p>
+    <w:p>
+      <w:pPr>
+        <w:pStyle w:val="Overskrift2"/>
+        <w:rPr>
+          <w:lang w:val="en-US"/>
+        </w:rPr>
+      </w:pPr>
+      <w:r>
+        <w:rPr>
+          <w:lang w:val="en-US"/>
+        </w:rPr>
+        <w:t>Armed Forces Counterair/counterspace capability</w:t>
+      </w:r>
+    </w:p>
+    <w:p>
+      <w:pPr>
+        <w:pStyle w:val="Ingenmellomrom"/>
+        <w:rPr>
+          <w:lang w:val="en-US"/>
+        </w:rPr>
+      </w:pPr>
+    </w:p>
+    <w:p>
+      <w:pPr>
+        <w:pStyle w:val="Overskrift1"/>
+        <w:rPr>
+          <w:lang w:val="en-US"/>
+        </w:rPr>
+      </w:pPr>
+      <w:r>
+        <w:rPr>
+          <w:lang w:val="en-US"/>
+        </w:rPr>
+        <w:t>Population</w:t>
+      </w:r>
+    </w:p>
+    <w:p>
+      <w:pPr>
+        <w:pStyle w:val="Overskrift2"/>
+        <w:rPr>
+          <w:lang w:val="en-US"/>
+        </w:rPr>
+      </w:pPr>
+      <w:r>
+        <w:rPr>
+          <w:lang w:val="en-US"/>
+        </w:rPr>
+        <w:t>Food supply</w:t>
+      </w:r>
+    </w:p>
+    <w:p>
+      <w:pPr>
+        <w:pStyle w:val="Overskrift2"/>
+        <w:rPr>
+          <w:lang w:val="en-US"/>
+        </w:rPr>
+      </w:pPr>
+      <w:r>
+        <w:rPr>
+          <w:lang w:val="en-US"/>
+        </w:rPr>
+        <w:t>Clothing</w:t>
+      </w:r>
+    </w:p>
+    <w:p>
+      <w:pPr>
+        <w:pStyle w:val="Overskrift2"/>
+        <w:rPr>
+          <w:lang w:val="en-US"/>
+        </w:rPr>
+      </w:pPr>
+      <w:r>
+        <w:rPr>
+          <w:lang w:val="en-US"/>
+        </w:rPr>
+        <w:t>Shelter</w:t>
+      </w:r>
+    </w:p>
+    <w:p>
+      <w:pPr>
+        <w:pStyle w:val="Overskrift2"/>
+        <w:rPr>
+          <w:lang w:val="en-US"/>
+        </w:rPr>
+      </w:pPr>
+      <w:proofErr w:type="spellStart"/>
+      <w:r>
+        <w:rPr>
+          <w:lang w:val="en-US"/>
+        </w:rPr>
+        <w:t>Publich</w:t>
+      </w:r>
+      <w:proofErr w:type="spellEnd"/>
+      <w:r>
+        <w:rPr>
+          <w:lang w:val="en-US"/>
+        </w:rPr>
+        <w:t xml:space="preserve"> health</w:t>
+      </w:r>
+    </w:p>
+    <w:p>
+      <w:pPr>
+        <w:pStyle w:val="Overskrift3"/>
+        <w:rPr>
+          <w:lang w:val="en-US"/>
+        </w:rPr>
+      </w:pPr>
+      <w:r>
+        <w:rPr>
+          <w:lang w:val="en-US"/>
+        </w:rPr>
+        <w:t>Hospitals/direct health care</w:t>
+      </w:r>
+    </w:p>
+    <w:p>
+      <w:pPr>
+        <w:pStyle w:val="Ingenmellomrom"/>
+        <w:rPr>
+          <w:lang w:val="en-US"/>
+        </w:rPr>
+      </w:pPr>
+      <w:r>
+        <w:rPr>
+          <w:lang w:val="en-US"/>
+        </w:rPr>
+        <w:t>NO STRIKE TGTS</w:t>
+      </w:r>
+    </w:p>
+    <w:p>
+      <w:pPr>
+        <w:pStyle w:val="Overskrift3"/>
+        <w:rPr>
+          <w:lang w:val="en-US"/>
+        </w:rPr>
+      </w:pPr>
+      <w:r>
+        <w:rPr>
+          <w:lang w:val="en-US"/>
+        </w:rPr>
+        <w:t>Sanitation/water supply</w:t>
+      </w:r>
+    </w:p>
+    <w:p>
+      <w:pPr>
+        <w:pStyle w:val="Ingenmellomrom"/>
+        <w:rPr>
+          <w:lang w:val="en-US"/>
+        </w:rPr>
+      </w:pPr>
+      <w:r>
+        <w:rPr>
+          <w:lang w:val="en-US"/>
+        </w:rPr>
+        <w:t>NO STRIKE TGTS</w:t>
+      </w:r>
+    </w:p>
+    <w:p>
+      <w:pPr>
+        <w:pStyle w:val="Overskrift3"/>
+        <w:rPr>
+          <w:lang w:val="en-US"/>
+        </w:rPr>
+      </w:pPr>
+      <w:r>
+        <w:rPr>
+          <w:lang w:val="en-US"/>
+        </w:rPr>
+        <w:t>Public utilities</w:t>
+      </w:r>
+    </w:p>
+    <w:p>
+      <w:pPr>
+        <w:pStyle w:val="Overskrift2"/>
+        <w:rPr>
+          <w:lang w:val="en-US"/>
+        </w:rPr>
+      </w:pPr>
+      <w:r>
+        <w:rPr>
+          <w:lang w:val="en-US"/>
+        </w:rPr>
+        <w:t>Agriculture</w:t>
+      </w:r>
+    </w:p>
+    <w:p>
+      <w:pPr>
+        <w:pStyle w:val="Overskrift2"/>
+        <w:rPr>
+          <w:lang w:val="en-US"/>
+        </w:rPr>
+      </w:pPr>
+      <w:r>
+        <w:rPr>
+          <w:lang w:val="en-US"/>
+        </w:rPr>
+        <w:t>Basic Industry</w:t>
+      </w:r>
+    </w:p>
+    <w:p>
+      <w:pPr>
+        <w:pStyle w:val="Overskrift2"/>
+        <w:rPr>
+          <w:lang w:val="en-US"/>
+        </w:rPr>
+      </w:pPr>
+      <w:r>
+        <w:rPr>
+          <w:lang w:val="en-US"/>
+        </w:rPr>
+        <w:t>Information</w:t>
+      </w:r>
+    </w:p>
+    <w:p>
+      <w:pPr>
+        <w:pStyle w:val="Overskrift2"/>
+        <w:rPr>
+          <w:lang w:val="en-US"/>
+        </w:rPr>
+      </w:pPr>
+      <w:r>
+        <w:rPr>
+          <w:lang w:val="en-US"/>
+        </w:rPr>
+        <w:t>Summary</w:t>
+      </w:r>
+    </w:p>
+    <w:p>
+      <w:pPr>
+        <w:pStyle w:val="Ingenmellomrom"/>
+        <w:rPr>
+          <w:lang w:val="en-US"/>
+        </w:rPr>
+      </w:pPr>
+    </w:p>
+    <w:p>
+      <w:pPr>
+        <w:pStyle w:val="Ingenmellomrom"/>
+        <w:rPr>
+          <w:lang w:val="en-US"/>
+        </w:rPr>
+      </w:pPr>
+    </w:p>
+    <w:p>
+      <w:pPr>
+        <w:pStyle w:val="Overskrift1"/>
+        <w:rPr>
+          <w:lang w:val="en-US"/>
+        </w:rPr>
+      </w:pPr>
+      <w:r>
+        <w:rPr>
+          <w:lang w:val="en-US"/>
+        </w:rPr>
         <w:lastRenderedPageBreak/>
-        <w:t>Summary</w:t>
+        <w:t>Infrastructure</w:t>
       </w:r>
     </w:p>
     <w:p>
@@ -2453,99 +3193,365 @@
         <w:rPr>
           <w:lang w:val="en-US"/>
         </w:rPr>
-        <w:t>Armed Forces as candidate for Aerospace attack</w:t>
-      </w:r>
-    </w:p>
-    <w:p>
-      <w:pPr>
-        <w:pStyle w:val="Overskrift2"/>
-        <w:rPr>
-          <w:lang w:val="en-US"/>
-        </w:rPr>
-      </w:pPr>
-      <w:r>
-        <w:rPr>
-          <w:lang w:val="en-US"/>
-        </w:rPr>
-        <w:t>Armed Forces Counterair/counterspace capability</w:t>
-      </w:r>
-    </w:p>
-    <w:p>
-      <w:pPr>
-        <w:pStyle w:val="Ingenmellomrom"/>
-        <w:rPr>
-          <w:lang w:val="en-US"/>
-        </w:rPr>
-      </w:pPr>
-    </w:p>
-    <w:p>
-      <w:pPr>
-        <w:pStyle w:val="Overskrift1"/>
-        <w:rPr>
-          <w:lang w:val="en-US"/>
-        </w:rPr>
-      </w:pPr>
-      <w:r>
-        <w:rPr>
-          <w:lang w:val="en-US"/>
-        </w:rPr>
-        <w:t>Population</w:t>
-      </w:r>
-    </w:p>
-    <w:p>
-      <w:pPr>
-        <w:pStyle w:val="Overskrift2"/>
-        <w:rPr>
-          <w:lang w:val="en-US"/>
-        </w:rPr>
-      </w:pPr>
-      <w:r>
-        <w:rPr>
-          <w:lang w:val="en-US"/>
-        </w:rPr>
-        <w:t>Food supply</w:t>
-      </w:r>
-    </w:p>
-    <w:p>
-      <w:pPr>
-        <w:pStyle w:val="Overskrift2"/>
-        <w:rPr>
-          <w:lang w:val="en-US"/>
-        </w:rPr>
-      </w:pPr>
-      <w:r>
-        <w:rPr>
-          <w:lang w:val="en-US"/>
-        </w:rPr>
-        <w:t>Clothing</w:t>
-      </w:r>
-    </w:p>
-    <w:p>
-      <w:pPr>
-        <w:pStyle w:val="Overskrift2"/>
-        <w:rPr>
-          <w:lang w:val="en-US"/>
-        </w:rPr>
-      </w:pPr>
-      <w:r>
-        <w:rPr>
-          <w:lang w:val="en-US"/>
-        </w:rPr>
-        <w:t>Shelter</w:t>
-      </w:r>
-    </w:p>
-    <w:p>
-      <w:pPr>
-        <w:pStyle w:val="Overskrift2"/>
-        <w:rPr>
-          <w:lang w:val="en-US"/>
-        </w:rPr>
-      </w:pPr>
-      <w:r>
-        <w:rPr>
-          <w:lang w:val="en-US"/>
-        </w:rPr>
-        <w:t>Publich health</w:t>
+        <w:t>Communications</w:t>
+      </w:r>
+    </w:p>
+    <w:p>
+      <w:pPr>
+        <w:pStyle w:val="Overskrift4"/>
+        <w:rPr>
+          <w:lang w:val="en-US"/>
+        </w:rPr>
+      </w:pPr>
+      <w:r>
+        <w:rPr>
+          <w:lang w:val="en-US"/>
+        </w:rPr>
+        <w:t>International communication center</w:t>
+      </w:r>
+      <w:r>
+        <w:rPr>
+          <w:lang w:val="en-US"/>
+        </w:rPr>
+        <w:t xml:space="preserve"> (</w:t>
+      </w:r>
+      <w:r>
+        <w:rPr>
+          <w:lang w:val="en-US"/>
+        </w:rPr>
+        <w:t>OPARTGT035</w:t>
+      </w:r>
+      <w:r>
+        <w:rPr>
+          <w:lang w:val="en-US"/>
+        </w:rPr>
+        <w:t>)</w:t>
+      </w:r>
+    </w:p>
+    <w:p>
+      <w:pPr>
+        <w:pStyle w:val="Ingenmellomrom"/>
+        <w:rPr>
+          <w:lang w:val="en-US"/>
+        </w:rPr>
+      </w:pPr>
+      <w:r>
+        <w:rPr>
+          <w:lang w:val="en-US"/>
+        </w:rPr>
+        <w:t>The international communications center (</w:t>
+      </w:r>
+      <w:r>
+        <w:rPr>
+          <w:lang w:val="en-US"/>
+        </w:rPr>
+        <w:t>OPARTGT035</w:t>
+      </w:r>
+      <w:r>
+        <w:rPr>
+          <w:lang w:val="en-US"/>
+        </w:rPr>
+        <w:t xml:space="preserve">) is a dual use facility. It is used by civilian Syrian media </w:t>
+      </w:r>
+      <w:r>
+        <w:rPr>
+          <w:lang w:val="en-US"/>
+        </w:rPr>
+        <w:t>as well</w:t>
+      </w:r>
+      <w:r>
+        <w:rPr>
+          <w:lang w:val="en-US"/>
+        </w:rPr>
+        <w:t xml:space="preserve"> as international media. In </w:t>
+      </w:r>
+      <w:proofErr w:type="gramStart"/>
+      <w:r>
+        <w:rPr>
+          <w:lang w:val="en-US"/>
+        </w:rPr>
+        <w:t>addition</w:t>
+      </w:r>
+      <w:proofErr w:type="gramEnd"/>
+      <w:r>
+        <w:rPr>
+          <w:lang w:val="en-US"/>
+        </w:rPr>
+        <w:t xml:space="preserve"> the Syrian Armed Forces are using one part of the building to create and broadcast propaganda on behalf of the Syrian Regime. In another part of the building the Syrian Armed Forces have a backup server for their command and control communications network that controls the armed forces. </w:t>
+      </w:r>
+    </w:p>
+    <w:p>
+      <w:pPr>
+        <w:pStyle w:val="Ingenmellomrom"/>
+        <w:rPr>
+          <w:lang w:val="en-US"/>
+        </w:rPr>
+      </w:pPr>
+      <w:r>
+        <w:rPr>
+          <w:lang w:val="en-US"/>
+        </w:rPr>
+        <w:t>Due to the dual use and nature of this target with civilian international media, it is a sensitive target that needs approval from CJTF-82 Commander for engagement.</w:t>
+      </w:r>
+    </w:p>
+    <w:p>
+      <w:pPr>
+        <w:pStyle w:val="Ingenmellomrom"/>
+        <w:rPr>
+          <w:b/>
+          <w:bCs/>
+          <w:lang w:val="en-US"/>
+        </w:rPr>
+      </w:pPr>
+      <w:r>
+        <w:rPr>
+          <w:b/>
+          <w:bCs/>
+          <w:lang w:val="en-US"/>
+        </w:rPr>
+        <w:t>(CHANGE/UPDATE TGT FOLDER, TO ADRESS WHICH PART IS USED BY SAF AND ADD THAT AS DPI</w:t>
+      </w:r>
+      <w:r>
+        <w:rPr>
+          <w:b/>
+          <w:bCs/>
+          <w:lang w:val="en-US"/>
+        </w:rPr>
+        <w:t>’s</w:t>
+      </w:r>
+      <w:r>
+        <w:rPr>
+          <w:b/>
+          <w:bCs/>
+          <w:lang w:val="en-US"/>
+        </w:rPr>
+        <w:t xml:space="preserve">.  2x DPI with 500 </w:t>
+      </w:r>
+      <w:r>
+        <w:rPr>
+          <w:b/>
+          <w:bCs/>
+          <w:lang w:val="en-US"/>
+        </w:rPr>
+        <w:t>IBS</w:t>
+      </w:r>
+      <w:r>
+        <w:rPr>
+          <w:b/>
+          <w:bCs/>
+          <w:lang w:val="en-US"/>
+        </w:rPr>
+        <w:t xml:space="preserve"> BOMB in the basement</w:t>
+      </w:r>
+      <w:r>
+        <w:rPr>
+          <w:b/>
+          <w:bCs/>
+          <w:lang w:val="en-US"/>
+        </w:rPr>
+        <w:t xml:space="preserve"> on propaganda, 1x DPI </w:t>
+      </w:r>
+      <w:proofErr w:type="gramStart"/>
+      <w:r>
+        <w:rPr>
+          <w:b/>
+          <w:bCs/>
+          <w:lang w:val="en-US"/>
+        </w:rPr>
+        <w:t>with  2000</w:t>
+      </w:r>
+      <w:proofErr w:type="gramEnd"/>
+      <w:r>
+        <w:rPr>
+          <w:b/>
+          <w:bCs/>
+          <w:lang w:val="en-US"/>
+        </w:rPr>
+        <w:t xml:space="preserve"> IBS delayed </w:t>
+      </w:r>
+      <w:proofErr w:type="spellStart"/>
+      <w:r>
+        <w:rPr>
+          <w:b/>
+          <w:bCs/>
+          <w:lang w:val="en-US"/>
+        </w:rPr>
+        <w:t>fuzing</w:t>
+      </w:r>
+      <w:proofErr w:type="spellEnd"/>
+      <w:r>
+        <w:rPr>
+          <w:b/>
+          <w:bCs/>
+          <w:lang w:val="en-US"/>
+        </w:rPr>
+        <w:t xml:space="preserve"> as </w:t>
+      </w:r>
+      <w:proofErr w:type="spellStart"/>
+      <w:r>
+        <w:rPr>
+          <w:b/>
+          <w:bCs/>
+          <w:lang w:val="en-US"/>
+        </w:rPr>
+        <w:t>tgt</w:t>
+      </w:r>
+      <w:proofErr w:type="spellEnd"/>
+      <w:r>
+        <w:rPr>
+          <w:b/>
+          <w:bCs/>
+          <w:lang w:val="en-US"/>
+        </w:rPr>
+        <w:t xml:space="preserve"> is in the basement for the backup server</w:t>
+      </w:r>
+      <w:r>
+        <w:rPr>
+          <w:b/>
+          <w:bCs/>
+          <w:lang w:val="en-US"/>
+        </w:rPr>
+        <w:t>)</w:t>
+      </w:r>
+    </w:p>
+    <w:p>
+      <w:pPr>
+        <w:pStyle w:val="Ingenmellomrom"/>
+        <w:rPr>
+          <w:lang w:val="en-US"/>
+        </w:rPr>
+      </w:pPr>
+    </w:p>
+    <w:p>
+      <w:pPr>
+        <w:pStyle w:val="Overskrift4"/>
+        <w:rPr>
+          <w:lang w:val="en-US"/>
+        </w:rPr>
+      </w:pPr>
+      <w:r>
+        <w:rPr>
+          <w:lang w:val="en-US"/>
+        </w:rPr>
+        <w:t>Syrian Intelligence Internet Agency</w:t>
+      </w:r>
+      <w:r>
+        <w:rPr>
+          <w:lang w:val="en-US"/>
+        </w:rPr>
+        <w:t xml:space="preserve"> (SIIA) (</w:t>
+      </w:r>
+      <w:r>
+        <w:rPr>
+          <w:lang w:val="en-US"/>
+        </w:rPr>
+        <w:t>OPARTGT094</w:t>
+      </w:r>
+      <w:r>
+        <w:rPr>
+          <w:lang w:val="en-US"/>
+        </w:rPr>
+        <w:t>)</w:t>
+      </w:r>
+    </w:p>
+    <w:p>
+      <w:pPr>
+        <w:pStyle w:val="Ingenmellomrom"/>
+        <w:rPr>
+          <w:lang w:val="en-US"/>
+        </w:rPr>
+      </w:pPr>
+      <w:r>
+        <w:rPr>
+          <w:lang w:val="en-US"/>
+        </w:rPr>
+        <w:t>Syria Intelligence Internet Agency</w:t>
+      </w:r>
+      <w:r>
+        <w:rPr>
+          <w:lang w:val="en-US"/>
+        </w:rPr>
+        <w:t xml:space="preserve"> (SIIA)</w:t>
+      </w:r>
+      <w:r>
+        <w:rPr>
+          <w:lang w:val="en-US"/>
+        </w:rPr>
+        <w:t xml:space="preserve"> </w:t>
+      </w:r>
+      <w:r>
+        <w:rPr>
+          <w:lang w:val="en-US"/>
+        </w:rPr>
+        <w:t>(</w:t>
+      </w:r>
+      <w:r>
+        <w:rPr>
+          <w:lang w:val="en-US"/>
+        </w:rPr>
+        <w:t>OPARTGT094</w:t>
+      </w:r>
+      <w:r>
+        <w:rPr>
+          <w:lang w:val="en-US"/>
+        </w:rPr>
+        <w:t xml:space="preserve">) serves two functions for the Syrian Armed Forces. The primary purpose is to collect intelligence in cyberspace. The second purpose is to conduct offensive operations in cyberspace. It is likely that SIIA are working towards CJTF forces both for collection and for offensive operations. Assessed targets of high interest for SIIA is penetrating command and control networks for collecting intelligence and penetrating Air </w:t>
+      </w:r>
+      <w:proofErr w:type="spellStart"/>
+      <w:r>
+        <w:rPr>
+          <w:lang w:val="en-US"/>
+        </w:rPr>
+        <w:t>Defence</w:t>
+      </w:r>
+      <w:proofErr w:type="spellEnd"/>
+      <w:r>
+        <w:rPr>
+          <w:lang w:val="en-US"/>
+        </w:rPr>
+        <w:t xml:space="preserve"> (Patriot and </w:t>
+      </w:r>
+      <w:proofErr w:type="gramStart"/>
+      <w:r>
+        <w:rPr>
+          <w:lang w:val="en-US"/>
+        </w:rPr>
+        <w:t>ship based</w:t>
+      </w:r>
+      <w:proofErr w:type="gramEnd"/>
+      <w:r>
+        <w:rPr>
+          <w:lang w:val="en-US"/>
+        </w:rPr>
+        <w:t xml:space="preserve"> air </w:t>
+      </w:r>
+      <w:proofErr w:type="spellStart"/>
+      <w:r>
+        <w:rPr>
+          <w:lang w:val="en-US"/>
+        </w:rPr>
+        <w:t>defence</w:t>
+      </w:r>
+      <w:proofErr w:type="spellEnd"/>
+      <w:r>
+        <w:rPr>
+          <w:lang w:val="en-US"/>
+        </w:rPr>
+        <w:t xml:space="preserve">), </w:t>
+      </w:r>
+      <w:proofErr w:type="spellStart"/>
+      <w:r>
+        <w:rPr>
+          <w:lang w:val="en-US"/>
+        </w:rPr>
+        <w:t>aswell</w:t>
+      </w:r>
+      <w:proofErr w:type="spellEnd"/>
+      <w:r>
+        <w:rPr>
+          <w:lang w:val="en-US"/>
+        </w:rPr>
+        <w:t xml:space="preserve"> as logistics systems to hamper CJTF resupplies of critical items into the theater.</w:t>
       </w:r>
     </w:p>
     <w:p>
@@ -2559,22 +3565,16 @@
         <w:rPr>
           <w:lang w:val="en-US"/>
         </w:rPr>
-        <w:t>Hospitals/direct health care</w:t>
-      </w:r>
-    </w:p>
-    <w:p>
-      <w:pPr>
-        <w:pStyle w:val="Ingenmellomrom"/>
-        <w:rPr>
-          <w:lang w:val="en-US"/>
-        </w:rPr>
-      </w:pPr>
-      <w:r>
-        <w:rPr>
-          <w:lang w:val="en-US"/>
-        </w:rPr>
-        <w:t>NO STRIKE TGTS</w:t>
-      </w:r>
+        <w:t>Telecommunications</w:t>
+      </w:r>
+    </w:p>
+    <w:p>
+      <w:pPr>
+        <w:pStyle w:val="Ingenmellomrom"/>
+        <w:rPr>
+          <w:lang w:val="en-US"/>
+        </w:rPr>
+      </w:pPr>
     </w:p>
     <w:p>
       <w:pPr>
@@ -2587,222 +3587,28 @@
         <w:rPr>
           <w:lang w:val="en-US"/>
         </w:rPr>
-        <w:t>Sanitation/water supply</w:t>
-      </w:r>
-    </w:p>
-    <w:p>
-      <w:pPr>
-        <w:pStyle w:val="Ingenmellomrom"/>
-        <w:rPr>
-          <w:lang w:val="en-US"/>
-        </w:rPr>
-      </w:pPr>
-      <w:r>
-        <w:rPr>
-          <w:lang w:val="en-US"/>
-        </w:rPr>
-        <w:t>NO STRIKE TGTS</w:t>
-      </w:r>
-    </w:p>
-    <w:p>
-      <w:pPr>
-        <w:pStyle w:val="Overskrift3"/>
-        <w:rPr>
-          <w:lang w:val="en-US"/>
-        </w:rPr>
-      </w:pPr>
-      <w:r>
-        <w:rPr>
-          <w:lang w:val="en-US"/>
-        </w:rPr>
-        <w:t>Public utilities</w:t>
-      </w:r>
-    </w:p>
-    <w:p>
-      <w:pPr>
-        <w:pStyle w:val="Overskrift2"/>
-        <w:rPr>
-          <w:lang w:val="en-US"/>
-        </w:rPr>
-      </w:pPr>
-      <w:r>
-        <w:rPr>
-          <w:lang w:val="en-US"/>
-        </w:rPr>
-        <w:t>Agriculture</w:t>
-      </w:r>
-    </w:p>
-    <w:p>
-      <w:pPr>
-        <w:pStyle w:val="Overskrift2"/>
-        <w:rPr>
-          <w:lang w:val="en-US"/>
-        </w:rPr>
-      </w:pPr>
-      <w:r>
-        <w:rPr>
-          <w:lang w:val="en-US"/>
-        </w:rPr>
-        <w:t>Basic Industry</w:t>
-      </w:r>
-    </w:p>
-    <w:p>
-      <w:pPr>
-        <w:pStyle w:val="Overskrift2"/>
-        <w:rPr>
-          <w:lang w:val="en-US"/>
-        </w:rPr>
-      </w:pPr>
-      <w:r>
-        <w:rPr>
-          <w:lang w:val="en-US"/>
-        </w:rPr>
-        <w:t>Information</w:t>
-      </w:r>
-    </w:p>
-    <w:p>
-      <w:pPr>
-        <w:pStyle w:val="Overskrift2"/>
-        <w:rPr>
-          <w:lang w:val="en-US"/>
-        </w:rPr>
-      </w:pPr>
-      <w:r>
-        <w:rPr>
-          <w:lang w:val="en-US"/>
-        </w:rPr>
-        <w:t>Summary</w:t>
-      </w:r>
-    </w:p>
-    <w:p>
-      <w:pPr>
-        <w:pStyle w:val="Ingenmellomrom"/>
-        <w:rPr>
-          <w:lang w:val="en-US"/>
-        </w:rPr>
-      </w:pPr>
-    </w:p>
-    <w:p>
-      <w:pPr>
-        <w:pStyle w:val="Ingenmellomrom"/>
-        <w:rPr>
-          <w:lang w:val="en-US"/>
-        </w:rPr>
-      </w:pPr>
-    </w:p>
-    <w:p>
-      <w:pPr>
-        <w:pStyle w:val="Overskrift1"/>
-        <w:rPr>
-          <w:lang w:val="en-US"/>
-        </w:rPr>
-      </w:pPr>
-      <w:r>
-        <w:rPr>
-          <w:lang w:val="en-US"/>
-        </w:rPr>
-        <w:t>Infrastructure</w:t>
-      </w:r>
-    </w:p>
-    <w:p>
-      <w:pPr>
-        <w:pStyle w:val="Overskrift2"/>
-        <w:rPr>
-          <w:lang w:val="en-US"/>
-        </w:rPr>
-      </w:pPr>
-      <w:r>
-        <w:rPr>
-          <w:lang w:val="en-US"/>
-        </w:rPr>
-        <w:t>Communications</w:t>
-      </w:r>
-    </w:p>
-    <w:p>
-      <w:pPr>
-        <w:pStyle w:val="Ingenmellomrom"/>
-        <w:rPr>
-          <w:lang w:val="en-US"/>
-        </w:rPr>
-      </w:pPr>
-      <w:r>
-        <w:rPr>
-          <w:lang w:val="en-US"/>
-        </w:rPr>
-        <w:t>OPARTGT035</w:t>
-      </w:r>
-      <w:r>
-        <w:rPr>
-          <w:lang w:val="en-US"/>
-        </w:rPr>
-        <w:tab/>
-        <w:t>International communication center</w:t>
-      </w:r>
-    </w:p>
-    <w:p>
-      <w:pPr>
-        <w:pStyle w:val="Ingenmellomrom"/>
-        <w:rPr>
-          <w:lang w:val="en-US"/>
-        </w:rPr>
-      </w:pPr>
-      <w:r>
-        <w:rPr>
-          <w:lang w:val="en-US"/>
-        </w:rPr>
-        <w:t>OPARTGT094</w:t>
-      </w:r>
-      <w:r>
-        <w:rPr>
-          <w:lang w:val="en-US"/>
-        </w:rPr>
-        <w:tab/>
-        <w:t>Syrian Intelligence Internet Agency</w:t>
-      </w:r>
-    </w:p>
-    <w:p>
-      <w:pPr>
-        <w:pStyle w:val="Overskrift3"/>
-        <w:rPr>
-          <w:lang w:val="en-US"/>
-        </w:rPr>
-      </w:pPr>
-      <w:r>
-        <w:rPr>
-          <w:lang w:val="en-US"/>
-        </w:rPr>
-        <w:t>Telecommunications</w:t>
-      </w:r>
-    </w:p>
-    <w:p>
-      <w:pPr>
-        <w:pStyle w:val="Ingenmellomrom"/>
-        <w:rPr>
-          <w:lang w:val="en-US"/>
-        </w:rPr>
-      </w:pPr>
-    </w:p>
-    <w:p>
-      <w:pPr>
-        <w:pStyle w:val="Overskrift3"/>
-        <w:rPr>
-          <w:lang w:val="en-US"/>
-        </w:rPr>
-      </w:pPr>
-      <w:r>
-        <w:rPr>
-          <w:lang w:val="en-US"/>
-        </w:rPr>
         <w:t>Broadcast Media</w:t>
       </w:r>
     </w:p>
     <w:p>
       <w:pPr>
-        <w:pStyle w:val="Ingenmellomrom"/>
-        <w:rPr>
-          <w:lang w:val="en-US"/>
-        </w:rPr>
-      </w:pPr>
+        <w:pStyle w:val="Overskrift4"/>
+        <w:rPr>
+          <w:lang w:val="en-US"/>
+        </w:rPr>
+      </w:pPr>
+      <w:r>
+        <w:rPr>
+          <w:lang w:val="en-US"/>
+        </w:rPr>
+        <w:t>Damascus radio tower</w:t>
+      </w:r>
+      <w:r>
+        <w:rPr>
+          <w:lang w:val="en-US"/>
+        </w:rPr>
+        <w:t xml:space="preserve"> (</w:t>
+      </w:r>
       <w:r>
         <w:rPr>
           <w:lang w:val="en-US"/>
@@ -2813,9 +3619,108 @@
         <w:rPr>
           <w:lang w:val="en-US"/>
         </w:rPr>
-        <w:tab/>
-        <w:t>Damascus radio tower</w:t>
-      </w:r>
+        <w:t>)</w:t>
+      </w:r>
+    </w:p>
+    <w:p>
+      <w:pPr>
+        <w:pStyle w:val="Ingenmellomrom"/>
+        <w:rPr>
+          <w:lang w:val="en-US"/>
+        </w:rPr>
+      </w:pPr>
+      <w:r>
+        <w:rPr>
+          <w:lang w:val="en-US"/>
+        </w:rPr>
+        <w:t>Damascus radio tower (</w:t>
+      </w:r>
+      <w:r>
+        <w:rPr>
+          <w:lang w:val="en-US"/>
+        </w:rPr>
+        <w:t>OPARTGT034</w:t>
+      </w:r>
+      <w:r>
+        <w:rPr>
+          <w:lang w:val="en-US"/>
+        </w:rPr>
+        <w:t xml:space="preserve">) is a dual use facility. </w:t>
+      </w:r>
+      <w:proofErr w:type="gramStart"/>
+      <w:r>
+        <w:rPr>
+          <w:lang w:val="en-US"/>
+        </w:rPr>
+        <w:t>It’s</w:t>
+      </w:r>
+      <w:proofErr w:type="gramEnd"/>
+      <w:r>
+        <w:rPr>
+          <w:lang w:val="en-US"/>
+        </w:rPr>
+        <w:t xml:space="preserve"> primary purpose is to serve the Syrian society with radio coverage in the Damascus area in addition to provide the Syrian government long range communications (HF) with other parts of Syria. In </w:t>
+      </w:r>
+      <w:proofErr w:type="gramStart"/>
+      <w:r>
+        <w:rPr>
+          <w:lang w:val="en-US"/>
+        </w:rPr>
+        <w:t>addition</w:t>
+      </w:r>
+      <w:proofErr w:type="gramEnd"/>
+      <w:r>
+        <w:rPr>
+          <w:lang w:val="en-US"/>
+        </w:rPr>
+        <w:t xml:space="preserve"> the Syrian Armed Forces are using the facility for long range (HF) communications for the armed forces. This tower is part of the command and control network for Syrian Armed Forces. </w:t>
+      </w:r>
+      <w:r>
+        <w:rPr>
+          <w:lang w:val="en-US"/>
+        </w:rPr>
+        <w:t>Primarily communications from the general staff to the various services and Corps commanders are sent from this installation</w:t>
+      </w:r>
+      <w:r>
+        <w:rPr>
+          <w:lang w:val="en-US"/>
+        </w:rPr>
+        <w:t xml:space="preserve">. Destruction of the tower will reduce redundancy in Syrian Armed Forces ability to command and control own forces, and together with other efforts against the command and control network can hamper the Syrian General Staff’s ability to give new direction to its commanders.  </w:t>
+      </w:r>
+      <w:r>
+        <w:rPr>
+          <w:lang w:val="en-US"/>
+        </w:rPr>
+        <w:t xml:space="preserve">Due to the dual use and nature of this target with civilian </w:t>
+      </w:r>
+      <w:r>
+        <w:rPr>
+          <w:lang w:val="en-US"/>
+        </w:rPr>
+        <w:t>use of the radio long range communication</w:t>
+      </w:r>
+      <w:r>
+        <w:rPr>
+          <w:lang w:val="en-US"/>
+        </w:rPr>
+        <w:t>, it is a sensitive target that needs approval from CJTF-82 Commander for engagement.</w:t>
+      </w:r>
+    </w:p>
+    <w:p>
+      <w:pPr>
+        <w:pStyle w:val="Ingenmellomrom"/>
+        <w:rPr>
+          <w:lang w:val="en-US"/>
+        </w:rPr>
+      </w:pPr>
+    </w:p>
+    <w:p>
+      <w:pPr>
+        <w:pStyle w:val="Ingenmellomrom"/>
+        <w:rPr>
+          <w:lang w:val="en-US"/>
+        </w:rPr>
+      </w:pPr>
     </w:p>
     <w:p>
       <w:pPr>
@@ -2952,7 +3857,6 @@
         <w:rPr>
           <w:lang w:val="en-US"/>
         </w:rPr>
-        <w:lastRenderedPageBreak/>
         <w:t>OPARTGT090</w:t>
       </w:r>
       <w:r>
@@ -2974,6 +3878,7 @@
         <w:rPr>
           <w:lang w:val="en-US"/>
         </w:rPr>
+        <w:lastRenderedPageBreak/>
         <w:t>OPARTGT092</w:t>
       </w:r>
       <w:r>
@@ -2981,8 +3886,15 @@
           <w:lang w:val="en-US"/>
         </w:rPr>
         <w:tab/>
+      </w:r>
+      <w:proofErr w:type="spellStart"/>
+      <w:r>
+        <w:rPr>
+          <w:lang w:val="en-US"/>
+        </w:rPr>
         <w:t>Powerdistribution</w:t>
       </w:r>
+      <w:proofErr w:type="spellEnd"/>
     </w:p>
     <w:p>
       <w:pPr>
@@ -3002,8 +3914,15 @@
           <w:lang w:val="en-US"/>
         </w:rPr>
         <w:tab/>
+      </w:r>
+      <w:proofErr w:type="spellStart"/>
+      <w:r>
+        <w:rPr>
+          <w:lang w:val="en-US"/>
+        </w:rPr>
         <w:t>Powerdistribution</w:t>
       </w:r>
+      <w:proofErr w:type="spellEnd"/>
     </w:p>
     <w:p>
       <w:pPr>
@@ -3140,11 +4059,19 @@
           <w:lang w:val="en-US"/>
         </w:rPr>
       </w:pPr>
-      <w:r>
-        <w:rPr>
-          <w:lang w:val="en-US"/>
-        </w:rPr>
-        <w:t>Important oil reserves, can supply a Division for XX days.</w:t>
+      <w:proofErr w:type="gramStart"/>
+      <w:r>
+        <w:rPr>
+          <w:lang w:val="en-US"/>
+        </w:rPr>
+        <w:t>Important oil reserves,</w:t>
+      </w:r>
+      <w:proofErr w:type="gramEnd"/>
+      <w:r>
+        <w:rPr>
+          <w:lang w:val="en-US"/>
+        </w:rPr>
+        <w:t xml:space="preserve"> can supply a Division for XX days.</w:t>
       </w:r>
     </w:p>
     <w:p>
@@ -3176,11 +4103,19 @@
           <w:lang w:val="en-US"/>
         </w:rPr>
       </w:pPr>
-      <w:r>
-        <w:rPr>
-          <w:lang w:val="en-US"/>
-        </w:rPr>
-        <w:t>Oil refineries, needed to produce jet fuel. Destruction may limit available sorties</w:t>
+      <w:proofErr w:type="gramStart"/>
+      <w:r>
+        <w:rPr>
+          <w:lang w:val="en-US"/>
+        </w:rPr>
+        <w:t>Oil refineries,</w:t>
+      </w:r>
+      <w:proofErr w:type="gramEnd"/>
+      <w:r>
+        <w:rPr>
+          <w:lang w:val="en-US"/>
+        </w:rPr>
+        <w:t xml:space="preserve"> needed to produce jet fuel. Destruction may limit available sorties</w:t>
       </w:r>
     </w:p>
     <w:p>
@@ -3273,6 +4208,136 @@
         </w:rPr>
         <w:t>Military production</w:t>
       </w:r>
+    </w:p>
+    <w:p>
+      <w:pPr>
+        <w:pStyle w:val="Overskrift4"/>
+        <w:rPr>
+          <w:lang w:val="en-US"/>
+        </w:rPr>
+      </w:pPr>
+      <w:r>
+        <w:rPr>
+          <w:lang w:val="en-US"/>
+        </w:rPr>
+        <w:t>Tartus Vehicle factory</w:t>
+      </w:r>
+      <w:r>
+        <w:rPr>
+          <w:lang w:val="en-US"/>
+        </w:rPr>
+        <w:t xml:space="preserve"> (</w:t>
+      </w:r>
+      <w:r>
+        <w:rPr>
+          <w:lang w:val="en-US"/>
+        </w:rPr>
+        <w:t>OPARTGT 021</w:t>
+      </w:r>
+      <w:r>
+        <w:rPr>
+          <w:lang w:val="en-US"/>
+        </w:rPr>
+        <w:t>)</w:t>
+      </w:r>
+    </w:p>
+    <w:p>
+      <w:pPr>
+        <w:pStyle w:val="Ingenmellomrom"/>
+        <w:rPr>
+          <w:lang w:val="en-US"/>
+        </w:rPr>
+      </w:pPr>
+      <w:r>
+        <w:rPr>
+          <w:lang w:val="en-US"/>
+        </w:rPr>
+        <w:t xml:space="preserve">The vehicle factory in Tartus is producing military vehicles. It </w:t>
+      </w:r>
+      <w:proofErr w:type="gramStart"/>
+      <w:r>
+        <w:rPr>
+          <w:lang w:val="en-US"/>
+        </w:rPr>
+        <w:t>have</w:t>
+      </w:r>
+      <w:proofErr w:type="gramEnd"/>
+      <w:r>
+        <w:rPr>
+          <w:lang w:val="en-US"/>
+        </w:rPr>
+        <w:t xml:space="preserve"> been reported to be able to produce several types of vehicles at the same time as the factory is large. The factory is also producing SA-15 SAMs on </w:t>
+      </w:r>
+      <w:proofErr w:type="gramStart"/>
+      <w:r>
+        <w:rPr>
+          <w:lang w:val="en-US"/>
+        </w:rPr>
+        <w:t>a</w:t>
+      </w:r>
+      <w:proofErr w:type="gramEnd"/>
+      <w:r>
+        <w:rPr>
+          <w:lang w:val="en-US"/>
+        </w:rPr>
+        <w:t xml:space="preserve"> export </w:t>
+      </w:r>
+      <w:proofErr w:type="spellStart"/>
+      <w:r>
+        <w:rPr>
+          <w:lang w:val="en-US"/>
+        </w:rPr>
+        <w:t>licence</w:t>
+      </w:r>
+      <w:proofErr w:type="spellEnd"/>
+      <w:r>
+        <w:rPr>
+          <w:lang w:val="en-US"/>
+        </w:rPr>
+        <w:t xml:space="preserve"> from Russia and is thus a important contribution to Syrian Air </w:t>
+      </w:r>
+      <w:proofErr w:type="spellStart"/>
+      <w:r>
+        <w:rPr>
+          <w:lang w:val="en-US"/>
+        </w:rPr>
+        <w:t>Defence</w:t>
+      </w:r>
+      <w:proofErr w:type="spellEnd"/>
+      <w:r>
+        <w:rPr>
+          <w:lang w:val="en-US"/>
+        </w:rPr>
+        <w:t xml:space="preserve">. If needed, the factory can shift focus and change all production lines into the prioritized </w:t>
+      </w:r>
+      <w:r>
+        <w:rPr>
+          <w:lang w:val="en-US"/>
+        </w:rPr>
+        <w:t xml:space="preserve">vehicles </w:t>
+      </w:r>
+      <w:proofErr w:type="gramStart"/>
+      <w:r>
+        <w:rPr>
+          <w:lang w:val="en-US"/>
+        </w:rPr>
+        <w:t>in order to</w:t>
+      </w:r>
+      <w:proofErr w:type="gramEnd"/>
+      <w:r>
+        <w:rPr>
+          <w:lang w:val="en-US"/>
+        </w:rPr>
+        <w:t xml:space="preserve"> double or triple the output of a certain type of vehicle.</w:t>
+      </w:r>
+    </w:p>
+    <w:p>
+      <w:pPr>
+        <w:pStyle w:val="Ingenmellomrom"/>
+        <w:rPr>
+          <w:lang w:val="en-US"/>
+        </w:rPr>
+      </w:pPr>
     </w:p>
     <w:p>
       <w:pPr>
@@ -3289,7 +4354,7 @@
         <w:rPr>
           <w:lang w:val="en-US"/>
         </w:rPr>
-        <w:t>OPARTGT 021 (Tartus Vehicle factory): Producing SAM (SA-15s)</w:t>
+        <w:t>OPARTGT 022 (Raqqa vehicle factory): Producing SAM (SA-2)</w:t>
       </w:r>
     </w:p>
     <w:p>
@@ -3303,24 +4368,6 @@
           <w:lang w:val="en-US"/>
         </w:rPr>
       </w:pPr>
-      <w:r>
-        <w:rPr>
-          <w:lang w:val="en-US"/>
-        </w:rPr>
-        <w:t>OPARTGT 022 (Raqqa vehicle factory): Producing SAM (SA-2)</w:t>
-      </w:r>
-    </w:p>
-    <w:p>
-      <w:pPr>
-        <w:pStyle w:val="Ingenmellomrom"/>
-        <w:numPr>
-          <w:ilvl w:val="0"/>
-          <w:numId w:val="18"/>
-        </w:numPr>
-        <w:rPr>
-          <w:lang w:val="en-US"/>
-        </w:rPr>
-      </w:pPr>
     </w:p>
     <w:p>
       <w:pPr>
@@ -3622,6 +4669,7 @@
         <w:rPr>
           <w:lang w:val="en-US"/>
         </w:rPr>
+        <w:lastRenderedPageBreak/>
         <w:t>OPARTGT007</w:t>
       </w:r>
       <w:r>
@@ -3769,7 +4817,6 @@
         <w:rPr>
           <w:lang w:val="en-US"/>
         </w:rPr>
-        <w:lastRenderedPageBreak/>
         <w:t>OPARTGT014</w:t>
       </w:r>
       <w:r>
@@ -3971,11 +5018,33 @@
         </w:rPr>
         <w:t xml:space="preserve"> - </w:t>
       </w:r>
-      <w:r>
-        <w:rPr>
-          <w:lang w:val="en-US"/>
-        </w:rPr>
-        <w:t>Sarqiyha Reserach Center</w:t>
+      <w:proofErr w:type="spellStart"/>
+      <w:r>
+        <w:rPr>
+          <w:lang w:val="en-US"/>
+        </w:rPr>
+        <w:t>Sarqiyha</w:t>
+      </w:r>
+      <w:proofErr w:type="spellEnd"/>
+      <w:r>
+        <w:rPr>
+          <w:lang w:val="en-US"/>
+        </w:rPr>
+        <w:t xml:space="preserve"> </w:t>
+      </w:r>
+      <w:proofErr w:type="spellStart"/>
+      <w:r>
+        <w:rPr>
+          <w:lang w:val="en-US"/>
+        </w:rPr>
+        <w:t>Reserach</w:t>
+      </w:r>
+      <w:proofErr w:type="spellEnd"/>
+      <w:r>
+        <w:rPr>
+          <w:lang w:val="en-US"/>
+        </w:rPr>
+        <w:t xml:space="preserve"> Center</w:t>
       </w:r>
     </w:p>
     <w:p>
@@ -4095,7 +5164,23 @@
             <w:rStyle w:val="Hyperkobling"/>
             <w:lang w:val="en-US"/>
           </w:rPr>
-          <w:t>Al Safira Military Research Center</w:t>
+          <w:t xml:space="preserve">Al </w:t>
+        </w:r>
+        <w:proofErr w:type="spellStart"/>
+        <w:r>
+          <w:rPr>
+            <w:rStyle w:val="Hyperkobling"/>
+            <w:lang w:val="en-US"/>
+          </w:rPr>
+          <w:t>Safira</w:t>
+        </w:r>
+        <w:proofErr w:type="spellEnd"/>
+        <w:r>
+          <w:rPr>
+            <w:rStyle w:val="Hyperkobling"/>
+            <w:lang w:val="en-US"/>
+          </w:rPr>
+          <w:t xml:space="preserve"> Military Research Center</w:t>
         </w:r>
       </w:hyperlink>
     </w:p>
@@ -4188,7 +5273,21 @@
         <w:rPr>
           <w:lang w:val="en-US"/>
         </w:rPr>
-        <w:t>Air Defence Forces (</w:t>
+        <w:t xml:space="preserve">Air </w:t>
+      </w:r>
+      <w:proofErr w:type="spellStart"/>
+      <w:r>
+        <w:rPr>
+          <w:lang w:val="en-US"/>
+        </w:rPr>
+        <w:t>Defence</w:t>
+      </w:r>
+      <w:proofErr w:type="spellEnd"/>
+      <w:r>
+        <w:rPr>
+          <w:lang w:val="en-US"/>
+        </w:rPr>
+        <w:t xml:space="preserve"> Forces (</w:t>
       </w:r>
       <w:r>
         <w:rPr>
@@ -4287,8 +5386,16 @@
           <w:lang w:val="en-US"/>
         </w:rPr>
         <w:tab/>
-        <w:t>Syrian Ministry of Defence</w:t>
-      </w:r>
+        <w:t xml:space="preserve">Syrian Ministry of </w:t>
+      </w:r>
+      <w:proofErr w:type="spellStart"/>
+      <w:r>
+        <w:rPr>
+          <w:lang w:val="en-US"/>
+        </w:rPr>
+        <w:t>Defence</w:t>
+      </w:r>
+      <w:proofErr w:type="spellEnd"/>
     </w:p>
     <w:p>
       <w:pPr>
@@ -4485,6 +5592,7 @@
         <w:rPr>
           <w:lang w:val="en-US"/>
         </w:rPr>
+        <w:lastRenderedPageBreak/>
         <w:t>The Council of Defense</w:t>
       </w:r>
       <w:r>
@@ -4505,28 +5613,63 @@
         <w:rPr>
           <w:lang w:val="en-US"/>
         </w:rPr>
-        <w:t xml:space="preserve">The Council of Defense is responsible for planning and preparing the country for war. It is chaired by the General Secretary of the National Party of Syria. The council is made up of selected National party members, including the Minister of Defense. This council is Syrias highest military-economic planning agency; it deliberates interrelated issues concerning the nation's defenses, economic plans, and government branches. These include the </w:t>
-      </w:r>
-      <w:r>
-        <w:rPr>
-          <w:lang w:val="en-US"/>
-        </w:rPr>
-        <w:lastRenderedPageBreak/>
-        <w:t>mobilization of industry, transportation, and manpower for war, and the peacetime structure of the armed forces. Its deliberation and decrees are translated into law. In wartime, this body would be reorganized into the State Committee of Defense -essentially a war cabinet with oversight of the political, diplomatic, and economic aspects of the nation at war, as well as general policy matters concerned with the conduct of military operations.</w:t>
-      </w:r>
-    </w:p>
-    <w:p>
-      <w:pPr>
-        <w:pStyle w:val="Ingenmellomrom"/>
-        <w:rPr>
-          <w:lang w:val="en-US"/>
-        </w:rPr>
-      </w:pPr>
-      <w:r>
-        <w:rPr>
-          <w:lang w:val="en-US"/>
-        </w:rPr>
-        <w:t>The war cabinet is located in the Syrian Ministry of Defence (OPARTGT095)</w:t>
+        <w:t xml:space="preserve">The Council of Defense is responsible for planning and preparing the country for war. It is chaired by the General Secretary of the National Party of Syria. The council is made up of selected National party members, including the Minister of Defense. This council is </w:t>
+      </w:r>
+      <w:proofErr w:type="spellStart"/>
+      <w:r>
+        <w:rPr>
+          <w:lang w:val="en-US"/>
+        </w:rPr>
+        <w:t>Syrias</w:t>
+      </w:r>
+      <w:proofErr w:type="spellEnd"/>
+      <w:r>
+        <w:rPr>
+          <w:lang w:val="en-US"/>
+        </w:rPr>
+        <w:t xml:space="preserve"> highest military-economic planning agency; it deliberates interrelated issues concerning the nation's defenses, economic plans, and government branches. These include the mobilization of industry, transportation, and manpower for war, and the peacetime structure of the armed forces. Its deliberation and decrees are translated into law. In wartime, this body would be reorganized into the State Committee of Defense -essentially a war cabinet with oversight of the political, diplomatic, and economic aspects of the nation at war, as well as general policy matters concerned with the conduct of military operations.</w:t>
+      </w:r>
+    </w:p>
+    <w:p>
+      <w:pPr>
+        <w:pStyle w:val="Ingenmellomrom"/>
+        <w:rPr>
+          <w:lang w:val="en-US"/>
+        </w:rPr>
+      </w:pPr>
+      <w:r>
+        <w:rPr>
+          <w:lang w:val="en-US"/>
+        </w:rPr>
+        <w:t xml:space="preserve">The war cabinet </w:t>
+      </w:r>
+      <w:proofErr w:type="gramStart"/>
+      <w:r>
+        <w:rPr>
+          <w:lang w:val="en-US"/>
+        </w:rPr>
+        <w:t>is located in</w:t>
+      </w:r>
+      <w:proofErr w:type="gramEnd"/>
+      <w:r>
+        <w:rPr>
+          <w:lang w:val="en-US"/>
+        </w:rPr>
+        <w:t xml:space="preserve"> the Syrian Ministry of </w:t>
+      </w:r>
+      <w:proofErr w:type="spellStart"/>
+      <w:r>
+        <w:rPr>
+          <w:lang w:val="en-US"/>
+        </w:rPr>
+        <w:t>Defence</w:t>
+      </w:r>
+      <w:proofErr w:type="spellEnd"/>
+      <w:r>
+        <w:rPr>
+          <w:lang w:val="en-US"/>
+        </w:rPr>
+        <w:t xml:space="preserve"> (OPARTGT095)</w:t>
       </w:r>
     </w:p>
     <w:p>
@@ -4568,7 +5711,21 @@
         <w:rPr>
           <w:lang w:val="en-US"/>
         </w:rPr>
-        <w:t>The Main Military Council is immediately responsible to the Council of Defense for the overall leadership and status of the Syrian armed forces in peacetime. The Minister of Defense heads this council. The Chairman of the Council of Defense is a member, as are the First Deputy Ministers of Defense. The ministers include the Chief of the General Staff .Other members include the commanders of the five military services (Army, Navy, Airforce, Air Defence Forces, Special Forces), the Chief of the Main Political Administration, the Chief of the Rear Services, and the Chief of Civil Defense</w:t>
+        <w:t xml:space="preserve">The Main Military Council is immediately responsible to the Council of Defense for the overall leadership and status of the Syrian armed forces in peacetime. The Minister of Defense heads this council. The Chairman of the Council of Defense is a member, as are the First Deputy Ministers of Defense. The ministers include the Chief of the General Staff .Other members include the commanders of the five military services (Army, Navy, Airforce, Air </w:t>
+      </w:r>
+      <w:proofErr w:type="spellStart"/>
+      <w:r>
+        <w:rPr>
+          <w:lang w:val="en-US"/>
+        </w:rPr>
+        <w:t>Defence</w:t>
+      </w:r>
+      <w:proofErr w:type="spellEnd"/>
+      <w:r>
+        <w:rPr>
+          <w:lang w:val="en-US"/>
+        </w:rPr>
+        <w:t xml:space="preserve"> Forces, Special Forces), the Chief of the Main Political Administration, the Chief of the Rear Services, and the Chief of Civil Defense</w:t>
       </w:r>
     </w:p>
     <w:p>
@@ -4714,13 +5871,27 @@
         <w:rPr>
           <w:lang w:val="en-US"/>
         </w:rPr>
-        <w:t xml:space="preserve">Headquarters of the Supreme High Command </w:t>
-      </w:r>
-      <w:r>
-        <w:rPr>
-          <w:lang w:val="en-US"/>
-        </w:rPr>
-        <w:t xml:space="preserve"> . It also will monitor </w:t>
+        <w:t xml:space="preserve">Headquarters of the Supreme High </w:t>
+      </w:r>
+      <w:proofErr w:type="gramStart"/>
+      <w:r>
+        <w:rPr>
+          <w:lang w:val="en-US"/>
+        </w:rPr>
+        <w:t xml:space="preserve">Command </w:t>
+      </w:r>
+      <w:r>
+        <w:rPr>
+          <w:lang w:val="en-US"/>
+        </w:rPr>
+        <w:t xml:space="preserve"> .</w:t>
+      </w:r>
+      <w:proofErr w:type="gramEnd"/>
+      <w:r>
+        <w:rPr>
+          <w:lang w:val="en-US"/>
+        </w:rPr>
+        <w:t xml:space="preserve"> It also will monitor </w:t>
       </w:r>
       <w:r>
         <w:rPr>
@@ -4788,7 +5959,14 @@
         <w:rPr>
           <w:lang w:val="en-US"/>
         </w:rPr>
-        <w:t xml:space="preserve">Headquarters of the Supreme High Command </w:t>
+        <w:t xml:space="preserve">Headquarters of the Supreme High </w:t>
+      </w:r>
+      <w:proofErr w:type="gramStart"/>
+      <w:r>
+        <w:rPr>
+          <w:lang w:val="en-US"/>
+        </w:rPr>
+        <w:t xml:space="preserve">Command </w:t>
       </w:r>
       <w:r>
         <w:rPr>
@@ -4800,13 +5978,34 @@
         <w:rPr>
           <w:lang w:val="en-US"/>
         </w:rPr>
-        <w:t>in wartime. The Syrian General Staff is charged with the basic military planning for the Syrian Armed Forces, both in peace and war. The military services, the military districts, and the Groups of Forces outside Syria report to the Minister of Defense through the General Staff in peacetime. In wartime, field forces)  report</w:t>
-      </w:r>
-      <w:r>
-        <w:rPr>
-          <w:lang w:val="en-US"/>
-        </w:rPr>
-        <w:t xml:space="preserve">s to the Supreme Commander in Chief </w:t>
+        <w:t>in</w:t>
+      </w:r>
+      <w:proofErr w:type="gramEnd"/>
+      <w:r>
+        <w:rPr>
+          <w:lang w:val="en-US"/>
+        </w:rPr>
+        <w:t xml:space="preserve"> wartime. The Syrian General Staff is charged with the basic military planning for the Syrian Armed Forces, both in peace and war. The military services, the military districts, and the Groups of Forces outside Syria report to the Minister of Defense through the General Staff in peacetime. In wartime, field </w:t>
+      </w:r>
+      <w:proofErr w:type="gramStart"/>
+      <w:r>
+        <w:rPr>
+          <w:lang w:val="en-US"/>
+        </w:rPr>
+        <w:t>forces)  report</w:t>
+      </w:r>
+      <w:r>
+        <w:rPr>
+          <w:lang w:val="en-US"/>
+        </w:rPr>
+        <w:t>s</w:t>
+      </w:r>
+      <w:proofErr w:type="gramEnd"/>
+      <w:r>
+        <w:rPr>
+          <w:lang w:val="en-US"/>
+        </w:rPr>
+        <w:t xml:space="preserve"> to the Supreme Commander in Chief </w:t>
       </w:r>
       <w:r>
         <w:rPr>
@@ -4945,6 +6144,7 @@
         <w:rPr>
           <w:lang w:val="en-US"/>
         </w:rPr>
+        <w:lastRenderedPageBreak/>
         <w:t>OPARTGT004</w:t>
       </w:r>
       <w:r>
@@ -5031,7 +6231,6 @@
         <w:rPr>
           <w:lang w:val="en-US"/>
         </w:rPr>
-        <w:lastRenderedPageBreak/>
         <w:t>OPARTGT071</w:t>
       </w:r>
       <w:r>
@@ -7437,7 +8636,7 @@
     <w:lsdException w:name="Table Web 2" w:semiHidden="1" w:unhideWhenUsed="1"/>
     <w:lsdException w:name="Table Web 3" w:semiHidden="1" w:unhideWhenUsed="1"/>
     <w:lsdException w:name="Balloon Text" w:semiHidden="1" w:unhideWhenUsed="1"/>
-    <w:lsdException w:name="Table Grid" w:semiHidden="1" w:uiPriority="59" w:unhideWhenUsed="1"/>
+    <w:lsdException w:name="Table Grid" w:uiPriority="59"/>
     <w:lsdException w:name="Table Theme" w:semiHidden="1" w:unhideWhenUsed="1"/>
     <w:lsdException w:name="Placeholder Text" w:semiHidden="1"/>
     <w:lsdException w:name="No Spacing" w:uiPriority="1" w:qFormat="1"/>

</xml_diff>

<commit_message>
chg: VID INTREP D+9 ready
</commit_message>
<xml_diff>
--- a/UNDER DEVELOPMENT/OPAR Syria as candidate for Air attack.docx
+++ b/UNDER DEVELOPMENT/OPAR Syria as candidate for Air attack.docx
@@ -839,21 +839,7 @@
         <w:rPr>
           <w:lang w:val="en-US"/>
         </w:rPr>
-        <w:t xml:space="preserve">Due to the geography with a exposed coastline to the Eastern Mediterranean (EMED) and bordering to Israel and Turkey as </w:t>
-      </w:r>
-      <w:proofErr w:type="spellStart"/>
-      <w:r>
-        <w:rPr>
-          <w:lang w:val="en-US"/>
-        </w:rPr>
-        <w:t>a</w:t>
-      </w:r>
-      <w:proofErr w:type="spellEnd"/>
-      <w:r>
-        <w:rPr>
-          <w:lang w:val="en-US"/>
-        </w:rPr>
-        <w:t xml:space="preserve"> enemy, and Lebanon</w:t>
+        <w:t>Due to the geography with a exposed coastline to the Eastern Mediterranean (EMED) and bordering to Israel and Turkey as a enemy, and Lebanon</w:t>
       </w:r>
       <w:r>
         <w:rPr>
@@ -871,21 +857,7 @@
         <w:rPr>
           <w:lang w:val="en-US"/>
         </w:rPr>
-        <w:t xml:space="preserve"> Syria have created a strategic depth towards the Iraqi border and placed high value items, critical infrastructure and important research in the desert far away from the coast and its enemies. In addition along the coast and the borders of Israel and Turkey a heavy focus on air </w:t>
-      </w:r>
-      <w:proofErr w:type="spellStart"/>
-      <w:r>
-        <w:rPr>
-          <w:lang w:val="en-US"/>
-        </w:rPr>
-        <w:t>defence</w:t>
-      </w:r>
-      <w:proofErr w:type="spellEnd"/>
-      <w:r>
-        <w:rPr>
-          <w:lang w:val="en-US"/>
-        </w:rPr>
-        <w:t xml:space="preserve"> is in place.</w:t>
+        <w:t xml:space="preserve"> Syria have created a strategic depth towards the Iraqi border and placed high value items, critical infrastructure and important research in the desert far away from the coast and its enemies. In addition along the coast and the borders of Israel and Turkey a heavy focus on air defence is in place.</w:t>
       </w:r>
     </w:p>
     <w:p>
@@ -919,21 +891,7 @@
         <w:rPr>
           <w:lang w:val="en-US"/>
         </w:rPr>
-        <w:t xml:space="preserve">Syria’s perceived greatest threat is western airpower and ability to conduct power projection from the air. Because of this Syria have put down a significant effort in increasing its air </w:t>
-      </w:r>
-      <w:proofErr w:type="spellStart"/>
-      <w:r>
-        <w:rPr>
-          <w:lang w:val="en-US"/>
-        </w:rPr>
-        <w:t>defence</w:t>
-      </w:r>
-      <w:proofErr w:type="spellEnd"/>
-      <w:r>
-        <w:rPr>
-          <w:lang w:val="en-US"/>
-        </w:rPr>
-        <w:t xml:space="preserve"> structure, and this is together with the WMD program the prioritized effort in the Syrian Armed Forces.</w:t>
+        <w:t>Syria’s perceived greatest threat is western airpower and ability to conduct power projection from the air. Because of this Syria have put down a significant effort in increasing its air defence structure, and this is together with the WMD program the prioritized effort in the Syrian Armed Forces.</w:t>
       </w:r>
     </w:p>
     <w:p>
@@ -1008,21 +966,7 @@
         <w:rPr>
           <w:lang w:val="en-US"/>
         </w:rPr>
-        <w:t xml:space="preserve">Al </w:t>
-      </w:r>
-      <w:proofErr w:type="spellStart"/>
-      <w:r>
-        <w:rPr>
-          <w:lang w:val="en-US"/>
-        </w:rPr>
-        <w:t>Safira</w:t>
-      </w:r>
-      <w:proofErr w:type="spellEnd"/>
-      <w:r>
-        <w:rPr>
-          <w:lang w:val="en-US"/>
-        </w:rPr>
-        <w:t xml:space="preserve"> Military Research Center (</w:t>
+        <w:t>Al Safira Military Research Center (</w:t>
       </w:r>
       <w:r>
         <w:rPr>
@@ -1048,21 +992,7 @@
         <w:rPr>
           <w:lang w:val="en-US"/>
         </w:rPr>
-        <w:t xml:space="preserve">Syrian military research for all domains is primarily done at Al </w:t>
-      </w:r>
-      <w:proofErr w:type="spellStart"/>
-      <w:r>
-        <w:rPr>
-          <w:lang w:val="en-US"/>
-        </w:rPr>
-        <w:t>Safira</w:t>
-      </w:r>
-      <w:proofErr w:type="spellEnd"/>
-      <w:r>
-        <w:rPr>
-          <w:lang w:val="en-US"/>
-        </w:rPr>
-        <w:t xml:space="preserve"> Military Research Center (</w:t>
+        <w:t>Syrian military research for all domains is primarily done at Al Safira Military Research Center (</w:t>
       </w:r>
       <w:r>
         <w:rPr>
@@ -1074,21 +1004,19 @@
         <w:rPr>
           <w:lang w:val="en-US"/>
         </w:rPr>
-        <w:t xml:space="preserve">) about 17nm SOUTHEAST of Aleppo. This research facility is both an academic </w:t>
-      </w:r>
-      <w:proofErr w:type="spellStart"/>
-      <w:r>
-        <w:rPr>
-          <w:lang w:val="en-US"/>
-        </w:rPr>
-        <w:t>centre</w:t>
-      </w:r>
-      <w:proofErr w:type="spellEnd"/>
-      <w:r>
-        <w:rPr>
-          <w:lang w:val="en-US"/>
-        </w:rPr>
-        <w:t xml:space="preserve"> for research, and also a center where military officers are sent to develop new doctrine and tactics for the Syrian armed forces. The research center is the central node in the Syrian military research and it leads and coordinates research at other Syrian installations.</w:t>
+        <w:t xml:space="preserve">) about 17nm SOUTHEAST of Aleppo. This research facility is both an academic centre for research, and also a center where military officers are sent to develop new doctrine and tactics for the Syrian armed forces. The research center is the central node in the Syrian military </w:t>
+      </w:r>
+      <w:r>
+        <w:rPr>
+          <w:lang w:val="en-US"/>
+        </w:rPr>
+        <w:t>research,</w:t>
+      </w:r>
+      <w:r>
+        <w:rPr>
+          <w:lang w:val="en-US"/>
+        </w:rPr>
+        <w:t xml:space="preserve"> and it leads and coordinates research at other Syrian installations.</w:t>
       </w:r>
       <w:r>
         <w:rPr>
@@ -1118,41 +1046,43 @@
         <w:rPr>
           <w:lang w:val="en-US"/>
         </w:rPr>
-        <w:t xml:space="preserve"> and missile and rocket technology. A focus have also been on </w:t>
-      </w:r>
-      <w:r>
-        <w:rPr>
-          <w:lang w:val="en-US"/>
-        </w:rPr>
-        <w:t xml:space="preserve">the development of armor and reverse engineering of Russian T90 Tanks in order to start own production line of T90 tanks. Biological warfare also a priority and focus of effort for this research center, as the center is in competition with </w:t>
-      </w:r>
-      <w:proofErr w:type="spellStart"/>
-      <w:r>
-        <w:rPr>
-          <w:lang w:val="en-US"/>
-        </w:rPr>
-        <w:t>Sarqiyha</w:t>
-      </w:r>
-      <w:proofErr w:type="spellEnd"/>
-      <w:r>
-        <w:rPr>
-          <w:lang w:val="en-US"/>
-        </w:rPr>
-        <w:t xml:space="preserve"> </w:t>
-      </w:r>
-      <w:proofErr w:type="spellStart"/>
-      <w:r>
-        <w:rPr>
-          <w:lang w:val="en-US"/>
-        </w:rPr>
-        <w:t>Reserach</w:t>
-      </w:r>
-      <w:proofErr w:type="spellEnd"/>
-      <w:r>
-        <w:rPr>
-          <w:lang w:val="en-US"/>
-        </w:rPr>
-        <w:t xml:space="preserve"> Center</w:t>
+        <w:t xml:space="preserve"> and missile and rocket technology. A focus </w:t>
+      </w:r>
+      <w:r>
+        <w:rPr>
+          <w:lang w:val="en-US"/>
+        </w:rPr>
+        <w:t>has</w:t>
+      </w:r>
+      <w:r>
+        <w:rPr>
+          <w:lang w:val="en-US"/>
+        </w:rPr>
+        <w:t xml:space="preserve"> also been on </w:t>
+      </w:r>
+      <w:r>
+        <w:rPr>
+          <w:lang w:val="en-US"/>
+        </w:rPr>
+        <w:t xml:space="preserve">the development of armor and reverse engineering of Russian T90 Tanks </w:t>
+      </w:r>
+      <w:r>
+        <w:rPr>
+          <w:lang w:val="en-US"/>
+        </w:rPr>
+        <w:t>to</w:t>
+      </w:r>
+      <w:r>
+        <w:rPr>
+          <w:lang w:val="en-US"/>
+        </w:rPr>
+        <w:t xml:space="preserve"> start own production line of T90 tanks. Biological warfare also a priority and focus of effort for this research center, as the center is in competition with </w:t>
+      </w:r>
+      <w:r>
+        <w:rPr>
+          <w:lang w:val="en-US"/>
+        </w:rPr>
+        <w:t>Sarqiyha Reserach Center</w:t>
       </w:r>
       <w:r>
         <w:rPr>
@@ -1391,21 +1321,7 @@
         <w:rPr>
           <w:lang w:val="en-US"/>
         </w:rPr>
-        <w:t xml:space="preserve">IADS Control / Sector Control </w:t>
-      </w:r>
-      <w:proofErr w:type="spellStart"/>
-      <w:r>
-        <w:rPr>
-          <w:lang w:val="en-US"/>
-        </w:rPr>
-        <w:t>Centres</w:t>
-      </w:r>
-      <w:proofErr w:type="spellEnd"/>
-      <w:r>
-        <w:rPr>
-          <w:lang w:val="en-US"/>
-        </w:rPr>
-        <w:t xml:space="preserve"> , with backup.., explain</w:t>
+        <w:t>IADS Control / Sector Control Centres , with backup.., explain</w:t>
       </w:r>
     </w:p>
     <w:p>
@@ -1601,47 +1517,7 @@
         <w:rPr>
           <w:lang w:val="da-DK"/>
         </w:rPr>
-        <w:t>Al-</w:t>
-      </w:r>
-      <w:proofErr w:type="spellStart"/>
-      <w:r>
-        <w:rPr>
-          <w:lang w:val="da-DK"/>
-        </w:rPr>
-        <w:t>Dumayr</w:t>
-      </w:r>
-      <w:proofErr w:type="spellEnd"/>
-      <w:r>
-        <w:rPr>
-          <w:lang w:val="da-DK"/>
-        </w:rPr>
-        <w:t xml:space="preserve"> SCUD </w:t>
-      </w:r>
-      <w:proofErr w:type="spellStart"/>
-      <w:r>
-        <w:rPr>
-          <w:lang w:val="da-DK"/>
-        </w:rPr>
-        <w:t>storage</w:t>
-      </w:r>
-      <w:proofErr w:type="spellEnd"/>
-      <w:r>
-        <w:rPr>
-          <w:lang w:val="da-DK"/>
-        </w:rPr>
-        <w:t xml:space="preserve"> site (</w:t>
-      </w:r>
-      <w:r>
-        <w:rPr>
-          <w:lang w:val="da-DK"/>
-        </w:rPr>
-        <w:t>OPARTGT019</w:t>
-      </w:r>
-      <w:r>
-        <w:rPr>
-          <w:lang w:val="da-DK"/>
-        </w:rPr>
-        <w:t>)</w:t>
+        <w:t>Al-Dumayr SCUD storage site (OPARTGT019)</w:t>
       </w:r>
     </w:p>
     <w:p>
@@ -1661,21 +1537,7 @@
         <w:rPr>
           <w:lang w:val="en-US"/>
         </w:rPr>
-        <w:t>CUDs associated with the weapon of mass destruction program  is the Al-</w:t>
-      </w:r>
-      <w:proofErr w:type="spellStart"/>
-      <w:r>
-        <w:rPr>
-          <w:lang w:val="en-US"/>
-        </w:rPr>
-        <w:t>Dumayr</w:t>
-      </w:r>
-      <w:proofErr w:type="spellEnd"/>
-      <w:r>
-        <w:rPr>
-          <w:lang w:val="en-US"/>
-        </w:rPr>
-        <w:t xml:space="preserve"> SCUD storage site with its hardened bunkers. It is likely that Syrian Armed Forces are storing SCUDs in these hardened bunkers in order to keep them safe from air attacks from coalition forces. It is likely that vehicles will not be taken out from the facility before they are planned to be used. </w:t>
+        <w:t xml:space="preserve">CUDs associated with the weapon of mass destruction program  is the Al-Dumayr SCUD storage site with its hardened bunkers. It is likely that Syrian Armed Forces are storing SCUDs in these hardened bunkers in order to keep them safe from air attacks from coalition forces. It is likely that vehicles will not be taken out from the facility before they are planned to be used. </w:t>
       </w:r>
     </w:p>
     <w:p>
@@ -1980,20 +1842,7 @@
           <w:lang w:val="en-US"/>
         </w:rPr>
         <w:tab/>
-      </w:r>
-      <w:proofErr w:type="spellStart"/>
-      <w:r>
-        <w:rPr>
-          <w:lang w:val="en-US"/>
-        </w:rPr>
-        <w:t>Minhak</w:t>
-      </w:r>
-      <w:proofErr w:type="spellEnd"/>
-      <w:r>
-        <w:rPr>
-          <w:lang w:val="en-US"/>
-        </w:rPr>
-        <w:t xml:space="preserve"> Airbase</w:t>
+        <w:t>Minhak Airbase</w:t>
       </w:r>
     </w:p>
     <w:p>
@@ -2035,20 +1884,7 @@
           <w:lang w:val="en-US"/>
         </w:rPr>
         <w:tab/>
-      </w:r>
-      <w:proofErr w:type="spellStart"/>
-      <w:r>
-        <w:rPr>
-          <w:lang w:val="en-US"/>
-        </w:rPr>
-        <w:t>Kuweires</w:t>
-      </w:r>
-      <w:proofErr w:type="spellEnd"/>
-      <w:r>
-        <w:rPr>
-          <w:lang w:val="en-US"/>
-        </w:rPr>
-        <w:t xml:space="preserve"> Airbase</w:t>
+        <w:t>Kuweires Airbase</w:t>
       </w:r>
     </w:p>
     <w:p>
@@ -2069,20 +1905,7 @@
           <w:lang w:val="en-US"/>
         </w:rPr>
         <w:tab/>
-      </w:r>
-      <w:proofErr w:type="spellStart"/>
-      <w:r>
-        <w:rPr>
-          <w:lang w:val="en-US"/>
-        </w:rPr>
-        <w:t>Jirah</w:t>
-      </w:r>
-      <w:proofErr w:type="spellEnd"/>
-      <w:r>
-        <w:rPr>
-          <w:lang w:val="en-US"/>
-        </w:rPr>
-        <w:t xml:space="preserve"> Airbase</w:t>
+        <w:t>Jirah Airbase</w:t>
       </w:r>
     </w:p>
     <w:p>
@@ -2124,21 +1947,7 @@
           <w:lang w:val="en-US"/>
         </w:rPr>
         <w:tab/>
-        <w:t>Abu al-</w:t>
-      </w:r>
-      <w:proofErr w:type="spellStart"/>
-      <w:r>
-        <w:rPr>
-          <w:lang w:val="en-US"/>
-        </w:rPr>
-        <w:t>Duhur</w:t>
-      </w:r>
-      <w:proofErr w:type="spellEnd"/>
-      <w:r>
-        <w:rPr>
-          <w:lang w:val="en-US"/>
-        </w:rPr>
-        <w:t xml:space="preserve"> Airbase</w:t>
+        <w:t>Abu al-Duhur Airbase</w:t>
       </w:r>
     </w:p>
     <w:p>
@@ -2159,20 +1968,7 @@
           <w:lang w:val="en-US"/>
         </w:rPr>
         <w:tab/>
-      </w:r>
-      <w:proofErr w:type="spellStart"/>
-      <w:r>
-        <w:rPr>
-          <w:lang w:val="en-US"/>
-        </w:rPr>
-        <w:t>Taftanaz</w:t>
-      </w:r>
-      <w:proofErr w:type="spellEnd"/>
-      <w:r>
-        <w:rPr>
-          <w:lang w:val="en-US"/>
-        </w:rPr>
-        <w:t xml:space="preserve"> Airbase</w:t>
+        <w:t>Taftanaz Airbase</w:t>
       </w:r>
     </w:p>
     <w:p>
@@ -2193,20 +1989,7 @@
           <w:lang w:val="en-US"/>
         </w:rPr>
         <w:tab/>
-      </w:r>
-      <w:proofErr w:type="spellStart"/>
-      <w:r>
-        <w:rPr>
-          <w:lang w:val="en-US"/>
-        </w:rPr>
-        <w:t>Bassel</w:t>
-      </w:r>
-      <w:proofErr w:type="spellEnd"/>
-      <w:r>
-        <w:rPr>
-          <w:lang w:val="en-US"/>
-        </w:rPr>
-        <w:t xml:space="preserve"> Al-Assad Int Airport</w:t>
+        <w:t>Bassel Al-Assad Int Airport</w:t>
       </w:r>
     </w:p>
     <w:p>
@@ -2290,21 +2073,7 @@
           <w:lang w:val="en-US"/>
         </w:rPr>
         <w:tab/>
-        <w:t>Al-</w:t>
-      </w:r>
-      <w:proofErr w:type="spellStart"/>
-      <w:r>
-        <w:rPr>
-          <w:lang w:val="en-US"/>
-        </w:rPr>
-        <w:t>Dumary</w:t>
-      </w:r>
-      <w:proofErr w:type="spellEnd"/>
-      <w:r>
-        <w:rPr>
-          <w:lang w:val="en-US"/>
-        </w:rPr>
-        <w:t xml:space="preserve"> Military Airport</w:t>
+        <w:t>Al-Dumary Military Airport</w:t>
       </w:r>
     </w:p>
     <w:p>
@@ -2316,14 +2085,7 @@
       </w:r>
       <w:r>
         <w:tab/>
-      </w:r>
-      <w:proofErr w:type="spellStart"/>
-      <w:r>
-        <w:t>Maji</w:t>
-      </w:r>
-      <w:proofErr w:type="spellEnd"/>
-      <w:r>
-        <w:t xml:space="preserve"> Al Sultan Heliport</w:t>
+        <w:t>Maji Al Sultan Heliport</w:t>
       </w:r>
     </w:p>
     <w:p>
@@ -2347,14 +2109,7 @@
       </w:r>
       <w:r>
         <w:tab/>
-      </w:r>
-      <w:proofErr w:type="spellStart"/>
-      <w:r>
-        <w:t>Damascus</w:t>
-      </w:r>
-      <w:proofErr w:type="spellEnd"/>
-      <w:r>
-        <w:t xml:space="preserve"> Int Airport</w:t>
+        <w:t>Damascus Int Airport</w:t>
       </w:r>
     </w:p>
     <w:p>
@@ -2366,14 +2121,7 @@
       </w:r>
       <w:r>
         <w:tab/>
-      </w:r>
-      <w:proofErr w:type="spellStart"/>
-      <w:r>
-        <w:t>Qabr</w:t>
-      </w:r>
-      <w:proofErr w:type="spellEnd"/>
-      <w:r>
-        <w:t xml:space="preserve"> al-Sitt Heliport</w:t>
+        <w:t>Qabr al-Sitt Heliport</w:t>
       </w:r>
     </w:p>
     <w:p>
@@ -2385,22 +2133,7 @@
       </w:r>
       <w:r>
         <w:tab/>
-      </w:r>
-      <w:proofErr w:type="spellStart"/>
-      <w:r>
-        <w:t>Mezzeh</w:t>
-      </w:r>
-      <w:proofErr w:type="spellEnd"/>
-      <w:r>
-        <w:t xml:space="preserve"> </w:t>
-      </w:r>
-      <w:proofErr w:type="spellStart"/>
-      <w:r>
-        <w:t>Military</w:t>
-      </w:r>
-      <w:proofErr w:type="spellEnd"/>
-      <w:r>
-        <w:t xml:space="preserve"> Airport</w:t>
+        <w:t>Mezzeh Military Airport</w:t>
       </w:r>
     </w:p>
     <w:p>
@@ -2412,28 +2145,8 @@
       </w:r>
       <w:r>
         <w:tab/>
-      </w:r>
-      <w:proofErr w:type="spellStart"/>
-      <w:r>
-        <w:t>Marj</w:t>
-      </w:r>
-      <w:proofErr w:type="spellEnd"/>
-      <w:r>
-        <w:t xml:space="preserve"> </w:t>
-      </w:r>
-      <w:proofErr w:type="spellStart"/>
-      <w:r>
-        <w:t>Ruhayyil</w:t>
-      </w:r>
-      <w:proofErr w:type="spellEnd"/>
-      <w:r>
-        <w:t xml:space="preserve"> </w:t>
-      </w:r>
-      <w:proofErr w:type="spellStart"/>
-      <w:r>
-        <w:t>Airbase</w:t>
-      </w:r>
-      <w:proofErr w:type="spellEnd"/>
+        <w:t>Marj Ruhayyil Airbase</w:t>
+      </w:r>
     </w:p>
     <w:p>
       <w:pPr>
@@ -2453,20 +2166,7 @@
           <w:lang w:val="en-US"/>
         </w:rPr>
         <w:tab/>
-      </w:r>
-      <w:proofErr w:type="spellStart"/>
-      <w:r>
-        <w:rPr>
-          <w:lang w:val="en-US"/>
-        </w:rPr>
-        <w:t>Khalkhalah</w:t>
-      </w:r>
-      <w:proofErr w:type="spellEnd"/>
-      <w:r>
-        <w:rPr>
-          <w:lang w:val="en-US"/>
-        </w:rPr>
-        <w:t xml:space="preserve"> Airbase</w:t>
+        <w:t>Khalkhalah Airbase</w:t>
       </w:r>
     </w:p>
     <w:p>
@@ -2495,21 +2195,7 @@
         <w:rPr>
           <w:lang w:val="en-US"/>
         </w:rPr>
-        <w:t xml:space="preserve">OPARTGT 062 (Syrian Air </w:t>
-      </w:r>
-      <w:proofErr w:type="spellStart"/>
-      <w:r>
-        <w:rPr>
-          <w:lang w:val="en-US"/>
-        </w:rPr>
-        <w:t>Defence</w:t>
-      </w:r>
-      <w:proofErr w:type="spellEnd"/>
-      <w:r>
-        <w:rPr>
-          <w:lang w:val="en-US"/>
-        </w:rPr>
-        <w:t xml:space="preserve"> Academy): Used for training of Syrian Air Defense Forces</w:t>
+        <w:t>OPARTGT 062 (Syrian Air Defence Academy): Used for training of Syrian Air Defense Forces</w:t>
       </w:r>
     </w:p>
     <w:p>
@@ -2795,20 +2481,7 @@
           <w:lang w:val="en-US"/>
         </w:rPr>
         <w:tab/>
-      </w:r>
-      <w:proofErr w:type="spellStart"/>
-      <w:r>
-        <w:rPr>
-          <w:lang w:val="en-US"/>
-        </w:rPr>
-        <w:t>Syr</w:t>
-      </w:r>
-      <w:proofErr w:type="spellEnd"/>
-      <w:r>
-        <w:rPr>
-          <w:lang w:val="en-US"/>
-        </w:rPr>
-        <w:t xml:space="preserve"> Naval Base Latakia</w:t>
+        <w:t>Syr Naval Base Latakia</w:t>
       </w:r>
     </w:p>
     <w:p>
@@ -2829,20 +2502,7 @@
           <w:lang w:val="en-US"/>
         </w:rPr>
         <w:tab/>
-      </w:r>
-      <w:proofErr w:type="spellStart"/>
-      <w:r>
-        <w:rPr>
-          <w:lang w:val="en-US"/>
-        </w:rPr>
-        <w:t>Jablah</w:t>
-      </w:r>
-      <w:proofErr w:type="spellEnd"/>
-      <w:r>
-        <w:rPr>
-          <w:lang w:val="en-US"/>
-        </w:rPr>
-        <w:t xml:space="preserve"> Navy port</w:t>
+        <w:t>Jablah Navy port</w:t>
       </w:r>
     </w:p>
     <w:p>
@@ -2952,21 +2612,7 @@
         <w:rPr>
           <w:lang w:val="en-US"/>
         </w:rPr>
-        <w:t xml:space="preserve">The group is led by Mehmed </w:t>
-      </w:r>
-      <w:proofErr w:type="spellStart"/>
-      <w:r>
-        <w:rPr>
-          <w:lang w:val="en-US"/>
-        </w:rPr>
-        <w:t>Salo</w:t>
-      </w:r>
-      <w:proofErr w:type="spellEnd"/>
-      <w:r>
-        <w:rPr>
-          <w:lang w:val="en-US"/>
-        </w:rPr>
-        <w:t>, and he is responsible for several attacks against western forces in the region.</w:t>
+        <w:t>The group is led by Mehmed Salo, and he is responsible for several attacks against western forces in the region.</w:t>
       </w:r>
       <w:r>
         <w:rPr>
@@ -2980,6 +2626,9 @@
       <w:pPr>
         <w:pStyle w:val="Ingenmellomrom"/>
         <w:keepNext/>
+        <w:rPr>
+          <w:lang w:val="en-US"/>
+        </w:rPr>
       </w:pPr>
     </w:p>
     <w:p>
@@ -3172,19 +2821,11 @@
           <w:lang w:val="en-US"/>
         </w:rPr>
       </w:pPr>
-      <w:proofErr w:type="spellStart"/>
-      <w:r>
-        <w:rPr>
-          <w:lang w:val="en-US"/>
-        </w:rPr>
-        <w:t>Publich</w:t>
-      </w:r>
-      <w:proofErr w:type="spellEnd"/>
-      <w:r>
-        <w:rPr>
-          <w:lang w:val="en-US"/>
-        </w:rPr>
-        <w:t xml:space="preserve"> health</w:t>
+      <w:r>
+        <w:rPr>
+          <w:lang w:val="en-US"/>
+        </w:rPr>
+        <w:t>Publich health</w:t>
       </w:r>
     </w:p>
     <w:p>
@@ -3522,49 +3163,7 @@
         <w:rPr>
           <w:lang w:val="en-US"/>
         </w:rPr>
-        <w:t xml:space="preserve">) serves two functions for the Syrian Armed Forces. The primary purpose is to collect intelligence in cyberspace. The second purpose is to conduct offensive operations in cyberspace. It is likely that SIIA are working towards CJTF forces both for collection and for offensive operations. Assessed targets of high interest for SIIA is penetrating command and control networks for collecting intelligence and penetrating Air </w:t>
-      </w:r>
-      <w:proofErr w:type="spellStart"/>
-      <w:r>
-        <w:rPr>
-          <w:lang w:val="en-US"/>
-        </w:rPr>
-        <w:t>Defence</w:t>
-      </w:r>
-      <w:proofErr w:type="spellEnd"/>
-      <w:r>
-        <w:rPr>
-          <w:lang w:val="en-US"/>
-        </w:rPr>
-        <w:t xml:space="preserve"> (Patriot and ship based air </w:t>
-      </w:r>
-      <w:proofErr w:type="spellStart"/>
-      <w:r>
-        <w:rPr>
-          <w:lang w:val="en-US"/>
-        </w:rPr>
-        <w:t>defence</w:t>
-      </w:r>
-      <w:proofErr w:type="spellEnd"/>
-      <w:r>
-        <w:rPr>
-          <w:lang w:val="en-US"/>
-        </w:rPr>
-        <w:t xml:space="preserve">), </w:t>
-      </w:r>
-      <w:proofErr w:type="spellStart"/>
-      <w:r>
-        <w:rPr>
-          <w:lang w:val="en-US"/>
-        </w:rPr>
-        <w:t>aswell</w:t>
-      </w:r>
-      <w:proofErr w:type="spellEnd"/>
-      <w:r>
-        <w:rPr>
-          <w:lang w:val="en-US"/>
-        </w:rPr>
-        <w:t xml:space="preserve"> as logistics systems to hamper CJTF resupplies of critical items into the theater.</w:t>
+        <w:t>) serves two functions for the Syrian Armed Forces. The primary purpose is to collect intelligence in cyberspace. The second purpose is to conduct offensive operations in cyberspace. It is likely that SIIA are working towards CJTF forces both for collection and for offensive operations. Assessed targets of high interest for SIIA is penetrating command and control networks for collecting intelligence and penetrating Air Defence (Patriot and ship based air defence), aswell as logistics systems to hamper CJTF resupplies of critical items into the theater.</w:t>
       </w:r>
     </w:p>
     <w:p>
@@ -3898,15 +3497,8 @@
           <w:lang w:val="en-US"/>
         </w:rPr>
         <w:tab/>
-      </w:r>
-      <w:proofErr w:type="spellStart"/>
-      <w:r>
-        <w:rPr>
-          <w:lang w:val="en-US"/>
-        </w:rPr>
         <w:t>Powerdistribution</w:t>
       </w:r>
-      <w:proofErr w:type="spellEnd"/>
     </w:p>
     <w:p>
       <w:pPr>
@@ -3926,15 +3518,8 @@
           <w:lang w:val="en-US"/>
         </w:rPr>
         <w:tab/>
-      </w:r>
-      <w:proofErr w:type="spellStart"/>
-      <w:r>
-        <w:rPr>
-          <w:lang w:val="en-US"/>
-        </w:rPr>
         <w:t>Powerdistribution</w:t>
       </w:r>
-      <w:proofErr w:type="spellEnd"/>
     </w:p>
     <w:p>
       <w:pPr>
@@ -4249,35 +3834,7 @@
         <w:rPr>
           <w:lang w:val="en-US"/>
         </w:rPr>
-        <w:t xml:space="preserve"> export </w:t>
-      </w:r>
-      <w:proofErr w:type="spellStart"/>
-      <w:r>
-        <w:rPr>
-          <w:lang w:val="en-US"/>
-        </w:rPr>
-        <w:t>licence</w:t>
-      </w:r>
-      <w:proofErr w:type="spellEnd"/>
-      <w:r>
-        <w:rPr>
-          <w:lang w:val="en-US"/>
-        </w:rPr>
-        <w:t xml:space="preserve"> from Russia and is thus a important contribution to Syrian Air </w:t>
-      </w:r>
-      <w:proofErr w:type="spellStart"/>
-      <w:r>
-        <w:rPr>
-          <w:lang w:val="en-US"/>
-        </w:rPr>
-        <w:t>Defence</w:t>
-      </w:r>
-      <w:proofErr w:type="spellEnd"/>
-      <w:r>
-        <w:rPr>
-          <w:lang w:val="en-US"/>
-        </w:rPr>
-        <w:t xml:space="preserve">. If needed, the factory can shift focus and change all production lines into the prioritized </w:t>
+        <w:t xml:space="preserve"> export licence from Russia and is thus a important contribution to Syrian Air Defence. If needed, the factory can shift focus and change all production lines into the prioritized </w:t>
       </w:r>
       <w:r>
         <w:rPr>
@@ -4343,49 +3900,7 @@
         <w:rPr>
           <w:lang w:val="en-US"/>
         </w:rPr>
-        <w:t xml:space="preserve">The vehicle factory in Tartus is producing military vehicles. It have been reported to be able to produce several types of vehicles at the same time as the factory is large. The factory is also producing SA-2 SAMs on an export </w:t>
-      </w:r>
-      <w:proofErr w:type="spellStart"/>
-      <w:r>
-        <w:rPr>
-          <w:lang w:val="en-US"/>
-        </w:rPr>
-        <w:t>licence</w:t>
-      </w:r>
-      <w:proofErr w:type="spellEnd"/>
-      <w:r>
-        <w:rPr>
-          <w:lang w:val="en-US"/>
-        </w:rPr>
-        <w:t xml:space="preserve"> from Russia and is thus </w:t>
-      </w:r>
-      <w:proofErr w:type="spellStart"/>
-      <w:r>
-        <w:rPr>
-          <w:lang w:val="en-US"/>
-        </w:rPr>
-        <w:t>a</w:t>
-      </w:r>
-      <w:proofErr w:type="spellEnd"/>
-      <w:r>
-        <w:rPr>
-          <w:lang w:val="en-US"/>
-        </w:rPr>
-        <w:t xml:space="preserve"> important contribution to Syrian Air </w:t>
-      </w:r>
-      <w:proofErr w:type="spellStart"/>
-      <w:r>
-        <w:rPr>
-          <w:lang w:val="en-US"/>
-        </w:rPr>
-        <w:t>Defence</w:t>
-      </w:r>
-      <w:proofErr w:type="spellEnd"/>
-      <w:r>
-        <w:rPr>
-          <w:lang w:val="en-US"/>
-        </w:rPr>
-        <w:t>. If needed, the factory can shift focus and change all production lines into the prioritized vehicles to double or triple the output of a certain type of vehicle. The factory currently are able to sustain XX production lines.</w:t>
+        <w:t>The vehicle factory in Tartus is producing military vehicles. It have been reported to be able to produce several types of vehicles at the same time as the factory is large. The factory is also producing SA-2 SAMs on an export licence from Russia and is thus a important contribution to Syrian Air Defence. If needed, the factory can shift focus and change all production lines into the prioritized vehicles to double or triple the output of a certain type of vehicle. The factory currently are able to sustain XX production lines.</w:t>
       </w:r>
     </w:p>
     <w:p>
@@ -4663,6 +4178,28 @@
         <w:rPr>
           <w:lang w:val="en-US"/>
         </w:rPr>
+        <w:t xml:space="preserve">Produces EWR’s </w:t>
+      </w:r>
+    </w:p>
+    <w:p>
+      <w:pPr>
+        <w:pStyle w:val="Ingenmellomrom"/>
+        <w:rPr>
+          <w:lang w:val="en-US"/>
+        </w:rPr>
+      </w:pPr>
+    </w:p>
+    <w:p>
+      <w:pPr>
+        <w:pStyle w:val="Ingenmellomrom"/>
+        <w:rPr>
+          <w:lang w:val="en-US"/>
+        </w:rPr>
+      </w:pPr>
+      <w:r>
+        <w:rPr>
+          <w:lang w:val="en-US"/>
+        </w:rPr>
         <w:t>OPARTGT027</w:t>
       </w:r>
       <w:r>
@@ -4818,6 +4355,7 @@
         <w:rPr>
           <w:lang w:val="en-US"/>
         </w:rPr>
+        <w:lastRenderedPageBreak/>
         <w:t>OPARTGT011</w:t>
       </w:r>
       <w:r>
@@ -4860,7 +4398,6 @@
         <w:rPr>
           <w:lang w:val="en-US"/>
         </w:rPr>
-        <w:lastRenderedPageBreak/>
         <w:t>OPARTGT013</w:t>
       </w:r>
       <w:r>
@@ -5083,33 +4620,11 @@
         </w:rPr>
         <w:t xml:space="preserve"> - </w:t>
       </w:r>
-      <w:proofErr w:type="spellStart"/>
-      <w:r>
-        <w:rPr>
-          <w:lang w:val="en-US"/>
-        </w:rPr>
-        <w:t>Sarqiyha</w:t>
-      </w:r>
-      <w:proofErr w:type="spellEnd"/>
-      <w:r>
-        <w:rPr>
-          <w:lang w:val="en-US"/>
-        </w:rPr>
-        <w:t xml:space="preserve"> </w:t>
-      </w:r>
-      <w:proofErr w:type="spellStart"/>
-      <w:r>
-        <w:rPr>
-          <w:lang w:val="en-US"/>
-        </w:rPr>
-        <w:t>Reserach</w:t>
-      </w:r>
-      <w:proofErr w:type="spellEnd"/>
-      <w:r>
-        <w:rPr>
-          <w:lang w:val="en-US"/>
-        </w:rPr>
-        <w:t xml:space="preserve"> Center</w:t>
+      <w:r>
+        <w:rPr>
+          <w:lang w:val="en-US"/>
+        </w:rPr>
+        <w:t>Sarqiyha Reserach Center</w:t>
       </w:r>
     </w:p>
     <w:p>
@@ -5229,23 +4744,7 @@
             <w:rStyle w:val="Hyperkobling"/>
             <w:lang w:val="en-US"/>
           </w:rPr>
-          <w:t xml:space="preserve">Al </w:t>
-        </w:r>
-        <w:proofErr w:type="spellStart"/>
-        <w:r>
-          <w:rPr>
-            <w:rStyle w:val="Hyperkobling"/>
-            <w:lang w:val="en-US"/>
-          </w:rPr>
-          <w:t>Safira</w:t>
-        </w:r>
-        <w:proofErr w:type="spellEnd"/>
-        <w:r>
-          <w:rPr>
-            <w:rStyle w:val="Hyperkobling"/>
-            <w:lang w:val="en-US"/>
-          </w:rPr>
-          <w:t xml:space="preserve"> Military Research Center</w:t>
+          <w:t>Al Safira Military Research Center</w:t>
         </w:r>
       </w:hyperlink>
     </w:p>
@@ -5338,21 +4837,7 @@
         <w:rPr>
           <w:lang w:val="en-US"/>
         </w:rPr>
-        <w:t xml:space="preserve">Air </w:t>
-      </w:r>
-      <w:proofErr w:type="spellStart"/>
-      <w:r>
-        <w:rPr>
-          <w:lang w:val="en-US"/>
-        </w:rPr>
-        <w:t>Defence</w:t>
-      </w:r>
-      <w:proofErr w:type="spellEnd"/>
-      <w:r>
-        <w:rPr>
-          <w:lang w:val="en-US"/>
-        </w:rPr>
-        <w:t xml:space="preserve"> Forces (</w:t>
+        <w:t>Air Defence Forces (</w:t>
       </w:r>
       <w:r>
         <w:rPr>
@@ -5451,16 +4936,8 @@
           <w:lang w:val="en-US"/>
         </w:rPr>
         <w:tab/>
-        <w:t xml:space="preserve">Syrian Ministry of </w:t>
-      </w:r>
-      <w:proofErr w:type="spellStart"/>
-      <w:r>
-        <w:rPr>
-          <w:lang w:val="en-US"/>
-        </w:rPr>
-        <w:t>Defence</w:t>
-      </w:r>
-      <w:proofErr w:type="spellEnd"/>
+        <w:t>Syrian Ministry of Defence</w:t>
+      </w:r>
     </w:p>
     <w:p>
       <w:pPr>
@@ -5695,7 +5172,14 @@
         <w:rPr>
           <w:lang w:val="en-US"/>
         </w:rPr>
-        <w:t xml:space="preserve">The Council of Defense is responsible for planning and preparing the country for war. It is chaired by the General Secretary of the National Party of Syria. The council is made up of selected National party members, including the Minister of Defense. This council is </w:t>
+        <w:t xml:space="preserve">The Council of Defense is responsible for planning and preparing the country for war. It is chaired by the General Secretary of the National Party of Syria. The council is made up of </w:t>
+      </w:r>
+      <w:r>
+        <w:rPr>
+          <w:lang w:val="en-US"/>
+        </w:rPr>
+        <w:lastRenderedPageBreak/>
+        <w:t xml:space="preserve">selected National party members, including the Minister of Defense. This council is </w:t>
       </w:r>
       <w:r>
         <w:rPr>
@@ -5707,14 +5191,7 @@
         <w:rPr>
           <w:lang w:val="en-US"/>
         </w:rPr>
-        <w:t xml:space="preserve"> highest military-economic planning agency; it deliberates interrelated issues concerning the </w:t>
-      </w:r>
-      <w:r>
-        <w:rPr>
-          <w:lang w:val="en-US"/>
-        </w:rPr>
-        <w:lastRenderedPageBreak/>
-        <w:t>nation's defenses, economic plans, and government branches. These include the mobilization of industry, transportation, and manpower for war, and the peacetime structure of the armed forces. Its deliberation and decrees are translated into law. In wartime, this body would be reorganized into the State Committee of Defense -essentially a war cabinet with oversight of the political, diplomatic, and economic aspects of the nation at war, as well as general policy matters concerned with the conduct of military operations.</w:t>
+        <w:t xml:space="preserve"> highest military-economic planning agency; it deliberates interrelated issues concerning the nation's defenses, economic plans, and government branches. These include the mobilization of industry, transportation, and manpower for war, and the peacetime structure of the armed forces. Its deliberation and decrees are translated into law. In wartime, this body would be reorganized into the State Committee of Defense -essentially a war cabinet with oversight of the political, diplomatic, and economic aspects of the nation at war, as well as general policy matters concerned with the conduct of military operations.</w:t>
       </w:r>
     </w:p>
     <w:p>
@@ -5756,21 +5233,7 @@
         <w:rPr>
           <w:lang w:val="en-US"/>
         </w:rPr>
-        <w:t xml:space="preserve">The Main Military Council is immediately responsible to the Council of Defense for the overall leadership and status of the Syrian armed forces in peacetime. The Minister of Defense heads this council. The Chairman of the Council of Defense is a member, as are the First Deputy Ministers of Defense. The ministers include the Chief of the General Staff .Other members include the commanders of the five military services (Army, Navy, Airforce, Air </w:t>
-      </w:r>
-      <w:proofErr w:type="spellStart"/>
-      <w:r>
-        <w:rPr>
-          <w:lang w:val="en-US"/>
-        </w:rPr>
-        <w:t>Defence</w:t>
-      </w:r>
-      <w:proofErr w:type="spellEnd"/>
-      <w:r>
-        <w:rPr>
-          <w:lang w:val="en-US"/>
-        </w:rPr>
-        <w:t xml:space="preserve"> Forces, Special Forces), the Chief of the Main Political Administration, the Chief of the Rear Services, and the Chief of Civil Defense</w:t>
+        <w:t>The Main Military Council is immediately responsible to the Council of Defense for the overall leadership and status of the Syrian armed forces in peacetime. The Minister of Defense heads this council. The Chairman of the Council of Defense is a member, as are the First Deputy Ministers of Defense. The ministers include the Chief of the General Staff .Other members include the commanders of the five military services (Army, Navy, Airforce, Air Defence Forces, Special Forces), the Chief of the Main Political Administration, the Chief of the Rear Services, and the Chief of Civil Defense</w:t>
       </w:r>
     </w:p>
     <w:p>
@@ -5948,21 +5411,7 @@
         <w:rPr>
           <w:lang w:val="en-US"/>
         </w:rPr>
-        <w:t xml:space="preserve">The Headquarters of the Supreme High Command is located in building of the Syrian Ministry of </w:t>
-      </w:r>
-      <w:proofErr w:type="spellStart"/>
-      <w:r>
-        <w:rPr>
-          <w:lang w:val="en-US"/>
-        </w:rPr>
-        <w:t>Defence</w:t>
-      </w:r>
-      <w:proofErr w:type="spellEnd"/>
-      <w:r>
-        <w:rPr>
-          <w:lang w:val="en-US"/>
-        </w:rPr>
-        <w:t xml:space="preserve"> (OPARTGT095)</w:t>
+        <w:t>The Headquarters of the Supreme High Command is located in building of the Syrian Ministry of Defence (OPARTGT095)</w:t>
       </w:r>
     </w:p>
     <w:p>

</xml_diff>

<commit_message>
chg: Update Syria as candidate for air attack
</commit_message>
<xml_diff>
--- a/UNDER DEVELOPMENT/OPAR Syria as candidate for Air attack.docx
+++ b/UNDER DEVELOPMENT/OPAR Syria as candidate for Air attack.docx
@@ -815,21 +815,7 @@
         <w:rPr>
           <w:lang w:val="en-US"/>
         </w:rPr>
-        <w:t xml:space="preserve">Neutralization of the centralized command and control structure will have the effect of paralyzing the organization. If a division HQ/ Division commander is neutralized the Divisions operations will come to a standstill, and it will take some time (1-2 days) before the command structure is re-established and a new commander is </w:t>
-      </w:r>
-      <w:proofErr w:type="gramStart"/>
-      <w:r>
-        <w:rPr>
-          <w:lang w:val="en-US"/>
-        </w:rPr>
-        <w:t>place</w:t>
-      </w:r>
-      <w:proofErr w:type="gramEnd"/>
-      <w:r>
-        <w:rPr>
-          <w:lang w:val="en-US"/>
-        </w:rPr>
-        <w:t xml:space="preserve"> to work effectively.</w:t>
+        <w:t>Neutralization of the centralized command and control structure will have the effect of paralyzing the organization. If a division HQ/ Division commander is neutralized the Divisions operations will come to a standstill, and it will take some time (1-2 days) before the command structure is re-established and a new commander is place to work effectively.</w:t>
       </w:r>
     </w:p>
     <w:p>
@@ -871,29 +857,15 @@
         <w:rPr>
           <w:lang w:val="en-US"/>
         </w:rPr>
-        <w:t xml:space="preserve">Due to the geography with </w:t>
-      </w:r>
-      <w:proofErr w:type="gramStart"/>
+        <w:t xml:space="preserve">Due to the geography with a exposed coastline to the Eastern Mediterranean (EMED) and bordering to Israel and Turkey as </w:t>
+      </w:r>
+      <w:proofErr w:type="spellStart"/>
       <w:r>
         <w:rPr>
           <w:lang w:val="en-US"/>
         </w:rPr>
         <w:t>a</w:t>
       </w:r>
-      <w:proofErr w:type="gramEnd"/>
-      <w:r>
-        <w:rPr>
-          <w:lang w:val="en-US"/>
-        </w:rPr>
-        <w:t xml:space="preserve"> exposed coastline to the Eastern Mediterranean (EMED) and bordering to Israel and Turkey as </w:t>
-      </w:r>
-      <w:proofErr w:type="spellStart"/>
-      <w:r>
-        <w:rPr>
-          <w:lang w:val="en-US"/>
-        </w:rPr>
-        <w:t>a</w:t>
-      </w:r>
       <w:proofErr w:type="spellEnd"/>
       <w:r>
         <w:rPr>
@@ -941,21 +913,7 @@
         <w:rPr>
           <w:lang w:val="en-US"/>
         </w:rPr>
-        <w:t xml:space="preserve"> is </w:t>
-      </w:r>
-      <w:proofErr w:type="gramStart"/>
-      <w:r>
-        <w:rPr>
-          <w:lang w:val="en-US"/>
-        </w:rPr>
-        <w:t>in</w:t>
-      </w:r>
-      <w:proofErr w:type="gramEnd"/>
-      <w:r>
-        <w:rPr>
-          <w:lang w:val="en-US"/>
-        </w:rPr>
-        <w:t xml:space="preserve"> place.</w:t>
+        <w:t xml:space="preserve"> is in place.</w:t>
       </w:r>
     </w:p>
     <w:p>
@@ -975,16 +933,8 @@
         <w:rPr>
           <w:lang w:val="en-US"/>
         </w:rPr>
-        <w:t xml:space="preserve"> greatest </w:t>
-      </w:r>
-      <w:proofErr w:type="gramStart"/>
-      <w:r>
-        <w:rPr>
-          <w:lang w:val="en-US"/>
-        </w:rPr>
-        <w:t>threat</w:t>
-      </w:r>
-      <w:proofErr w:type="gramEnd"/>
+        <w:t xml:space="preserve"> greatest threat</w:t>
+      </w:r>
     </w:p>
     <w:p>
       <w:pPr>
@@ -1325,16 +1275,8 @@
           <w:lang w:val="en-US"/>
         </w:rPr>
         <w:tab/>
-        <w:t xml:space="preserve">Syrian Army HQ building </w:t>
-      </w:r>
-      <w:proofErr w:type="gramStart"/>
-      <w:r>
-        <w:rPr>
-          <w:lang w:val="en-US"/>
-        </w:rPr>
-        <w:t>1</w:t>
-      </w:r>
-      <w:proofErr w:type="gramEnd"/>
+        <w:t>Syrian Army HQ building 1</w:t>
+      </w:r>
     </w:p>
     <w:p>
       <w:pPr>
@@ -1354,16 +1296,8 @@
           <w:lang w:val="en-US"/>
         </w:rPr>
         <w:tab/>
-        <w:t xml:space="preserve">Syrian Army HQ building </w:t>
-      </w:r>
-      <w:proofErr w:type="gramStart"/>
-      <w:r>
-        <w:rPr>
-          <w:lang w:val="en-US"/>
-        </w:rPr>
-        <w:t>2</w:t>
-      </w:r>
-      <w:proofErr w:type="gramEnd"/>
+        <w:t>Syrian Army HQ building 2</w:t>
+      </w:r>
     </w:p>
     <w:p>
       <w:pPr>
@@ -1546,7 +1480,6 @@
         <w:t xml:space="preserve">IADS Control / Sector Control </w:t>
       </w:r>
       <w:proofErr w:type="spellStart"/>
-      <w:proofErr w:type="gramStart"/>
       <w:r>
         <w:rPr>
           <w:lang w:val="en-US"/>
@@ -1558,14 +1491,7 @@
         <w:rPr>
           <w:lang w:val="en-US"/>
         </w:rPr>
-        <w:t xml:space="preserve"> ,</w:t>
-      </w:r>
-      <w:proofErr w:type="gramEnd"/>
-      <w:r>
-        <w:rPr>
-          <w:lang w:val="en-US"/>
-        </w:rPr>
-        <w:t xml:space="preserve"> with backup.., explain</w:t>
+        <w:t xml:space="preserve"> , with backup.., explain</w:t>
       </w:r>
     </w:p>
     <w:p>
@@ -1739,21 +1665,7 @@
         <w:rPr>
           <w:lang w:val="en-US"/>
         </w:rPr>
-        <w:t xml:space="preserve">Syrian Armed Forces are secretly storing SCUDs at a civilian storage area in Aleppo. It is likely that these </w:t>
-      </w:r>
-      <w:proofErr w:type="gramStart"/>
-      <w:r>
-        <w:rPr>
-          <w:lang w:val="en-US"/>
-        </w:rPr>
-        <w:t>SCUD’s</w:t>
-      </w:r>
-      <w:proofErr w:type="gramEnd"/>
-      <w:r>
-        <w:rPr>
-          <w:lang w:val="en-US"/>
-        </w:rPr>
-        <w:t xml:space="preserve"> are placed in storage covertly in an attempt to avoid them being targeted. It is likely that these SCUDs are connected to the Syrian weapon of mass destruction program and can be used for delivery of chemical weapons.</w:t>
+        <w:t>Syrian Armed Forces are secretly storing SCUDs at a civilian storage area in Aleppo. It is likely that these SCUD’s are placed in storage covertly in an attempt to avoid them being targeted. It is likely that these SCUDs are connected to the Syrian weapon of mass destruction program and can be used for delivery of chemical weapons.</w:t>
       </w:r>
     </w:p>
     <w:p>
@@ -1823,21 +1735,7 @@
         <w:rPr>
           <w:lang w:val="en-US"/>
         </w:rPr>
-        <w:t xml:space="preserve">CUDs associated with the weapon of mass destruction </w:t>
-      </w:r>
-      <w:proofErr w:type="gramStart"/>
-      <w:r>
-        <w:rPr>
-          <w:lang w:val="en-US"/>
-        </w:rPr>
-        <w:t>program  is</w:t>
-      </w:r>
-      <w:proofErr w:type="gramEnd"/>
-      <w:r>
-        <w:rPr>
-          <w:lang w:val="en-US"/>
-        </w:rPr>
-        <w:t xml:space="preserve"> the Al-</w:t>
+        <w:t>CUDs associated with the weapon of mass destruction program  is the Al-</w:t>
       </w:r>
       <w:proofErr w:type="spellStart"/>
       <w:r>
@@ -1851,21 +1749,7 @@
         <w:rPr>
           <w:lang w:val="en-US"/>
         </w:rPr>
-        <w:t xml:space="preserve"> SCUD storage site with its hardened bunkers. It is likely that Syrian Armed Forces are storing SCUDs in these hardened bunkers </w:t>
-      </w:r>
-      <w:proofErr w:type="gramStart"/>
-      <w:r>
-        <w:rPr>
-          <w:lang w:val="en-US"/>
-        </w:rPr>
-        <w:t>in order to</w:t>
-      </w:r>
-      <w:proofErr w:type="gramEnd"/>
-      <w:r>
-        <w:rPr>
-          <w:lang w:val="en-US"/>
-        </w:rPr>
-        <w:t xml:space="preserve"> keep them safe from air attacks from coalition forces. It is likely that vehicles will not be taken out from the facility before they are planned to be used. </w:t>
+        <w:t xml:space="preserve"> SCUD storage site with its hardened bunkers. It is likely that Syrian Armed Forces are storing SCUDs in these hardened bunkers in order to keep them safe from air attacks from coalition forces. It is likely that vehicles will not be taken out from the facility before they are planned to be used. </w:t>
       </w:r>
     </w:p>
     <w:p>
@@ -2687,14 +2571,12 @@
         </w:rPr>
         <w:t xml:space="preserve">OPARTGT 062 (Syrian Air </w:t>
       </w:r>
-      <w:proofErr w:type="spellStart"/>
-      <w:r>
-        <w:rPr>
-          <w:lang w:val="en-US"/>
-        </w:rPr>
-        <w:t>Defence</w:t>
-      </w:r>
-      <w:proofErr w:type="spellEnd"/>
+      <w:r>
+        <w:rPr>
+          <w:lang w:val="en-US"/>
+        </w:rPr>
+        <w:t>Defense</w:t>
+      </w:r>
       <w:r>
         <w:rPr>
           <w:lang w:val="en-US"/>
@@ -2894,21 +2776,7 @@
         <w:rPr>
           <w:lang w:val="en-US"/>
         </w:rPr>
-        <w:t>Mobilization areas /</w:t>
-      </w:r>
-      <w:proofErr w:type="gramStart"/>
-      <w:r>
-        <w:rPr>
-          <w:lang w:val="en-US"/>
-        </w:rPr>
-        <w:t>bases</w:t>
-      </w:r>
-      <w:proofErr w:type="gramEnd"/>
-      <w:r>
-        <w:rPr>
-          <w:lang w:val="en-US"/>
-        </w:rPr>
-        <w:t xml:space="preserve"> locations for 3 divisions (7 day</w:t>
+        <w:t>Mobilization areas /bases locations for 3 divisions (7 day</w:t>
       </w:r>
     </w:p>
     <w:p>
@@ -3130,21 +2998,7 @@
         <w:rPr>
           <w:lang w:val="en-US"/>
         </w:rPr>
-        <w:t xml:space="preserve"> (Holy Sword) is an international terrorist group that supports the Syrian Regime. The terrorist group is based in Syria, but have cells operating in several countries including Turkey, Lebanon, </w:t>
-      </w:r>
-      <w:proofErr w:type="gramStart"/>
-      <w:r>
-        <w:rPr>
-          <w:lang w:val="en-US"/>
-        </w:rPr>
-        <w:t>Jordan</w:t>
-      </w:r>
-      <w:proofErr w:type="gramEnd"/>
-      <w:r>
-        <w:rPr>
-          <w:lang w:val="en-US"/>
-        </w:rPr>
-        <w:t xml:space="preserve"> and Israel.  </w:t>
+        <w:t xml:space="preserve"> (Holy Sword) is an international terrorist group that supports the Syrian Regime. The terrorist group is based in Syria, but have cells operating in several countries including Turkey, Lebanon, Jordan and Israel.  </w:t>
       </w:r>
       <w:r>
         <w:rPr>
@@ -3156,35 +3010,7 @@
         <w:rPr>
           <w:lang w:val="en-US"/>
         </w:rPr>
-        <w:t xml:space="preserve"> </w:t>
-      </w:r>
-      <w:proofErr w:type="gramStart"/>
-      <w:r>
-        <w:rPr>
-          <w:lang w:val="en-US"/>
-        </w:rPr>
-        <w:t>is capable of conducting</w:t>
-      </w:r>
-      <w:proofErr w:type="gramEnd"/>
-      <w:r>
-        <w:rPr>
-          <w:lang w:val="en-US"/>
-        </w:rPr>
-        <w:t xml:space="preserve"> complex attacks using both Vehicle Borne Improvised Explosive Devices (VBIED) in combination with attackers. The group is also reported to have been trying to acquire drones. It is likely that the groups </w:t>
-      </w:r>
-      <w:proofErr w:type="gramStart"/>
-      <w:r>
-        <w:rPr>
-          <w:lang w:val="en-US"/>
-        </w:rPr>
-        <w:t>is</w:t>
-      </w:r>
-      <w:proofErr w:type="gramEnd"/>
-      <w:r>
-        <w:rPr>
-          <w:lang w:val="en-US"/>
-        </w:rPr>
-        <w:t xml:space="preserve"> backed by IRAN and used in as a proxy for attacks against western influence in the region.</w:t>
+        <w:t xml:space="preserve"> is capable of conducting complex attacks using both Vehicle Borne Improvised Explosive Devices (VBIED) in combination with attackers. The group is also reported to have been trying to acquire drones. It is likely that the groups is backed by IRAN and used in as a proxy for attacks against western influence in the region.</w:t>
       </w:r>
     </w:p>
     <w:p>
@@ -3294,7 +3120,6 @@
           <w:lang w:val="en-US"/>
         </w:rPr>
       </w:pPr>
-      <w:proofErr w:type="gramStart"/>
       <w:r>
         <w:rPr>
           <w:lang w:val="en-US"/>
@@ -3307,7 +3132,6 @@
         </w:rPr>
         <w:t xml:space="preserve"> proxy</w:t>
       </w:r>
-      <w:proofErr w:type="gramEnd"/>
     </w:p>
     <w:p>
       <w:pPr>
@@ -3809,21 +3633,7 @@
         <w:rPr>
           <w:lang w:val="en-US"/>
         </w:rPr>
-        <w:t xml:space="preserve"> (Patriot and </w:t>
-      </w:r>
-      <w:proofErr w:type="gramStart"/>
-      <w:r>
-        <w:rPr>
-          <w:lang w:val="en-US"/>
-        </w:rPr>
-        <w:t>ship based</w:t>
-      </w:r>
-      <w:proofErr w:type="gramEnd"/>
-      <w:r>
-        <w:rPr>
-          <w:lang w:val="en-US"/>
-        </w:rPr>
-        <w:t xml:space="preserve"> air </w:t>
+        <w:t xml:space="preserve"> (Patriot and ship based air </w:t>
       </w:r>
       <w:r>
         <w:rPr>
@@ -4390,19 +4200,11 @@
           <w:lang w:val="en-US"/>
         </w:rPr>
       </w:pPr>
-      <w:proofErr w:type="gramStart"/>
-      <w:r>
-        <w:rPr>
-          <w:lang w:val="en-US"/>
-        </w:rPr>
-        <w:t>Important oil reserves,</w:t>
-      </w:r>
-      <w:proofErr w:type="gramEnd"/>
-      <w:r>
-        <w:rPr>
-          <w:lang w:val="en-US"/>
-        </w:rPr>
-        <w:t xml:space="preserve"> can supply a Division for XX days.</w:t>
+      <w:r>
+        <w:rPr>
+          <w:lang w:val="en-US"/>
+        </w:rPr>
+        <w:t>Important oil reserves, can supply a Division for XX days.</w:t>
       </w:r>
     </w:p>
     <w:p>
@@ -4435,28 +4237,12 @@
           <w:lang w:val="en-US"/>
         </w:rPr>
       </w:pPr>
-      <w:proofErr w:type="gramStart"/>
-      <w:r>
-        <w:rPr>
-          <w:lang w:val="en-US"/>
-        </w:rPr>
-        <w:t>Oil refineries,</w:t>
-      </w:r>
-      <w:proofErr w:type="gramEnd"/>
-      <w:r>
-        <w:rPr>
-          <w:lang w:val="en-US"/>
-        </w:rPr>
-        <w:t xml:space="preserve"> needed to produce jet fuel. Destruction may limit available </w:t>
-      </w:r>
-      <w:proofErr w:type="gramStart"/>
-      <w:r>
-        <w:rPr>
-          <w:lang w:val="en-US"/>
-        </w:rPr>
-        <w:t>sorties</w:t>
-      </w:r>
-      <w:proofErr w:type="gramEnd"/>
+      <w:r>
+        <w:rPr>
+          <w:lang w:val="en-US"/>
+        </w:rPr>
+        <w:t>Oil refineries, needed to produce jet fuel. Destruction may limit available sorties</w:t>
+      </w:r>
     </w:p>
     <w:p>
       <w:pPr>
@@ -4527,14 +4313,12 @@
         </w:rPr>
         <w:t xml:space="preserve">Fuel depots supplies the Air Force base every day. The fuel depot </w:t>
       </w:r>
-      <w:proofErr w:type="gramStart"/>
-      <w:r>
-        <w:rPr>
-          <w:lang w:val="en-US"/>
-        </w:rPr>
-        <w:t>have</w:t>
-      </w:r>
-      <w:proofErr w:type="gramEnd"/>
+      <w:r>
+        <w:rPr>
+          <w:lang w:val="en-US"/>
+        </w:rPr>
+        <w:t>has</w:t>
+      </w:r>
       <w:r>
         <w:rPr>
           <w:lang w:val="en-US"/>
@@ -4585,14 +4369,12 @@
         </w:rPr>
         <w:t xml:space="preserve">If primary or secondary fuel depots are destroyed, then the airbase can not store fuel, and will need resupply convoys each day until a fuel depot can be constructed. Temporary fuel depot can be constructed in XX </w:t>
       </w:r>
-      <w:proofErr w:type="gramStart"/>
-      <w:r>
-        <w:rPr>
-          <w:lang w:val="en-US"/>
-        </w:rPr>
-        <w:t>days, and</w:t>
-      </w:r>
-      <w:proofErr w:type="gramEnd"/>
+      <w:r>
+        <w:rPr>
+          <w:lang w:val="en-US"/>
+        </w:rPr>
+        <w:t>days and</w:t>
+      </w:r>
       <w:r>
         <w:rPr>
           <w:lang w:val="en-US"/>
@@ -4659,19 +4441,11 @@
           <w:lang w:val="en-US"/>
         </w:rPr>
       </w:pPr>
-      <w:proofErr w:type="gramStart"/>
-      <w:r>
-        <w:rPr>
-          <w:lang w:val="en-US"/>
-        </w:rPr>
-        <w:t>So</w:t>
-      </w:r>
-      <w:proofErr w:type="gramEnd"/>
-      <w:r>
-        <w:rPr>
-          <w:lang w:val="en-US"/>
-        </w:rPr>
-        <w:t xml:space="preserve"> a total of 3 things that can be attacked:</w:t>
+      <w:r>
+        <w:rPr>
+          <w:lang w:val="en-US"/>
+        </w:rPr>
+        <w:t>So a total of 3 things that can be attacked:</w:t>
       </w:r>
     </w:p>
     <w:p>
@@ -4725,21 +4499,7 @@
         <w:rPr>
           <w:lang w:val="en-US"/>
         </w:rPr>
-        <w:t xml:space="preserve">Convoy </w:t>
-      </w:r>
-      <w:proofErr w:type="gramStart"/>
-      <w:r>
-        <w:rPr>
-          <w:lang w:val="en-US"/>
-        </w:rPr>
-        <w:t>( prevent</w:t>
-      </w:r>
-      <w:proofErr w:type="gramEnd"/>
-      <w:r>
-        <w:rPr>
-          <w:lang w:val="en-US"/>
-        </w:rPr>
-        <w:t xml:space="preserve"> supplies for </w:t>
+        <w:t xml:space="preserve">Convoy (prevent supplies for </w:t>
       </w:r>
       <w:r>
         <w:rPr>
@@ -4980,21 +4740,7 @@
         <w:rPr>
           <w:lang w:val="en-US"/>
         </w:rPr>
-        <w:t xml:space="preserve">The vehicle factory in Tartus is producing military vehicles. It </w:t>
-      </w:r>
-      <w:proofErr w:type="gramStart"/>
-      <w:r>
-        <w:rPr>
-          <w:lang w:val="en-US"/>
-        </w:rPr>
-        <w:t>have</w:t>
-      </w:r>
-      <w:proofErr w:type="gramEnd"/>
-      <w:r>
-        <w:rPr>
-          <w:lang w:val="en-US"/>
-        </w:rPr>
-        <w:t xml:space="preserve"> been reported to be able to produce several types of vehicles at the same time as the factory is large. The factory is also producing SA-15 SAMs on </w:t>
+        <w:t xml:space="preserve">The vehicle factory in Tartus is producing military vehicles. It have been reported to be able to produce several types of vehicles at the same time as the factory is large. The factory is also producing SA-15 SAMs on </w:t>
       </w:r>
       <w:r>
         <w:rPr>
@@ -5023,7 +4769,6 @@
         <w:t xml:space="preserve"> from Russia and is thus </w:t>
       </w:r>
       <w:proofErr w:type="spellStart"/>
-      <w:proofErr w:type="gramStart"/>
       <w:r>
         <w:rPr>
           <w:lang w:val="en-US"/>
@@ -5031,7 +4776,6 @@
         <w:t>a</w:t>
       </w:r>
       <w:proofErr w:type="spellEnd"/>
-      <w:proofErr w:type="gramEnd"/>
       <w:r>
         <w:rPr>
           <w:lang w:val="en-US"/>
@@ -5074,21 +4818,7 @@
         <w:rPr>
           <w:lang w:val="en-US"/>
         </w:rPr>
-        <w:t xml:space="preserve"> The factory currently </w:t>
-      </w:r>
-      <w:proofErr w:type="gramStart"/>
-      <w:r>
-        <w:rPr>
-          <w:lang w:val="en-US"/>
-        </w:rPr>
-        <w:t>are</w:t>
-      </w:r>
-      <w:proofErr w:type="gramEnd"/>
-      <w:r>
-        <w:rPr>
-          <w:lang w:val="en-US"/>
-        </w:rPr>
-        <w:t xml:space="preserve"> able to sustain XX production lines.</w:t>
+        <w:t xml:space="preserve"> The factory currently are able to sustain XX production lines.</w:t>
       </w:r>
     </w:p>
     <w:p>
@@ -5130,21 +4860,7 @@
         <w:rPr>
           <w:lang w:val="en-US"/>
         </w:rPr>
-        <w:t xml:space="preserve">The vehicle factory in Tartus is producing military vehicles. It </w:t>
-      </w:r>
-      <w:proofErr w:type="gramStart"/>
-      <w:r>
-        <w:rPr>
-          <w:lang w:val="en-US"/>
-        </w:rPr>
-        <w:t>have</w:t>
-      </w:r>
-      <w:proofErr w:type="gramEnd"/>
-      <w:r>
-        <w:rPr>
-          <w:lang w:val="en-US"/>
-        </w:rPr>
-        <w:t xml:space="preserve"> been reported to be able to produce several types of vehicles at the same time as the factory is large. The factory is also producing SA-2 SAMs on an export </w:t>
+        <w:t xml:space="preserve">The vehicle factory in Tartus is producing military vehicles. It have been reported to be able to produce several types of vehicles at the same time as the factory is large. The factory is also producing SA-2 SAMs on an export </w:t>
       </w:r>
       <w:proofErr w:type="spellStart"/>
       <w:r>
@@ -5161,7 +4877,6 @@
         <w:t xml:space="preserve"> from Russia and is thus </w:t>
       </w:r>
       <w:proofErr w:type="spellStart"/>
-      <w:proofErr w:type="gramStart"/>
       <w:r>
         <w:rPr>
           <w:lang w:val="en-US"/>
@@ -5169,40 +4884,23 @@
         <w:t>a</w:t>
       </w:r>
       <w:proofErr w:type="spellEnd"/>
-      <w:proofErr w:type="gramEnd"/>
       <w:r>
         <w:rPr>
           <w:lang w:val="en-US"/>
         </w:rPr>
         <w:t xml:space="preserve"> important contribution to Syrian Air </w:t>
       </w:r>
-      <w:proofErr w:type="spellStart"/>
-      <w:r>
-        <w:rPr>
-          <w:lang w:val="en-US"/>
-        </w:rPr>
-        <w:t>Defence</w:t>
-      </w:r>
-      <w:proofErr w:type="spellEnd"/>
-      <w:r>
-        <w:rPr>
-          <w:lang w:val="en-US"/>
-        </w:rPr>
-        <w:t xml:space="preserve">. If needed, the factory can shift focus and change all production lines into the prioritized vehicles to double or triple the output of a certain type of vehicle. The factory currently </w:t>
-      </w:r>
-      <w:proofErr w:type="gramStart"/>
-      <w:r>
-        <w:rPr>
-          <w:lang w:val="en-US"/>
-        </w:rPr>
-        <w:t>are</w:t>
-      </w:r>
-      <w:proofErr w:type="gramEnd"/>
-      <w:r>
-        <w:rPr>
-          <w:lang w:val="en-US"/>
-        </w:rPr>
-        <w:t xml:space="preserve"> able to sustain XX production lines.</w:t>
+      <w:r>
+        <w:rPr>
+          <w:lang w:val="en-US"/>
+        </w:rPr>
+        <w:t>Defense</w:t>
+      </w:r>
+      <w:r>
+        <w:rPr>
+          <w:lang w:val="en-US"/>
+        </w:rPr>
+        <w:t>. If needed, the factory can shift focus and change all production lines into the prioritized vehicles to double or triple the output of a certain type of vehicle. The factory currently are able to sustain XX production lines.</w:t>
       </w:r>
     </w:p>
     <w:p>
@@ -5272,14 +4970,12 @@
         </w:rPr>
         <w:t xml:space="preserve">The vehicle factory in Aleppo is producing both civilian and military trucks. The factory is specialized in producing trucks using for supply operations both for the military and the civilian sector. This factory is producing trucks for Syrian logistical units such as supply trucks for ammunition, </w:t>
       </w:r>
-      <w:proofErr w:type="gramStart"/>
-      <w:r>
-        <w:rPr>
-          <w:lang w:val="en-US"/>
-        </w:rPr>
-        <w:t>food</w:t>
-      </w:r>
-      <w:proofErr w:type="gramEnd"/>
+      <w:r>
+        <w:rPr>
+          <w:lang w:val="en-US"/>
+        </w:rPr>
+        <w:t>food,</w:t>
+      </w:r>
       <w:r>
         <w:rPr>
           <w:lang w:val="en-US"/>
@@ -5406,11 +5102,19 @@
           <w:lang w:val="en-US"/>
         </w:rPr>
       </w:pPr>
-      <w:r>
-        <w:rPr>
-          <w:lang w:val="en-US"/>
-        </w:rPr>
-        <w:t>OPARTGT023</w:t>
+    </w:p>
+    <w:p>
+      <w:pPr>
+        <w:pStyle w:val="Ingenmellomrom"/>
+        <w:rPr>
+          <w:lang w:val="en-US"/>
+        </w:rPr>
+      </w:pPr>
+      <w:r>
+        <w:rPr>
+          <w:lang w:val="en-US"/>
+        </w:rPr>
+        <w:t>OPARTGT024</w:t>
       </w:r>
       <w:r>
         <w:rPr>
@@ -5431,7 +5135,29 @@
         <w:rPr>
           <w:lang w:val="en-US"/>
         </w:rPr>
-        <w:t>OPARTGT024</w:t>
+        <w:t>Produce BTR and BMPs</w:t>
+      </w:r>
+    </w:p>
+    <w:p>
+      <w:pPr>
+        <w:pStyle w:val="Ingenmellomrom"/>
+        <w:rPr>
+          <w:lang w:val="en-US"/>
+        </w:rPr>
+      </w:pPr>
+    </w:p>
+    <w:p>
+      <w:pPr>
+        <w:pStyle w:val="Ingenmellomrom"/>
+        <w:rPr>
+          <w:lang w:val="en-US"/>
+        </w:rPr>
+      </w:pPr>
+      <w:r>
+        <w:rPr>
+          <w:lang w:val="en-US"/>
+        </w:rPr>
+        <w:t>OPARTGT025</w:t>
       </w:r>
       <w:r>
         <w:rPr>
@@ -5452,7 +5178,35 @@
         <w:rPr>
           <w:lang w:val="en-US"/>
         </w:rPr>
-        <w:t>OPARTGT025</w:t>
+        <w:t xml:space="preserve">Supply </w:t>
+      </w:r>
+      <w:r>
+        <w:rPr>
+          <w:lang w:val="en-US"/>
+        </w:rPr>
+        <w:t>vehicles</w:t>
+      </w:r>
+    </w:p>
+    <w:p>
+      <w:pPr>
+        <w:pStyle w:val="Ingenmellomrom"/>
+        <w:rPr>
+          <w:lang w:val="en-US"/>
+        </w:rPr>
+      </w:pPr>
+    </w:p>
+    <w:p>
+      <w:pPr>
+        <w:pStyle w:val="Ingenmellomrom"/>
+        <w:rPr>
+          <w:lang w:val="en-US"/>
+        </w:rPr>
+      </w:pPr>
+      <w:r>
+        <w:rPr>
+          <w:lang w:val="en-US"/>
+        </w:rPr>
+        <w:t>OPARTGT026</w:t>
       </w:r>
       <w:r>
         <w:rPr>
@@ -5469,19 +5223,33 @@
           <w:lang w:val="en-US"/>
         </w:rPr>
       </w:pPr>
-    </w:p>
-    <w:p>
-      <w:pPr>
-        <w:pStyle w:val="Ingenmellomrom"/>
-        <w:rPr>
-          <w:lang w:val="en-US"/>
-        </w:rPr>
-      </w:pPr>
-      <w:r>
-        <w:rPr>
-          <w:lang w:val="en-US"/>
-        </w:rPr>
-        <w:t>OPARTGT026</w:t>
+      <w:r>
+        <w:rPr>
+          <w:lang w:val="en-US"/>
+        </w:rPr>
+        <w:t xml:space="preserve">Produces EWR’s </w:t>
+      </w:r>
+    </w:p>
+    <w:p>
+      <w:pPr>
+        <w:pStyle w:val="Ingenmellomrom"/>
+        <w:rPr>
+          <w:lang w:val="en-US"/>
+        </w:rPr>
+      </w:pPr>
+    </w:p>
+    <w:p>
+      <w:pPr>
+        <w:pStyle w:val="Ingenmellomrom"/>
+        <w:rPr>
+          <w:lang w:val="en-US"/>
+        </w:rPr>
+      </w:pPr>
+      <w:r>
+        <w:rPr>
+          <w:lang w:val="en-US"/>
+        </w:rPr>
+        <w:t>OPARTGT027</w:t>
       </w:r>
       <w:r>
         <w:rPr>
@@ -5502,43 +5270,29 @@
         <w:rPr>
           <w:lang w:val="en-US"/>
         </w:rPr>
-        <w:t xml:space="preserve">Produces </w:t>
-      </w:r>
-      <w:proofErr w:type="gramStart"/>
-      <w:r>
-        <w:rPr>
-          <w:lang w:val="en-US"/>
-        </w:rPr>
-        <w:t>EWR’s</w:t>
-      </w:r>
-      <w:proofErr w:type="gramEnd"/>
-      <w:r>
-        <w:rPr>
-          <w:lang w:val="en-US"/>
-        </w:rPr>
-        <w:t xml:space="preserve"> </w:t>
-      </w:r>
-    </w:p>
-    <w:p>
-      <w:pPr>
-        <w:pStyle w:val="Ingenmellomrom"/>
-        <w:rPr>
-          <w:lang w:val="en-US"/>
-        </w:rPr>
-      </w:pPr>
-    </w:p>
-    <w:p>
-      <w:pPr>
-        <w:pStyle w:val="Ingenmellomrom"/>
-        <w:rPr>
-          <w:lang w:val="en-US"/>
-        </w:rPr>
-      </w:pPr>
-      <w:r>
-        <w:rPr>
-          <w:lang w:val="en-US"/>
-        </w:rPr>
-        <w:t>OPARTGT027</w:t>
+        <w:t>Produce Artillery</w:t>
+      </w:r>
+    </w:p>
+    <w:p>
+      <w:pPr>
+        <w:pStyle w:val="Ingenmellomrom"/>
+        <w:rPr>
+          <w:lang w:val="en-US"/>
+        </w:rPr>
+      </w:pPr>
+    </w:p>
+    <w:p>
+      <w:pPr>
+        <w:pStyle w:val="Ingenmellomrom"/>
+        <w:rPr>
+          <w:lang w:val="en-US"/>
+        </w:rPr>
+      </w:pPr>
+      <w:r>
+        <w:rPr>
+          <w:lang w:val="en-US"/>
+        </w:rPr>
+        <w:t>OPARTGT028</w:t>
       </w:r>
       <w:r>
         <w:rPr>
@@ -5555,19 +5309,33 @@
           <w:lang w:val="en-US"/>
         </w:rPr>
       </w:pPr>
-    </w:p>
-    <w:p>
-      <w:pPr>
-        <w:pStyle w:val="Ingenmellomrom"/>
-        <w:rPr>
-          <w:lang w:val="en-US"/>
-        </w:rPr>
-      </w:pPr>
-      <w:r>
-        <w:rPr>
-          <w:lang w:val="en-US"/>
-        </w:rPr>
-        <w:t>OPARTGT028</w:t>
+      <w:r>
+        <w:rPr>
+          <w:lang w:val="en-US"/>
+        </w:rPr>
+        <w:t>Produce MBT</w:t>
+      </w:r>
+    </w:p>
+    <w:p>
+      <w:pPr>
+        <w:pStyle w:val="Ingenmellomrom"/>
+        <w:rPr>
+          <w:lang w:val="en-US"/>
+        </w:rPr>
+      </w:pPr>
+    </w:p>
+    <w:p>
+      <w:pPr>
+        <w:pStyle w:val="Ingenmellomrom"/>
+        <w:rPr>
+          <w:lang w:val="en-US"/>
+        </w:rPr>
+      </w:pPr>
+      <w:r>
+        <w:rPr>
+          <w:lang w:val="en-US"/>
+        </w:rPr>
+        <w:t>OPARTGT029</w:t>
       </w:r>
       <w:r>
         <w:rPr>
@@ -5588,49 +5356,6 @@
         <w:rPr>
           <w:lang w:val="en-US"/>
         </w:rPr>
-        <w:t>Produce MBT</w:t>
-      </w:r>
-    </w:p>
-    <w:p>
-      <w:pPr>
-        <w:pStyle w:val="Ingenmellomrom"/>
-        <w:rPr>
-          <w:lang w:val="en-US"/>
-        </w:rPr>
-      </w:pPr>
-    </w:p>
-    <w:p>
-      <w:pPr>
-        <w:pStyle w:val="Ingenmellomrom"/>
-        <w:rPr>
-          <w:lang w:val="en-US"/>
-        </w:rPr>
-      </w:pPr>
-      <w:r>
-        <w:rPr>
-          <w:lang w:val="en-US"/>
-        </w:rPr>
-        <w:t>OPARTGT029</w:t>
-      </w:r>
-      <w:r>
-        <w:rPr>
-          <w:lang w:val="en-US"/>
-        </w:rPr>
-        <w:tab/>
-        <w:t>Vehicle factory</w:t>
-      </w:r>
-    </w:p>
-    <w:p>
-      <w:pPr>
-        <w:pStyle w:val="Ingenmellomrom"/>
-        <w:rPr>
-          <w:lang w:val="en-US"/>
-        </w:rPr>
-      </w:pPr>
-      <w:r>
-        <w:rPr>
-          <w:lang w:val="en-US"/>
-        </w:rPr>
         <w:t>SCUD production</w:t>
       </w:r>
     </w:p>
@@ -5674,6 +5399,28 @@
         <w:rPr>
           <w:lang w:val="en-US"/>
         </w:rPr>
+        <w:t>Produce MBT/BMP/BTR shells</w:t>
+      </w:r>
+    </w:p>
+    <w:p>
+      <w:pPr>
+        <w:pStyle w:val="Ingenmellomrom"/>
+        <w:rPr>
+          <w:lang w:val="en-US"/>
+        </w:rPr>
+      </w:pPr>
+    </w:p>
+    <w:p>
+      <w:pPr>
+        <w:pStyle w:val="Ingenmellomrom"/>
+        <w:rPr>
+          <w:lang w:val="en-US"/>
+        </w:rPr>
+      </w:pPr>
+      <w:r>
+        <w:rPr>
+          <w:lang w:val="en-US"/>
+        </w:rPr>
         <w:t>OPARTGT008</w:t>
       </w:r>
       <w:r>
@@ -5695,7 +5442,78 @@
         <w:rPr>
           <w:lang w:val="en-US"/>
         </w:rPr>
+        <w:t>Produce MBT/BMP/BTR shells</w:t>
+      </w:r>
+    </w:p>
+    <w:p>
+      <w:pPr>
+        <w:pStyle w:val="Ingenmellomrom"/>
+        <w:rPr>
+          <w:lang w:val="en-US"/>
+        </w:rPr>
+      </w:pPr>
+    </w:p>
+    <w:p>
+      <w:pPr>
+        <w:pStyle w:val="Ingenmellomrom"/>
+        <w:rPr>
+          <w:lang w:val="en-US"/>
+        </w:rPr>
+      </w:pPr>
+      <w:r>
+        <w:rPr>
+          <w:lang w:val="en-US"/>
+        </w:rPr>
         <w:t>OPARTGT009</w:t>
+      </w:r>
+      <w:r>
+        <w:rPr>
+          <w:lang w:val="en-US"/>
+        </w:rPr>
+        <w:tab/>
+        <w:t>Ammunition Factory</w:t>
+      </w:r>
+    </w:p>
+    <w:p>
+      <w:pPr>
+        <w:pStyle w:val="Ingenmellomrom"/>
+        <w:rPr>
+          <w:lang w:val="en-US"/>
+        </w:rPr>
+      </w:pPr>
+      <w:r>
+        <w:rPr>
+          <w:lang w:val="en-US"/>
+        </w:rPr>
+        <w:t>Produce artillery shells</w:t>
+      </w:r>
+    </w:p>
+    <w:p>
+      <w:pPr>
+        <w:pStyle w:val="Ingenmellomrom"/>
+        <w:rPr>
+          <w:lang w:val="en-US"/>
+        </w:rPr>
+      </w:pPr>
+      <w:r>
+        <w:rPr>
+          <w:lang w:val="en-US"/>
+        </w:rPr>
+        <w:t xml:space="preserve"> </w:t>
+      </w:r>
+    </w:p>
+    <w:p>
+      <w:pPr>
+        <w:pStyle w:val="Ingenmellomrom"/>
+        <w:rPr>
+          <w:lang w:val="en-US"/>
+        </w:rPr>
+      </w:pPr>
+      <w:r>
+        <w:rPr>
+          <w:lang w:val="en-US"/>
+        </w:rPr>
+        <w:t>OPARTGT010</w:t>
       </w:r>
       <w:r>
         <w:rPr>
@@ -5716,7 +5534,106 @@
         <w:rPr>
           <w:lang w:val="en-US"/>
         </w:rPr>
-        <w:t>OPARTGT010</w:t>
+        <w:t>Produce MLRS rockets</w:t>
+      </w:r>
+    </w:p>
+    <w:p>
+      <w:pPr>
+        <w:pStyle w:val="Ingenmellomrom"/>
+        <w:rPr>
+          <w:lang w:val="en-US"/>
+        </w:rPr>
+      </w:pPr>
+    </w:p>
+    <w:p>
+      <w:pPr>
+        <w:pStyle w:val="Ingenmellomrom"/>
+        <w:rPr>
+          <w:lang w:val="en-US"/>
+        </w:rPr>
+      </w:pPr>
+    </w:p>
+    <w:p>
+      <w:pPr>
+        <w:pStyle w:val="Ingenmellomrom"/>
+        <w:rPr>
+          <w:lang w:val="en-US"/>
+        </w:rPr>
+      </w:pPr>
+      <w:r>
+        <w:rPr>
+          <w:lang w:val="en-US"/>
+        </w:rPr>
+        <w:t>OPARTGT011</w:t>
+      </w:r>
+      <w:r>
+        <w:rPr>
+          <w:lang w:val="en-US"/>
+        </w:rPr>
+        <w:tab/>
+        <w:t>Ammunition Factory</w:t>
+      </w:r>
+    </w:p>
+    <w:p>
+      <w:pPr>
+        <w:pStyle w:val="Ingenmellomrom"/>
+        <w:rPr>
+          <w:lang w:val="en-US"/>
+        </w:rPr>
+      </w:pPr>
+      <w:r>
+        <w:rPr>
+          <w:lang w:val="en-US"/>
+        </w:rPr>
+        <w:t>Produce MLRS rockets</w:t>
+      </w:r>
+      <w:r>
+        <w:rPr>
+          <w:lang w:val="en-US"/>
+        </w:rPr>
+        <w:t xml:space="preserve"> + </w:t>
+      </w:r>
+      <w:r>
+        <w:rPr>
+          <w:lang w:val="en-US"/>
+        </w:rPr>
+        <w:t>rockets for FW and RW</w:t>
+      </w:r>
+    </w:p>
+    <w:p>
+      <w:pPr>
+        <w:pStyle w:val="Ingenmellomrom"/>
+        <w:rPr>
+          <w:lang w:val="en-US"/>
+        </w:rPr>
+      </w:pPr>
+    </w:p>
+    <w:p>
+      <w:pPr>
+        <w:pStyle w:val="Ingenmellomrom"/>
+        <w:rPr>
+          <w:lang w:val="en-US"/>
+        </w:rPr>
+      </w:pPr>
+      <w:r>
+        <w:rPr>
+          <w:lang w:val="en-US"/>
+        </w:rPr>
+        <w:t xml:space="preserve"> </w:t>
+      </w:r>
+    </w:p>
+    <w:p>
+      <w:pPr>
+        <w:pStyle w:val="Ingenmellomrom"/>
+        <w:rPr>
+          <w:lang w:val="en-US"/>
+        </w:rPr>
+      </w:pPr>
+      <w:r>
+        <w:rPr>
+          <w:lang w:val="en-US"/>
+        </w:rPr>
+        <w:t>OPARTGT012</w:t>
       </w:r>
       <w:r>
         <w:rPr>
@@ -5737,7 +5654,29 @@
         <w:rPr>
           <w:lang w:val="en-US"/>
         </w:rPr>
-        <w:t>OPARTGT011</w:t>
+        <w:t>Produce rockets for FW and RW</w:t>
+      </w:r>
+    </w:p>
+    <w:p>
+      <w:pPr>
+        <w:pStyle w:val="Ingenmellomrom"/>
+        <w:rPr>
+          <w:lang w:val="en-US"/>
+        </w:rPr>
+      </w:pPr>
+    </w:p>
+    <w:p>
+      <w:pPr>
+        <w:pStyle w:val="Ingenmellomrom"/>
+        <w:rPr>
+          <w:lang w:val="en-US"/>
+        </w:rPr>
+      </w:pPr>
+      <w:r>
+        <w:rPr>
+          <w:lang w:val="en-US"/>
+        </w:rPr>
+        <w:t>OPARTGT013</w:t>
       </w:r>
       <w:r>
         <w:rPr>
@@ -5758,7 +5697,22 @@
         <w:rPr>
           <w:lang w:val="en-US"/>
         </w:rPr>
-        <w:t>OPARTGT012</w:t>
+        <w:t>A-A missiles</w:t>
+      </w:r>
+    </w:p>
+    <w:p>
+      <w:pPr>
+        <w:pStyle w:val="Ingenmellomrom"/>
+        <w:rPr>
+          <w:lang w:val="en-US"/>
+        </w:rPr>
+      </w:pPr>
+      <w:r>
+        <w:rPr>
+          <w:lang w:val="en-US"/>
+        </w:rPr>
+        <w:lastRenderedPageBreak/>
+        <w:t>OPARTGT014</w:t>
       </w:r>
       <w:r>
         <w:rPr>
@@ -5779,7 +5733,29 @@
         <w:rPr>
           <w:lang w:val="en-US"/>
         </w:rPr>
-        <w:t>OPARTGT013</w:t>
+        <w:t>A-G missiles</w:t>
+      </w:r>
+    </w:p>
+    <w:p>
+      <w:pPr>
+        <w:pStyle w:val="Ingenmellomrom"/>
+        <w:rPr>
+          <w:lang w:val="en-US"/>
+        </w:rPr>
+      </w:pPr>
+    </w:p>
+    <w:p>
+      <w:pPr>
+        <w:pStyle w:val="Ingenmellomrom"/>
+        <w:rPr>
+          <w:lang w:val="en-US"/>
+        </w:rPr>
+      </w:pPr>
+      <w:r>
+        <w:rPr>
+          <w:lang w:val="en-US"/>
+        </w:rPr>
+        <w:t>OPARTGT015</w:t>
       </w:r>
       <w:r>
         <w:rPr>
@@ -5800,7 +5776,72 @@
         <w:rPr>
           <w:lang w:val="en-US"/>
         </w:rPr>
-        <w:t>OPARTGT014</w:t>
+        <w:t>A-A and A-G missiles</w:t>
+      </w:r>
+    </w:p>
+    <w:p>
+      <w:pPr>
+        <w:pStyle w:val="Ingenmellomrom"/>
+        <w:rPr>
+          <w:lang w:val="en-US"/>
+        </w:rPr>
+      </w:pPr>
+    </w:p>
+    <w:p>
+      <w:pPr>
+        <w:pStyle w:val="Ingenmellomrom"/>
+        <w:rPr>
+          <w:lang w:val="en-US"/>
+        </w:rPr>
+      </w:pPr>
+      <w:r>
+        <w:rPr>
+          <w:lang w:val="en-US"/>
+        </w:rPr>
+        <w:t>OPARTGT016</w:t>
+      </w:r>
+      <w:r>
+        <w:rPr>
+          <w:lang w:val="en-US"/>
+        </w:rPr>
+        <w:tab/>
+        <w:t>Ammunition Factory</w:t>
+      </w:r>
+    </w:p>
+    <w:p>
+      <w:pPr>
+        <w:pStyle w:val="Ingenmellomrom"/>
+        <w:rPr>
+          <w:lang w:val="en-US"/>
+        </w:rPr>
+      </w:pPr>
+      <w:r>
+        <w:rPr>
+          <w:lang w:val="en-US"/>
+        </w:rPr>
+        <w:t>Bombs for FW</w:t>
+      </w:r>
+    </w:p>
+    <w:p>
+      <w:pPr>
+        <w:pStyle w:val="Ingenmellomrom"/>
+        <w:rPr>
+          <w:lang w:val="en-US"/>
+        </w:rPr>
+      </w:pPr>
+    </w:p>
+    <w:p>
+      <w:pPr>
+        <w:pStyle w:val="Ingenmellomrom"/>
+        <w:rPr>
+          <w:lang w:val="en-US"/>
+        </w:rPr>
+      </w:pPr>
+      <w:r>
+        <w:rPr>
+          <w:lang w:val="en-US"/>
+        </w:rPr>
+        <w:t>OPARTGT017</w:t>
       </w:r>
       <w:r>
         <w:rPr>
@@ -5817,61 +5858,6 @@
           <w:lang w:val="en-US"/>
         </w:rPr>
       </w:pPr>
-      <w:r>
-        <w:rPr>
-          <w:lang w:val="en-US"/>
-        </w:rPr>
-        <w:t>OPARTGT015</w:t>
-      </w:r>
-      <w:r>
-        <w:rPr>
-          <w:lang w:val="en-US"/>
-        </w:rPr>
-        <w:tab/>
-        <w:t xml:space="preserve">Ammunition Factory </w:t>
-      </w:r>
-    </w:p>
-    <w:p>
-      <w:pPr>
-        <w:pStyle w:val="Ingenmellomrom"/>
-        <w:rPr>
-          <w:lang w:val="en-US"/>
-        </w:rPr>
-      </w:pPr>
-      <w:r>
-        <w:rPr>
-          <w:lang w:val="en-US"/>
-        </w:rPr>
-        <w:t>OPARTGT016</w:t>
-      </w:r>
-      <w:r>
-        <w:rPr>
-          <w:lang w:val="en-US"/>
-        </w:rPr>
-        <w:tab/>
-        <w:t xml:space="preserve">Ammunition Factory </w:t>
-      </w:r>
-    </w:p>
-    <w:p>
-      <w:pPr>
-        <w:pStyle w:val="Ingenmellomrom"/>
-        <w:rPr>
-          <w:lang w:val="en-US"/>
-        </w:rPr>
-      </w:pPr>
-      <w:r>
-        <w:rPr>
-          <w:lang w:val="en-US"/>
-        </w:rPr>
-        <w:t>OPARTGT017</w:t>
-      </w:r>
-      <w:r>
-        <w:rPr>
-          <w:lang w:val="en-US"/>
-        </w:rPr>
-        <w:tab/>
-        <w:t xml:space="preserve">Ammunition Factory </w:t>
-      </w:r>
     </w:p>
     <w:p>
       <w:pPr>
@@ -5901,6 +5887,20 @@
           <w:lang w:val="en-US"/>
         </w:rPr>
       </w:pPr>
+      <w:r>
+        <w:rPr>
+          <w:lang w:val="en-US"/>
+        </w:rPr>
+        <w:t>Produce all kind of rockets, missiles and shells.</w:t>
+      </w:r>
+    </w:p>
+    <w:p>
+      <w:pPr>
+        <w:pStyle w:val="Ingenmellomrom"/>
+        <w:rPr>
+          <w:lang w:val="en-US"/>
+        </w:rPr>
+      </w:pPr>
     </w:p>
     <w:p>
       <w:pPr>
@@ -6103,16 +6103,8 @@
         <w:rPr>
           <w:lang w:val="en-US"/>
         </w:rPr>
-        <w:t xml:space="preserve">, research </w:t>
-      </w:r>
-      <w:proofErr w:type="gramStart"/>
-      <w:r>
-        <w:rPr>
-          <w:lang w:val="en-US"/>
-        </w:rPr>
-        <w:t>facility</w:t>
-      </w:r>
-      <w:proofErr w:type="gramEnd"/>
+        <w:t>, research facility</w:t>
+      </w:r>
     </w:p>
     <w:p>
       <w:pPr>
@@ -6133,7 +6125,6 @@
         <w:rPr>
           <w:lang w:val="en-US"/>
         </w:rPr>
-        <w:lastRenderedPageBreak/>
         <w:t>Biological – Research facility</w:t>
       </w:r>
     </w:p>
@@ -6672,21 +6663,7 @@
         <w:rPr>
           <w:lang w:val="en-US"/>
         </w:rPr>
-        <w:t xml:space="preserve">The Main Military Council is immediately responsible to the Council of Defense for the overall leadership and status of the Syrian armed forces in peacetime. The Minister of Defense heads this council. The Chairman of the Council of Defense is a member, as are the First Deputy Ministers of Defense. The ministers include the Chief of the General </w:t>
-      </w:r>
-      <w:proofErr w:type="gramStart"/>
-      <w:r>
-        <w:rPr>
-          <w:lang w:val="en-US"/>
-        </w:rPr>
-        <w:t>Staff .Other</w:t>
-      </w:r>
-      <w:proofErr w:type="gramEnd"/>
-      <w:r>
-        <w:rPr>
-          <w:lang w:val="en-US"/>
-        </w:rPr>
-        <w:t xml:space="preserve"> members include the commanders of the five military services (Army, Navy, Airforce, Air </w:t>
+        <w:t xml:space="preserve">The Main Military Council is immediately responsible to the Council of Defense for the overall leadership and status of the Syrian armed forces in peacetime. The Minister of Defense heads this council. The Chairman of the Council of Defense is a member, as are the First Deputy Ministers of Defense. The ministers include the Chief of the General Staff .Other members include the commanders of the five military services (Army, Navy, Airforce, Air </w:t>
       </w:r>
       <w:proofErr w:type="spellStart"/>
       <w:r>
@@ -6816,253 +6793,205 @@
         <w:rPr>
           <w:lang w:val="en-US"/>
         </w:rPr>
-        <w:t xml:space="preserve">theaters of </w:t>
-      </w:r>
+        <w:t xml:space="preserve">theaters of military operations, sizing and allocating forces to implement its plans. The number of </w:t>
+      </w:r>
+      <w:r>
+        <w:rPr>
+          <w:lang w:val="en-US"/>
+        </w:rPr>
+        <w:t xml:space="preserve">fronts, </w:t>
+      </w:r>
+      <w:r>
+        <w:rPr>
+          <w:lang w:val="en-US"/>
+        </w:rPr>
+        <w:t xml:space="preserve">their composition, missions, and the general plans for the conduct of </w:t>
+      </w:r>
+      <w:r>
+        <w:rPr>
+          <w:lang w:val="en-US"/>
+        </w:rPr>
+        <w:t>strategic</w:t>
+      </w:r>
+      <w:r>
+        <w:rPr>
+          <w:lang w:val="en-US"/>
+        </w:rPr>
+        <w:t xml:space="preserve"> operations will be established by the </w:t>
+      </w:r>
+      <w:r>
+        <w:rPr>
+          <w:lang w:val="en-US"/>
+        </w:rPr>
+        <w:t>Headquarters of the Supreme High Command</w:t>
+      </w:r>
+      <w:r>
+        <w:rPr>
+          <w:lang w:val="en-US"/>
+        </w:rPr>
+        <w:t xml:space="preserve">. It also will monitor </w:t>
+      </w:r>
+      <w:r>
+        <w:rPr>
+          <w:lang w:val="en-US"/>
+        </w:rPr>
+        <w:t xml:space="preserve">individual front </w:t>
+      </w:r>
+      <w:r>
+        <w:rPr>
+          <w:lang w:val="en-US"/>
+        </w:rPr>
+        <w:t>and fleet actions and supervise coordination between them.</w:t>
+      </w:r>
+    </w:p>
+    <w:p>
+      <w:pPr>
+        <w:pStyle w:val="Ingenmellomrom"/>
+        <w:rPr>
+          <w:lang w:val="en-US"/>
+        </w:rPr>
+      </w:pPr>
+      <w:r>
+        <w:rPr>
+          <w:lang w:val="en-US"/>
+        </w:rPr>
+        <w:t xml:space="preserve">The Headquarters of the Supreme High Command is located in building of the Syrian Ministry of </w:t>
+      </w:r>
+      <w:proofErr w:type="spellStart"/>
+      <w:r>
+        <w:rPr>
+          <w:lang w:val="en-US"/>
+        </w:rPr>
+        <w:t>Defence</w:t>
+      </w:r>
+      <w:proofErr w:type="spellEnd"/>
+      <w:r>
+        <w:rPr>
+          <w:lang w:val="en-US"/>
+        </w:rPr>
+        <w:t xml:space="preserve"> (OPARTGT095)</w:t>
+      </w:r>
+    </w:p>
+    <w:p>
+      <w:pPr>
+        <w:pStyle w:val="Ingenmellomrom"/>
+        <w:rPr>
+          <w:lang w:val="en-US"/>
+        </w:rPr>
+      </w:pPr>
+    </w:p>
+    <w:p>
+      <w:pPr>
+        <w:pStyle w:val="Ingenmellomrom"/>
+        <w:rPr>
+          <w:lang w:val="en-US"/>
+        </w:rPr>
+      </w:pPr>
+    </w:p>
+    <w:p>
+      <w:pPr>
+        <w:pStyle w:val="Overskrift4"/>
+        <w:rPr>
+          <w:lang w:val="en-US"/>
+        </w:rPr>
+      </w:pPr>
+      <w:r>
+        <w:rPr>
+          <w:lang w:val="en-US"/>
+        </w:rPr>
+        <w:t>The General Staff</w:t>
+      </w:r>
+    </w:p>
+    <w:p>
+      <w:pPr>
+        <w:pStyle w:val="Ingenmellomrom"/>
+        <w:rPr>
+          <w:lang w:val="en-US"/>
+        </w:rPr>
+      </w:pPr>
+      <w:r>
+        <w:rPr>
+          <w:lang w:val="en-US"/>
+        </w:rPr>
+        <w:t xml:space="preserve">The General Staff is the major link in the centralization of the Syrian National Military Command Authority. The General Staff is the executive agency for the Main Military Council in peacetime and </w:t>
+      </w:r>
+      <w:r>
+        <w:rPr>
+          <w:lang w:val="en-US"/>
+        </w:rPr>
+        <w:t xml:space="preserve">The </w:t>
+      </w:r>
+      <w:r>
+        <w:rPr>
+          <w:lang w:val="en-US"/>
+        </w:rPr>
+        <w:t xml:space="preserve">Headquarters of the Supreme High Command </w:t>
+      </w:r>
+      <w:r>
+        <w:rPr>
+          <w:lang w:val="en-US"/>
+        </w:rPr>
+        <w:t xml:space="preserve"> </w:t>
+      </w:r>
+      <w:r>
+        <w:rPr>
+          <w:lang w:val="en-US"/>
+        </w:rPr>
+        <w:t>in wartime. The Syrian General Staff is charged with the basic military planning for the Syrian Armed Forces, both in peace and war. The military services, the military districts, and the Groups of Forces outside Syria report to the Minister of Defense through the General Staff in peacetime. In wartime, field forces)  report</w:t>
+      </w:r>
+      <w:r>
+        <w:rPr>
+          <w:lang w:val="en-US"/>
+        </w:rPr>
+        <w:t xml:space="preserve">s to the Supreme Commander in Chief </w:t>
+      </w:r>
+      <w:r>
+        <w:rPr>
+          <w:lang w:val="en-US"/>
+        </w:rPr>
+        <w:t xml:space="preserve">and </w:t>
+      </w:r>
+      <w:r>
+        <w:rPr>
+          <w:lang w:val="en-US"/>
+        </w:rPr>
+        <w:t xml:space="preserve">the headquarters of the supreme high command </w:t>
+      </w:r>
+      <w:r>
+        <w:rPr>
+          <w:lang w:val="en-US"/>
+        </w:rPr>
+        <w:t xml:space="preserve"> through the General Staff.</w:t>
+      </w:r>
+    </w:p>
+    <w:p>
+      <w:pPr>
+        <w:pStyle w:val="Ingenmellomrom"/>
+        <w:rPr>
+          <w:lang w:val="en-US"/>
+        </w:rPr>
+      </w:pPr>
+    </w:p>
+    <w:p>
+      <w:pPr>
+        <w:pStyle w:val="Ingenmellomrom"/>
+        <w:rPr>
+          <w:lang w:val="en-US"/>
+        </w:rPr>
+      </w:pPr>
+    </w:p>
+    <w:p>
+      <w:pPr>
+        <w:pStyle w:val="Overskrift2"/>
+        <w:rPr>
+          <w:lang w:val="en-US"/>
+        </w:rPr>
+      </w:pPr>
       <w:r>
         <w:rPr>
           <w:lang w:val="en-US"/>
         </w:rPr>
         <w:lastRenderedPageBreak/>
-        <w:t xml:space="preserve">military operations, sizing and allocating forces to implement its plans. The number of </w:t>
-      </w:r>
-      <w:r>
-        <w:rPr>
-          <w:lang w:val="en-US"/>
-        </w:rPr>
-        <w:t xml:space="preserve">fronts, </w:t>
-      </w:r>
-      <w:r>
-        <w:rPr>
-          <w:lang w:val="en-US"/>
-        </w:rPr>
-        <w:t xml:space="preserve">their composition, missions, and the general plans for the conduct of </w:t>
-      </w:r>
-      <w:r>
-        <w:rPr>
-          <w:lang w:val="en-US"/>
-        </w:rPr>
-        <w:t>strategic</w:t>
-      </w:r>
-      <w:r>
-        <w:rPr>
-          <w:lang w:val="en-US"/>
-        </w:rPr>
-        <w:t xml:space="preserve"> operations will be established by the </w:t>
-      </w:r>
-      <w:r>
-        <w:rPr>
-          <w:lang w:val="en-US"/>
-        </w:rPr>
-        <w:t>Headquarters of the Supreme High Command</w:t>
-      </w:r>
-      <w:r>
-        <w:rPr>
-          <w:lang w:val="en-US"/>
-        </w:rPr>
-        <w:t xml:space="preserve">. It also will monitor </w:t>
-      </w:r>
-      <w:r>
-        <w:rPr>
-          <w:lang w:val="en-US"/>
-        </w:rPr>
-        <w:t xml:space="preserve">individual front </w:t>
-      </w:r>
-      <w:r>
-        <w:rPr>
-          <w:lang w:val="en-US"/>
-        </w:rPr>
-        <w:t>and fleet actions and supervise coordination between them.</w:t>
-      </w:r>
-    </w:p>
-    <w:p>
-      <w:pPr>
-        <w:pStyle w:val="Ingenmellomrom"/>
-        <w:rPr>
-          <w:lang w:val="en-US"/>
-        </w:rPr>
-      </w:pPr>
-      <w:r>
-        <w:rPr>
-          <w:lang w:val="en-US"/>
-        </w:rPr>
-        <w:t xml:space="preserve">The Headquarters of the Supreme High Command </w:t>
-      </w:r>
-      <w:proofErr w:type="gramStart"/>
-      <w:r>
-        <w:rPr>
-          <w:lang w:val="en-US"/>
-        </w:rPr>
-        <w:t>is located in</w:t>
-      </w:r>
-      <w:proofErr w:type="gramEnd"/>
-      <w:r>
-        <w:rPr>
-          <w:lang w:val="en-US"/>
-        </w:rPr>
-        <w:t xml:space="preserve"> building of the Syrian Ministry of </w:t>
-      </w:r>
-      <w:proofErr w:type="spellStart"/>
-      <w:r>
-        <w:rPr>
-          <w:lang w:val="en-US"/>
-        </w:rPr>
-        <w:t>Defence</w:t>
-      </w:r>
-      <w:proofErr w:type="spellEnd"/>
-      <w:r>
-        <w:rPr>
-          <w:lang w:val="en-US"/>
-        </w:rPr>
-        <w:t xml:space="preserve"> (OPARTGT095)</w:t>
-      </w:r>
-    </w:p>
-    <w:p>
-      <w:pPr>
-        <w:pStyle w:val="Ingenmellomrom"/>
-        <w:rPr>
-          <w:lang w:val="en-US"/>
-        </w:rPr>
-      </w:pPr>
-    </w:p>
-    <w:p>
-      <w:pPr>
-        <w:pStyle w:val="Ingenmellomrom"/>
-        <w:rPr>
-          <w:lang w:val="en-US"/>
-        </w:rPr>
-      </w:pPr>
-    </w:p>
-    <w:p>
-      <w:pPr>
-        <w:pStyle w:val="Overskrift4"/>
-        <w:rPr>
-          <w:lang w:val="en-US"/>
-        </w:rPr>
-      </w:pPr>
-      <w:r>
-        <w:rPr>
-          <w:lang w:val="en-US"/>
-        </w:rPr>
-        <w:t>The General Staff</w:t>
-      </w:r>
-    </w:p>
-    <w:p>
-      <w:pPr>
-        <w:pStyle w:val="Ingenmellomrom"/>
-        <w:rPr>
-          <w:lang w:val="en-US"/>
-        </w:rPr>
-      </w:pPr>
-      <w:r>
-        <w:rPr>
-          <w:lang w:val="en-US"/>
-        </w:rPr>
-        <w:t xml:space="preserve">The General Staff is the major link in the centralization of the Syrian National Military Command Authority. The General Staff is the executive agency for the Main Military Council in peacetime and </w:t>
-      </w:r>
-      <w:r>
-        <w:rPr>
-          <w:lang w:val="en-US"/>
-        </w:rPr>
-        <w:t xml:space="preserve">The </w:t>
-      </w:r>
-      <w:r>
-        <w:rPr>
-          <w:lang w:val="en-US"/>
-        </w:rPr>
-        <w:t xml:space="preserve">Headquarters of the Supreme High </w:t>
-      </w:r>
-      <w:proofErr w:type="gramStart"/>
-      <w:r>
-        <w:rPr>
-          <w:lang w:val="en-US"/>
-        </w:rPr>
-        <w:t xml:space="preserve">Command </w:t>
-      </w:r>
-      <w:r>
-        <w:rPr>
-          <w:lang w:val="en-US"/>
-        </w:rPr>
-        <w:t xml:space="preserve"> </w:t>
-      </w:r>
-      <w:r>
-        <w:rPr>
-          <w:lang w:val="en-US"/>
-        </w:rPr>
-        <w:t>in</w:t>
-      </w:r>
-      <w:proofErr w:type="gramEnd"/>
-      <w:r>
-        <w:rPr>
-          <w:lang w:val="en-US"/>
-        </w:rPr>
-        <w:t xml:space="preserve"> wartime. The Syrian General Staff is charged with the basic military planning for the Syrian Armed Forces, both in peace and war. The military services, the military districts, and the Groups of Forces outside Syria report to the Minister of Defense through the General Staff in peacetime. In wartime, field </w:t>
-      </w:r>
-      <w:proofErr w:type="gramStart"/>
-      <w:r>
-        <w:rPr>
-          <w:lang w:val="en-US"/>
-        </w:rPr>
-        <w:t>forces)  report</w:t>
-      </w:r>
-      <w:r>
-        <w:rPr>
-          <w:lang w:val="en-US"/>
-        </w:rPr>
-        <w:t>s</w:t>
-      </w:r>
-      <w:proofErr w:type="gramEnd"/>
-      <w:r>
-        <w:rPr>
-          <w:lang w:val="en-US"/>
-        </w:rPr>
-        <w:t xml:space="preserve"> to the Supreme Commander in Chief </w:t>
-      </w:r>
-      <w:r>
-        <w:rPr>
-          <w:lang w:val="en-US"/>
-        </w:rPr>
-        <w:t xml:space="preserve">and </w:t>
-      </w:r>
-      <w:r>
-        <w:rPr>
-          <w:lang w:val="en-US"/>
-        </w:rPr>
-        <w:t xml:space="preserve">the headquarters of the supreme high command </w:t>
-      </w:r>
-      <w:r>
-        <w:rPr>
-          <w:lang w:val="en-US"/>
-        </w:rPr>
-        <w:t xml:space="preserve"> through the General Staff.</w:t>
-      </w:r>
-    </w:p>
-    <w:p>
-      <w:pPr>
-        <w:pStyle w:val="Ingenmellomrom"/>
-        <w:rPr>
-          <w:lang w:val="en-US"/>
-        </w:rPr>
-      </w:pPr>
-    </w:p>
-    <w:p>
-      <w:pPr>
-        <w:pStyle w:val="Ingenmellomrom"/>
-        <w:rPr>
-          <w:lang w:val="en-US"/>
-        </w:rPr>
-      </w:pPr>
-    </w:p>
-    <w:p>
-      <w:pPr>
-        <w:pStyle w:val="Overskrift2"/>
-        <w:rPr>
-          <w:lang w:val="en-US"/>
-        </w:rPr>
-      </w:pPr>
-      <w:r>
-        <w:rPr>
-          <w:lang w:val="en-US"/>
-        </w:rPr>
         <w:t>Control Systems</w:t>
       </w:r>
     </w:p>

</xml_diff>